<commit_message>
BookTicket API changed as per DB change
</commit_message>
<xml_diff>
--- a/OdbusConsumerDocs/OD_APIs.docx
+++ b/OdbusConsumerDocs/OD_APIs.docx
@@ -101,7 +101,7 @@
         </w:rPr>
         <w:fldChar w:fldCharType="separate"/>
       </w:r>
-      <w:hyperlink w:anchor="_Toc75251579" w:history="1">
+      <w:hyperlink w:anchor="_Toc75337841" w:history="1">
         <w:r>
           <w:rPr>
             <w:rStyle w:val="Hyperlink"/>
@@ -130,7 +130,7 @@
             <w:noProof/>
             <w:webHidden/>
           </w:rPr>
-          <w:instrText xml:space="preserve"> PAGEREF _Toc75251579 \h </w:instrText>
+          <w:instrText xml:space="preserve"> PAGEREF _Toc75337841 \h </w:instrText>
         </w:r>
         <w:r>
           <w:rPr>
@@ -174,7 +174,7 @@
           <w:szCs w:val="22"/>
         </w:rPr>
       </w:pPr>
-      <w:hyperlink w:anchor="_Toc75251580" w:history="1">
+      <w:hyperlink w:anchor="_Toc75337842" w:history="1">
         <w:r>
           <w:rPr>
             <w:rStyle w:val="Hyperlink"/>
@@ -203,7 +203,7 @@
             <w:noProof/>
             <w:webHidden/>
           </w:rPr>
-          <w:instrText xml:space="preserve"> PAGEREF _Toc75251580 \h </w:instrText>
+          <w:instrText xml:space="preserve"> PAGEREF _Toc75337842 \h </w:instrText>
         </w:r>
         <w:r>
           <w:rPr>
@@ -247,7 +247,7 @@
           <w:szCs w:val="22"/>
         </w:rPr>
       </w:pPr>
-      <w:hyperlink w:anchor="_Toc75251581" w:history="1">
+      <w:hyperlink w:anchor="_Toc75337843" w:history="1">
         <w:r>
           <w:rPr>
             <w:rStyle w:val="Hyperlink"/>
@@ -276,7 +276,7 @@
             <w:noProof/>
             <w:webHidden/>
           </w:rPr>
-          <w:instrText xml:space="preserve"> PAGEREF _Toc75251581 \h </w:instrText>
+          <w:instrText xml:space="preserve"> PAGEREF _Toc75337843 \h </w:instrText>
         </w:r>
         <w:r>
           <w:rPr>
@@ -320,7 +320,7 @@
           <w:szCs w:val="22"/>
         </w:rPr>
       </w:pPr>
-      <w:hyperlink w:anchor="_Toc75251582" w:history="1">
+      <w:hyperlink w:anchor="_Toc75337844" w:history="1">
         <w:r>
           <w:rPr>
             <w:rStyle w:val="Hyperlink"/>
@@ -349,7 +349,7 @@
             <w:noProof/>
             <w:webHidden/>
           </w:rPr>
-          <w:instrText xml:space="preserve"> PAGEREF _Toc75251582 \h </w:instrText>
+          <w:instrText xml:space="preserve"> PAGEREF _Toc75337844 \h </w:instrText>
         </w:r>
         <w:r>
           <w:rPr>
@@ -393,7 +393,7 @@
           <w:szCs w:val="22"/>
         </w:rPr>
       </w:pPr>
-      <w:hyperlink w:anchor="_Toc75251583" w:history="1">
+      <w:hyperlink w:anchor="_Toc75337845" w:history="1">
         <w:r>
           <w:rPr>
             <w:rStyle w:val="Hyperlink"/>
@@ -422,7 +422,7 @@
             <w:noProof/>
             <w:webHidden/>
           </w:rPr>
-          <w:instrText xml:space="preserve"> PAGEREF _Toc75251583 \h </w:instrText>
+          <w:instrText xml:space="preserve"> PAGEREF _Toc75337845 \h </w:instrText>
         </w:r>
         <w:r>
           <w:rPr>
@@ -466,7 +466,7 @@
           <w:szCs w:val="22"/>
         </w:rPr>
       </w:pPr>
-      <w:hyperlink w:anchor="_Toc75251584" w:history="1">
+      <w:hyperlink w:anchor="_Toc75337846" w:history="1">
         <w:r>
           <w:rPr>
             <w:rStyle w:val="Hyperlink"/>
@@ -512,7 +512,7 @@
             <w:noProof/>
             <w:webHidden/>
           </w:rPr>
-          <w:instrText xml:space="preserve"> PAGEREF _Toc75251584 \h </w:instrText>
+          <w:instrText xml:space="preserve"> PAGEREF _Toc75337846 \h </w:instrText>
         </w:r>
         <w:r>
           <w:rPr>
@@ -556,7 +556,7 @@
           <w:szCs w:val="22"/>
         </w:rPr>
       </w:pPr>
-      <w:hyperlink w:anchor="_Toc75251585" w:history="1">
+      <w:hyperlink w:anchor="_Toc75337847" w:history="1">
         <w:r>
           <w:rPr>
             <w:rStyle w:val="Hyperlink"/>
@@ -585,7 +585,7 @@
             <w:noProof/>
             <w:webHidden/>
           </w:rPr>
-          <w:instrText xml:space="preserve"> PAGEREF _Toc75251585 \h </w:instrText>
+          <w:instrText xml:space="preserve"> PAGEREF _Toc75337847 \h </w:instrText>
         </w:r>
         <w:r>
           <w:rPr>
@@ -615,6 +615,8 @@
           <w:fldChar w:fldCharType="end"/>
         </w:r>
       </w:hyperlink>
+      <w:bookmarkStart w:id="0" w:name="_GoBack"/>
+      <w:bookmarkEnd w:id="0"/>
     </w:p>
     <w:p>
       <w:pPr>
@@ -629,7 +631,7 @@
           <w:szCs w:val="22"/>
         </w:rPr>
       </w:pPr>
-      <w:hyperlink w:anchor="_Toc75251586" w:history="1">
+      <w:hyperlink w:anchor="_Toc75337848" w:history="1">
         <w:r>
           <w:rPr>
             <w:rStyle w:val="Hyperlink"/>
@@ -658,7 +660,7 @@
             <w:noProof/>
             <w:webHidden/>
           </w:rPr>
-          <w:instrText xml:space="preserve"> PAGEREF _Toc75251586 \h </w:instrText>
+          <w:instrText xml:space="preserve"> PAGEREF _Toc75337848 \h </w:instrText>
         </w:r>
         <w:r>
           <w:rPr>
@@ -702,7 +704,7 @@
           <w:szCs w:val="22"/>
         </w:rPr>
       </w:pPr>
-      <w:hyperlink w:anchor="_Toc75251587" w:history="1">
+      <w:hyperlink w:anchor="_Toc75337849" w:history="1">
         <w:r>
           <w:rPr>
             <w:rStyle w:val="Hyperlink"/>
@@ -731,7 +733,7 @@
             <w:noProof/>
             <w:webHidden/>
           </w:rPr>
-          <w:instrText xml:space="preserve"> PAGEREF _Toc75251587 \h </w:instrText>
+          <w:instrText xml:space="preserve"> PAGEREF _Toc75337849 \h </w:instrText>
         </w:r>
         <w:r>
           <w:rPr>
@@ -775,7 +777,7 @@
           <w:szCs w:val="22"/>
         </w:rPr>
       </w:pPr>
-      <w:hyperlink w:anchor="_Toc75251588" w:history="1">
+      <w:hyperlink w:anchor="_Toc75337850" w:history="1">
         <w:r>
           <w:rPr>
             <w:rStyle w:val="Hyperlink"/>
@@ -783,7 +785,7 @@
             <w:b/>
             <w:noProof/>
           </w:rPr>
-          <w:t>2.0 POST RegisterSession API</w:t>
+          <w:t>2.0 POST SubmitOTP API</w:t>
         </w:r>
         <w:r>
           <w:rPr>
@@ -804,7 +806,7 @@
             <w:noProof/>
             <w:webHidden/>
           </w:rPr>
-          <w:instrText xml:space="preserve"> PAGEREF _Toc75251588 \h </w:instrText>
+          <w:instrText xml:space="preserve"> PAGEREF _Toc75337850 \h </w:instrText>
         </w:r>
         <w:r>
           <w:rPr>
@@ -837,6 +839,79 @@
     </w:p>
     <w:p>
       <w:pPr>
+        <w:pStyle w:val="TOC2"/>
+        <w:tabs>
+          <w:tab w:val="right" w:leader="dot" w:pos="9350"/>
+        </w:tabs>
+        <w:rPr>
+          <w:rFonts w:asciiTheme="minorHAnsi" w:eastAsiaTheme="minorEastAsia" w:hAnsiTheme="minorHAnsi" w:cstheme="minorBidi"/>
+          <w:noProof/>
+          <w:sz w:val="22"/>
+          <w:szCs w:val="22"/>
+        </w:rPr>
+      </w:pPr>
+      <w:hyperlink w:anchor="_Toc75337851" w:history="1">
+        <w:r>
+          <w:rPr>
+            <w:rStyle w:val="Hyperlink"/>
+            <w:rFonts w:ascii="Verdana" w:hAnsi="Verdana"/>
+            <w:b/>
+            <w:noProof/>
+          </w:rPr>
+          <w:t>2.1 POST BockTicket API</w:t>
+        </w:r>
+        <w:r>
+          <w:rPr>
+            <w:noProof/>
+            <w:webHidden/>
+          </w:rPr>
+          <w:tab/>
+        </w:r>
+        <w:r>
+          <w:rPr>
+            <w:noProof/>
+            <w:webHidden/>
+          </w:rPr>
+          <w:fldChar w:fldCharType="begin"/>
+        </w:r>
+        <w:r>
+          <w:rPr>
+            <w:noProof/>
+            <w:webHidden/>
+          </w:rPr>
+          <w:instrText xml:space="preserve"> PAGEREF _Toc75337851 \h </w:instrText>
+        </w:r>
+        <w:r>
+          <w:rPr>
+            <w:noProof/>
+            <w:webHidden/>
+          </w:rPr>
+        </w:r>
+        <w:r>
+          <w:rPr>
+            <w:noProof/>
+            <w:webHidden/>
+          </w:rPr>
+          <w:fldChar w:fldCharType="separate"/>
+        </w:r>
+        <w:r>
+          <w:rPr>
+            <w:noProof/>
+            <w:webHidden/>
+          </w:rPr>
+          <w:t>19</w:t>
+        </w:r>
+        <w:r>
+          <w:rPr>
+            <w:noProof/>
+            <w:webHidden/>
+          </w:rPr>
+          <w:fldChar w:fldCharType="end"/>
+        </w:r>
+      </w:hyperlink>
+    </w:p>
+    <w:p>
+      <w:pPr>
         <w:pStyle w:val="BodyFirst"/>
         <w:spacing w:line="240" w:lineRule="auto"/>
         <w:rPr>
@@ -869,8 +944,6 @@
           <w:rFonts w:ascii="Verdana" w:hAnsi="Verdana"/>
         </w:rPr>
       </w:pPr>
-      <w:bookmarkStart w:id="0" w:name="_GoBack"/>
-      <w:bookmarkEnd w:id="0"/>
     </w:p>
     <w:p>
       <w:pPr>
@@ -977,7 +1050,7 @@
           <w:szCs w:val="24"/>
         </w:rPr>
       </w:pPr>
-      <w:bookmarkStart w:id="1" w:name="_Toc75251579"/>
+      <w:bookmarkStart w:id="1" w:name="_Toc75337841"/>
       <w:r>
         <w:rPr>
           <w:rFonts w:ascii="Verdana" w:hAnsi="Verdana"/>
@@ -2125,7 +2198,7 @@
           <w:szCs w:val="24"/>
         </w:rPr>
       </w:pPr>
-      <w:bookmarkStart w:id="2" w:name="_Toc75251580"/>
+      <w:bookmarkStart w:id="2" w:name="_Toc75337842"/>
       <w:r>
         <w:rPr>
           <w:rFonts w:ascii="Verdana" w:hAnsi="Verdana"/>
@@ -6114,7 +6187,7 @@
           <w:szCs w:val="24"/>
         </w:rPr>
       </w:pPr>
-      <w:bookmarkStart w:id="3" w:name="_Toc75251581"/>
+      <w:bookmarkStart w:id="3" w:name="_Toc75337843"/>
       <w:r>
         <w:rPr>
           <w:rFonts w:ascii="Verdana" w:hAnsi="Verdana"/>
@@ -10436,7 +10509,7 @@
           <w:szCs w:val="24"/>
         </w:rPr>
       </w:pPr>
-      <w:bookmarkStart w:id="4" w:name="_Toc75251582"/>
+      <w:bookmarkStart w:id="4" w:name="_Toc75337844"/>
       <w:r>
         <w:rPr>
           <w:rFonts w:ascii="Verdana" w:hAnsi="Verdana"/>
@@ -25456,7 +25529,7 @@
           <w:szCs w:val="24"/>
         </w:rPr>
       </w:pPr>
-      <w:bookmarkStart w:id="5" w:name="_Toc75251583"/>
+      <w:bookmarkStart w:id="5" w:name="_Toc75337845"/>
       <w:r>
         <w:rPr>
           <w:rFonts w:ascii="Verdana" w:hAnsi="Verdana"/>
@@ -26296,7 +26369,7 @@
           <w:szCs w:val="24"/>
         </w:rPr>
       </w:pPr>
-      <w:bookmarkStart w:id="6" w:name="_Toc75251584"/>
+      <w:bookmarkStart w:id="6" w:name="_Toc75337846"/>
       <w:r>
         <w:rPr>
           <w:rFonts w:ascii="Verdana" w:hAnsi="Verdana"/>
@@ -30687,7 +30760,7 @@
         </w:rPr>
         <w:t xml:space="preserve"> </w:t>
       </w:r>
-      <w:bookmarkStart w:id="7" w:name="_Toc75251585"/>
+      <w:bookmarkStart w:id="7" w:name="_Toc75337847"/>
       <w:r>
         <w:rPr>
           <w:rFonts w:ascii="Verdana" w:hAnsi="Verdana"/>
@@ -33068,7 +33141,7 @@
           <w:szCs w:val="24"/>
         </w:rPr>
       </w:pPr>
-      <w:bookmarkStart w:id="8" w:name="_Toc75251586"/>
+      <w:bookmarkStart w:id="8" w:name="_Toc75337848"/>
       <w:r>
         <w:rPr>
           <w:rFonts w:ascii="Verdana" w:hAnsi="Verdana"/>
@@ -33775,7 +33848,7 @@
           <w:szCs w:val="24"/>
         </w:rPr>
       </w:pPr>
-      <w:bookmarkStart w:id="9" w:name="_Toc75251587"/>
+      <w:bookmarkStart w:id="9" w:name="_Toc75337849"/>
       <w:r>
         <w:rPr>
           <w:rFonts w:ascii="Verdana" w:hAnsi="Verdana"/>
@@ -34641,7 +34714,7 @@
           <w:szCs w:val="24"/>
         </w:rPr>
       </w:pPr>
-      <w:bookmarkStart w:id="10" w:name="_Toc75251588"/>
+      <w:bookmarkStart w:id="10" w:name="_Toc75337850"/>
       <w:r>
         <w:rPr>
           <w:rFonts w:ascii="Verdana" w:hAnsi="Verdana"/>
@@ -34701,7 +34774,7 @@
           <w:sz w:val="24"/>
           <w:szCs w:val="24"/>
         </w:rPr>
-        <w:t>RegisterSession</w:t>
+        <w:t>SubmitOTP</w:t>
       </w:r>
       <w:proofErr w:type="spellEnd"/>
       <w:r>
@@ -35902,7 +35975,7 @@
           <w:sz w:val="18"/>
           <w:szCs w:val="18"/>
         </w:rPr>
-        <w:t>"Registered Successfully"</w:t>
+        <w:t>"Invalid OTP"</w:t>
       </w:r>
       <w:r>
         <w:rPr>
@@ -35959,29 +36032,634 @@
           <w:sz w:val="18"/>
           <w:szCs w:val="18"/>
         </w:rPr>
-        <w:t>"{\"</w:t>
+        <w:t>"79114"</w:t>
+      </w:r>
+    </w:p>
+    <w:p>
+      <w:pPr>
+        <w:shd w:val="clear" w:color="auto" w:fill="FFFFFE"/>
+        <w:spacing w:after="0" w:line="270" w:lineRule="atLeast"/>
+        <w:rPr>
+          <w:rFonts w:ascii="Consolas" w:eastAsia="Times New Roman" w:hAnsi="Consolas" w:cs="Consolas"/>
+          <w:color w:val="000000"/>
+          <w:sz w:val="18"/>
+          <w:szCs w:val="18"/>
+        </w:rPr>
+      </w:pPr>
+      <w:r>
+        <w:rPr>
+          <w:rFonts w:ascii="Consolas" w:eastAsia="Times New Roman" w:hAnsi="Consolas" w:cs="Consolas"/>
+          <w:color w:val="000000"/>
+          <w:sz w:val="18"/>
+          <w:szCs w:val="18"/>
+        </w:rPr>
+        <w:t>}</w:t>
+      </w:r>
+    </w:p>
+    <w:p>
+      <w:pPr>
+        <w:shd w:val="clear" w:color="auto" w:fill="FFFFFE"/>
+        <w:spacing w:after="0" w:line="270" w:lineRule="atLeast"/>
+        <w:rPr>
+          <w:rFonts w:ascii="Verdana" w:eastAsia="Times New Roman" w:hAnsi="Verdana" w:cs="Consolas"/>
+          <w:color w:val="000000"/>
+          <w:sz w:val="18"/>
+          <w:szCs w:val="18"/>
+        </w:rPr>
+      </w:pPr>
+    </w:p>
+    <w:p>
+      <w:pPr>
+        <w:pStyle w:val="Heading2"/>
+        <w:numPr>
+          <w:ilvl w:val="0"/>
+          <w:numId w:val="0"/>
+        </w:numPr>
+        <w:rPr>
+          <w:rFonts w:ascii="Verdana" w:hAnsi="Verdana"/>
+          <w:b/>
+          <w:bCs w:val="0"/>
+          <w:sz w:val="24"/>
+          <w:szCs w:val="24"/>
+        </w:rPr>
+      </w:pPr>
+      <w:bookmarkStart w:id="11" w:name="_Toc75337851"/>
+      <w:r>
+        <w:rPr>
+          <w:rFonts w:ascii="Verdana" w:hAnsi="Verdana"/>
+          <w:b/>
+          <w:bCs w:val="0"/>
+          <w:sz w:val="24"/>
+          <w:szCs w:val="24"/>
+        </w:rPr>
+        <w:t>2</w:t>
+      </w:r>
+      <w:r>
+        <w:rPr>
+          <w:rFonts w:ascii="Verdana" w:hAnsi="Verdana"/>
+          <w:b/>
+          <w:bCs w:val="0"/>
+          <w:sz w:val="24"/>
+          <w:szCs w:val="24"/>
+        </w:rPr>
+        <w:t>.</w:t>
+      </w:r>
+      <w:r>
+        <w:rPr>
+          <w:rFonts w:ascii="Verdana" w:hAnsi="Verdana"/>
+          <w:b/>
+          <w:bCs w:val="0"/>
+          <w:sz w:val="24"/>
+          <w:szCs w:val="24"/>
+        </w:rPr>
+        <w:t>1</w:t>
+      </w:r>
+      <w:r>
+        <w:rPr>
+          <w:rFonts w:ascii="Verdana" w:hAnsi="Verdana"/>
+          <w:b/>
+          <w:bCs w:val="0"/>
+          <w:sz w:val="24"/>
+          <w:szCs w:val="24"/>
+        </w:rPr>
+        <w:t xml:space="preserve"> </w:t>
+      </w:r>
+      <w:r>
+        <w:rPr>
+          <w:rFonts w:ascii="Verdana" w:hAnsi="Verdana"/>
+          <w:b/>
+          <w:bCs w:val="0"/>
+          <w:sz w:val="24"/>
+          <w:szCs w:val="24"/>
+        </w:rPr>
+        <w:t xml:space="preserve">POST </w:t>
       </w:r>
       <w:proofErr w:type="spellStart"/>
       <w:r>
         <w:rPr>
+          <w:rFonts w:ascii="Verdana" w:hAnsi="Verdana"/>
+          <w:b/>
+          <w:bCs w:val="0"/>
+          <w:sz w:val="24"/>
+          <w:szCs w:val="24"/>
+        </w:rPr>
+        <w:t>BockTicket</w:t>
+      </w:r>
+      <w:proofErr w:type="spellEnd"/>
+      <w:r>
+        <w:rPr>
+          <w:rFonts w:ascii="Verdana" w:hAnsi="Verdana"/>
+          <w:b/>
+          <w:bCs w:val="0"/>
+          <w:sz w:val="24"/>
+          <w:szCs w:val="24"/>
+        </w:rPr>
+        <w:t xml:space="preserve"> </w:t>
+      </w:r>
+      <w:r>
+        <w:rPr>
+          <w:rFonts w:ascii="Verdana" w:hAnsi="Verdana"/>
+          <w:b/>
+          <w:bCs w:val="0"/>
+          <w:sz w:val="24"/>
+          <w:szCs w:val="24"/>
+        </w:rPr>
+        <w:t>API</w:t>
+      </w:r>
+      <w:bookmarkEnd w:id="11"/>
+    </w:p>
+    <w:p>
+      <w:pPr>
+        <w:pStyle w:val="BodyFirst"/>
+        <w:rPr>
+          <w:rStyle w:val="Hyperlink"/>
+          <w:rFonts w:ascii="Verdana" w:hAnsi="Verdana"/>
+          <w:sz w:val="16"/>
+          <w:szCs w:val="16"/>
+        </w:rPr>
+      </w:pPr>
+      <w:hyperlink r:id="rId15" w:history="1">
+        <w:r>
+          <w:rPr>
+            <w:rStyle w:val="Hyperlink"/>
+            <w:rFonts w:ascii="Verdana" w:hAnsi="Verdana"/>
+            <w:sz w:val="16"/>
+            <w:szCs w:val="16"/>
+          </w:rPr>
+          <w:t>http://localhost:8000/api/</w:t>
+        </w:r>
+        <w:r>
+          <w:rPr>
+            <w:rStyle w:val="Hyperlink"/>
+            <w:rFonts w:ascii="Verdana" w:hAnsi="Verdana"/>
+            <w:sz w:val="16"/>
+            <w:szCs w:val="16"/>
+          </w:rPr>
+          <w:t>BookTicket</w:t>
+        </w:r>
+      </w:hyperlink>
+    </w:p>
+    <w:p>
+      <w:pPr>
+        <w:shd w:val="clear" w:color="auto" w:fill="FFFFFE"/>
+        <w:spacing w:after="0" w:line="270" w:lineRule="atLeast"/>
+        <w:rPr>
+          <w:rFonts w:ascii="Verdana" w:eastAsia="Times New Roman" w:hAnsi="Verdana" w:cs="Consolas"/>
+          <w:b/>
+          <w:bCs/>
+          <w:color w:val="000000"/>
+          <w:sz w:val="18"/>
+          <w:szCs w:val="18"/>
+        </w:rPr>
+      </w:pPr>
+    </w:p>
+    <w:p>
+      <w:pPr>
+        <w:shd w:val="clear" w:color="auto" w:fill="FFFFFE"/>
+        <w:spacing w:after="0" w:line="270" w:lineRule="atLeast"/>
+        <w:rPr>
+          <w:rFonts w:ascii="Verdana" w:eastAsia="Times New Roman" w:hAnsi="Verdana" w:cs="Consolas"/>
+          <w:color w:val="000000"/>
+          <w:sz w:val="18"/>
+          <w:szCs w:val="18"/>
+        </w:rPr>
+      </w:pPr>
+      <w:r>
+        <w:rPr>
+          <w:rFonts w:ascii="Verdana" w:eastAsia="Times New Roman" w:hAnsi="Verdana" w:cs="Consolas"/>
+          <w:b/>
+          <w:bCs/>
+          <w:color w:val="000000"/>
+          <w:sz w:val="18"/>
+          <w:szCs w:val="18"/>
+        </w:rPr>
+        <w:t xml:space="preserve">Valid </w:t>
+      </w:r>
+      <w:r>
+        <w:rPr>
+          <w:rFonts w:ascii="Verdana" w:eastAsia="Times New Roman" w:hAnsi="Verdana" w:cs="Consolas"/>
+          <w:b/>
+          <w:bCs/>
+          <w:color w:val="000000"/>
+          <w:sz w:val="18"/>
+          <w:szCs w:val="18"/>
+        </w:rPr>
+        <w:t>Request</w:t>
+      </w:r>
+      <w:r>
+        <w:rPr>
+          <w:rFonts w:ascii="Verdana" w:eastAsia="Times New Roman" w:hAnsi="Verdana" w:cs="Consolas"/>
+          <w:color w:val="000000"/>
+          <w:sz w:val="18"/>
+          <w:szCs w:val="18"/>
+        </w:rPr>
+        <w:t>:</w:t>
+      </w:r>
+    </w:p>
+    <w:p>
+      <w:pPr>
+        <w:shd w:val="clear" w:color="auto" w:fill="FFFFFE"/>
+        <w:spacing w:after="0" w:line="270" w:lineRule="atLeast"/>
+        <w:rPr>
+          <w:rFonts w:ascii="Consolas" w:eastAsia="Times New Roman" w:hAnsi="Consolas" w:cs="Consolas"/>
+          <w:color w:val="000000"/>
+          <w:sz w:val="18"/>
+          <w:szCs w:val="18"/>
+        </w:rPr>
+      </w:pPr>
+      <w:r>
+        <w:rPr>
+          <w:rFonts w:ascii="Consolas" w:eastAsia="Times New Roman" w:hAnsi="Consolas" w:cs="Consolas"/>
+          <w:color w:val="000000"/>
+          <w:sz w:val="18"/>
+          <w:szCs w:val="18"/>
+        </w:rPr>
+        <w:t>{</w:t>
+      </w:r>
+    </w:p>
+    <w:p>
+      <w:pPr>
+        <w:shd w:val="clear" w:color="auto" w:fill="FFFFFE"/>
+        <w:spacing w:after="0" w:line="270" w:lineRule="atLeast"/>
+        <w:rPr>
+          <w:rFonts w:ascii="Consolas" w:eastAsia="Times New Roman" w:hAnsi="Consolas" w:cs="Consolas"/>
+          <w:color w:val="000000"/>
+          <w:sz w:val="18"/>
+          <w:szCs w:val="18"/>
+        </w:rPr>
+      </w:pPr>
+      <w:r>
+        <w:rPr>
+          <w:rFonts w:ascii="Consolas" w:eastAsia="Times New Roman" w:hAnsi="Consolas" w:cs="Consolas"/>
+          <w:color w:val="000000"/>
+          <w:sz w:val="18"/>
+          <w:szCs w:val="18"/>
+        </w:rPr>
+        <w:t>    </w:t>
+      </w:r>
+      <w:r>
+        <w:rPr>
+          <w:rFonts w:ascii="Consolas" w:eastAsia="Times New Roman" w:hAnsi="Consolas" w:cs="Consolas"/>
+          <w:color w:val="A31515"/>
+          <w:sz w:val="18"/>
+          <w:szCs w:val="18"/>
+        </w:rPr>
+        <w:t>"email"</w:t>
+      </w:r>
+      <w:r>
+        <w:rPr>
+          <w:rFonts w:ascii="Consolas" w:eastAsia="Times New Roman" w:hAnsi="Consolas" w:cs="Consolas"/>
+          <w:color w:val="000000"/>
+          <w:sz w:val="18"/>
+          <w:szCs w:val="18"/>
+        </w:rPr>
+        <w:t>: </w:t>
+      </w:r>
+      <w:r>
+        <w:rPr>
           <w:rFonts w:ascii="Consolas" w:eastAsia="Times New Roman" w:hAnsi="Consolas" w:cs="Consolas"/>
           <w:color w:val="0451A5"/>
           <w:sz w:val="18"/>
           <w:szCs w:val="18"/>
         </w:rPr>
-        <w:t>statusCode</w:t>
+        <w:t>"Amit6789.def@gmail.com"</w:t>
+      </w:r>
+      <w:r>
+        <w:rPr>
+          <w:rFonts w:ascii="Consolas" w:eastAsia="Times New Roman" w:hAnsi="Consolas" w:cs="Consolas"/>
+          <w:color w:val="000000"/>
+          <w:sz w:val="18"/>
+          <w:szCs w:val="18"/>
+        </w:rPr>
+        <w:t>,</w:t>
+      </w:r>
+    </w:p>
+    <w:p>
+      <w:pPr>
+        <w:shd w:val="clear" w:color="auto" w:fill="FFFFFE"/>
+        <w:spacing w:after="0" w:line="270" w:lineRule="atLeast"/>
+        <w:rPr>
+          <w:rFonts w:ascii="Consolas" w:eastAsia="Times New Roman" w:hAnsi="Consolas" w:cs="Consolas"/>
+          <w:color w:val="000000"/>
+          <w:sz w:val="18"/>
+          <w:szCs w:val="18"/>
+        </w:rPr>
+      </w:pPr>
+      <w:r>
+        <w:rPr>
+          <w:rFonts w:ascii="Consolas" w:eastAsia="Times New Roman" w:hAnsi="Consolas" w:cs="Consolas"/>
+          <w:color w:val="000000"/>
+          <w:sz w:val="18"/>
+          <w:szCs w:val="18"/>
+        </w:rPr>
+        <w:t>    </w:t>
+      </w:r>
+      <w:r>
+        <w:rPr>
+          <w:rFonts w:ascii="Consolas" w:eastAsia="Times New Roman" w:hAnsi="Consolas" w:cs="Consolas"/>
+          <w:color w:val="A31515"/>
+          <w:sz w:val="18"/>
+          <w:szCs w:val="18"/>
+        </w:rPr>
+        <w:t>"phone"</w:t>
+      </w:r>
+      <w:r>
+        <w:rPr>
+          <w:rFonts w:ascii="Consolas" w:eastAsia="Times New Roman" w:hAnsi="Consolas" w:cs="Consolas"/>
+          <w:color w:val="000000"/>
+          <w:sz w:val="18"/>
+          <w:szCs w:val="18"/>
+        </w:rPr>
+        <w:t>: </w:t>
+      </w:r>
+      <w:r>
+        <w:rPr>
+          <w:rFonts w:ascii="Consolas" w:eastAsia="Times New Roman" w:hAnsi="Consolas" w:cs="Consolas"/>
+          <w:color w:val="0451A5"/>
+          <w:sz w:val="18"/>
+          <w:szCs w:val="18"/>
+        </w:rPr>
+        <w:t>""</w:t>
+      </w:r>
+      <w:r>
+        <w:rPr>
+          <w:rFonts w:ascii="Consolas" w:eastAsia="Times New Roman" w:hAnsi="Consolas" w:cs="Consolas"/>
+          <w:color w:val="000000"/>
+          <w:sz w:val="18"/>
+          <w:szCs w:val="18"/>
+        </w:rPr>
+        <w:t>,</w:t>
+      </w:r>
+    </w:p>
+    <w:p>
+      <w:pPr>
+        <w:shd w:val="clear" w:color="auto" w:fill="FFFFFE"/>
+        <w:spacing w:after="0" w:line="270" w:lineRule="atLeast"/>
+        <w:rPr>
+          <w:rFonts w:ascii="Consolas" w:eastAsia="Times New Roman" w:hAnsi="Consolas" w:cs="Consolas"/>
+          <w:color w:val="000000"/>
+          <w:sz w:val="18"/>
+          <w:szCs w:val="18"/>
+        </w:rPr>
+      </w:pPr>
+      <w:r>
+        <w:rPr>
+          <w:rFonts w:ascii="Consolas" w:eastAsia="Times New Roman" w:hAnsi="Consolas" w:cs="Consolas"/>
+          <w:color w:val="000000"/>
+          <w:sz w:val="18"/>
+          <w:szCs w:val="18"/>
+        </w:rPr>
+        <w:t>    </w:t>
+      </w:r>
+      <w:r>
+        <w:rPr>
+          <w:rFonts w:ascii="Consolas" w:eastAsia="Times New Roman" w:hAnsi="Consolas" w:cs="Consolas"/>
+          <w:color w:val="A31515"/>
+          <w:sz w:val="18"/>
+          <w:szCs w:val="18"/>
+        </w:rPr>
+        <w:t>"</w:t>
+      </w:r>
+      <w:proofErr w:type="spellStart"/>
+      <w:r>
+        <w:rPr>
+          <w:rFonts w:ascii="Consolas" w:eastAsia="Times New Roman" w:hAnsi="Consolas" w:cs="Consolas"/>
+          <w:color w:val="A31515"/>
+          <w:sz w:val="18"/>
+          <w:szCs w:val="18"/>
+        </w:rPr>
+        <w:t>seat_id</w:t>
       </w:r>
       <w:proofErr w:type="spellEnd"/>
       <w:r>
         <w:rPr>
           <w:rFonts w:ascii="Consolas" w:eastAsia="Times New Roman" w:hAnsi="Consolas" w:cs="Consolas"/>
+          <w:color w:val="A31515"/>
+          <w:sz w:val="18"/>
+          <w:szCs w:val="18"/>
+        </w:rPr>
+        <w:t>"</w:t>
+      </w:r>
+      <w:r>
+        <w:rPr>
+          <w:rFonts w:ascii="Consolas" w:eastAsia="Times New Roman" w:hAnsi="Consolas" w:cs="Consolas"/>
+          <w:color w:val="000000"/>
+          <w:sz w:val="18"/>
+          <w:szCs w:val="18"/>
+        </w:rPr>
+        <w:t>: [</w:t>
+      </w:r>
+      <w:r>
+        <w:rPr>
+          <w:rFonts w:ascii="Consolas" w:eastAsia="Times New Roman" w:hAnsi="Consolas" w:cs="Consolas"/>
+          <w:color w:val="098658"/>
+          <w:sz w:val="18"/>
+          <w:szCs w:val="18"/>
+        </w:rPr>
+        <w:t>5</w:t>
+      </w:r>
+      <w:r>
+        <w:rPr>
+          <w:rFonts w:ascii="Consolas" w:eastAsia="Times New Roman" w:hAnsi="Consolas" w:cs="Consolas"/>
+          <w:color w:val="000000"/>
+          <w:sz w:val="18"/>
+          <w:szCs w:val="18"/>
+        </w:rPr>
+        <w:t>,</w:t>
+      </w:r>
+      <w:r>
+        <w:rPr>
+          <w:rFonts w:ascii="Consolas" w:eastAsia="Times New Roman" w:hAnsi="Consolas" w:cs="Consolas"/>
+          <w:color w:val="098658"/>
+          <w:sz w:val="18"/>
+          <w:szCs w:val="18"/>
+        </w:rPr>
+        <w:t>6</w:t>
+      </w:r>
+      <w:r>
+        <w:rPr>
+          <w:rFonts w:ascii="Consolas" w:eastAsia="Times New Roman" w:hAnsi="Consolas" w:cs="Consolas"/>
+          <w:color w:val="000000"/>
+          <w:sz w:val="18"/>
+          <w:szCs w:val="18"/>
+        </w:rPr>
+        <w:t>],  </w:t>
+      </w:r>
+    </w:p>
+    <w:p>
+      <w:pPr>
+        <w:shd w:val="clear" w:color="auto" w:fill="FFFFFE"/>
+        <w:spacing w:after="0" w:line="270" w:lineRule="atLeast"/>
+        <w:rPr>
+          <w:rFonts w:ascii="Consolas" w:eastAsia="Times New Roman" w:hAnsi="Consolas" w:cs="Consolas"/>
+          <w:color w:val="000000"/>
+          <w:sz w:val="18"/>
+          <w:szCs w:val="18"/>
+        </w:rPr>
+      </w:pPr>
+      <w:r>
+        <w:rPr>
+          <w:rFonts w:ascii="Consolas" w:eastAsia="Times New Roman" w:hAnsi="Consolas" w:cs="Consolas"/>
+          <w:color w:val="000000"/>
+          <w:sz w:val="18"/>
+          <w:szCs w:val="18"/>
+        </w:rPr>
+        <w:t>    </w:t>
+      </w:r>
+      <w:r>
+        <w:rPr>
+          <w:rFonts w:ascii="Consolas" w:eastAsia="Times New Roman" w:hAnsi="Consolas" w:cs="Consolas"/>
+          <w:color w:val="A31515"/>
+          <w:sz w:val="18"/>
+          <w:szCs w:val="18"/>
+        </w:rPr>
+        <w:t>"bookStatus"</w:t>
+      </w:r>
+      <w:r>
+        <w:rPr>
+          <w:rFonts w:ascii="Consolas" w:eastAsia="Times New Roman" w:hAnsi="Consolas" w:cs="Consolas"/>
+          <w:color w:val="000000"/>
+          <w:sz w:val="18"/>
+          <w:szCs w:val="18"/>
+        </w:rPr>
+        <w:t>:</w:t>
+      </w:r>
+      <w:r>
+        <w:rPr>
+          <w:rFonts w:ascii="Consolas" w:eastAsia="Times New Roman" w:hAnsi="Consolas" w:cs="Consolas"/>
           <w:color w:val="0451A5"/>
           <w:sz w:val="18"/>
           <w:szCs w:val="18"/>
         </w:rPr>
-        <w:t>\":</w:t>
-      </w:r>
-      <w:proofErr w:type="gramStart"/>
+        <w:t>"1"</w:t>
+      </w:r>
+      <w:r>
+        <w:rPr>
+          <w:rFonts w:ascii="Consolas" w:eastAsia="Times New Roman" w:hAnsi="Consolas" w:cs="Consolas"/>
+          <w:color w:val="000000"/>
+          <w:sz w:val="18"/>
+          <w:szCs w:val="18"/>
+        </w:rPr>
+        <w:t>,</w:t>
+      </w:r>
+    </w:p>
+    <w:p>
+      <w:pPr>
+        <w:shd w:val="clear" w:color="auto" w:fill="FFFFFE"/>
+        <w:spacing w:after="0" w:line="270" w:lineRule="atLeast"/>
+        <w:rPr>
+          <w:rFonts w:ascii="Consolas" w:eastAsia="Times New Roman" w:hAnsi="Consolas" w:cs="Consolas"/>
+          <w:color w:val="000000"/>
+          <w:sz w:val="18"/>
+          <w:szCs w:val="18"/>
+        </w:rPr>
+      </w:pPr>
+      <w:r>
+        <w:rPr>
+          <w:rFonts w:ascii="Consolas" w:eastAsia="Times New Roman" w:hAnsi="Consolas" w:cs="Consolas"/>
+          <w:color w:val="000000"/>
+          <w:sz w:val="18"/>
+          <w:szCs w:val="18"/>
+        </w:rPr>
+        <w:t>    </w:t>
+      </w:r>
+      <w:r>
+        <w:rPr>
+          <w:rFonts w:ascii="Consolas" w:eastAsia="Times New Roman" w:hAnsi="Consolas" w:cs="Consolas"/>
+          <w:color w:val="A31515"/>
+          <w:sz w:val="18"/>
+          <w:szCs w:val="18"/>
+        </w:rPr>
+        <w:t>"</w:t>
+      </w:r>
+      <w:proofErr w:type="spellStart"/>
+      <w:r>
+        <w:rPr>
+          <w:rFonts w:ascii="Consolas" w:eastAsia="Times New Roman" w:hAnsi="Consolas" w:cs="Consolas"/>
+          <w:color w:val="A31515"/>
+          <w:sz w:val="18"/>
+          <w:szCs w:val="18"/>
+        </w:rPr>
+        <w:t>bookingInfo</w:t>
+      </w:r>
+      <w:proofErr w:type="spellEnd"/>
+      <w:r>
+        <w:rPr>
+          <w:rFonts w:ascii="Consolas" w:eastAsia="Times New Roman" w:hAnsi="Consolas" w:cs="Consolas"/>
+          <w:color w:val="A31515"/>
+          <w:sz w:val="18"/>
+          <w:szCs w:val="18"/>
+        </w:rPr>
+        <w:t>"</w:t>
+      </w:r>
+      <w:r>
+        <w:rPr>
+          <w:rFonts w:ascii="Consolas" w:eastAsia="Times New Roman" w:hAnsi="Consolas" w:cs="Consolas"/>
+          <w:color w:val="000000"/>
+          <w:sz w:val="18"/>
+          <w:szCs w:val="18"/>
+        </w:rPr>
+        <w:t>: {</w:t>
+      </w:r>
+    </w:p>
+    <w:p>
+      <w:pPr>
+        <w:shd w:val="clear" w:color="auto" w:fill="FFFFFE"/>
+        <w:spacing w:after="0" w:line="270" w:lineRule="atLeast"/>
+        <w:rPr>
+          <w:rFonts w:ascii="Consolas" w:eastAsia="Times New Roman" w:hAnsi="Consolas" w:cs="Consolas"/>
+          <w:color w:val="000000"/>
+          <w:sz w:val="18"/>
+          <w:szCs w:val="18"/>
+        </w:rPr>
+      </w:pPr>
+      <w:r>
+        <w:rPr>
+          <w:rFonts w:ascii="Consolas" w:eastAsia="Times New Roman" w:hAnsi="Consolas" w:cs="Consolas"/>
+          <w:color w:val="000000"/>
+          <w:sz w:val="18"/>
+          <w:szCs w:val="18"/>
+        </w:rPr>
+        <w:t>    </w:t>
+      </w:r>
+      <w:r>
+        <w:rPr>
+          <w:rFonts w:ascii="Consolas" w:eastAsia="Times New Roman" w:hAnsi="Consolas" w:cs="Consolas"/>
+          <w:color w:val="A31515"/>
+          <w:sz w:val="18"/>
+          <w:szCs w:val="18"/>
+        </w:rPr>
+        <w:t>"</w:t>
+      </w:r>
+      <w:proofErr w:type="spellStart"/>
+      <w:r>
+        <w:rPr>
+          <w:rFonts w:ascii="Consolas" w:eastAsia="Times New Roman" w:hAnsi="Consolas" w:cs="Consolas"/>
+          <w:color w:val="A31515"/>
+          <w:sz w:val="18"/>
+          <w:szCs w:val="18"/>
+        </w:rPr>
+        <w:t>pnr</w:t>
+      </w:r>
+      <w:proofErr w:type="spellEnd"/>
+      <w:r>
+        <w:rPr>
+          <w:rFonts w:ascii="Consolas" w:eastAsia="Times New Roman" w:hAnsi="Consolas" w:cs="Consolas"/>
+          <w:color w:val="A31515"/>
+          <w:sz w:val="18"/>
+          <w:szCs w:val="18"/>
+        </w:rPr>
+        <w:t>"</w:t>
+      </w:r>
+      <w:r>
+        <w:rPr>
+          <w:rFonts w:ascii="Consolas" w:eastAsia="Times New Roman" w:hAnsi="Consolas" w:cs="Consolas"/>
+          <w:color w:val="000000"/>
+          <w:sz w:val="18"/>
+          <w:szCs w:val="18"/>
+        </w:rPr>
+        <w:t>: </w:t>
+      </w:r>
       <w:r>
         <w:rPr>
           <w:rFonts w:ascii="Consolas" w:eastAsia="Times New Roman" w:hAnsi="Consolas" w:cs="Consolas"/>
@@ -35989,9 +36667,76 @@
           <w:sz w:val="18"/>
           <w:szCs w:val="18"/>
         </w:rPr>
-        <w:t>400,\</w:t>
-      </w:r>
-      <w:proofErr w:type="gramEnd"/>
+        <w:t>"xyz123"</w:t>
+      </w:r>
+      <w:r>
+        <w:rPr>
+          <w:rFonts w:ascii="Consolas" w:eastAsia="Times New Roman" w:hAnsi="Consolas" w:cs="Consolas"/>
+          <w:color w:val="000000"/>
+          <w:sz w:val="18"/>
+          <w:szCs w:val="18"/>
+        </w:rPr>
+        <w:t>,</w:t>
+      </w:r>
+    </w:p>
+    <w:p>
+      <w:pPr>
+        <w:shd w:val="clear" w:color="auto" w:fill="FFFFFE"/>
+        <w:spacing w:after="0" w:line="270" w:lineRule="atLeast"/>
+        <w:rPr>
+          <w:rFonts w:ascii="Consolas" w:eastAsia="Times New Roman" w:hAnsi="Consolas" w:cs="Consolas"/>
+          <w:color w:val="000000"/>
+          <w:sz w:val="18"/>
+          <w:szCs w:val="18"/>
+        </w:rPr>
+      </w:pPr>
+      <w:r>
+        <w:rPr>
+          <w:rFonts w:ascii="Consolas" w:eastAsia="Times New Roman" w:hAnsi="Consolas" w:cs="Consolas"/>
+          <w:color w:val="000000"/>
+          <w:sz w:val="18"/>
+          <w:szCs w:val="18"/>
+        </w:rPr>
+        <w:t>    </w:t>
+      </w:r>
+      <w:r>
+        <w:rPr>
+          <w:rFonts w:ascii="Consolas" w:eastAsia="Times New Roman" w:hAnsi="Consolas" w:cs="Consolas"/>
+          <w:color w:val="A31515"/>
+          <w:sz w:val="18"/>
+          <w:szCs w:val="18"/>
+        </w:rPr>
+        <w:t>"</w:t>
+      </w:r>
+      <w:proofErr w:type="spellStart"/>
+      <w:r>
+        <w:rPr>
+          <w:rFonts w:ascii="Consolas" w:eastAsia="Times New Roman" w:hAnsi="Consolas" w:cs="Consolas"/>
+          <w:color w:val="A31515"/>
+          <w:sz w:val="18"/>
+          <w:szCs w:val="18"/>
+        </w:rPr>
+        <w:t>bus_id</w:t>
+      </w:r>
+      <w:proofErr w:type="spellEnd"/>
+      <w:r>
+        <w:rPr>
+          <w:rFonts w:ascii="Consolas" w:eastAsia="Times New Roman" w:hAnsi="Consolas" w:cs="Consolas"/>
+          <w:color w:val="A31515"/>
+          <w:sz w:val="18"/>
+          <w:szCs w:val="18"/>
+        </w:rPr>
+        <w:t>"</w:t>
+      </w:r>
+      <w:r>
+        <w:rPr>
+          <w:rFonts w:ascii="Consolas" w:eastAsia="Times New Roman" w:hAnsi="Consolas" w:cs="Consolas"/>
+          <w:color w:val="000000"/>
+          <w:sz w:val="18"/>
+          <w:szCs w:val="18"/>
+        </w:rPr>
+        <w:t>: </w:t>
+      </w:r>
       <w:r>
         <w:rPr>
           <w:rFonts w:ascii="Consolas" w:eastAsia="Times New Roman" w:hAnsi="Consolas" w:cs="Consolas"/>
@@ -35999,27 +36744,2106 @@
           <w:sz w:val="18"/>
           <w:szCs w:val="18"/>
         </w:rPr>
-        <w:t>"msg\":\"</w:t>
+        <w:t>"1"</w:t>
+      </w:r>
+      <w:r>
+        <w:rPr>
+          <w:rFonts w:ascii="Consolas" w:eastAsia="Times New Roman" w:hAnsi="Consolas" w:cs="Consolas"/>
+          <w:color w:val="000000"/>
+          <w:sz w:val="18"/>
+          <w:szCs w:val="18"/>
+        </w:rPr>
+        <w:t>,</w:t>
+      </w:r>
+    </w:p>
+    <w:p>
+      <w:pPr>
+        <w:shd w:val="clear" w:color="auto" w:fill="FFFFFE"/>
+        <w:spacing w:after="0" w:line="270" w:lineRule="atLeast"/>
+        <w:rPr>
+          <w:rFonts w:ascii="Consolas" w:eastAsia="Times New Roman" w:hAnsi="Consolas" w:cs="Consolas"/>
+          <w:color w:val="000000"/>
+          <w:sz w:val="18"/>
+          <w:szCs w:val="18"/>
+        </w:rPr>
+      </w:pPr>
+      <w:r>
+        <w:rPr>
+          <w:rFonts w:ascii="Consolas" w:eastAsia="Times New Roman" w:hAnsi="Consolas" w:cs="Consolas"/>
+          <w:color w:val="000000"/>
+          <w:sz w:val="18"/>
+          <w:szCs w:val="18"/>
+        </w:rPr>
+        <w:t>    </w:t>
+      </w:r>
+      <w:r>
+        <w:rPr>
+          <w:rFonts w:ascii="Consolas" w:eastAsia="Times New Roman" w:hAnsi="Consolas" w:cs="Consolas"/>
+          <w:color w:val="A31515"/>
+          <w:sz w:val="18"/>
+          <w:szCs w:val="18"/>
+        </w:rPr>
+        <w:t>"</w:t>
       </w:r>
       <w:proofErr w:type="spellStart"/>
       <w:r>
         <w:rPr>
           <w:rFonts w:ascii="Consolas" w:eastAsia="Times New Roman" w:hAnsi="Consolas" w:cs="Consolas"/>
+          <w:color w:val="A31515"/>
+          <w:sz w:val="18"/>
+          <w:szCs w:val="18"/>
+        </w:rPr>
+        <w:t>source_id</w:t>
+      </w:r>
+      <w:proofErr w:type="spellEnd"/>
+      <w:r>
+        <w:rPr>
+          <w:rFonts w:ascii="Consolas" w:eastAsia="Times New Roman" w:hAnsi="Consolas" w:cs="Consolas"/>
+          <w:color w:val="A31515"/>
+          <w:sz w:val="18"/>
+          <w:szCs w:val="18"/>
+        </w:rPr>
+        <w:t>"</w:t>
+      </w:r>
+      <w:r>
+        <w:rPr>
+          <w:rFonts w:ascii="Consolas" w:eastAsia="Times New Roman" w:hAnsi="Consolas" w:cs="Consolas"/>
+          <w:color w:val="000000"/>
+          <w:sz w:val="18"/>
+          <w:szCs w:val="18"/>
+        </w:rPr>
+        <w:t>: </w:t>
+      </w:r>
+      <w:r>
+        <w:rPr>
+          <w:rFonts w:ascii="Consolas" w:eastAsia="Times New Roman" w:hAnsi="Consolas" w:cs="Consolas"/>
           <w:color w:val="0451A5"/>
           <w:sz w:val="18"/>
           <w:szCs w:val="18"/>
         </w:rPr>
-        <w:t>otp</w:t>
+        <w:t>"1291"</w:t>
+      </w:r>
+      <w:r>
+        <w:rPr>
+          <w:rFonts w:ascii="Consolas" w:eastAsia="Times New Roman" w:hAnsi="Consolas" w:cs="Consolas"/>
+          <w:color w:val="000000"/>
+          <w:sz w:val="18"/>
+          <w:szCs w:val="18"/>
+        </w:rPr>
+        <w:t>,</w:t>
+      </w:r>
+    </w:p>
+    <w:p>
+      <w:pPr>
+        <w:shd w:val="clear" w:color="auto" w:fill="FFFFFE"/>
+        <w:spacing w:after="0" w:line="270" w:lineRule="atLeast"/>
+        <w:rPr>
+          <w:rFonts w:ascii="Consolas" w:eastAsia="Times New Roman" w:hAnsi="Consolas" w:cs="Consolas"/>
+          <w:color w:val="000000"/>
+          <w:sz w:val="18"/>
+          <w:szCs w:val="18"/>
+        </w:rPr>
+      </w:pPr>
+      <w:r>
+        <w:rPr>
+          <w:rFonts w:ascii="Consolas" w:eastAsia="Times New Roman" w:hAnsi="Consolas" w:cs="Consolas"/>
+          <w:color w:val="000000"/>
+          <w:sz w:val="18"/>
+          <w:szCs w:val="18"/>
+        </w:rPr>
+        <w:t>    </w:t>
+      </w:r>
+      <w:r>
+        <w:rPr>
+          <w:rFonts w:ascii="Consolas" w:eastAsia="Times New Roman" w:hAnsi="Consolas" w:cs="Consolas"/>
+          <w:color w:val="A31515"/>
+          <w:sz w:val="18"/>
+          <w:szCs w:val="18"/>
+        </w:rPr>
+        <w:t>"</w:t>
+      </w:r>
+      <w:proofErr w:type="spellStart"/>
+      <w:r>
+        <w:rPr>
+          <w:rFonts w:ascii="Consolas" w:eastAsia="Times New Roman" w:hAnsi="Consolas" w:cs="Consolas"/>
+          <w:color w:val="A31515"/>
+          <w:sz w:val="18"/>
+          <w:szCs w:val="18"/>
+        </w:rPr>
+        <w:t>destination_id</w:t>
       </w:r>
       <w:proofErr w:type="spellEnd"/>
       <w:r>
         <w:rPr>
           <w:rFonts w:ascii="Consolas" w:eastAsia="Times New Roman" w:hAnsi="Consolas" w:cs="Consolas"/>
+          <w:color w:val="A31515"/>
+          <w:sz w:val="18"/>
+          <w:szCs w:val="18"/>
+        </w:rPr>
+        <w:t>"</w:t>
+      </w:r>
+      <w:r>
+        <w:rPr>
+          <w:rFonts w:ascii="Consolas" w:eastAsia="Times New Roman" w:hAnsi="Consolas" w:cs="Consolas"/>
+          <w:color w:val="000000"/>
+          <w:sz w:val="18"/>
+          <w:szCs w:val="18"/>
+        </w:rPr>
+        <w:t>: </w:t>
+      </w:r>
+      <w:r>
+        <w:rPr>
+          <w:rFonts w:ascii="Consolas" w:eastAsia="Times New Roman" w:hAnsi="Consolas" w:cs="Consolas"/>
           <w:color w:val="0451A5"/>
           <w:sz w:val="18"/>
           <w:szCs w:val="18"/>
         </w:rPr>
-        <w:t> expired\"}"</w:t>
+        <w:t>"1294"</w:t>
+      </w:r>
+      <w:r>
+        <w:rPr>
+          <w:rFonts w:ascii="Consolas" w:eastAsia="Times New Roman" w:hAnsi="Consolas" w:cs="Consolas"/>
+          <w:color w:val="000000"/>
+          <w:sz w:val="18"/>
+          <w:szCs w:val="18"/>
+        </w:rPr>
+        <w:t>,</w:t>
+      </w:r>
+    </w:p>
+    <w:p>
+      <w:pPr>
+        <w:shd w:val="clear" w:color="auto" w:fill="FFFFFE"/>
+        <w:spacing w:after="0" w:line="270" w:lineRule="atLeast"/>
+        <w:rPr>
+          <w:rFonts w:ascii="Consolas" w:eastAsia="Times New Roman" w:hAnsi="Consolas" w:cs="Consolas"/>
+          <w:color w:val="000000"/>
+          <w:sz w:val="18"/>
+          <w:szCs w:val="18"/>
+        </w:rPr>
+      </w:pPr>
+      <w:r>
+        <w:rPr>
+          <w:rFonts w:ascii="Consolas" w:eastAsia="Times New Roman" w:hAnsi="Consolas" w:cs="Consolas"/>
+          <w:color w:val="000000"/>
+          <w:sz w:val="18"/>
+          <w:szCs w:val="18"/>
+        </w:rPr>
+        <w:t>    </w:t>
+      </w:r>
+      <w:r>
+        <w:rPr>
+          <w:rFonts w:ascii="Consolas" w:eastAsia="Times New Roman" w:hAnsi="Consolas" w:cs="Consolas"/>
+          <w:color w:val="A31515"/>
+          <w:sz w:val="18"/>
+          <w:szCs w:val="18"/>
+        </w:rPr>
+        <w:t>"</w:t>
+      </w:r>
+      <w:proofErr w:type="spellStart"/>
+      <w:r>
+        <w:rPr>
+          <w:rFonts w:ascii="Consolas" w:eastAsia="Times New Roman" w:hAnsi="Consolas" w:cs="Consolas"/>
+          <w:color w:val="A31515"/>
+          <w:sz w:val="18"/>
+          <w:szCs w:val="18"/>
+        </w:rPr>
+        <w:t>j_day</w:t>
+      </w:r>
+      <w:proofErr w:type="spellEnd"/>
+      <w:r>
+        <w:rPr>
+          <w:rFonts w:ascii="Consolas" w:eastAsia="Times New Roman" w:hAnsi="Consolas" w:cs="Consolas"/>
+          <w:color w:val="A31515"/>
+          <w:sz w:val="18"/>
+          <w:szCs w:val="18"/>
+        </w:rPr>
+        <w:t>"</w:t>
+      </w:r>
+      <w:r>
+        <w:rPr>
+          <w:rFonts w:ascii="Consolas" w:eastAsia="Times New Roman" w:hAnsi="Consolas" w:cs="Consolas"/>
+          <w:color w:val="000000"/>
+          <w:sz w:val="18"/>
+          <w:szCs w:val="18"/>
+        </w:rPr>
+        <w:t>: </w:t>
+      </w:r>
+      <w:r>
+        <w:rPr>
+          <w:rFonts w:ascii="Consolas" w:eastAsia="Times New Roman" w:hAnsi="Consolas" w:cs="Consolas"/>
+          <w:color w:val="0451A5"/>
+          <w:sz w:val="18"/>
+          <w:szCs w:val="18"/>
+        </w:rPr>
+        <w:t>"1"</w:t>
+      </w:r>
+      <w:r>
+        <w:rPr>
+          <w:rFonts w:ascii="Consolas" w:eastAsia="Times New Roman" w:hAnsi="Consolas" w:cs="Consolas"/>
+          <w:color w:val="000000"/>
+          <w:sz w:val="18"/>
+          <w:szCs w:val="18"/>
+        </w:rPr>
+        <w:t>,</w:t>
+      </w:r>
+    </w:p>
+    <w:p>
+      <w:pPr>
+        <w:shd w:val="clear" w:color="auto" w:fill="FFFFFE"/>
+        <w:spacing w:after="0" w:line="270" w:lineRule="atLeast"/>
+        <w:rPr>
+          <w:rFonts w:ascii="Consolas" w:eastAsia="Times New Roman" w:hAnsi="Consolas" w:cs="Consolas"/>
+          <w:color w:val="000000"/>
+          <w:sz w:val="18"/>
+          <w:szCs w:val="18"/>
+        </w:rPr>
+      </w:pPr>
+      <w:r>
+        <w:rPr>
+          <w:rFonts w:ascii="Consolas" w:eastAsia="Times New Roman" w:hAnsi="Consolas" w:cs="Consolas"/>
+          <w:color w:val="000000"/>
+          <w:sz w:val="18"/>
+          <w:szCs w:val="18"/>
+        </w:rPr>
+        <w:t>    </w:t>
+      </w:r>
+      <w:r>
+        <w:rPr>
+          <w:rFonts w:ascii="Consolas" w:eastAsia="Times New Roman" w:hAnsi="Consolas" w:cs="Consolas"/>
+          <w:color w:val="A31515"/>
+          <w:sz w:val="18"/>
+          <w:szCs w:val="18"/>
+        </w:rPr>
+        <w:t>"</w:t>
+      </w:r>
+      <w:proofErr w:type="spellStart"/>
+      <w:r>
+        <w:rPr>
+          <w:rFonts w:ascii="Consolas" w:eastAsia="Times New Roman" w:hAnsi="Consolas" w:cs="Consolas"/>
+          <w:color w:val="A31515"/>
+          <w:sz w:val="18"/>
+          <w:szCs w:val="18"/>
+        </w:rPr>
+        <w:t>journey_dt</w:t>
+      </w:r>
+      <w:proofErr w:type="spellEnd"/>
+      <w:r>
+        <w:rPr>
+          <w:rFonts w:ascii="Consolas" w:eastAsia="Times New Roman" w:hAnsi="Consolas" w:cs="Consolas"/>
+          <w:color w:val="A31515"/>
+          <w:sz w:val="18"/>
+          <w:szCs w:val="18"/>
+        </w:rPr>
+        <w:t>"</w:t>
+      </w:r>
+      <w:r>
+        <w:rPr>
+          <w:rFonts w:ascii="Consolas" w:eastAsia="Times New Roman" w:hAnsi="Consolas" w:cs="Consolas"/>
+          <w:color w:val="000000"/>
+          <w:sz w:val="18"/>
+          <w:szCs w:val="18"/>
+        </w:rPr>
+        <w:t>: </w:t>
+      </w:r>
+      <w:r>
+        <w:rPr>
+          <w:rFonts w:ascii="Consolas" w:eastAsia="Times New Roman" w:hAnsi="Consolas" w:cs="Consolas"/>
+          <w:color w:val="0451A5"/>
+          <w:sz w:val="18"/>
+          <w:szCs w:val="18"/>
+        </w:rPr>
+        <w:t>"2021-05-25"</w:t>
+      </w:r>
+      <w:r>
+        <w:rPr>
+          <w:rFonts w:ascii="Consolas" w:eastAsia="Times New Roman" w:hAnsi="Consolas" w:cs="Consolas"/>
+          <w:color w:val="000000"/>
+          <w:sz w:val="18"/>
+          <w:szCs w:val="18"/>
+        </w:rPr>
+        <w:t>,</w:t>
+      </w:r>
+    </w:p>
+    <w:p>
+      <w:pPr>
+        <w:shd w:val="clear" w:color="auto" w:fill="FFFFFE"/>
+        <w:spacing w:after="0" w:line="270" w:lineRule="atLeast"/>
+        <w:rPr>
+          <w:rFonts w:ascii="Consolas" w:eastAsia="Times New Roman" w:hAnsi="Consolas" w:cs="Consolas"/>
+          <w:color w:val="000000"/>
+          <w:sz w:val="18"/>
+          <w:szCs w:val="18"/>
+        </w:rPr>
+      </w:pPr>
+      <w:r>
+        <w:rPr>
+          <w:rFonts w:ascii="Consolas" w:eastAsia="Times New Roman" w:hAnsi="Consolas" w:cs="Consolas"/>
+          <w:color w:val="000000"/>
+          <w:sz w:val="18"/>
+          <w:szCs w:val="18"/>
+        </w:rPr>
+        <w:t>    </w:t>
+      </w:r>
+      <w:r>
+        <w:rPr>
+          <w:rFonts w:ascii="Consolas" w:eastAsia="Times New Roman" w:hAnsi="Consolas" w:cs="Consolas"/>
+          <w:color w:val="A31515"/>
+          <w:sz w:val="18"/>
+          <w:szCs w:val="18"/>
+        </w:rPr>
+        <w:t>"</w:t>
+      </w:r>
+      <w:proofErr w:type="spellStart"/>
+      <w:r>
+        <w:rPr>
+          <w:rFonts w:ascii="Consolas" w:eastAsia="Times New Roman" w:hAnsi="Consolas" w:cs="Consolas"/>
+          <w:color w:val="A31515"/>
+          <w:sz w:val="18"/>
+          <w:szCs w:val="18"/>
+        </w:rPr>
+        <w:t>boarding_point</w:t>
+      </w:r>
+      <w:proofErr w:type="spellEnd"/>
+      <w:r>
+        <w:rPr>
+          <w:rFonts w:ascii="Consolas" w:eastAsia="Times New Roman" w:hAnsi="Consolas" w:cs="Consolas"/>
+          <w:color w:val="A31515"/>
+          <w:sz w:val="18"/>
+          <w:szCs w:val="18"/>
+        </w:rPr>
+        <w:t>"</w:t>
+      </w:r>
+      <w:r>
+        <w:rPr>
+          <w:rFonts w:ascii="Consolas" w:eastAsia="Times New Roman" w:hAnsi="Consolas" w:cs="Consolas"/>
+          <w:color w:val="000000"/>
+          <w:sz w:val="18"/>
+          <w:szCs w:val="18"/>
+        </w:rPr>
+        <w:t>: </w:t>
+      </w:r>
+      <w:r>
+        <w:rPr>
+          <w:rFonts w:ascii="Consolas" w:eastAsia="Times New Roman" w:hAnsi="Consolas" w:cs="Consolas"/>
+          <w:color w:val="0451A5"/>
+          <w:sz w:val="18"/>
+          <w:szCs w:val="18"/>
+        </w:rPr>
+        <w:t>"</w:t>
+      </w:r>
+      <w:proofErr w:type="spellStart"/>
+      <w:r>
+        <w:rPr>
+          <w:rFonts w:ascii="Consolas" w:eastAsia="Times New Roman" w:hAnsi="Consolas" w:cs="Consolas"/>
+          <w:color w:val="0451A5"/>
+          <w:sz w:val="18"/>
+          <w:szCs w:val="18"/>
+        </w:rPr>
+        <w:t>Rasulgarh</w:t>
+      </w:r>
+      <w:proofErr w:type="spellEnd"/>
+      <w:r>
+        <w:rPr>
+          <w:rFonts w:ascii="Consolas" w:eastAsia="Times New Roman" w:hAnsi="Consolas" w:cs="Consolas"/>
+          <w:color w:val="0451A5"/>
+          <w:sz w:val="18"/>
+          <w:szCs w:val="18"/>
+        </w:rPr>
+        <w:t>"</w:t>
+      </w:r>
+      <w:r>
+        <w:rPr>
+          <w:rFonts w:ascii="Consolas" w:eastAsia="Times New Roman" w:hAnsi="Consolas" w:cs="Consolas"/>
+          <w:color w:val="000000"/>
+          <w:sz w:val="18"/>
+          <w:szCs w:val="18"/>
+        </w:rPr>
+        <w:t>,</w:t>
+      </w:r>
+    </w:p>
+    <w:p>
+      <w:pPr>
+        <w:shd w:val="clear" w:color="auto" w:fill="FFFFFE"/>
+        <w:spacing w:after="0" w:line="270" w:lineRule="atLeast"/>
+        <w:rPr>
+          <w:rFonts w:ascii="Consolas" w:eastAsia="Times New Roman" w:hAnsi="Consolas" w:cs="Consolas"/>
+          <w:color w:val="000000"/>
+          <w:sz w:val="18"/>
+          <w:szCs w:val="18"/>
+        </w:rPr>
+      </w:pPr>
+      <w:r>
+        <w:rPr>
+          <w:rFonts w:ascii="Consolas" w:eastAsia="Times New Roman" w:hAnsi="Consolas" w:cs="Consolas"/>
+          <w:color w:val="000000"/>
+          <w:sz w:val="18"/>
+          <w:szCs w:val="18"/>
+        </w:rPr>
+        <w:t>    </w:t>
+      </w:r>
+      <w:r>
+        <w:rPr>
+          <w:rFonts w:ascii="Consolas" w:eastAsia="Times New Roman" w:hAnsi="Consolas" w:cs="Consolas"/>
+          <w:color w:val="A31515"/>
+          <w:sz w:val="18"/>
+          <w:szCs w:val="18"/>
+        </w:rPr>
+        <w:t>"</w:t>
+      </w:r>
+      <w:proofErr w:type="spellStart"/>
+      <w:r>
+        <w:rPr>
+          <w:rFonts w:ascii="Consolas" w:eastAsia="Times New Roman" w:hAnsi="Consolas" w:cs="Consolas"/>
+          <w:color w:val="A31515"/>
+          <w:sz w:val="18"/>
+          <w:szCs w:val="18"/>
+        </w:rPr>
+        <w:t>dropping_point</w:t>
+      </w:r>
+      <w:proofErr w:type="spellEnd"/>
+      <w:r>
+        <w:rPr>
+          <w:rFonts w:ascii="Consolas" w:eastAsia="Times New Roman" w:hAnsi="Consolas" w:cs="Consolas"/>
+          <w:color w:val="A31515"/>
+          <w:sz w:val="18"/>
+          <w:szCs w:val="18"/>
+        </w:rPr>
+        <w:t>"</w:t>
+      </w:r>
+      <w:r>
+        <w:rPr>
+          <w:rFonts w:ascii="Consolas" w:eastAsia="Times New Roman" w:hAnsi="Consolas" w:cs="Consolas"/>
+          <w:color w:val="000000"/>
+          <w:sz w:val="18"/>
+          <w:szCs w:val="18"/>
+        </w:rPr>
+        <w:t>: </w:t>
+      </w:r>
+      <w:r>
+        <w:rPr>
+          <w:rFonts w:ascii="Consolas" w:eastAsia="Times New Roman" w:hAnsi="Consolas" w:cs="Consolas"/>
+          <w:color w:val="0451A5"/>
+          <w:sz w:val="18"/>
+          <w:szCs w:val="18"/>
+        </w:rPr>
+        <w:t>"Sambalpur Town"</w:t>
+      </w:r>
+      <w:r>
+        <w:rPr>
+          <w:rFonts w:ascii="Consolas" w:eastAsia="Times New Roman" w:hAnsi="Consolas" w:cs="Consolas"/>
+          <w:color w:val="000000"/>
+          <w:sz w:val="18"/>
+          <w:szCs w:val="18"/>
+        </w:rPr>
+        <w:t>,</w:t>
+      </w:r>
+    </w:p>
+    <w:p>
+      <w:pPr>
+        <w:shd w:val="clear" w:color="auto" w:fill="FFFFFE"/>
+        <w:spacing w:after="0" w:line="270" w:lineRule="atLeast"/>
+        <w:rPr>
+          <w:rFonts w:ascii="Consolas" w:eastAsia="Times New Roman" w:hAnsi="Consolas" w:cs="Consolas"/>
+          <w:color w:val="000000"/>
+          <w:sz w:val="18"/>
+          <w:szCs w:val="18"/>
+        </w:rPr>
+      </w:pPr>
+      <w:r>
+        <w:rPr>
+          <w:rFonts w:ascii="Consolas" w:eastAsia="Times New Roman" w:hAnsi="Consolas" w:cs="Consolas"/>
+          <w:color w:val="000000"/>
+          <w:sz w:val="18"/>
+          <w:szCs w:val="18"/>
+        </w:rPr>
+        <w:t>    </w:t>
+      </w:r>
+      <w:r>
+        <w:rPr>
+          <w:rFonts w:ascii="Consolas" w:eastAsia="Times New Roman" w:hAnsi="Consolas" w:cs="Consolas"/>
+          <w:color w:val="A31515"/>
+          <w:sz w:val="18"/>
+          <w:szCs w:val="18"/>
+        </w:rPr>
+        <w:t>"</w:t>
+      </w:r>
+      <w:proofErr w:type="spellStart"/>
+      <w:r>
+        <w:rPr>
+          <w:rFonts w:ascii="Consolas" w:eastAsia="Times New Roman" w:hAnsi="Consolas" w:cs="Consolas"/>
+          <w:color w:val="A31515"/>
+          <w:sz w:val="18"/>
+          <w:szCs w:val="18"/>
+        </w:rPr>
+        <w:t>boarding_time</w:t>
+      </w:r>
+      <w:proofErr w:type="spellEnd"/>
+      <w:r>
+        <w:rPr>
+          <w:rFonts w:ascii="Consolas" w:eastAsia="Times New Roman" w:hAnsi="Consolas" w:cs="Consolas"/>
+          <w:color w:val="A31515"/>
+          <w:sz w:val="18"/>
+          <w:szCs w:val="18"/>
+        </w:rPr>
+        <w:t>"</w:t>
+      </w:r>
+      <w:r>
+        <w:rPr>
+          <w:rFonts w:ascii="Consolas" w:eastAsia="Times New Roman" w:hAnsi="Consolas" w:cs="Consolas"/>
+          <w:color w:val="000000"/>
+          <w:sz w:val="18"/>
+          <w:szCs w:val="18"/>
+        </w:rPr>
+        <w:t>: </w:t>
+      </w:r>
+      <w:r>
+        <w:rPr>
+          <w:rFonts w:ascii="Consolas" w:eastAsia="Times New Roman" w:hAnsi="Consolas" w:cs="Consolas"/>
+          <w:color w:val="0451A5"/>
+          <w:sz w:val="18"/>
+          <w:szCs w:val="18"/>
+        </w:rPr>
+        <w:t>"22:00"</w:t>
+      </w:r>
+      <w:r>
+        <w:rPr>
+          <w:rFonts w:ascii="Consolas" w:eastAsia="Times New Roman" w:hAnsi="Consolas" w:cs="Consolas"/>
+          <w:color w:val="000000"/>
+          <w:sz w:val="18"/>
+          <w:szCs w:val="18"/>
+        </w:rPr>
+        <w:t>,</w:t>
+      </w:r>
+    </w:p>
+    <w:p>
+      <w:pPr>
+        <w:shd w:val="clear" w:color="auto" w:fill="FFFFFE"/>
+        <w:spacing w:after="0" w:line="270" w:lineRule="atLeast"/>
+        <w:rPr>
+          <w:rFonts w:ascii="Consolas" w:eastAsia="Times New Roman" w:hAnsi="Consolas" w:cs="Consolas"/>
+          <w:color w:val="000000"/>
+          <w:sz w:val="18"/>
+          <w:szCs w:val="18"/>
+        </w:rPr>
+      </w:pPr>
+      <w:r>
+        <w:rPr>
+          <w:rFonts w:ascii="Consolas" w:eastAsia="Times New Roman" w:hAnsi="Consolas" w:cs="Consolas"/>
+          <w:color w:val="000000"/>
+          <w:sz w:val="18"/>
+          <w:szCs w:val="18"/>
+        </w:rPr>
+        <w:t>    </w:t>
+      </w:r>
+      <w:r>
+        <w:rPr>
+          <w:rFonts w:ascii="Consolas" w:eastAsia="Times New Roman" w:hAnsi="Consolas" w:cs="Consolas"/>
+          <w:color w:val="A31515"/>
+          <w:sz w:val="18"/>
+          <w:szCs w:val="18"/>
+        </w:rPr>
+        <w:t>"</w:t>
+      </w:r>
+      <w:proofErr w:type="spellStart"/>
+      <w:r>
+        <w:rPr>
+          <w:rFonts w:ascii="Consolas" w:eastAsia="Times New Roman" w:hAnsi="Consolas" w:cs="Consolas"/>
+          <w:color w:val="A31515"/>
+          <w:sz w:val="18"/>
+          <w:szCs w:val="18"/>
+        </w:rPr>
+        <w:t>dropping_time</w:t>
+      </w:r>
+      <w:proofErr w:type="spellEnd"/>
+      <w:r>
+        <w:rPr>
+          <w:rFonts w:ascii="Consolas" w:eastAsia="Times New Roman" w:hAnsi="Consolas" w:cs="Consolas"/>
+          <w:color w:val="A31515"/>
+          <w:sz w:val="18"/>
+          <w:szCs w:val="18"/>
+        </w:rPr>
+        <w:t>"</w:t>
+      </w:r>
+      <w:r>
+        <w:rPr>
+          <w:rFonts w:ascii="Consolas" w:eastAsia="Times New Roman" w:hAnsi="Consolas" w:cs="Consolas"/>
+          <w:color w:val="000000"/>
+          <w:sz w:val="18"/>
+          <w:szCs w:val="18"/>
+        </w:rPr>
+        <w:t>: </w:t>
+      </w:r>
+      <w:r>
+        <w:rPr>
+          <w:rFonts w:ascii="Consolas" w:eastAsia="Times New Roman" w:hAnsi="Consolas" w:cs="Consolas"/>
+          <w:color w:val="0451A5"/>
+          <w:sz w:val="18"/>
+          <w:szCs w:val="18"/>
+        </w:rPr>
+        <w:t>"07:00"</w:t>
+      </w:r>
+      <w:r>
+        <w:rPr>
+          <w:rFonts w:ascii="Consolas" w:eastAsia="Times New Roman" w:hAnsi="Consolas" w:cs="Consolas"/>
+          <w:color w:val="000000"/>
+          <w:sz w:val="18"/>
+          <w:szCs w:val="18"/>
+        </w:rPr>
+        <w:t>,</w:t>
+      </w:r>
+    </w:p>
+    <w:p>
+      <w:pPr>
+        <w:shd w:val="clear" w:color="auto" w:fill="FFFFFE"/>
+        <w:spacing w:after="0" w:line="270" w:lineRule="atLeast"/>
+        <w:rPr>
+          <w:rFonts w:ascii="Consolas" w:eastAsia="Times New Roman" w:hAnsi="Consolas" w:cs="Consolas"/>
+          <w:color w:val="000000"/>
+          <w:sz w:val="18"/>
+          <w:szCs w:val="18"/>
+        </w:rPr>
+      </w:pPr>
+      <w:r>
+        <w:rPr>
+          <w:rFonts w:ascii="Consolas" w:eastAsia="Times New Roman" w:hAnsi="Consolas" w:cs="Consolas"/>
+          <w:color w:val="000000"/>
+          <w:sz w:val="18"/>
+          <w:szCs w:val="18"/>
+        </w:rPr>
+        <w:t>    </w:t>
+      </w:r>
+      <w:r>
+        <w:rPr>
+          <w:rFonts w:ascii="Consolas" w:eastAsia="Times New Roman" w:hAnsi="Consolas" w:cs="Consolas"/>
+          <w:color w:val="A31515"/>
+          <w:sz w:val="18"/>
+          <w:szCs w:val="18"/>
+        </w:rPr>
+        <w:t>"origin"</w:t>
+      </w:r>
+      <w:r>
+        <w:rPr>
+          <w:rFonts w:ascii="Consolas" w:eastAsia="Times New Roman" w:hAnsi="Consolas" w:cs="Consolas"/>
+          <w:color w:val="000000"/>
+          <w:sz w:val="18"/>
+          <w:szCs w:val="18"/>
+        </w:rPr>
+        <w:t>: </w:t>
+      </w:r>
+      <w:r>
+        <w:rPr>
+          <w:rFonts w:ascii="Consolas" w:eastAsia="Times New Roman" w:hAnsi="Consolas" w:cs="Consolas"/>
+          <w:color w:val="0451A5"/>
+          <w:sz w:val="18"/>
+          <w:szCs w:val="18"/>
+        </w:rPr>
+        <w:t>"ODBUS"</w:t>
+      </w:r>
+      <w:r>
+        <w:rPr>
+          <w:rFonts w:ascii="Consolas" w:eastAsia="Times New Roman" w:hAnsi="Consolas" w:cs="Consolas"/>
+          <w:color w:val="000000"/>
+          <w:sz w:val="18"/>
+          <w:szCs w:val="18"/>
+        </w:rPr>
+        <w:t>,</w:t>
+      </w:r>
+    </w:p>
+    <w:p>
+      <w:pPr>
+        <w:shd w:val="clear" w:color="auto" w:fill="FFFFFE"/>
+        <w:spacing w:after="0" w:line="270" w:lineRule="atLeast"/>
+        <w:rPr>
+          <w:rFonts w:ascii="Consolas" w:eastAsia="Times New Roman" w:hAnsi="Consolas" w:cs="Consolas"/>
+          <w:color w:val="000000"/>
+          <w:sz w:val="18"/>
+          <w:szCs w:val="18"/>
+        </w:rPr>
+      </w:pPr>
+      <w:r>
+        <w:rPr>
+          <w:rFonts w:ascii="Consolas" w:eastAsia="Times New Roman" w:hAnsi="Consolas" w:cs="Consolas"/>
+          <w:color w:val="000000"/>
+          <w:sz w:val="18"/>
+          <w:szCs w:val="18"/>
+        </w:rPr>
+        <w:t>    </w:t>
+      </w:r>
+      <w:r>
+        <w:rPr>
+          <w:rFonts w:ascii="Consolas" w:eastAsia="Times New Roman" w:hAnsi="Consolas" w:cs="Consolas"/>
+          <w:color w:val="A31515"/>
+          <w:sz w:val="18"/>
+          <w:szCs w:val="18"/>
+        </w:rPr>
+        <w:t>"</w:t>
+      </w:r>
+      <w:proofErr w:type="spellStart"/>
+      <w:r>
+        <w:rPr>
+          <w:rFonts w:ascii="Consolas" w:eastAsia="Times New Roman" w:hAnsi="Consolas" w:cs="Consolas"/>
+          <w:color w:val="A31515"/>
+          <w:sz w:val="18"/>
+          <w:szCs w:val="18"/>
+        </w:rPr>
+        <w:t>app_type</w:t>
+      </w:r>
+      <w:proofErr w:type="spellEnd"/>
+      <w:r>
+        <w:rPr>
+          <w:rFonts w:ascii="Consolas" w:eastAsia="Times New Roman" w:hAnsi="Consolas" w:cs="Consolas"/>
+          <w:color w:val="A31515"/>
+          <w:sz w:val="18"/>
+          <w:szCs w:val="18"/>
+        </w:rPr>
+        <w:t>"</w:t>
+      </w:r>
+      <w:r>
+        <w:rPr>
+          <w:rFonts w:ascii="Consolas" w:eastAsia="Times New Roman" w:hAnsi="Consolas" w:cs="Consolas"/>
+          <w:color w:val="000000"/>
+          <w:sz w:val="18"/>
+          <w:szCs w:val="18"/>
+        </w:rPr>
+        <w:t>: </w:t>
+      </w:r>
+      <w:r>
+        <w:rPr>
+          <w:rFonts w:ascii="Consolas" w:eastAsia="Times New Roman" w:hAnsi="Consolas" w:cs="Consolas"/>
+          <w:color w:val="0451A5"/>
+          <w:sz w:val="18"/>
+          <w:szCs w:val="18"/>
+        </w:rPr>
+        <w:t>"WEB"</w:t>
+      </w:r>
+      <w:r>
+        <w:rPr>
+          <w:rFonts w:ascii="Consolas" w:eastAsia="Times New Roman" w:hAnsi="Consolas" w:cs="Consolas"/>
+          <w:color w:val="000000"/>
+          <w:sz w:val="18"/>
+          <w:szCs w:val="18"/>
+        </w:rPr>
+        <w:t>,</w:t>
+      </w:r>
+    </w:p>
+    <w:p>
+      <w:pPr>
+        <w:shd w:val="clear" w:color="auto" w:fill="FFFFFE"/>
+        <w:spacing w:after="0" w:line="270" w:lineRule="atLeast"/>
+        <w:rPr>
+          <w:rFonts w:ascii="Consolas" w:eastAsia="Times New Roman" w:hAnsi="Consolas" w:cs="Consolas"/>
+          <w:color w:val="000000"/>
+          <w:sz w:val="18"/>
+          <w:szCs w:val="18"/>
+        </w:rPr>
+      </w:pPr>
+      <w:r>
+        <w:rPr>
+          <w:rFonts w:ascii="Consolas" w:eastAsia="Times New Roman" w:hAnsi="Consolas" w:cs="Consolas"/>
+          <w:color w:val="000000"/>
+          <w:sz w:val="18"/>
+          <w:szCs w:val="18"/>
+        </w:rPr>
+        <w:lastRenderedPageBreak/>
+        <w:t>    </w:t>
+      </w:r>
+      <w:r>
+        <w:rPr>
+          <w:rFonts w:ascii="Consolas" w:eastAsia="Times New Roman" w:hAnsi="Consolas" w:cs="Consolas"/>
+          <w:color w:val="A31515"/>
+          <w:sz w:val="18"/>
+          <w:szCs w:val="18"/>
+        </w:rPr>
+        <w:t>"</w:t>
+      </w:r>
+      <w:proofErr w:type="spellStart"/>
+      <w:r>
+        <w:rPr>
+          <w:rFonts w:ascii="Consolas" w:eastAsia="Times New Roman" w:hAnsi="Consolas" w:cs="Consolas"/>
+          <w:color w:val="A31515"/>
+          <w:sz w:val="18"/>
+          <w:szCs w:val="18"/>
+        </w:rPr>
+        <w:t>typ_id</w:t>
+      </w:r>
+      <w:proofErr w:type="spellEnd"/>
+      <w:r>
+        <w:rPr>
+          <w:rFonts w:ascii="Consolas" w:eastAsia="Times New Roman" w:hAnsi="Consolas" w:cs="Consolas"/>
+          <w:color w:val="A31515"/>
+          <w:sz w:val="18"/>
+          <w:szCs w:val="18"/>
+        </w:rPr>
+        <w:t>"</w:t>
+      </w:r>
+      <w:r>
+        <w:rPr>
+          <w:rFonts w:ascii="Consolas" w:eastAsia="Times New Roman" w:hAnsi="Consolas" w:cs="Consolas"/>
+          <w:color w:val="000000"/>
+          <w:sz w:val="18"/>
+          <w:szCs w:val="18"/>
+        </w:rPr>
+        <w:t>: </w:t>
+      </w:r>
+      <w:r>
+        <w:rPr>
+          <w:rFonts w:ascii="Consolas" w:eastAsia="Times New Roman" w:hAnsi="Consolas" w:cs="Consolas"/>
+          <w:color w:val="0451A5"/>
+          <w:sz w:val="18"/>
+          <w:szCs w:val="18"/>
+        </w:rPr>
+        <w:t>"1"</w:t>
+      </w:r>
+      <w:r>
+        <w:rPr>
+          <w:rFonts w:ascii="Consolas" w:eastAsia="Times New Roman" w:hAnsi="Consolas" w:cs="Consolas"/>
+          <w:color w:val="000000"/>
+          <w:sz w:val="18"/>
+          <w:szCs w:val="18"/>
+        </w:rPr>
+        <w:t>,</w:t>
+      </w:r>
+    </w:p>
+    <w:p>
+      <w:pPr>
+        <w:shd w:val="clear" w:color="auto" w:fill="FFFFFE"/>
+        <w:spacing w:after="0" w:line="270" w:lineRule="atLeast"/>
+        <w:rPr>
+          <w:rFonts w:ascii="Consolas" w:eastAsia="Times New Roman" w:hAnsi="Consolas" w:cs="Consolas"/>
+          <w:color w:val="000000"/>
+          <w:sz w:val="18"/>
+          <w:szCs w:val="18"/>
+        </w:rPr>
+      </w:pPr>
+      <w:r>
+        <w:rPr>
+          <w:rFonts w:ascii="Consolas" w:eastAsia="Times New Roman" w:hAnsi="Consolas" w:cs="Consolas"/>
+          <w:color w:val="000000"/>
+          <w:sz w:val="18"/>
+          <w:szCs w:val="18"/>
+        </w:rPr>
+        <w:t>    </w:t>
+      </w:r>
+      <w:r>
+        <w:rPr>
+          <w:rFonts w:ascii="Consolas" w:eastAsia="Times New Roman" w:hAnsi="Consolas" w:cs="Consolas"/>
+          <w:color w:val="A31515"/>
+          <w:sz w:val="18"/>
+          <w:szCs w:val="18"/>
+        </w:rPr>
+        <w:t>"</w:t>
+      </w:r>
+      <w:proofErr w:type="spellStart"/>
+      <w:r>
+        <w:rPr>
+          <w:rFonts w:ascii="Consolas" w:eastAsia="Times New Roman" w:hAnsi="Consolas" w:cs="Consolas"/>
+          <w:color w:val="A31515"/>
+          <w:sz w:val="18"/>
+          <w:szCs w:val="18"/>
+        </w:rPr>
+        <w:t>created_by</w:t>
+      </w:r>
+      <w:proofErr w:type="spellEnd"/>
+      <w:r>
+        <w:rPr>
+          <w:rFonts w:ascii="Consolas" w:eastAsia="Times New Roman" w:hAnsi="Consolas" w:cs="Consolas"/>
+          <w:color w:val="A31515"/>
+          <w:sz w:val="18"/>
+          <w:szCs w:val="18"/>
+        </w:rPr>
+        <w:t>"</w:t>
+      </w:r>
+      <w:r>
+        <w:rPr>
+          <w:rFonts w:ascii="Consolas" w:eastAsia="Times New Roman" w:hAnsi="Consolas" w:cs="Consolas"/>
+          <w:color w:val="000000"/>
+          <w:sz w:val="18"/>
+          <w:szCs w:val="18"/>
+        </w:rPr>
+        <w:t>: </w:t>
+      </w:r>
+      <w:r>
+        <w:rPr>
+          <w:rFonts w:ascii="Consolas" w:eastAsia="Times New Roman" w:hAnsi="Consolas" w:cs="Consolas"/>
+          <w:color w:val="0451A5"/>
+          <w:sz w:val="18"/>
+          <w:szCs w:val="18"/>
+        </w:rPr>
+        <w:t>"Admin"</w:t>
+      </w:r>
+      <w:r>
+        <w:rPr>
+          <w:rFonts w:ascii="Consolas" w:eastAsia="Times New Roman" w:hAnsi="Consolas" w:cs="Consolas"/>
+          <w:color w:val="000000"/>
+          <w:sz w:val="18"/>
+          <w:szCs w:val="18"/>
+        </w:rPr>
+        <w:t>,</w:t>
+      </w:r>
+    </w:p>
+    <w:p>
+      <w:pPr>
+        <w:shd w:val="clear" w:color="auto" w:fill="FFFFFE"/>
+        <w:spacing w:after="0" w:line="270" w:lineRule="atLeast"/>
+        <w:rPr>
+          <w:rFonts w:ascii="Consolas" w:eastAsia="Times New Roman" w:hAnsi="Consolas" w:cs="Consolas"/>
+          <w:color w:val="000000"/>
+          <w:sz w:val="18"/>
+          <w:szCs w:val="18"/>
+        </w:rPr>
+      </w:pPr>
+      <w:r>
+        <w:rPr>
+          <w:rFonts w:ascii="Consolas" w:eastAsia="Times New Roman" w:hAnsi="Consolas" w:cs="Consolas"/>
+          <w:color w:val="000000"/>
+          <w:sz w:val="18"/>
+          <w:szCs w:val="18"/>
+        </w:rPr>
+        <w:t>    </w:t>
+      </w:r>
+      <w:r>
+        <w:rPr>
+          <w:rFonts w:ascii="Consolas" w:eastAsia="Times New Roman" w:hAnsi="Consolas" w:cs="Consolas"/>
+          <w:color w:val="A31515"/>
+          <w:sz w:val="18"/>
+          <w:szCs w:val="18"/>
+        </w:rPr>
+        <w:t>"</w:t>
+      </w:r>
+      <w:proofErr w:type="spellStart"/>
+      <w:r>
+        <w:rPr>
+          <w:rFonts w:ascii="Consolas" w:eastAsia="Times New Roman" w:hAnsi="Consolas" w:cs="Consolas"/>
+          <w:color w:val="A31515"/>
+          <w:sz w:val="18"/>
+          <w:szCs w:val="18"/>
+        </w:rPr>
+        <w:t>bookingDetail</w:t>
+      </w:r>
+      <w:proofErr w:type="spellEnd"/>
+      <w:r>
+        <w:rPr>
+          <w:rFonts w:ascii="Consolas" w:eastAsia="Times New Roman" w:hAnsi="Consolas" w:cs="Consolas"/>
+          <w:color w:val="A31515"/>
+          <w:sz w:val="18"/>
+          <w:szCs w:val="18"/>
+        </w:rPr>
+        <w:t>"</w:t>
+      </w:r>
+      <w:r>
+        <w:rPr>
+          <w:rFonts w:ascii="Consolas" w:eastAsia="Times New Roman" w:hAnsi="Consolas" w:cs="Consolas"/>
+          <w:color w:val="000000"/>
+          <w:sz w:val="18"/>
+          <w:szCs w:val="18"/>
+        </w:rPr>
+        <w:t>: [</w:t>
+      </w:r>
+    </w:p>
+    <w:p>
+      <w:pPr>
+        <w:shd w:val="clear" w:color="auto" w:fill="FFFFFE"/>
+        <w:spacing w:after="0" w:line="270" w:lineRule="atLeast"/>
+        <w:rPr>
+          <w:rFonts w:ascii="Consolas" w:eastAsia="Times New Roman" w:hAnsi="Consolas" w:cs="Consolas"/>
+          <w:color w:val="000000"/>
+          <w:sz w:val="18"/>
+          <w:szCs w:val="18"/>
+        </w:rPr>
+      </w:pPr>
+      <w:r>
+        <w:rPr>
+          <w:rFonts w:ascii="Consolas" w:eastAsia="Times New Roman" w:hAnsi="Consolas" w:cs="Consolas"/>
+          <w:color w:val="000000"/>
+          <w:sz w:val="18"/>
+          <w:szCs w:val="18"/>
+        </w:rPr>
+        <w:t>      {</w:t>
+      </w:r>
+    </w:p>
+    <w:p>
+      <w:pPr>
+        <w:shd w:val="clear" w:color="auto" w:fill="FFFFFE"/>
+        <w:spacing w:after="0" w:line="270" w:lineRule="atLeast"/>
+        <w:rPr>
+          <w:rFonts w:ascii="Consolas" w:eastAsia="Times New Roman" w:hAnsi="Consolas" w:cs="Consolas"/>
+          <w:color w:val="000000"/>
+          <w:sz w:val="18"/>
+          <w:szCs w:val="18"/>
+        </w:rPr>
+      </w:pPr>
+      <w:r>
+        <w:rPr>
+          <w:rFonts w:ascii="Consolas" w:eastAsia="Times New Roman" w:hAnsi="Consolas" w:cs="Consolas"/>
+          <w:color w:val="000000"/>
+          <w:sz w:val="18"/>
+          <w:szCs w:val="18"/>
+        </w:rPr>
+        <w:t>        </w:t>
+      </w:r>
+      <w:r>
+        <w:rPr>
+          <w:rFonts w:ascii="Consolas" w:eastAsia="Times New Roman" w:hAnsi="Consolas" w:cs="Consolas"/>
+          <w:color w:val="A31515"/>
+          <w:sz w:val="18"/>
+          <w:szCs w:val="18"/>
+        </w:rPr>
+        <w:t>"</w:t>
+      </w:r>
+      <w:proofErr w:type="spellStart"/>
+      <w:r>
+        <w:rPr>
+          <w:rFonts w:ascii="Consolas" w:eastAsia="Times New Roman" w:hAnsi="Consolas" w:cs="Consolas"/>
+          <w:color w:val="A31515"/>
+          <w:sz w:val="18"/>
+          <w:szCs w:val="18"/>
+        </w:rPr>
+        <w:t>seat_no</w:t>
+      </w:r>
+      <w:proofErr w:type="spellEnd"/>
+      <w:r>
+        <w:rPr>
+          <w:rFonts w:ascii="Consolas" w:eastAsia="Times New Roman" w:hAnsi="Consolas" w:cs="Consolas"/>
+          <w:color w:val="A31515"/>
+          <w:sz w:val="18"/>
+          <w:szCs w:val="18"/>
+        </w:rPr>
+        <w:t>"</w:t>
+      </w:r>
+      <w:r>
+        <w:rPr>
+          <w:rFonts w:ascii="Consolas" w:eastAsia="Times New Roman" w:hAnsi="Consolas" w:cs="Consolas"/>
+          <w:color w:val="000000"/>
+          <w:sz w:val="18"/>
+          <w:szCs w:val="18"/>
+        </w:rPr>
+        <w:t>: </w:t>
+      </w:r>
+      <w:r>
+        <w:rPr>
+          <w:rFonts w:ascii="Consolas" w:eastAsia="Times New Roman" w:hAnsi="Consolas" w:cs="Consolas"/>
+          <w:color w:val="0451A5"/>
+          <w:sz w:val="18"/>
+          <w:szCs w:val="18"/>
+        </w:rPr>
+        <w:t>"1"</w:t>
+      </w:r>
+      <w:r>
+        <w:rPr>
+          <w:rFonts w:ascii="Consolas" w:eastAsia="Times New Roman" w:hAnsi="Consolas" w:cs="Consolas"/>
+          <w:color w:val="000000"/>
+          <w:sz w:val="18"/>
+          <w:szCs w:val="18"/>
+        </w:rPr>
+        <w:t>,</w:t>
+      </w:r>
+    </w:p>
+    <w:p>
+      <w:pPr>
+        <w:shd w:val="clear" w:color="auto" w:fill="FFFFFE"/>
+        <w:spacing w:after="0" w:line="270" w:lineRule="atLeast"/>
+        <w:rPr>
+          <w:rFonts w:ascii="Consolas" w:eastAsia="Times New Roman" w:hAnsi="Consolas" w:cs="Consolas"/>
+          <w:color w:val="000000"/>
+          <w:sz w:val="18"/>
+          <w:szCs w:val="18"/>
+        </w:rPr>
+      </w:pPr>
+      <w:r>
+        <w:rPr>
+          <w:rFonts w:ascii="Consolas" w:eastAsia="Times New Roman" w:hAnsi="Consolas" w:cs="Consolas"/>
+          <w:color w:val="000000"/>
+          <w:sz w:val="18"/>
+          <w:szCs w:val="18"/>
+        </w:rPr>
+        <w:t>        </w:t>
+      </w:r>
+      <w:r>
+        <w:rPr>
+          <w:rFonts w:ascii="Consolas" w:eastAsia="Times New Roman" w:hAnsi="Consolas" w:cs="Consolas"/>
+          <w:color w:val="A31515"/>
+          <w:sz w:val="18"/>
+          <w:szCs w:val="18"/>
+        </w:rPr>
+        <w:t>"</w:t>
+      </w:r>
+      <w:proofErr w:type="spellStart"/>
+      <w:r>
+        <w:rPr>
+          <w:rFonts w:ascii="Consolas" w:eastAsia="Times New Roman" w:hAnsi="Consolas" w:cs="Consolas"/>
+          <w:color w:val="A31515"/>
+          <w:sz w:val="18"/>
+          <w:szCs w:val="18"/>
+        </w:rPr>
+        <w:t>passenger_name</w:t>
+      </w:r>
+      <w:proofErr w:type="spellEnd"/>
+      <w:r>
+        <w:rPr>
+          <w:rFonts w:ascii="Consolas" w:eastAsia="Times New Roman" w:hAnsi="Consolas" w:cs="Consolas"/>
+          <w:color w:val="A31515"/>
+          <w:sz w:val="18"/>
+          <w:szCs w:val="18"/>
+        </w:rPr>
+        <w:t>"</w:t>
+      </w:r>
+      <w:r>
+        <w:rPr>
+          <w:rFonts w:ascii="Consolas" w:eastAsia="Times New Roman" w:hAnsi="Consolas" w:cs="Consolas"/>
+          <w:color w:val="000000"/>
+          <w:sz w:val="18"/>
+          <w:szCs w:val="18"/>
+        </w:rPr>
+        <w:t>: </w:t>
+      </w:r>
+      <w:r>
+        <w:rPr>
+          <w:rFonts w:ascii="Consolas" w:eastAsia="Times New Roman" w:hAnsi="Consolas" w:cs="Consolas"/>
+          <w:color w:val="0451A5"/>
+          <w:sz w:val="18"/>
+          <w:szCs w:val="18"/>
+        </w:rPr>
+        <w:t>"Amit"</w:t>
+      </w:r>
+      <w:r>
+        <w:rPr>
+          <w:rFonts w:ascii="Consolas" w:eastAsia="Times New Roman" w:hAnsi="Consolas" w:cs="Consolas"/>
+          <w:color w:val="000000"/>
+          <w:sz w:val="18"/>
+          <w:szCs w:val="18"/>
+        </w:rPr>
+        <w:t>,</w:t>
+      </w:r>
+    </w:p>
+    <w:p>
+      <w:pPr>
+        <w:shd w:val="clear" w:color="auto" w:fill="FFFFFE"/>
+        <w:spacing w:after="0" w:line="270" w:lineRule="atLeast"/>
+        <w:rPr>
+          <w:rFonts w:ascii="Consolas" w:eastAsia="Times New Roman" w:hAnsi="Consolas" w:cs="Consolas"/>
+          <w:color w:val="000000"/>
+          <w:sz w:val="18"/>
+          <w:szCs w:val="18"/>
+        </w:rPr>
+      </w:pPr>
+      <w:r>
+        <w:rPr>
+          <w:rFonts w:ascii="Consolas" w:eastAsia="Times New Roman" w:hAnsi="Consolas" w:cs="Consolas"/>
+          <w:color w:val="000000"/>
+          <w:sz w:val="18"/>
+          <w:szCs w:val="18"/>
+        </w:rPr>
+        <w:t>        </w:t>
+      </w:r>
+      <w:r>
+        <w:rPr>
+          <w:rFonts w:ascii="Consolas" w:eastAsia="Times New Roman" w:hAnsi="Consolas" w:cs="Consolas"/>
+          <w:color w:val="A31515"/>
+          <w:sz w:val="18"/>
+          <w:szCs w:val="18"/>
+        </w:rPr>
+        <w:t>"</w:t>
+      </w:r>
+      <w:proofErr w:type="spellStart"/>
+      <w:r>
+        <w:rPr>
+          <w:rFonts w:ascii="Consolas" w:eastAsia="Times New Roman" w:hAnsi="Consolas" w:cs="Consolas"/>
+          <w:color w:val="A31515"/>
+          <w:sz w:val="18"/>
+          <w:szCs w:val="18"/>
+        </w:rPr>
+        <w:t>passenger_gender</w:t>
+      </w:r>
+      <w:proofErr w:type="spellEnd"/>
+      <w:r>
+        <w:rPr>
+          <w:rFonts w:ascii="Consolas" w:eastAsia="Times New Roman" w:hAnsi="Consolas" w:cs="Consolas"/>
+          <w:color w:val="A31515"/>
+          <w:sz w:val="18"/>
+          <w:szCs w:val="18"/>
+        </w:rPr>
+        <w:t>"</w:t>
+      </w:r>
+      <w:r>
+        <w:rPr>
+          <w:rFonts w:ascii="Consolas" w:eastAsia="Times New Roman" w:hAnsi="Consolas" w:cs="Consolas"/>
+          <w:color w:val="000000"/>
+          <w:sz w:val="18"/>
+          <w:szCs w:val="18"/>
+        </w:rPr>
+        <w:t>: </w:t>
+      </w:r>
+      <w:r>
+        <w:rPr>
+          <w:rFonts w:ascii="Consolas" w:eastAsia="Times New Roman" w:hAnsi="Consolas" w:cs="Consolas"/>
+          <w:color w:val="0451A5"/>
+          <w:sz w:val="18"/>
+          <w:szCs w:val="18"/>
+        </w:rPr>
+        <w:t>"M"</w:t>
+      </w:r>
+      <w:r>
+        <w:rPr>
+          <w:rFonts w:ascii="Consolas" w:eastAsia="Times New Roman" w:hAnsi="Consolas" w:cs="Consolas"/>
+          <w:color w:val="000000"/>
+          <w:sz w:val="18"/>
+          <w:szCs w:val="18"/>
+        </w:rPr>
+        <w:t>,</w:t>
+      </w:r>
+    </w:p>
+    <w:p>
+      <w:pPr>
+        <w:shd w:val="clear" w:color="auto" w:fill="FFFFFE"/>
+        <w:spacing w:after="0" w:line="270" w:lineRule="atLeast"/>
+        <w:rPr>
+          <w:rFonts w:ascii="Consolas" w:eastAsia="Times New Roman" w:hAnsi="Consolas" w:cs="Consolas"/>
+          <w:color w:val="000000"/>
+          <w:sz w:val="18"/>
+          <w:szCs w:val="18"/>
+        </w:rPr>
+      </w:pPr>
+      <w:r>
+        <w:rPr>
+          <w:rFonts w:ascii="Consolas" w:eastAsia="Times New Roman" w:hAnsi="Consolas" w:cs="Consolas"/>
+          <w:color w:val="000000"/>
+          <w:sz w:val="18"/>
+          <w:szCs w:val="18"/>
+        </w:rPr>
+        <w:t>        </w:t>
+      </w:r>
+      <w:r>
+        <w:rPr>
+          <w:rFonts w:ascii="Consolas" w:eastAsia="Times New Roman" w:hAnsi="Consolas" w:cs="Consolas"/>
+          <w:color w:val="A31515"/>
+          <w:sz w:val="18"/>
+          <w:szCs w:val="18"/>
+        </w:rPr>
+        <w:t>"</w:t>
+      </w:r>
+      <w:proofErr w:type="spellStart"/>
+      <w:r>
+        <w:rPr>
+          <w:rFonts w:ascii="Consolas" w:eastAsia="Times New Roman" w:hAnsi="Consolas" w:cs="Consolas"/>
+          <w:color w:val="A31515"/>
+          <w:sz w:val="18"/>
+          <w:szCs w:val="18"/>
+        </w:rPr>
+        <w:t>passenger_age</w:t>
+      </w:r>
+      <w:proofErr w:type="spellEnd"/>
+      <w:r>
+        <w:rPr>
+          <w:rFonts w:ascii="Consolas" w:eastAsia="Times New Roman" w:hAnsi="Consolas" w:cs="Consolas"/>
+          <w:color w:val="A31515"/>
+          <w:sz w:val="18"/>
+          <w:szCs w:val="18"/>
+        </w:rPr>
+        <w:t>"</w:t>
+      </w:r>
+      <w:r>
+        <w:rPr>
+          <w:rFonts w:ascii="Consolas" w:eastAsia="Times New Roman" w:hAnsi="Consolas" w:cs="Consolas"/>
+          <w:color w:val="000000"/>
+          <w:sz w:val="18"/>
+          <w:szCs w:val="18"/>
+        </w:rPr>
+        <w:t>: </w:t>
+      </w:r>
+      <w:r>
+        <w:rPr>
+          <w:rFonts w:ascii="Consolas" w:eastAsia="Times New Roman" w:hAnsi="Consolas" w:cs="Consolas"/>
+          <w:color w:val="0451A5"/>
+          <w:sz w:val="18"/>
+          <w:szCs w:val="18"/>
+        </w:rPr>
+        <w:t>"30"</w:t>
+      </w:r>
+      <w:r>
+        <w:rPr>
+          <w:rFonts w:ascii="Consolas" w:eastAsia="Times New Roman" w:hAnsi="Consolas" w:cs="Consolas"/>
+          <w:color w:val="000000"/>
+          <w:sz w:val="18"/>
+          <w:szCs w:val="18"/>
+        </w:rPr>
+        <w:t>,</w:t>
+      </w:r>
+    </w:p>
+    <w:p>
+      <w:pPr>
+        <w:shd w:val="clear" w:color="auto" w:fill="FFFFFE"/>
+        <w:spacing w:after="0" w:line="270" w:lineRule="atLeast"/>
+        <w:rPr>
+          <w:rFonts w:ascii="Consolas" w:eastAsia="Times New Roman" w:hAnsi="Consolas" w:cs="Consolas"/>
+          <w:color w:val="000000"/>
+          <w:sz w:val="18"/>
+          <w:szCs w:val="18"/>
+        </w:rPr>
+      </w:pPr>
+      <w:r>
+        <w:rPr>
+          <w:rFonts w:ascii="Consolas" w:eastAsia="Times New Roman" w:hAnsi="Consolas" w:cs="Consolas"/>
+          <w:color w:val="000000"/>
+          <w:sz w:val="18"/>
+          <w:szCs w:val="18"/>
+        </w:rPr>
+        <w:t>        </w:t>
+      </w:r>
+      <w:r>
+        <w:rPr>
+          <w:rFonts w:ascii="Consolas" w:eastAsia="Times New Roman" w:hAnsi="Consolas" w:cs="Consolas"/>
+          <w:color w:val="A31515"/>
+          <w:sz w:val="18"/>
+          <w:szCs w:val="18"/>
+        </w:rPr>
+        <w:t>"total_fare"</w:t>
+      </w:r>
+      <w:r>
+        <w:rPr>
+          <w:rFonts w:ascii="Consolas" w:eastAsia="Times New Roman" w:hAnsi="Consolas" w:cs="Consolas"/>
+          <w:color w:val="000000"/>
+          <w:sz w:val="18"/>
+          <w:szCs w:val="18"/>
+        </w:rPr>
+        <w:t>:</w:t>
+      </w:r>
+      <w:r>
+        <w:rPr>
+          <w:rFonts w:ascii="Consolas" w:eastAsia="Times New Roman" w:hAnsi="Consolas" w:cs="Consolas"/>
+          <w:color w:val="0451A5"/>
+          <w:sz w:val="18"/>
+          <w:szCs w:val="18"/>
+        </w:rPr>
+        <w:t>"400"</w:t>
+      </w:r>
+      <w:r>
+        <w:rPr>
+          <w:rFonts w:ascii="Consolas" w:eastAsia="Times New Roman" w:hAnsi="Consolas" w:cs="Consolas"/>
+          <w:color w:val="000000"/>
+          <w:sz w:val="18"/>
+          <w:szCs w:val="18"/>
+        </w:rPr>
+        <w:t>,</w:t>
+      </w:r>
+    </w:p>
+    <w:p>
+      <w:pPr>
+        <w:shd w:val="clear" w:color="auto" w:fill="FFFFFE"/>
+        <w:spacing w:after="0" w:line="270" w:lineRule="atLeast"/>
+        <w:rPr>
+          <w:rFonts w:ascii="Consolas" w:eastAsia="Times New Roman" w:hAnsi="Consolas" w:cs="Consolas"/>
+          <w:color w:val="000000"/>
+          <w:sz w:val="18"/>
+          <w:szCs w:val="18"/>
+        </w:rPr>
+      </w:pPr>
+      <w:r>
+        <w:rPr>
+          <w:rFonts w:ascii="Consolas" w:eastAsia="Times New Roman" w:hAnsi="Consolas" w:cs="Consolas"/>
+          <w:color w:val="000000"/>
+          <w:sz w:val="18"/>
+          <w:szCs w:val="18"/>
+        </w:rPr>
+        <w:t>        </w:t>
+      </w:r>
+      <w:r>
+        <w:rPr>
+          <w:rFonts w:ascii="Consolas" w:eastAsia="Times New Roman" w:hAnsi="Consolas" w:cs="Consolas"/>
+          <w:color w:val="A31515"/>
+          <w:sz w:val="18"/>
+          <w:szCs w:val="18"/>
+        </w:rPr>
+        <w:t>"owner_fare"</w:t>
+      </w:r>
+      <w:r>
+        <w:rPr>
+          <w:rFonts w:ascii="Consolas" w:eastAsia="Times New Roman" w:hAnsi="Consolas" w:cs="Consolas"/>
+          <w:color w:val="000000"/>
+          <w:sz w:val="18"/>
+          <w:szCs w:val="18"/>
+        </w:rPr>
+        <w:t>:</w:t>
+      </w:r>
+      <w:r>
+        <w:rPr>
+          <w:rFonts w:ascii="Consolas" w:eastAsia="Times New Roman" w:hAnsi="Consolas" w:cs="Consolas"/>
+          <w:color w:val="0451A5"/>
+          <w:sz w:val="18"/>
+          <w:szCs w:val="18"/>
+        </w:rPr>
+        <w:t>"100"</w:t>
+      </w:r>
+      <w:r>
+        <w:rPr>
+          <w:rFonts w:ascii="Consolas" w:eastAsia="Times New Roman" w:hAnsi="Consolas" w:cs="Consolas"/>
+          <w:color w:val="000000"/>
+          <w:sz w:val="18"/>
+          <w:szCs w:val="18"/>
+        </w:rPr>
+        <w:t>,</w:t>
+      </w:r>
+    </w:p>
+    <w:p>
+      <w:pPr>
+        <w:shd w:val="clear" w:color="auto" w:fill="FFFFFE"/>
+        <w:spacing w:after="0" w:line="270" w:lineRule="atLeast"/>
+        <w:rPr>
+          <w:rFonts w:ascii="Consolas" w:eastAsia="Times New Roman" w:hAnsi="Consolas" w:cs="Consolas"/>
+          <w:color w:val="000000"/>
+          <w:sz w:val="18"/>
+          <w:szCs w:val="18"/>
+        </w:rPr>
+      </w:pPr>
+      <w:r>
+        <w:rPr>
+          <w:rFonts w:ascii="Consolas" w:eastAsia="Times New Roman" w:hAnsi="Consolas" w:cs="Consolas"/>
+          <w:color w:val="000000"/>
+          <w:sz w:val="18"/>
+          <w:szCs w:val="18"/>
+        </w:rPr>
+        <w:t>        </w:t>
+      </w:r>
+      <w:r>
+        <w:rPr>
+          <w:rFonts w:ascii="Consolas" w:eastAsia="Times New Roman" w:hAnsi="Consolas" w:cs="Consolas"/>
+          <w:color w:val="A31515"/>
+          <w:sz w:val="18"/>
+          <w:szCs w:val="18"/>
+        </w:rPr>
+        <w:t>"</w:t>
+      </w:r>
+      <w:proofErr w:type="spellStart"/>
+      <w:r>
+        <w:rPr>
+          <w:rFonts w:ascii="Consolas" w:eastAsia="Times New Roman" w:hAnsi="Consolas" w:cs="Consolas"/>
+          <w:color w:val="A31515"/>
+          <w:sz w:val="18"/>
+          <w:szCs w:val="18"/>
+        </w:rPr>
+        <w:t>created_by</w:t>
+      </w:r>
+      <w:proofErr w:type="spellEnd"/>
+      <w:r>
+        <w:rPr>
+          <w:rFonts w:ascii="Consolas" w:eastAsia="Times New Roman" w:hAnsi="Consolas" w:cs="Consolas"/>
+          <w:color w:val="A31515"/>
+          <w:sz w:val="18"/>
+          <w:szCs w:val="18"/>
+        </w:rPr>
+        <w:t>"</w:t>
+      </w:r>
+      <w:r>
+        <w:rPr>
+          <w:rFonts w:ascii="Consolas" w:eastAsia="Times New Roman" w:hAnsi="Consolas" w:cs="Consolas"/>
+          <w:color w:val="000000"/>
+          <w:sz w:val="18"/>
+          <w:szCs w:val="18"/>
+        </w:rPr>
+        <w:t>: </w:t>
+      </w:r>
+      <w:r>
+        <w:rPr>
+          <w:rFonts w:ascii="Consolas" w:eastAsia="Times New Roman" w:hAnsi="Consolas" w:cs="Consolas"/>
+          <w:color w:val="0451A5"/>
+          <w:sz w:val="18"/>
+          <w:szCs w:val="18"/>
+        </w:rPr>
+        <w:t>"Admin"</w:t>
+      </w:r>
+    </w:p>
+    <w:p>
+      <w:pPr>
+        <w:shd w:val="clear" w:color="auto" w:fill="FFFFFE"/>
+        <w:spacing w:after="0" w:line="270" w:lineRule="atLeast"/>
+        <w:rPr>
+          <w:rFonts w:ascii="Consolas" w:eastAsia="Times New Roman" w:hAnsi="Consolas" w:cs="Consolas"/>
+          <w:color w:val="000000"/>
+          <w:sz w:val="18"/>
+          <w:szCs w:val="18"/>
+        </w:rPr>
+      </w:pPr>
+      <w:r>
+        <w:rPr>
+          <w:rFonts w:ascii="Consolas" w:eastAsia="Times New Roman" w:hAnsi="Consolas" w:cs="Consolas"/>
+          <w:color w:val="000000"/>
+          <w:sz w:val="18"/>
+          <w:szCs w:val="18"/>
+        </w:rPr>
+        <w:t>      },</w:t>
+      </w:r>
+    </w:p>
+    <w:p>
+      <w:pPr>
+        <w:shd w:val="clear" w:color="auto" w:fill="FFFFFE"/>
+        <w:spacing w:after="0" w:line="270" w:lineRule="atLeast"/>
+        <w:rPr>
+          <w:rFonts w:ascii="Consolas" w:eastAsia="Times New Roman" w:hAnsi="Consolas" w:cs="Consolas"/>
+          <w:color w:val="000000"/>
+          <w:sz w:val="18"/>
+          <w:szCs w:val="18"/>
+        </w:rPr>
+      </w:pPr>
+      <w:r>
+        <w:rPr>
+          <w:rFonts w:ascii="Consolas" w:eastAsia="Times New Roman" w:hAnsi="Consolas" w:cs="Consolas"/>
+          <w:color w:val="000000"/>
+          <w:sz w:val="18"/>
+          <w:szCs w:val="18"/>
+        </w:rPr>
+        <w:t>      {</w:t>
+      </w:r>
+    </w:p>
+    <w:p>
+      <w:pPr>
+        <w:shd w:val="clear" w:color="auto" w:fill="FFFFFE"/>
+        <w:spacing w:after="0" w:line="270" w:lineRule="atLeast"/>
+        <w:rPr>
+          <w:rFonts w:ascii="Consolas" w:eastAsia="Times New Roman" w:hAnsi="Consolas" w:cs="Consolas"/>
+          <w:color w:val="000000"/>
+          <w:sz w:val="18"/>
+          <w:szCs w:val="18"/>
+        </w:rPr>
+      </w:pPr>
+      <w:r>
+        <w:rPr>
+          <w:rFonts w:ascii="Consolas" w:eastAsia="Times New Roman" w:hAnsi="Consolas" w:cs="Consolas"/>
+          <w:color w:val="000000"/>
+          <w:sz w:val="18"/>
+          <w:szCs w:val="18"/>
+        </w:rPr>
+        <w:t>        </w:t>
+      </w:r>
+      <w:r>
+        <w:rPr>
+          <w:rFonts w:ascii="Consolas" w:eastAsia="Times New Roman" w:hAnsi="Consolas" w:cs="Consolas"/>
+          <w:color w:val="A31515"/>
+          <w:sz w:val="18"/>
+          <w:szCs w:val="18"/>
+        </w:rPr>
+        <w:t>"</w:t>
+      </w:r>
+      <w:proofErr w:type="spellStart"/>
+      <w:r>
+        <w:rPr>
+          <w:rFonts w:ascii="Consolas" w:eastAsia="Times New Roman" w:hAnsi="Consolas" w:cs="Consolas"/>
+          <w:color w:val="A31515"/>
+          <w:sz w:val="18"/>
+          <w:szCs w:val="18"/>
+        </w:rPr>
+        <w:t>seat_no</w:t>
+      </w:r>
+      <w:proofErr w:type="spellEnd"/>
+      <w:r>
+        <w:rPr>
+          <w:rFonts w:ascii="Consolas" w:eastAsia="Times New Roman" w:hAnsi="Consolas" w:cs="Consolas"/>
+          <w:color w:val="A31515"/>
+          <w:sz w:val="18"/>
+          <w:szCs w:val="18"/>
+        </w:rPr>
+        <w:t>"</w:t>
+      </w:r>
+      <w:r>
+        <w:rPr>
+          <w:rFonts w:ascii="Consolas" w:eastAsia="Times New Roman" w:hAnsi="Consolas" w:cs="Consolas"/>
+          <w:color w:val="000000"/>
+          <w:sz w:val="18"/>
+          <w:szCs w:val="18"/>
+        </w:rPr>
+        <w:t>: </w:t>
+      </w:r>
+      <w:r>
+        <w:rPr>
+          <w:rFonts w:ascii="Consolas" w:eastAsia="Times New Roman" w:hAnsi="Consolas" w:cs="Consolas"/>
+          <w:color w:val="0451A5"/>
+          <w:sz w:val="18"/>
+          <w:szCs w:val="18"/>
+        </w:rPr>
+        <w:t>"2"</w:t>
+      </w:r>
+      <w:r>
+        <w:rPr>
+          <w:rFonts w:ascii="Consolas" w:eastAsia="Times New Roman" w:hAnsi="Consolas" w:cs="Consolas"/>
+          <w:color w:val="000000"/>
+          <w:sz w:val="18"/>
+          <w:szCs w:val="18"/>
+        </w:rPr>
+        <w:t>,</w:t>
+      </w:r>
+    </w:p>
+    <w:p>
+      <w:pPr>
+        <w:shd w:val="clear" w:color="auto" w:fill="FFFFFE"/>
+        <w:spacing w:after="0" w:line="270" w:lineRule="atLeast"/>
+        <w:rPr>
+          <w:rFonts w:ascii="Consolas" w:eastAsia="Times New Roman" w:hAnsi="Consolas" w:cs="Consolas"/>
+          <w:color w:val="000000"/>
+          <w:sz w:val="18"/>
+          <w:szCs w:val="18"/>
+        </w:rPr>
+      </w:pPr>
+      <w:r>
+        <w:rPr>
+          <w:rFonts w:ascii="Consolas" w:eastAsia="Times New Roman" w:hAnsi="Consolas" w:cs="Consolas"/>
+          <w:color w:val="000000"/>
+          <w:sz w:val="18"/>
+          <w:szCs w:val="18"/>
+        </w:rPr>
+        <w:t>        </w:t>
+      </w:r>
+      <w:r>
+        <w:rPr>
+          <w:rFonts w:ascii="Consolas" w:eastAsia="Times New Roman" w:hAnsi="Consolas" w:cs="Consolas"/>
+          <w:color w:val="A31515"/>
+          <w:sz w:val="18"/>
+          <w:szCs w:val="18"/>
+        </w:rPr>
+        <w:t>"</w:t>
+      </w:r>
+      <w:proofErr w:type="spellStart"/>
+      <w:r>
+        <w:rPr>
+          <w:rFonts w:ascii="Consolas" w:eastAsia="Times New Roman" w:hAnsi="Consolas" w:cs="Consolas"/>
+          <w:color w:val="A31515"/>
+          <w:sz w:val="18"/>
+          <w:szCs w:val="18"/>
+        </w:rPr>
+        <w:t>passenger_name</w:t>
+      </w:r>
+      <w:proofErr w:type="spellEnd"/>
+      <w:r>
+        <w:rPr>
+          <w:rFonts w:ascii="Consolas" w:eastAsia="Times New Roman" w:hAnsi="Consolas" w:cs="Consolas"/>
+          <w:color w:val="A31515"/>
+          <w:sz w:val="18"/>
+          <w:szCs w:val="18"/>
+        </w:rPr>
+        <w:t>"</w:t>
+      </w:r>
+      <w:r>
+        <w:rPr>
+          <w:rFonts w:ascii="Consolas" w:eastAsia="Times New Roman" w:hAnsi="Consolas" w:cs="Consolas"/>
+          <w:color w:val="000000"/>
+          <w:sz w:val="18"/>
+          <w:szCs w:val="18"/>
+        </w:rPr>
+        <w:t>: </w:t>
+      </w:r>
+      <w:r>
+        <w:rPr>
+          <w:rFonts w:ascii="Consolas" w:eastAsia="Times New Roman" w:hAnsi="Consolas" w:cs="Consolas"/>
+          <w:color w:val="0451A5"/>
+          <w:sz w:val="18"/>
+          <w:szCs w:val="18"/>
+        </w:rPr>
+        <w:t>"sandy"</w:t>
+      </w:r>
+      <w:r>
+        <w:rPr>
+          <w:rFonts w:ascii="Consolas" w:eastAsia="Times New Roman" w:hAnsi="Consolas" w:cs="Consolas"/>
+          <w:color w:val="000000"/>
+          <w:sz w:val="18"/>
+          <w:szCs w:val="18"/>
+        </w:rPr>
+        <w:t>,</w:t>
+      </w:r>
+    </w:p>
+    <w:p>
+      <w:pPr>
+        <w:shd w:val="clear" w:color="auto" w:fill="FFFFFE"/>
+        <w:spacing w:after="0" w:line="270" w:lineRule="atLeast"/>
+        <w:rPr>
+          <w:rFonts w:ascii="Consolas" w:eastAsia="Times New Roman" w:hAnsi="Consolas" w:cs="Consolas"/>
+          <w:color w:val="000000"/>
+          <w:sz w:val="18"/>
+          <w:szCs w:val="18"/>
+        </w:rPr>
+      </w:pPr>
+      <w:r>
+        <w:rPr>
+          <w:rFonts w:ascii="Consolas" w:eastAsia="Times New Roman" w:hAnsi="Consolas" w:cs="Consolas"/>
+          <w:color w:val="000000"/>
+          <w:sz w:val="18"/>
+          <w:szCs w:val="18"/>
+        </w:rPr>
+        <w:t>        </w:t>
+      </w:r>
+      <w:r>
+        <w:rPr>
+          <w:rFonts w:ascii="Consolas" w:eastAsia="Times New Roman" w:hAnsi="Consolas" w:cs="Consolas"/>
+          <w:color w:val="A31515"/>
+          <w:sz w:val="18"/>
+          <w:szCs w:val="18"/>
+        </w:rPr>
+        <w:t>"</w:t>
+      </w:r>
+      <w:proofErr w:type="spellStart"/>
+      <w:r>
+        <w:rPr>
+          <w:rFonts w:ascii="Consolas" w:eastAsia="Times New Roman" w:hAnsi="Consolas" w:cs="Consolas"/>
+          <w:color w:val="A31515"/>
+          <w:sz w:val="18"/>
+          <w:szCs w:val="18"/>
+        </w:rPr>
+        <w:t>passenger_gender</w:t>
+      </w:r>
+      <w:proofErr w:type="spellEnd"/>
+      <w:r>
+        <w:rPr>
+          <w:rFonts w:ascii="Consolas" w:eastAsia="Times New Roman" w:hAnsi="Consolas" w:cs="Consolas"/>
+          <w:color w:val="A31515"/>
+          <w:sz w:val="18"/>
+          <w:szCs w:val="18"/>
+        </w:rPr>
+        <w:t>"</w:t>
+      </w:r>
+      <w:r>
+        <w:rPr>
+          <w:rFonts w:ascii="Consolas" w:eastAsia="Times New Roman" w:hAnsi="Consolas" w:cs="Consolas"/>
+          <w:color w:val="000000"/>
+          <w:sz w:val="18"/>
+          <w:szCs w:val="18"/>
+        </w:rPr>
+        <w:t>: </w:t>
+      </w:r>
+      <w:r>
+        <w:rPr>
+          <w:rFonts w:ascii="Consolas" w:eastAsia="Times New Roman" w:hAnsi="Consolas" w:cs="Consolas"/>
+          <w:color w:val="0451A5"/>
+          <w:sz w:val="18"/>
+          <w:szCs w:val="18"/>
+        </w:rPr>
+        <w:t>"M"</w:t>
+      </w:r>
+      <w:r>
+        <w:rPr>
+          <w:rFonts w:ascii="Consolas" w:eastAsia="Times New Roman" w:hAnsi="Consolas" w:cs="Consolas"/>
+          <w:color w:val="000000"/>
+          <w:sz w:val="18"/>
+          <w:szCs w:val="18"/>
+        </w:rPr>
+        <w:t>,</w:t>
+      </w:r>
+    </w:p>
+    <w:p>
+      <w:pPr>
+        <w:shd w:val="clear" w:color="auto" w:fill="FFFFFE"/>
+        <w:spacing w:after="0" w:line="270" w:lineRule="atLeast"/>
+        <w:rPr>
+          <w:rFonts w:ascii="Consolas" w:eastAsia="Times New Roman" w:hAnsi="Consolas" w:cs="Consolas"/>
+          <w:color w:val="000000"/>
+          <w:sz w:val="18"/>
+          <w:szCs w:val="18"/>
+        </w:rPr>
+      </w:pPr>
+      <w:r>
+        <w:rPr>
+          <w:rFonts w:ascii="Consolas" w:eastAsia="Times New Roman" w:hAnsi="Consolas" w:cs="Consolas"/>
+          <w:color w:val="000000"/>
+          <w:sz w:val="18"/>
+          <w:szCs w:val="18"/>
+        </w:rPr>
+        <w:t>        </w:t>
+      </w:r>
+      <w:r>
+        <w:rPr>
+          <w:rFonts w:ascii="Consolas" w:eastAsia="Times New Roman" w:hAnsi="Consolas" w:cs="Consolas"/>
+          <w:color w:val="A31515"/>
+          <w:sz w:val="18"/>
+          <w:szCs w:val="18"/>
+        </w:rPr>
+        <w:t>"</w:t>
+      </w:r>
+      <w:proofErr w:type="spellStart"/>
+      <w:r>
+        <w:rPr>
+          <w:rFonts w:ascii="Consolas" w:eastAsia="Times New Roman" w:hAnsi="Consolas" w:cs="Consolas"/>
+          <w:color w:val="A31515"/>
+          <w:sz w:val="18"/>
+          <w:szCs w:val="18"/>
+        </w:rPr>
+        <w:t>passenger_age</w:t>
+      </w:r>
+      <w:proofErr w:type="spellEnd"/>
+      <w:r>
+        <w:rPr>
+          <w:rFonts w:ascii="Consolas" w:eastAsia="Times New Roman" w:hAnsi="Consolas" w:cs="Consolas"/>
+          <w:color w:val="A31515"/>
+          <w:sz w:val="18"/>
+          <w:szCs w:val="18"/>
+        </w:rPr>
+        <w:t>"</w:t>
+      </w:r>
+      <w:r>
+        <w:rPr>
+          <w:rFonts w:ascii="Consolas" w:eastAsia="Times New Roman" w:hAnsi="Consolas" w:cs="Consolas"/>
+          <w:color w:val="000000"/>
+          <w:sz w:val="18"/>
+          <w:szCs w:val="18"/>
+        </w:rPr>
+        <w:t>: </w:t>
+      </w:r>
+      <w:r>
+        <w:rPr>
+          <w:rFonts w:ascii="Consolas" w:eastAsia="Times New Roman" w:hAnsi="Consolas" w:cs="Consolas"/>
+          <w:color w:val="0451A5"/>
+          <w:sz w:val="18"/>
+          <w:szCs w:val="18"/>
+        </w:rPr>
+        <w:t>"10"</w:t>
+      </w:r>
+      <w:r>
+        <w:rPr>
+          <w:rFonts w:ascii="Consolas" w:eastAsia="Times New Roman" w:hAnsi="Consolas" w:cs="Consolas"/>
+          <w:color w:val="000000"/>
+          <w:sz w:val="18"/>
+          <w:szCs w:val="18"/>
+        </w:rPr>
+        <w:t>,</w:t>
+      </w:r>
+    </w:p>
+    <w:p>
+      <w:pPr>
+        <w:shd w:val="clear" w:color="auto" w:fill="FFFFFE"/>
+        <w:spacing w:after="0" w:line="270" w:lineRule="atLeast"/>
+        <w:rPr>
+          <w:rFonts w:ascii="Consolas" w:eastAsia="Times New Roman" w:hAnsi="Consolas" w:cs="Consolas"/>
+          <w:color w:val="000000"/>
+          <w:sz w:val="18"/>
+          <w:szCs w:val="18"/>
+        </w:rPr>
+      </w:pPr>
+      <w:r>
+        <w:rPr>
+          <w:rFonts w:ascii="Consolas" w:eastAsia="Times New Roman" w:hAnsi="Consolas" w:cs="Consolas"/>
+          <w:color w:val="000000"/>
+          <w:sz w:val="18"/>
+          <w:szCs w:val="18"/>
+        </w:rPr>
+        <w:t>        </w:t>
+      </w:r>
+      <w:r>
+        <w:rPr>
+          <w:rFonts w:ascii="Consolas" w:eastAsia="Times New Roman" w:hAnsi="Consolas" w:cs="Consolas"/>
+          <w:color w:val="A31515"/>
+          <w:sz w:val="18"/>
+          <w:szCs w:val="18"/>
+        </w:rPr>
+        <w:t>"total_fare"</w:t>
+      </w:r>
+      <w:r>
+        <w:rPr>
+          <w:rFonts w:ascii="Consolas" w:eastAsia="Times New Roman" w:hAnsi="Consolas" w:cs="Consolas"/>
+          <w:color w:val="000000"/>
+          <w:sz w:val="18"/>
+          <w:szCs w:val="18"/>
+        </w:rPr>
+        <w:t>:</w:t>
+      </w:r>
+      <w:r>
+        <w:rPr>
+          <w:rFonts w:ascii="Consolas" w:eastAsia="Times New Roman" w:hAnsi="Consolas" w:cs="Consolas"/>
+          <w:color w:val="0451A5"/>
+          <w:sz w:val="18"/>
+          <w:szCs w:val="18"/>
+        </w:rPr>
+        <w:t>"400"</w:t>
+      </w:r>
+      <w:r>
+        <w:rPr>
+          <w:rFonts w:ascii="Consolas" w:eastAsia="Times New Roman" w:hAnsi="Consolas" w:cs="Consolas"/>
+          <w:color w:val="000000"/>
+          <w:sz w:val="18"/>
+          <w:szCs w:val="18"/>
+        </w:rPr>
+        <w:t>,</w:t>
+      </w:r>
+    </w:p>
+    <w:p>
+      <w:pPr>
+        <w:shd w:val="clear" w:color="auto" w:fill="FFFFFE"/>
+        <w:spacing w:after="0" w:line="270" w:lineRule="atLeast"/>
+        <w:rPr>
+          <w:rFonts w:ascii="Consolas" w:eastAsia="Times New Roman" w:hAnsi="Consolas" w:cs="Consolas"/>
+          <w:color w:val="000000"/>
+          <w:sz w:val="18"/>
+          <w:szCs w:val="18"/>
+        </w:rPr>
+      </w:pPr>
+      <w:r>
+        <w:rPr>
+          <w:rFonts w:ascii="Consolas" w:eastAsia="Times New Roman" w:hAnsi="Consolas" w:cs="Consolas"/>
+          <w:color w:val="000000"/>
+          <w:sz w:val="18"/>
+          <w:szCs w:val="18"/>
+        </w:rPr>
+        <w:t>        </w:t>
+      </w:r>
+      <w:r>
+        <w:rPr>
+          <w:rFonts w:ascii="Consolas" w:eastAsia="Times New Roman" w:hAnsi="Consolas" w:cs="Consolas"/>
+          <w:color w:val="A31515"/>
+          <w:sz w:val="18"/>
+          <w:szCs w:val="18"/>
+        </w:rPr>
+        <w:t>"owner_fare"</w:t>
+      </w:r>
+      <w:r>
+        <w:rPr>
+          <w:rFonts w:ascii="Consolas" w:eastAsia="Times New Roman" w:hAnsi="Consolas" w:cs="Consolas"/>
+          <w:color w:val="000000"/>
+          <w:sz w:val="18"/>
+          <w:szCs w:val="18"/>
+        </w:rPr>
+        <w:t>:</w:t>
+      </w:r>
+      <w:r>
+        <w:rPr>
+          <w:rFonts w:ascii="Consolas" w:eastAsia="Times New Roman" w:hAnsi="Consolas" w:cs="Consolas"/>
+          <w:color w:val="0451A5"/>
+          <w:sz w:val="18"/>
+          <w:szCs w:val="18"/>
+        </w:rPr>
+        <w:t>"100"</w:t>
+      </w:r>
+      <w:r>
+        <w:rPr>
+          <w:rFonts w:ascii="Consolas" w:eastAsia="Times New Roman" w:hAnsi="Consolas" w:cs="Consolas"/>
+          <w:color w:val="000000"/>
+          <w:sz w:val="18"/>
+          <w:szCs w:val="18"/>
+        </w:rPr>
+        <w:t>,</w:t>
+      </w:r>
+    </w:p>
+    <w:p>
+      <w:pPr>
+        <w:shd w:val="clear" w:color="auto" w:fill="FFFFFE"/>
+        <w:spacing w:after="0" w:line="270" w:lineRule="atLeast"/>
+        <w:rPr>
+          <w:rFonts w:ascii="Consolas" w:eastAsia="Times New Roman" w:hAnsi="Consolas" w:cs="Consolas"/>
+          <w:color w:val="000000"/>
+          <w:sz w:val="18"/>
+          <w:szCs w:val="18"/>
+        </w:rPr>
+      </w:pPr>
+      <w:r>
+        <w:rPr>
+          <w:rFonts w:ascii="Consolas" w:eastAsia="Times New Roman" w:hAnsi="Consolas" w:cs="Consolas"/>
+          <w:color w:val="000000"/>
+          <w:sz w:val="18"/>
+          <w:szCs w:val="18"/>
+        </w:rPr>
+        <w:t>        </w:t>
+      </w:r>
+      <w:r>
+        <w:rPr>
+          <w:rFonts w:ascii="Consolas" w:eastAsia="Times New Roman" w:hAnsi="Consolas" w:cs="Consolas"/>
+          <w:color w:val="A31515"/>
+          <w:sz w:val="18"/>
+          <w:szCs w:val="18"/>
+        </w:rPr>
+        <w:t>"</w:t>
+      </w:r>
+      <w:proofErr w:type="spellStart"/>
+      <w:r>
+        <w:rPr>
+          <w:rFonts w:ascii="Consolas" w:eastAsia="Times New Roman" w:hAnsi="Consolas" w:cs="Consolas"/>
+          <w:color w:val="A31515"/>
+          <w:sz w:val="18"/>
+          <w:szCs w:val="18"/>
+        </w:rPr>
+        <w:t>created_by</w:t>
+      </w:r>
+      <w:proofErr w:type="spellEnd"/>
+      <w:r>
+        <w:rPr>
+          <w:rFonts w:ascii="Consolas" w:eastAsia="Times New Roman" w:hAnsi="Consolas" w:cs="Consolas"/>
+          <w:color w:val="A31515"/>
+          <w:sz w:val="18"/>
+          <w:szCs w:val="18"/>
+        </w:rPr>
+        <w:t>"</w:t>
+      </w:r>
+      <w:r>
+        <w:rPr>
+          <w:rFonts w:ascii="Consolas" w:eastAsia="Times New Roman" w:hAnsi="Consolas" w:cs="Consolas"/>
+          <w:color w:val="000000"/>
+          <w:sz w:val="18"/>
+          <w:szCs w:val="18"/>
+        </w:rPr>
+        <w:t>: </w:t>
+      </w:r>
+      <w:r>
+        <w:rPr>
+          <w:rFonts w:ascii="Consolas" w:eastAsia="Times New Roman" w:hAnsi="Consolas" w:cs="Consolas"/>
+          <w:color w:val="0451A5"/>
+          <w:sz w:val="18"/>
+          <w:szCs w:val="18"/>
+        </w:rPr>
+        <w:t>"Admin"</w:t>
+      </w:r>
+    </w:p>
+    <w:p>
+      <w:pPr>
+        <w:shd w:val="clear" w:color="auto" w:fill="FFFFFE"/>
+        <w:spacing w:after="0" w:line="270" w:lineRule="atLeast"/>
+        <w:rPr>
+          <w:rFonts w:ascii="Consolas" w:eastAsia="Times New Roman" w:hAnsi="Consolas" w:cs="Consolas"/>
+          <w:color w:val="000000"/>
+          <w:sz w:val="18"/>
+          <w:szCs w:val="18"/>
+        </w:rPr>
+      </w:pPr>
+      <w:r>
+        <w:rPr>
+          <w:rFonts w:ascii="Consolas" w:eastAsia="Times New Roman" w:hAnsi="Consolas" w:cs="Consolas"/>
+          <w:color w:val="000000"/>
+          <w:sz w:val="18"/>
+          <w:szCs w:val="18"/>
+        </w:rPr>
+        <w:t>      }</w:t>
+      </w:r>
+    </w:p>
+    <w:p>
+      <w:pPr>
+        <w:shd w:val="clear" w:color="auto" w:fill="FFFFFE"/>
+        <w:spacing w:after="0" w:line="270" w:lineRule="atLeast"/>
+        <w:rPr>
+          <w:rFonts w:ascii="Consolas" w:eastAsia="Times New Roman" w:hAnsi="Consolas" w:cs="Consolas"/>
+          <w:color w:val="000000"/>
+          <w:sz w:val="18"/>
+          <w:szCs w:val="18"/>
+        </w:rPr>
+      </w:pPr>
+      <w:r>
+        <w:rPr>
+          <w:rFonts w:ascii="Consolas" w:eastAsia="Times New Roman" w:hAnsi="Consolas" w:cs="Consolas"/>
+          <w:color w:val="000000"/>
+          <w:sz w:val="18"/>
+          <w:szCs w:val="18"/>
+        </w:rPr>
+        <w:t>    ]</w:t>
+      </w:r>
+    </w:p>
+    <w:p>
+      <w:pPr>
+        <w:shd w:val="clear" w:color="auto" w:fill="FFFFFE"/>
+        <w:spacing w:after="0" w:line="270" w:lineRule="atLeast"/>
+        <w:rPr>
+          <w:rFonts w:ascii="Consolas" w:eastAsia="Times New Roman" w:hAnsi="Consolas" w:cs="Consolas"/>
+          <w:color w:val="000000"/>
+          <w:sz w:val="18"/>
+          <w:szCs w:val="18"/>
+        </w:rPr>
+      </w:pPr>
+      <w:r>
+        <w:rPr>
+          <w:rFonts w:ascii="Consolas" w:eastAsia="Times New Roman" w:hAnsi="Consolas" w:cs="Consolas"/>
+          <w:color w:val="000000"/>
+          <w:sz w:val="18"/>
+          <w:szCs w:val="18"/>
+        </w:rPr>
+        <w:t>  }</w:t>
       </w:r>
     </w:p>
     <w:p>
@@ -36049,21 +38873,1691 @@
           <w:rFonts w:ascii="Verdana" w:hAnsi="Verdana"/>
           <w:b/>
           <w:bCs/>
-          <w:color w:val="70AD47" w:themeColor="accent6"/>
-        </w:rPr>
-      </w:pPr>
-    </w:p>
-    <w:p>
-      <w:pPr>
-        <w:shd w:val="clear" w:color="auto" w:fill="FFFFFE"/>
-        <w:spacing w:after="0" w:line="270" w:lineRule="atLeast"/>
+        </w:rPr>
+      </w:pPr>
+    </w:p>
+    <w:p>
+      <w:pPr>
+        <w:shd w:val="clear" w:color="auto" w:fill="FFFFFE"/>
+        <w:spacing w:after="0" w:line="270" w:lineRule="atLeast"/>
+        <w:rPr>
+          <w:rFonts w:ascii="Consolas" w:eastAsia="Times New Roman" w:hAnsi="Consolas" w:cs="Consolas"/>
+          <w:color w:val="000000"/>
+          <w:sz w:val="18"/>
+          <w:szCs w:val="18"/>
+        </w:rPr>
+      </w:pPr>
+      <w:r>
         <w:rPr>
           <w:rFonts w:ascii="Verdana" w:eastAsia="Times New Roman" w:hAnsi="Verdana" w:cs="Consolas"/>
-          <w:color w:val="000000"/>
-          <w:sz w:val="18"/>
-          <w:szCs w:val="18"/>
-        </w:rPr>
-      </w:pPr>
+          <w:b/>
+          <w:bCs/>
+          <w:color w:val="000000"/>
+          <w:sz w:val="18"/>
+          <w:szCs w:val="18"/>
+        </w:rPr>
+        <w:t>Response</w:t>
+      </w:r>
+      <w:r>
+        <w:rPr>
+          <w:rFonts w:ascii="Verdana" w:eastAsia="Times New Roman" w:hAnsi="Verdana" w:cs="Consolas"/>
+          <w:color w:val="000000"/>
+          <w:sz w:val="18"/>
+          <w:szCs w:val="18"/>
+        </w:rPr>
+        <w:t>:</w:t>
+      </w:r>
+    </w:p>
+    <w:p>
+      <w:pPr>
+        <w:shd w:val="clear" w:color="auto" w:fill="FFFFFE"/>
+        <w:spacing w:after="0" w:line="270" w:lineRule="atLeast"/>
+        <w:rPr>
+          <w:rFonts w:ascii="Consolas" w:eastAsia="Times New Roman" w:hAnsi="Consolas" w:cs="Consolas"/>
+          <w:color w:val="000000"/>
+          <w:sz w:val="18"/>
+          <w:szCs w:val="18"/>
+        </w:rPr>
+      </w:pPr>
+      <w:r>
+        <w:rPr>
+          <w:rFonts w:ascii="Consolas" w:eastAsia="Times New Roman" w:hAnsi="Consolas" w:cs="Consolas"/>
+          <w:color w:val="000000"/>
+          <w:sz w:val="18"/>
+          <w:szCs w:val="18"/>
+        </w:rPr>
+        <w:t>{</w:t>
+      </w:r>
+    </w:p>
+    <w:p>
+      <w:pPr>
+        <w:shd w:val="clear" w:color="auto" w:fill="FFFFFE"/>
+        <w:spacing w:after="0" w:line="270" w:lineRule="atLeast"/>
+        <w:rPr>
+          <w:rFonts w:ascii="Consolas" w:eastAsia="Times New Roman" w:hAnsi="Consolas" w:cs="Consolas"/>
+          <w:color w:val="000000"/>
+          <w:sz w:val="18"/>
+          <w:szCs w:val="18"/>
+        </w:rPr>
+      </w:pPr>
+      <w:r>
+        <w:rPr>
+          <w:rFonts w:ascii="Consolas" w:eastAsia="Times New Roman" w:hAnsi="Consolas" w:cs="Consolas"/>
+          <w:color w:val="000000"/>
+          <w:sz w:val="18"/>
+          <w:szCs w:val="18"/>
+        </w:rPr>
+        <w:t>    </w:t>
+      </w:r>
+      <w:r>
+        <w:rPr>
+          <w:rFonts w:ascii="Consolas" w:eastAsia="Times New Roman" w:hAnsi="Consolas" w:cs="Consolas"/>
+          <w:color w:val="A31515"/>
+          <w:sz w:val="18"/>
+          <w:szCs w:val="18"/>
+        </w:rPr>
+        <w:t>"status"</w:t>
+      </w:r>
+      <w:r>
+        <w:rPr>
+          <w:rFonts w:ascii="Consolas" w:eastAsia="Times New Roman" w:hAnsi="Consolas" w:cs="Consolas"/>
+          <w:color w:val="000000"/>
+          <w:sz w:val="18"/>
+          <w:szCs w:val="18"/>
+        </w:rPr>
+        <w:t>: </w:t>
+      </w:r>
+      <w:r>
+        <w:rPr>
+          <w:rFonts w:ascii="Consolas" w:eastAsia="Times New Roman" w:hAnsi="Consolas" w:cs="Consolas"/>
+          <w:color w:val="0451A5"/>
+          <w:sz w:val="18"/>
+          <w:szCs w:val="18"/>
+        </w:rPr>
+        <w:t>"1"</w:t>
+      </w:r>
+      <w:r>
+        <w:rPr>
+          <w:rFonts w:ascii="Consolas" w:eastAsia="Times New Roman" w:hAnsi="Consolas" w:cs="Consolas"/>
+          <w:color w:val="000000"/>
+          <w:sz w:val="18"/>
+          <w:szCs w:val="18"/>
+        </w:rPr>
+        <w:t>,</w:t>
+      </w:r>
+    </w:p>
+    <w:p>
+      <w:pPr>
+        <w:shd w:val="clear" w:color="auto" w:fill="FFFFFE"/>
+        <w:spacing w:after="0" w:line="270" w:lineRule="atLeast"/>
+        <w:rPr>
+          <w:rFonts w:ascii="Consolas" w:eastAsia="Times New Roman" w:hAnsi="Consolas" w:cs="Consolas"/>
+          <w:color w:val="000000"/>
+          <w:sz w:val="18"/>
+          <w:szCs w:val="18"/>
+        </w:rPr>
+      </w:pPr>
+      <w:r>
+        <w:rPr>
+          <w:rFonts w:ascii="Consolas" w:eastAsia="Times New Roman" w:hAnsi="Consolas" w:cs="Consolas"/>
+          <w:color w:val="000000"/>
+          <w:sz w:val="18"/>
+          <w:szCs w:val="18"/>
+        </w:rPr>
+        <w:t>    </w:t>
+      </w:r>
+      <w:r>
+        <w:rPr>
+          <w:rFonts w:ascii="Consolas" w:eastAsia="Times New Roman" w:hAnsi="Consolas" w:cs="Consolas"/>
+          <w:color w:val="A31515"/>
+          <w:sz w:val="18"/>
+          <w:szCs w:val="18"/>
+        </w:rPr>
+        <w:t>"message"</w:t>
+      </w:r>
+      <w:r>
+        <w:rPr>
+          <w:rFonts w:ascii="Consolas" w:eastAsia="Times New Roman" w:hAnsi="Consolas" w:cs="Consolas"/>
+          <w:color w:val="000000"/>
+          <w:sz w:val="18"/>
+          <w:szCs w:val="18"/>
+        </w:rPr>
+        <w:t>: </w:t>
+      </w:r>
+      <w:r>
+        <w:rPr>
+          <w:rFonts w:ascii="Consolas" w:eastAsia="Times New Roman" w:hAnsi="Consolas" w:cs="Consolas"/>
+          <w:color w:val="0451A5"/>
+          <w:sz w:val="18"/>
+          <w:szCs w:val="18"/>
+        </w:rPr>
+        <w:t>"Record Added Successfully"</w:t>
+      </w:r>
+      <w:r>
+        <w:rPr>
+          <w:rFonts w:ascii="Consolas" w:eastAsia="Times New Roman" w:hAnsi="Consolas" w:cs="Consolas"/>
+          <w:color w:val="000000"/>
+          <w:sz w:val="18"/>
+          <w:szCs w:val="18"/>
+        </w:rPr>
+        <w:t>,</w:t>
+      </w:r>
+    </w:p>
+    <w:p>
+      <w:pPr>
+        <w:shd w:val="clear" w:color="auto" w:fill="FFFFFE"/>
+        <w:spacing w:after="0" w:line="270" w:lineRule="atLeast"/>
+        <w:rPr>
+          <w:rFonts w:ascii="Consolas" w:eastAsia="Times New Roman" w:hAnsi="Consolas" w:cs="Consolas"/>
+          <w:color w:val="000000"/>
+          <w:sz w:val="18"/>
+          <w:szCs w:val="18"/>
+        </w:rPr>
+      </w:pPr>
+      <w:r>
+        <w:rPr>
+          <w:rFonts w:ascii="Consolas" w:eastAsia="Times New Roman" w:hAnsi="Consolas" w:cs="Consolas"/>
+          <w:color w:val="000000"/>
+          <w:sz w:val="18"/>
+          <w:szCs w:val="18"/>
+        </w:rPr>
+        <w:t>    </w:t>
+      </w:r>
+      <w:r>
+        <w:rPr>
+          <w:rFonts w:ascii="Consolas" w:eastAsia="Times New Roman" w:hAnsi="Consolas" w:cs="Consolas"/>
+          <w:color w:val="A31515"/>
+          <w:sz w:val="18"/>
+          <w:szCs w:val="18"/>
+        </w:rPr>
+        <w:t>"data"</w:t>
+      </w:r>
+      <w:r>
+        <w:rPr>
+          <w:rFonts w:ascii="Consolas" w:eastAsia="Times New Roman" w:hAnsi="Consolas" w:cs="Consolas"/>
+          <w:color w:val="000000"/>
+          <w:sz w:val="18"/>
+          <w:szCs w:val="18"/>
+        </w:rPr>
+        <w:t>: {</w:t>
+      </w:r>
+    </w:p>
+    <w:p>
+      <w:pPr>
+        <w:shd w:val="clear" w:color="auto" w:fill="FFFFFE"/>
+        <w:spacing w:after="0" w:line="270" w:lineRule="atLeast"/>
+        <w:rPr>
+          <w:rFonts w:ascii="Consolas" w:eastAsia="Times New Roman" w:hAnsi="Consolas" w:cs="Consolas"/>
+          <w:color w:val="000000"/>
+          <w:sz w:val="18"/>
+          <w:szCs w:val="18"/>
+        </w:rPr>
+      </w:pPr>
+      <w:r>
+        <w:rPr>
+          <w:rFonts w:ascii="Consolas" w:eastAsia="Times New Roman" w:hAnsi="Consolas" w:cs="Consolas"/>
+          <w:color w:val="000000"/>
+          <w:sz w:val="18"/>
+          <w:szCs w:val="18"/>
+        </w:rPr>
+        <w:t>        </w:t>
+      </w:r>
+      <w:r>
+        <w:rPr>
+          <w:rFonts w:ascii="Consolas" w:eastAsia="Times New Roman" w:hAnsi="Consolas" w:cs="Consolas"/>
+          <w:color w:val="A31515"/>
+          <w:sz w:val="18"/>
+          <w:szCs w:val="18"/>
+        </w:rPr>
+        <w:t>"</w:t>
+      </w:r>
+      <w:proofErr w:type="spellStart"/>
+      <w:r>
+        <w:rPr>
+          <w:rFonts w:ascii="Consolas" w:eastAsia="Times New Roman" w:hAnsi="Consolas" w:cs="Consolas"/>
+          <w:color w:val="A31515"/>
+          <w:sz w:val="18"/>
+          <w:szCs w:val="18"/>
+        </w:rPr>
+        <w:t>transaction_id</w:t>
+      </w:r>
+      <w:proofErr w:type="spellEnd"/>
+      <w:r>
+        <w:rPr>
+          <w:rFonts w:ascii="Consolas" w:eastAsia="Times New Roman" w:hAnsi="Consolas" w:cs="Consolas"/>
+          <w:color w:val="A31515"/>
+          <w:sz w:val="18"/>
+          <w:szCs w:val="18"/>
+        </w:rPr>
+        <w:t>"</w:t>
+      </w:r>
+      <w:r>
+        <w:rPr>
+          <w:rFonts w:ascii="Consolas" w:eastAsia="Times New Roman" w:hAnsi="Consolas" w:cs="Consolas"/>
+          <w:color w:val="000000"/>
+          <w:sz w:val="18"/>
+          <w:szCs w:val="18"/>
+        </w:rPr>
+        <w:t>: </w:t>
+      </w:r>
+      <w:r>
+        <w:rPr>
+          <w:rFonts w:ascii="Consolas" w:eastAsia="Times New Roman" w:hAnsi="Consolas" w:cs="Consolas"/>
+          <w:color w:val="0451A5"/>
+          <w:sz w:val="18"/>
+          <w:szCs w:val="18"/>
+        </w:rPr>
+        <w:t>"20210623051346607355"</w:t>
+      </w:r>
+      <w:r>
+        <w:rPr>
+          <w:rFonts w:ascii="Consolas" w:eastAsia="Times New Roman" w:hAnsi="Consolas" w:cs="Consolas"/>
+          <w:color w:val="000000"/>
+          <w:sz w:val="18"/>
+          <w:szCs w:val="18"/>
+        </w:rPr>
+        <w:t>,</w:t>
+      </w:r>
+    </w:p>
+    <w:p>
+      <w:pPr>
+        <w:shd w:val="clear" w:color="auto" w:fill="FFFFFE"/>
+        <w:spacing w:after="0" w:line="270" w:lineRule="atLeast"/>
+        <w:rPr>
+          <w:rFonts w:ascii="Consolas" w:eastAsia="Times New Roman" w:hAnsi="Consolas" w:cs="Consolas"/>
+          <w:color w:val="000000"/>
+          <w:sz w:val="18"/>
+          <w:szCs w:val="18"/>
+        </w:rPr>
+      </w:pPr>
+      <w:r>
+        <w:rPr>
+          <w:rFonts w:ascii="Consolas" w:eastAsia="Times New Roman" w:hAnsi="Consolas" w:cs="Consolas"/>
+          <w:color w:val="000000"/>
+          <w:sz w:val="18"/>
+          <w:szCs w:val="18"/>
+        </w:rPr>
+        <w:t>        </w:t>
+      </w:r>
+      <w:r>
+        <w:rPr>
+          <w:rFonts w:ascii="Consolas" w:eastAsia="Times New Roman" w:hAnsi="Consolas" w:cs="Consolas"/>
+          <w:color w:val="A31515"/>
+          <w:sz w:val="18"/>
+          <w:szCs w:val="18"/>
+        </w:rPr>
+        <w:t>"</w:t>
+      </w:r>
+      <w:proofErr w:type="spellStart"/>
+      <w:r>
+        <w:rPr>
+          <w:rFonts w:ascii="Consolas" w:eastAsia="Times New Roman" w:hAnsi="Consolas" w:cs="Consolas"/>
+          <w:color w:val="A31515"/>
+          <w:sz w:val="18"/>
+          <w:szCs w:val="18"/>
+        </w:rPr>
+        <w:t>pnr</w:t>
+      </w:r>
+      <w:proofErr w:type="spellEnd"/>
+      <w:r>
+        <w:rPr>
+          <w:rFonts w:ascii="Consolas" w:eastAsia="Times New Roman" w:hAnsi="Consolas" w:cs="Consolas"/>
+          <w:color w:val="A31515"/>
+          <w:sz w:val="18"/>
+          <w:szCs w:val="18"/>
+        </w:rPr>
+        <w:t>"</w:t>
+      </w:r>
+      <w:r>
+        <w:rPr>
+          <w:rFonts w:ascii="Consolas" w:eastAsia="Times New Roman" w:hAnsi="Consolas" w:cs="Consolas"/>
+          <w:color w:val="000000"/>
+          <w:sz w:val="18"/>
+          <w:szCs w:val="18"/>
+        </w:rPr>
+        <w:t>: </w:t>
+      </w:r>
+      <w:r>
+        <w:rPr>
+          <w:rFonts w:ascii="Consolas" w:eastAsia="Times New Roman" w:hAnsi="Consolas" w:cs="Consolas"/>
+          <w:color w:val="0451A5"/>
+          <w:sz w:val="18"/>
+          <w:szCs w:val="18"/>
+        </w:rPr>
+        <w:t>"xyz123"</w:t>
+      </w:r>
+      <w:r>
+        <w:rPr>
+          <w:rFonts w:ascii="Consolas" w:eastAsia="Times New Roman" w:hAnsi="Consolas" w:cs="Consolas"/>
+          <w:color w:val="000000"/>
+          <w:sz w:val="18"/>
+          <w:szCs w:val="18"/>
+        </w:rPr>
+        <w:t>,</w:t>
+      </w:r>
+    </w:p>
+    <w:p>
+      <w:pPr>
+        <w:shd w:val="clear" w:color="auto" w:fill="FFFFFE"/>
+        <w:spacing w:after="0" w:line="270" w:lineRule="atLeast"/>
+        <w:rPr>
+          <w:rFonts w:ascii="Consolas" w:eastAsia="Times New Roman" w:hAnsi="Consolas" w:cs="Consolas"/>
+          <w:color w:val="000000"/>
+          <w:sz w:val="18"/>
+          <w:szCs w:val="18"/>
+        </w:rPr>
+      </w:pPr>
+      <w:r>
+        <w:rPr>
+          <w:rFonts w:ascii="Consolas" w:eastAsia="Times New Roman" w:hAnsi="Consolas" w:cs="Consolas"/>
+          <w:color w:val="000000"/>
+          <w:sz w:val="18"/>
+          <w:szCs w:val="18"/>
+        </w:rPr>
+        <w:t>        </w:t>
+      </w:r>
+      <w:r>
+        <w:rPr>
+          <w:rFonts w:ascii="Consolas" w:eastAsia="Times New Roman" w:hAnsi="Consolas" w:cs="Consolas"/>
+          <w:color w:val="A31515"/>
+          <w:sz w:val="18"/>
+          <w:szCs w:val="18"/>
+        </w:rPr>
+        <w:t>"</w:t>
+      </w:r>
+      <w:proofErr w:type="spellStart"/>
+      <w:r>
+        <w:rPr>
+          <w:rFonts w:ascii="Consolas" w:eastAsia="Times New Roman" w:hAnsi="Consolas" w:cs="Consolas"/>
+          <w:color w:val="A31515"/>
+          <w:sz w:val="18"/>
+          <w:szCs w:val="18"/>
+        </w:rPr>
+        <w:t>bus_id</w:t>
+      </w:r>
+      <w:proofErr w:type="spellEnd"/>
+      <w:r>
+        <w:rPr>
+          <w:rFonts w:ascii="Consolas" w:eastAsia="Times New Roman" w:hAnsi="Consolas" w:cs="Consolas"/>
+          <w:color w:val="A31515"/>
+          <w:sz w:val="18"/>
+          <w:szCs w:val="18"/>
+        </w:rPr>
+        <w:t>"</w:t>
+      </w:r>
+      <w:r>
+        <w:rPr>
+          <w:rFonts w:ascii="Consolas" w:eastAsia="Times New Roman" w:hAnsi="Consolas" w:cs="Consolas"/>
+          <w:color w:val="000000"/>
+          <w:sz w:val="18"/>
+          <w:szCs w:val="18"/>
+        </w:rPr>
+        <w:t>: </w:t>
+      </w:r>
+      <w:r>
+        <w:rPr>
+          <w:rFonts w:ascii="Consolas" w:eastAsia="Times New Roman" w:hAnsi="Consolas" w:cs="Consolas"/>
+          <w:color w:val="0451A5"/>
+          <w:sz w:val="18"/>
+          <w:szCs w:val="18"/>
+        </w:rPr>
+        <w:t>"1"</w:t>
+      </w:r>
+      <w:r>
+        <w:rPr>
+          <w:rFonts w:ascii="Consolas" w:eastAsia="Times New Roman" w:hAnsi="Consolas" w:cs="Consolas"/>
+          <w:color w:val="000000"/>
+          <w:sz w:val="18"/>
+          <w:szCs w:val="18"/>
+        </w:rPr>
+        <w:t>,</w:t>
+      </w:r>
+    </w:p>
+    <w:p>
+      <w:pPr>
+        <w:shd w:val="clear" w:color="auto" w:fill="FFFFFE"/>
+        <w:spacing w:after="0" w:line="270" w:lineRule="atLeast"/>
+        <w:rPr>
+          <w:rFonts w:ascii="Consolas" w:eastAsia="Times New Roman" w:hAnsi="Consolas" w:cs="Consolas"/>
+          <w:color w:val="000000"/>
+          <w:sz w:val="18"/>
+          <w:szCs w:val="18"/>
+        </w:rPr>
+      </w:pPr>
+      <w:r>
+        <w:rPr>
+          <w:rFonts w:ascii="Consolas" w:eastAsia="Times New Roman" w:hAnsi="Consolas" w:cs="Consolas"/>
+          <w:color w:val="000000"/>
+          <w:sz w:val="18"/>
+          <w:szCs w:val="18"/>
+        </w:rPr>
+        <w:t>        </w:t>
+      </w:r>
+      <w:r>
+        <w:rPr>
+          <w:rFonts w:ascii="Consolas" w:eastAsia="Times New Roman" w:hAnsi="Consolas" w:cs="Consolas"/>
+          <w:color w:val="A31515"/>
+          <w:sz w:val="18"/>
+          <w:szCs w:val="18"/>
+        </w:rPr>
+        <w:t>"</w:t>
+      </w:r>
+      <w:proofErr w:type="spellStart"/>
+      <w:r>
+        <w:rPr>
+          <w:rFonts w:ascii="Consolas" w:eastAsia="Times New Roman" w:hAnsi="Consolas" w:cs="Consolas"/>
+          <w:color w:val="A31515"/>
+          <w:sz w:val="18"/>
+          <w:szCs w:val="18"/>
+        </w:rPr>
+        <w:t>source_id</w:t>
+      </w:r>
+      <w:proofErr w:type="spellEnd"/>
+      <w:r>
+        <w:rPr>
+          <w:rFonts w:ascii="Consolas" w:eastAsia="Times New Roman" w:hAnsi="Consolas" w:cs="Consolas"/>
+          <w:color w:val="A31515"/>
+          <w:sz w:val="18"/>
+          <w:szCs w:val="18"/>
+        </w:rPr>
+        <w:t>"</w:t>
+      </w:r>
+      <w:r>
+        <w:rPr>
+          <w:rFonts w:ascii="Consolas" w:eastAsia="Times New Roman" w:hAnsi="Consolas" w:cs="Consolas"/>
+          <w:color w:val="000000"/>
+          <w:sz w:val="18"/>
+          <w:szCs w:val="18"/>
+        </w:rPr>
+        <w:t>: </w:t>
+      </w:r>
+      <w:r>
+        <w:rPr>
+          <w:rFonts w:ascii="Consolas" w:eastAsia="Times New Roman" w:hAnsi="Consolas" w:cs="Consolas"/>
+          <w:color w:val="0451A5"/>
+          <w:sz w:val="18"/>
+          <w:szCs w:val="18"/>
+        </w:rPr>
+        <w:t>"1291"</w:t>
+      </w:r>
+      <w:r>
+        <w:rPr>
+          <w:rFonts w:ascii="Consolas" w:eastAsia="Times New Roman" w:hAnsi="Consolas" w:cs="Consolas"/>
+          <w:color w:val="000000"/>
+          <w:sz w:val="18"/>
+          <w:szCs w:val="18"/>
+        </w:rPr>
+        <w:t>,</w:t>
+      </w:r>
+    </w:p>
+    <w:p>
+      <w:pPr>
+        <w:shd w:val="clear" w:color="auto" w:fill="FFFFFE"/>
+        <w:spacing w:after="0" w:line="270" w:lineRule="atLeast"/>
+        <w:rPr>
+          <w:rFonts w:ascii="Consolas" w:eastAsia="Times New Roman" w:hAnsi="Consolas" w:cs="Consolas"/>
+          <w:color w:val="000000"/>
+          <w:sz w:val="18"/>
+          <w:szCs w:val="18"/>
+        </w:rPr>
+      </w:pPr>
+      <w:r>
+        <w:rPr>
+          <w:rFonts w:ascii="Consolas" w:eastAsia="Times New Roman" w:hAnsi="Consolas" w:cs="Consolas"/>
+          <w:color w:val="000000"/>
+          <w:sz w:val="18"/>
+          <w:szCs w:val="18"/>
+        </w:rPr>
+        <w:t>        </w:t>
+      </w:r>
+      <w:r>
+        <w:rPr>
+          <w:rFonts w:ascii="Consolas" w:eastAsia="Times New Roman" w:hAnsi="Consolas" w:cs="Consolas"/>
+          <w:color w:val="A31515"/>
+          <w:sz w:val="18"/>
+          <w:szCs w:val="18"/>
+        </w:rPr>
+        <w:t>"</w:t>
+      </w:r>
+      <w:proofErr w:type="spellStart"/>
+      <w:r>
+        <w:rPr>
+          <w:rFonts w:ascii="Consolas" w:eastAsia="Times New Roman" w:hAnsi="Consolas" w:cs="Consolas"/>
+          <w:color w:val="A31515"/>
+          <w:sz w:val="18"/>
+          <w:szCs w:val="18"/>
+        </w:rPr>
+        <w:t>destination_id</w:t>
+      </w:r>
+      <w:proofErr w:type="spellEnd"/>
+      <w:r>
+        <w:rPr>
+          <w:rFonts w:ascii="Consolas" w:eastAsia="Times New Roman" w:hAnsi="Consolas" w:cs="Consolas"/>
+          <w:color w:val="A31515"/>
+          <w:sz w:val="18"/>
+          <w:szCs w:val="18"/>
+        </w:rPr>
+        <w:t>"</w:t>
+      </w:r>
+      <w:r>
+        <w:rPr>
+          <w:rFonts w:ascii="Consolas" w:eastAsia="Times New Roman" w:hAnsi="Consolas" w:cs="Consolas"/>
+          <w:color w:val="000000"/>
+          <w:sz w:val="18"/>
+          <w:szCs w:val="18"/>
+        </w:rPr>
+        <w:t>: </w:t>
+      </w:r>
+      <w:r>
+        <w:rPr>
+          <w:rFonts w:ascii="Consolas" w:eastAsia="Times New Roman" w:hAnsi="Consolas" w:cs="Consolas"/>
+          <w:color w:val="0451A5"/>
+          <w:sz w:val="18"/>
+          <w:szCs w:val="18"/>
+        </w:rPr>
+        <w:t>"1294"</w:t>
+      </w:r>
+      <w:r>
+        <w:rPr>
+          <w:rFonts w:ascii="Consolas" w:eastAsia="Times New Roman" w:hAnsi="Consolas" w:cs="Consolas"/>
+          <w:color w:val="000000"/>
+          <w:sz w:val="18"/>
+          <w:szCs w:val="18"/>
+        </w:rPr>
+        <w:t>,</w:t>
+      </w:r>
+    </w:p>
+    <w:p>
+      <w:pPr>
+        <w:shd w:val="clear" w:color="auto" w:fill="FFFFFE"/>
+        <w:spacing w:after="0" w:line="270" w:lineRule="atLeast"/>
+        <w:rPr>
+          <w:rFonts w:ascii="Consolas" w:eastAsia="Times New Roman" w:hAnsi="Consolas" w:cs="Consolas"/>
+          <w:color w:val="000000"/>
+          <w:sz w:val="18"/>
+          <w:szCs w:val="18"/>
+        </w:rPr>
+      </w:pPr>
+      <w:r>
+        <w:rPr>
+          <w:rFonts w:ascii="Consolas" w:eastAsia="Times New Roman" w:hAnsi="Consolas" w:cs="Consolas"/>
+          <w:color w:val="000000"/>
+          <w:sz w:val="18"/>
+          <w:szCs w:val="18"/>
+        </w:rPr>
+        <w:t>        </w:t>
+      </w:r>
+      <w:r>
+        <w:rPr>
+          <w:rFonts w:ascii="Consolas" w:eastAsia="Times New Roman" w:hAnsi="Consolas" w:cs="Consolas"/>
+          <w:color w:val="A31515"/>
+          <w:sz w:val="18"/>
+          <w:szCs w:val="18"/>
+        </w:rPr>
+        <w:t>"</w:t>
+      </w:r>
+      <w:proofErr w:type="spellStart"/>
+      <w:r>
+        <w:rPr>
+          <w:rFonts w:ascii="Consolas" w:eastAsia="Times New Roman" w:hAnsi="Consolas" w:cs="Consolas"/>
+          <w:color w:val="A31515"/>
+          <w:sz w:val="18"/>
+          <w:szCs w:val="18"/>
+        </w:rPr>
+        <w:t>j_day</w:t>
+      </w:r>
+      <w:proofErr w:type="spellEnd"/>
+      <w:r>
+        <w:rPr>
+          <w:rFonts w:ascii="Consolas" w:eastAsia="Times New Roman" w:hAnsi="Consolas" w:cs="Consolas"/>
+          <w:color w:val="A31515"/>
+          <w:sz w:val="18"/>
+          <w:szCs w:val="18"/>
+        </w:rPr>
+        <w:t>"</w:t>
+      </w:r>
+      <w:r>
+        <w:rPr>
+          <w:rFonts w:ascii="Consolas" w:eastAsia="Times New Roman" w:hAnsi="Consolas" w:cs="Consolas"/>
+          <w:color w:val="000000"/>
+          <w:sz w:val="18"/>
+          <w:szCs w:val="18"/>
+        </w:rPr>
+        <w:t>: </w:t>
+      </w:r>
+      <w:r>
+        <w:rPr>
+          <w:rFonts w:ascii="Consolas" w:eastAsia="Times New Roman" w:hAnsi="Consolas" w:cs="Consolas"/>
+          <w:color w:val="0451A5"/>
+          <w:sz w:val="18"/>
+          <w:szCs w:val="18"/>
+        </w:rPr>
+        <w:t>"1"</w:t>
+      </w:r>
+      <w:r>
+        <w:rPr>
+          <w:rFonts w:ascii="Consolas" w:eastAsia="Times New Roman" w:hAnsi="Consolas" w:cs="Consolas"/>
+          <w:color w:val="000000"/>
+          <w:sz w:val="18"/>
+          <w:szCs w:val="18"/>
+        </w:rPr>
+        <w:t>,</w:t>
+      </w:r>
+    </w:p>
+    <w:p>
+      <w:pPr>
+        <w:shd w:val="clear" w:color="auto" w:fill="FFFFFE"/>
+        <w:spacing w:after="0" w:line="270" w:lineRule="atLeast"/>
+        <w:rPr>
+          <w:rFonts w:ascii="Consolas" w:eastAsia="Times New Roman" w:hAnsi="Consolas" w:cs="Consolas"/>
+          <w:color w:val="000000"/>
+          <w:sz w:val="18"/>
+          <w:szCs w:val="18"/>
+        </w:rPr>
+      </w:pPr>
+      <w:r>
+        <w:rPr>
+          <w:rFonts w:ascii="Consolas" w:eastAsia="Times New Roman" w:hAnsi="Consolas" w:cs="Consolas"/>
+          <w:color w:val="000000"/>
+          <w:sz w:val="18"/>
+          <w:szCs w:val="18"/>
+        </w:rPr>
+        <w:t>        </w:t>
+      </w:r>
+      <w:r>
+        <w:rPr>
+          <w:rFonts w:ascii="Consolas" w:eastAsia="Times New Roman" w:hAnsi="Consolas" w:cs="Consolas"/>
+          <w:color w:val="A31515"/>
+          <w:sz w:val="18"/>
+          <w:szCs w:val="18"/>
+        </w:rPr>
+        <w:t>"</w:t>
+      </w:r>
+      <w:proofErr w:type="spellStart"/>
+      <w:r>
+        <w:rPr>
+          <w:rFonts w:ascii="Consolas" w:eastAsia="Times New Roman" w:hAnsi="Consolas" w:cs="Consolas"/>
+          <w:color w:val="A31515"/>
+          <w:sz w:val="18"/>
+          <w:szCs w:val="18"/>
+        </w:rPr>
+        <w:t>journey_dt</w:t>
+      </w:r>
+      <w:proofErr w:type="spellEnd"/>
+      <w:r>
+        <w:rPr>
+          <w:rFonts w:ascii="Consolas" w:eastAsia="Times New Roman" w:hAnsi="Consolas" w:cs="Consolas"/>
+          <w:color w:val="A31515"/>
+          <w:sz w:val="18"/>
+          <w:szCs w:val="18"/>
+        </w:rPr>
+        <w:t>"</w:t>
+      </w:r>
+      <w:r>
+        <w:rPr>
+          <w:rFonts w:ascii="Consolas" w:eastAsia="Times New Roman" w:hAnsi="Consolas" w:cs="Consolas"/>
+          <w:color w:val="000000"/>
+          <w:sz w:val="18"/>
+          <w:szCs w:val="18"/>
+        </w:rPr>
+        <w:t>: </w:t>
+      </w:r>
+      <w:r>
+        <w:rPr>
+          <w:rFonts w:ascii="Consolas" w:eastAsia="Times New Roman" w:hAnsi="Consolas" w:cs="Consolas"/>
+          <w:color w:val="0451A5"/>
+          <w:sz w:val="18"/>
+          <w:szCs w:val="18"/>
+        </w:rPr>
+        <w:t>"2021-05-25"</w:t>
+      </w:r>
+      <w:r>
+        <w:rPr>
+          <w:rFonts w:ascii="Consolas" w:eastAsia="Times New Roman" w:hAnsi="Consolas" w:cs="Consolas"/>
+          <w:color w:val="000000"/>
+          <w:sz w:val="18"/>
+          <w:szCs w:val="18"/>
+        </w:rPr>
+        <w:t>,</w:t>
+      </w:r>
+    </w:p>
+    <w:p>
+      <w:pPr>
+        <w:shd w:val="clear" w:color="auto" w:fill="FFFFFE"/>
+        <w:spacing w:after="0" w:line="270" w:lineRule="atLeast"/>
+        <w:rPr>
+          <w:rFonts w:ascii="Consolas" w:eastAsia="Times New Roman" w:hAnsi="Consolas" w:cs="Consolas"/>
+          <w:color w:val="000000"/>
+          <w:sz w:val="18"/>
+          <w:szCs w:val="18"/>
+        </w:rPr>
+      </w:pPr>
+      <w:r>
+        <w:rPr>
+          <w:rFonts w:ascii="Consolas" w:eastAsia="Times New Roman" w:hAnsi="Consolas" w:cs="Consolas"/>
+          <w:color w:val="000000"/>
+          <w:sz w:val="18"/>
+          <w:szCs w:val="18"/>
+        </w:rPr>
+        <w:t>        </w:t>
+      </w:r>
+      <w:r>
+        <w:rPr>
+          <w:rFonts w:ascii="Consolas" w:eastAsia="Times New Roman" w:hAnsi="Consolas" w:cs="Consolas"/>
+          <w:color w:val="A31515"/>
+          <w:sz w:val="18"/>
+          <w:szCs w:val="18"/>
+        </w:rPr>
+        <w:t>"</w:t>
+      </w:r>
+      <w:proofErr w:type="spellStart"/>
+      <w:r>
+        <w:rPr>
+          <w:rFonts w:ascii="Consolas" w:eastAsia="Times New Roman" w:hAnsi="Consolas" w:cs="Consolas"/>
+          <w:color w:val="A31515"/>
+          <w:sz w:val="18"/>
+          <w:szCs w:val="18"/>
+        </w:rPr>
+        <w:t>boarding_point</w:t>
+      </w:r>
+      <w:proofErr w:type="spellEnd"/>
+      <w:r>
+        <w:rPr>
+          <w:rFonts w:ascii="Consolas" w:eastAsia="Times New Roman" w:hAnsi="Consolas" w:cs="Consolas"/>
+          <w:color w:val="A31515"/>
+          <w:sz w:val="18"/>
+          <w:szCs w:val="18"/>
+        </w:rPr>
+        <w:t>"</w:t>
+      </w:r>
+      <w:r>
+        <w:rPr>
+          <w:rFonts w:ascii="Consolas" w:eastAsia="Times New Roman" w:hAnsi="Consolas" w:cs="Consolas"/>
+          <w:color w:val="000000"/>
+          <w:sz w:val="18"/>
+          <w:szCs w:val="18"/>
+        </w:rPr>
+        <w:t>: </w:t>
+      </w:r>
+      <w:r>
+        <w:rPr>
+          <w:rFonts w:ascii="Consolas" w:eastAsia="Times New Roman" w:hAnsi="Consolas" w:cs="Consolas"/>
+          <w:color w:val="0451A5"/>
+          <w:sz w:val="18"/>
+          <w:szCs w:val="18"/>
+        </w:rPr>
+        <w:t>"</w:t>
+      </w:r>
+      <w:proofErr w:type="spellStart"/>
+      <w:r>
+        <w:rPr>
+          <w:rFonts w:ascii="Consolas" w:eastAsia="Times New Roman" w:hAnsi="Consolas" w:cs="Consolas"/>
+          <w:color w:val="0451A5"/>
+          <w:sz w:val="18"/>
+          <w:szCs w:val="18"/>
+        </w:rPr>
+        <w:t>Rasulgarh</w:t>
+      </w:r>
+      <w:proofErr w:type="spellEnd"/>
+      <w:r>
+        <w:rPr>
+          <w:rFonts w:ascii="Consolas" w:eastAsia="Times New Roman" w:hAnsi="Consolas" w:cs="Consolas"/>
+          <w:color w:val="0451A5"/>
+          <w:sz w:val="18"/>
+          <w:szCs w:val="18"/>
+        </w:rPr>
+        <w:t>"</w:t>
+      </w:r>
+      <w:r>
+        <w:rPr>
+          <w:rFonts w:ascii="Consolas" w:eastAsia="Times New Roman" w:hAnsi="Consolas" w:cs="Consolas"/>
+          <w:color w:val="000000"/>
+          <w:sz w:val="18"/>
+          <w:szCs w:val="18"/>
+        </w:rPr>
+        <w:t>,</w:t>
+      </w:r>
+    </w:p>
+    <w:p>
+      <w:pPr>
+        <w:shd w:val="clear" w:color="auto" w:fill="FFFFFE"/>
+        <w:spacing w:after="0" w:line="270" w:lineRule="atLeast"/>
+        <w:rPr>
+          <w:rFonts w:ascii="Consolas" w:eastAsia="Times New Roman" w:hAnsi="Consolas" w:cs="Consolas"/>
+          <w:color w:val="000000"/>
+          <w:sz w:val="18"/>
+          <w:szCs w:val="18"/>
+        </w:rPr>
+      </w:pPr>
+      <w:r>
+        <w:rPr>
+          <w:rFonts w:ascii="Consolas" w:eastAsia="Times New Roman" w:hAnsi="Consolas" w:cs="Consolas"/>
+          <w:color w:val="000000"/>
+          <w:sz w:val="18"/>
+          <w:szCs w:val="18"/>
+        </w:rPr>
+        <w:t>        </w:t>
+      </w:r>
+      <w:r>
+        <w:rPr>
+          <w:rFonts w:ascii="Consolas" w:eastAsia="Times New Roman" w:hAnsi="Consolas" w:cs="Consolas"/>
+          <w:color w:val="A31515"/>
+          <w:sz w:val="18"/>
+          <w:szCs w:val="18"/>
+        </w:rPr>
+        <w:t>"</w:t>
+      </w:r>
+      <w:proofErr w:type="spellStart"/>
+      <w:r>
+        <w:rPr>
+          <w:rFonts w:ascii="Consolas" w:eastAsia="Times New Roman" w:hAnsi="Consolas" w:cs="Consolas"/>
+          <w:color w:val="A31515"/>
+          <w:sz w:val="18"/>
+          <w:szCs w:val="18"/>
+        </w:rPr>
+        <w:t>dropping_point</w:t>
+      </w:r>
+      <w:proofErr w:type="spellEnd"/>
+      <w:r>
+        <w:rPr>
+          <w:rFonts w:ascii="Consolas" w:eastAsia="Times New Roman" w:hAnsi="Consolas" w:cs="Consolas"/>
+          <w:color w:val="A31515"/>
+          <w:sz w:val="18"/>
+          <w:szCs w:val="18"/>
+        </w:rPr>
+        <w:t>"</w:t>
+      </w:r>
+      <w:r>
+        <w:rPr>
+          <w:rFonts w:ascii="Consolas" w:eastAsia="Times New Roman" w:hAnsi="Consolas" w:cs="Consolas"/>
+          <w:color w:val="000000"/>
+          <w:sz w:val="18"/>
+          <w:szCs w:val="18"/>
+        </w:rPr>
+        <w:t>: </w:t>
+      </w:r>
+      <w:r>
+        <w:rPr>
+          <w:rFonts w:ascii="Consolas" w:eastAsia="Times New Roman" w:hAnsi="Consolas" w:cs="Consolas"/>
+          <w:color w:val="0451A5"/>
+          <w:sz w:val="18"/>
+          <w:szCs w:val="18"/>
+        </w:rPr>
+        <w:t>"Sambalpur Town"</w:t>
+      </w:r>
+      <w:r>
+        <w:rPr>
+          <w:rFonts w:ascii="Consolas" w:eastAsia="Times New Roman" w:hAnsi="Consolas" w:cs="Consolas"/>
+          <w:color w:val="000000"/>
+          <w:sz w:val="18"/>
+          <w:szCs w:val="18"/>
+        </w:rPr>
+        <w:t>,</w:t>
+      </w:r>
+    </w:p>
+    <w:p>
+      <w:pPr>
+        <w:shd w:val="clear" w:color="auto" w:fill="FFFFFE"/>
+        <w:spacing w:after="0" w:line="270" w:lineRule="atLeast"/>
+        <w:rPr>
+          <w:rFonts w:ascii="Consolas" w:eastAsia="Times New Roman" w:hAnsi="Consolas" w:cs="Consolas"/>
+          <w:color w:val="000000"/>
+          <w:sz w:val="18"/>
+          <w:szCs w:val="18"/>
+        </w:rPr>
+      </w:pPr>
+      <w:r>
+        <w:rPr>
+          <w:rFonts w:ascii="Consolas" w:eastAsia="Times New Roman" w:hAnsi="Consolas" w:cs="Consolas"/>
+          <w:color w:val="000000"/>
+          <w:sz w:val="18"/>
+          <w:szCs w:val="18"/>
+        </w:rPr>
+        <w:t>        </w:t>
+      </w:r>
+      <w:r>
+        <w:rPr>
+          <w:rFonts w:ascii="Consolas" w:eastAsia="Times New Roman" w:hAnsi="Consolas" w:cs="Consolas"/>
+          <w:color w:val="A31515"/>
+          <w:sz w:val="18"/>
+          <w:szCs w:val="18"/>
+        </w:rPr>
+        <w:t>"</w:t>
+      </w:r>
+      <w:proofErr w:type="spellStart"/>
+      <w:r>
+        <w:rPr>
+          <w:rFonts w:ascii="Consolas" w:eastAsia="Times New Roman" w:hAnsi="Consolas" w:cs="Consolas"/>
+          <w:color w:val="A31515"/>
+          <w:sz w:val="18"/>
+          <w:szCs w:val="18"/>
+        </w:rPr>
+        <w:t>boarding_time</w:t>
+      </w:r>
+      <w:proofErr w:type="spellEnd"/>
+      <w:r>
+        <w:rPr>
+          <w:rFonts w:ascii="Consolas" w:eastAsia="Times New Roman" w:hAnsi="Consolas" w:cs="Consolas"/>
+          <w:color w:val="A31515"/>
+          <w:sz w:val="18"/>
+          <w:szCs w:val="18"/>
+        </w:rPr>
+        <w:t>"</w:t>
+      </w:r>
+      <w:r>
+        <w:rPr>
+          <w:rFonts w:ascii="Consolas" w:eastAsia="Times New Roman" w:hAnsi="Consolas" w:cs="Consolas"/>
+          <w:color w:val="000000"/>
+          <w:sz w:val="18"/>
+          <w:szCs w:val="18"/>
+        </w:rPr>
+        <w:t>: </w:t>
+      </w:r>
+      <w:r>
+        <w:rPr>
+          <w:rFonts w:ascii="Consolas" w:eastAsia="Times New Roman" w:hAnsi="Consolas" w:cs="Consolas"/>
+          <w:color w:val="0451A5"/>
+          <w:sz w:val="18"/>
+          <w:szCs w:val="18"/>
+        </w:rPr>
+        <w:t>"22:00"</w:t>
+      </w:r>
+      <w:r>
+        <w:rPr>
+          <w:rFonts w:ascii="Consolas" w:eastAsia="Times New Roman" w:hAnsi="Consolas" w:cs="Consolas"/>
+          <w:color w:val="000000"/>
+          <w:sz w:val="18"/>
+          <w:szCs w:val="18"/>
+        </w:rPr>
+        <w:t>,</w:t>
+      </w:r>
+    </w:p>
+    <w:p>
+      <w:pPr>
+        <w:shd w:val="clear" w:color="auto" w:fill="FFFFFE"/>
+        <w:spacing w:after="0" w:line="270" w:lineRule="atLeast"/>
+        <w:rPr>
+          <w:rFonts w:ascii="Consolas" w:eastAsia="Times New Roman" w:hAnsi="Consolas" w:cs="Consolas"/>
+          <w:color w:val="000000"/>
+          <w:sz w:val="18"/>
+          <w:szCs w:val="18"/>
+        </w:rPr>
+      </w:pPr>
+      <w:r>
+        <w:rPr>
+          <w:rFonts w:ascii="Consolas" w:eastAsia="Times New Roman" w:hAnsi="Consolas" w:cs="Consolas"/>
+          <w:color w:val="000000"/>
+          <w:sz w:val="18"/>
+          <w:szCs w:val="18"/>
+        </w:rPr>
+        <w:t>        </w:t>
+      </w:r>
+      <w:r>
+        <w:rPr>
+          <w:rFonts w:ascii="Consolas" w:eastAsia="Times New Roman" w:hAnsi="Consolas" w:cs="Consolas"/>
+          <w:color w:val="A31515"/>
+          <w:sz w:val="18"/>
+          <w:szCs w:val="18"/>
+        </w:rPr>
+        <w:t>"</w:t>
+      </w:r>
+      <w:proofErr w:type="spellStart"/>
+      <w:r>
+        <w:rPr>
+          <w:rFonts w:ascii="Consolas" w:eastAsia="Times New Roman" w:hAnsi="Consolas" w:cs="Consolas"/>
+          <w:color w:val="A31515"/>
+          <w:sz w:val="18"/>
+          <w:szCs w:val="18"/>
+        </w:rPr>
+        <w:t>dropping_time</w:t>
+      </w:r>
+      <w:proofErr w:type="spellEnd"/>
+      <w:r>
+        <w:rPr>
+          <w:rFonts w:ascii="Consolas" w:eastAsia="Times New Roman" w:hAnsi="Consolas" w:cs="Consolas"/>
+          <w:color w:val="A31515"/>
+          <w:sz w:val="18"/>
+          <w:szCs w:val="18"/>
+        </w:rPr>
+        <w:t>"</w:t>
+      </w:r>
+      <w:r>
+        <w:rPr>
+          <w:rFonts w:ascii="Consolas" w:eastAsia="Times New Roman" w:hAnsi="Consolas" w:cs="Consolas"/>
+          <w:color w:val="000000"/>
+          <w:sz w:val="18"/>
+          <w:szCs w:val="18"/>
+        </w:rPr>
+        <w:t>: </w:t>
+      </w:r>
+      <w:r>
+        <w:rPr>
+          <w:rFonts w:ascii="Consolas" w:eastAsia="Times New Roman" w:hAnsi="Consolas" w:cs="Consolas"/>
+          <w:color w:val="0451A5"/>
+          <w:sz w:val="18"/>
+          <w:szCs w:val="18"/>
+        </w:rPr>
+        <w:t>"07:00"</w:t>
+      </w:r>
+      <w:r>
+        <w:rPr>
+          <w:rFonts w:ascii="Consolas" w:eastAsia="Times New Roman" w:hAnsi="Consolas" w:cs="Consolas"/>
+          <w:color w:val="000000"/>
+          <w:sz w:val="18"/>
+          <w:szCs w:val="18"/>
+        </w:rPr>
+        <w:t>,</w:t>
+      </w:r>
+    </w:p>
+    <w:p>
+      <w:pPr>
+        <w:shd w:val="clear" w:color="auto" w:fill="FFFFFE"/>
+        <w:spacing w:after="0" w:line="270" w:lineRule="atLeast"/>
+        <w:rPr>
+          <w:rFonts w:ascii="Consolas" w:eastAsia="Times New Roman" w:hAnsi="Consolas" w:cs="Consolas"/>
+          <w:color w:val="000000"/>
+          <w:sz w:val="18"/>
+          <w:szCs w:val="18"/>
+        </w:rPr>
+      </w:pPr>
+      <w:r>
+        <w:rPr>
+          <w:rFonts w:ascii="Consolas" w:eastAsia="Times New Roman" w:hAnsi="Consolas" w:cs="Consolas"/>
+          <w:color w:val="000000"/>
+          <w:sz w:val="18"/>
+          <w:szCs w:val="18"/>
+        </w:rPr>
+        <w:t>        </w:t>
+      </w:r>
+      <w:r>
+        <w:rPr>
+          <w:rFonts w:ascii="Consolas" w:eastAsia="Times New Roman" w:hAnsi="Consolas" w:cs="Consolas"/>
+          <w:color w:val="A31515"/>
+          <w:sz w:val="18"/>
+          <w:szCs w:val="18"/>
+        </w:rPr>
+        <w:t>"origin"</w:t>
+      </w:r>
+      <w:r>
+        <w:rPr>
+          <w:rFonts w:ascii="Consolas" w:eastAsia="Times New Roman" w:hAnsi="Consolas" w:cs="Consolas"/>
+          <w:color w:val="000000"/>
+          <w:sz w:val="18"/>
+          <w:szCs w:val="18"/>
+        </w:rPr>
+        <w:t>: </w:t>
+      </w:r>
+      <w:r>
+        <w:rPr>
+          <w:rFonts w:ascii="Consolas" w:eastAsia="Times New Roman" w:hAnsi="Consolas" w:cs="Consolas"/>
+          <w:color w:val="0451A5"/>
+          <w:sz w:val="18"/>
+          <w:szCs w:val="18"/>
+        </w:rPr>
+        <w:t>"ODBUS"</w:t>
+      </w:r>
+      <w:r>
+        <w:rPr>
+          <w:rFonts w:ascii="Consolas" w:eastAsia="Times New Roman" w:hAnsi="Consolas" w:cs="Consolas"/>
+          <w:color w:val="000000"/>
+          <w:sz w:val="18"/>
+          <w:szCs w:val="18"/>
+        </w:rPr>
+        <w:t>,</w:t>
+      </w:r>
+    </w:p>
+    <w:p>
+      <w:pPr>
+        <w:shd w:val="clear" w:color="auto" w:fill="FFFFFE"/>
+        <w:spacing w:after="0" w:line="270" w:lineRule="atLeast"/>
+        <w:rPr>
+          <w:rFonts w:ascii="Consolas" w:eastAsia="Times New Roman" w:hAnsi="Consolas" w:cs="Consolas"/>
+          <w:color w:val="000000"/>
+          <w:sz w:val="18"/>
+          <w:szCs w:val="18"/>
+        </w:rPr>
+      </w:pPr>
+      <w:r>
+        <w:rPr>
+          <w:rFonts w:ascii="Consolas" w:eastAsia="Times New Roman" w:hAnsi="Consolas" w:cs="Consolas"/>
+          <w:color w:val="000000"/>
+          <w:sz w:val="18"/>
+          <w:szCs w:val="18"/>
+        </w:rPr>
+        <w:t>        </w:t>
+      </w:r>
+      <w:r>
+        <w:rPr>
+          <w:rFonts w:ascii="Consolas" w:eastAsia="Times New Roman" w:hAnsi="Consolas" w:cs="Consolas"/>
+          <w:color w:val="A31515"/>
+          <w:sz w:val="18"/>
+          <w:szCs w:val="18"/>
+        </w:rPr>
+        <w:t>"</w:t>
+      </w:r>
+      <w:proofErr w:type="spellStart"/>
+      <w:r>
+        <w:rPr>
+          <w:rFonts w:ascii="Consolas" w:eastAsia="Times New Roman" w:hAnsi="Consolas" w:cs="Consolas"/>
+          <w:color w:val="A31515"/>
+          <w:sz w:val="18"/>
+          <w:szCs w:val="18"/>
+        </w:rPr>
+        <w:t>app_type</w:t>
+      </w:r>
+      <w:proofErr w:type="spellEnd"/>
+      <w:r>
+        <w:rPr>
+          <w:rFonts w:ascii="Consolas" w:eastAsia="Times New Roman" w:hAnsi="Consolas" w:cs="Consolas"/>
+          <w:color w:val="A31515"/>
+          <w:sz w:val="18"/>
+          <w:szCs w:val="18"/>
+        </w:rPr>
+        <w:t>"</w:t>
+      </w:r>
+      <w:r>
+        <w:rPr>
+          <w:rFonts w:ascii="Consolas" w:eastAsia="Times New Roman" w:hAnsi="Consolas" w:cs="Consolas"/>
+          <w:color w:val="000000"/>
+          <w:sz w:val="18"/>
+          <w:szCs w:val="18"/>
+        </w:rPr>
+        <w:t>: </w:t>
+      </w:r>
+      <w:r>
+        <w:rPr>
+          <w:rFonts w:ascii="Consolas" w:eastAsia="Times New Roman" w:hAnsi="Consolas" w:cs="Consolas"/>
+          <w:color w:val="0451A5"/>
+          <w:sz w:val="18"/>
+          <w:szCs w:val="18"/>
+        </w:rPr>
+        <w:t>"WEB"</w:t>
+      </w:r>
+      <w:r>
+        <w:rPr>
+          <w:rFonts w:ascii="Consolas" w:eastAsia="Times New Roman" w:hAnsi="Consolas" w:cs="Consolas"/>
+          <w:color w:val="000000"/>
+          <w:sz w:val="18"/>
+          <w:szCs w:val="18"/>
+        </w:rPr>
+        <w:t>,</w:t>
+      </w:r>
+    </w:p>
+    <w:p>
+      <w:pPr>
+        <w:shd w:val="clear" w:color="auto" w:fill="FFFFFE"/>
+        <w:spacing w:after="0" w:line="270" w:lineRule="atLeast"/>
+        <w:rPr>
+          <w:rFonts w:ascii="Consolas" w:eastAsia="Times New Roman" w:hAnsi="Consolas" w:cs="Consolas"/>
+          <w:color w:val="000000"/>
+          <w:sz w:val="18"/>
+          <w:szCs w:val="18"/>
+        </w:rPr>
+      </w:pPr>
+      <w:r>
+        <w:rPr>
+          <w:rFonts w:ascii="Consolas" w:eastAsia="Times New Roman" w:hAnsi="Consolas" w:cs="Consolas"/>
+          <w:color w:val="000000"/>
+          <w:sz w:val="18"/>
+          <w:szCs w:val="18"/>
+        </w:rPr>
+        <w:t>        </w:t>
+      </w:r>
+      <w:r>
+        <w:rPr>
+          <w:rFonts w:ascii="Consolas" w:eastAsia="Times New Roman" w:hAnsi="Consolas" w:cs="Consolas"/>
+          <w:color w:val="A31515"/>
+          <w:sz w:val="18"/>
+          <w:szCs w:val="18"/>
+        </w:rPr>
+        <w:t>"</w:t>
+      </w:r>
+      <w:proofErr w:type="spellStart"/>
+      <w:r>
+        <w:rPr>
+          <w:rFonts w:ascii="Consolas" w:eastAsia="Times New Roman" w:hAnsi="Consolas" w:cs="Consolas"/>
+          <w:color w:val="A31515"/>
+          <w:sz w:val="18"/>
+          <w:szCs w:val="18"/>
+        </w:rPr>
+        <w:t>typ_id</w:t>
+      </w:r>
+      <w:proofErr w:type="spellEnd"/>
+      <w:r>
+        <w:rPr>
+          <w:rFonts w:ascii="Consolas" w:eastAsia="Times New Roman" w:hAnsi="Consolas" w:cs="Consolas"/>
+          <w:color w:val="A31515"/>
+          <w:sz w:val="18"/>
+          <w:szCs w:val="18"/>
+        </w:rPr>
+        <w:t>"</w:t>
+      </w:r>
+      <w:r>
+        <w:rPr>
+          <w:rFonts w:ascii="Consolas" w:eastAsia="Times New Roman" w:hAnsi="Consolas" w:cs="Consolas"/>
+          <w:color w:val="000000"/>
+          <w:sz w:val="18"/>
+          <w:szCs w:val="18"/>
+        </w:rPr>
+        <w:t>: </w:t>
+      </w:r>
+      <w:r>
+        <w:rPr>
+          <w:rFonts w:ascii="Consolas" w:eastAsia="Times New Roman" w:hAnsi="Consolas" w:cs="Consolas"/>
+          <w:color w:val="0451A5"/>
+          <w:sz w:val="18"/>
+          <w:szCs w:val="18"/>
+        </w:rPr>
+        <w:t>"1"</w:t>
+      </w:r>
+      <w:r>
+        <w:rPr>
+          <w:rFonts w:ascii="Consolas" w:eastAsia="Times New Roman" w:hAnsi="Consolas" w:cs="Consolas"/>
+          <w:color w:val="000000"/>
+          <w:sz w:val="18"/>
+          <w:szCs w:val="18"/>
+        </w:rPr>
+        <w:t>,</w:t>
+      </w:r>
+    </w:p>
+    <w:p>
+      <w:pPr>
+        <w:shd w:val="clear" w:color="auto" w:fill="FFFFFE"/>
+        <w:spacing w:after="0" w:line="270" w:lineRule="atLeast"/>
+        <w:rPr>
+          <w:rFonts w:ascii="Consolas" w:eastAsia="Times New Roman" w:hAnsi="Consolas" w:cs="Consolas"/>
+          <w:color w:val="000000"/>
+          <w:sz w:val="18"/>
+          <w:szCs w:val="18"/>
+        </w:rPr>
+      </w:pPr>
+      <w:r>
+        <w:rPr>
+          <w:rFonts w:ascii="Consolas" w:eastAsia="Times New Roman" w:hAnsi="Consolas" w:cs="Consolas"/>
+          <w:color w:val="000000"/>
+          <w:sz w:val="18"/>
+          <w:szCs w:val="18"/>
+        </w:rPr>
+        <w:t>        </w:t>
+      </w:r>
+      <w:r>
+        <w:rPr>
+          <w:rFonts w:ascii="Consolas" w:eastAsia="Times New Roman" w:hAnsi="Consolas" w:cs="Consolas"/>
+          <w:color w:val="A31515"/>
+          <w:sz w:val="18"/>
+          <w:szCs w:val="18"/>
+        </w:rPr>
+        <w:t>"</w:t>
+      </w:r>
+      <w:proofErr w:type="spellStart"/>
+      <w:r>
+        <w:rPr>
+          <w:rFonts w:ascii="Consolas" w:eastAsia="Times New Roman" w:hAnsi="Consolas" w:cs="Consolas"/>
+          <w:color w:val="A31515"/>
+          <w:sz w:val="18"/>
+          <w:szCs w:val="18"/>
+        </w:rPr>
+        <w:t>created_by</w:t>
+      </w:r>
+      <w:proofErr w:type="spellEnd"/>
+      <w:r>
+        <w:rPr>
+          <w:rFonts w:ascii="Consolas" w:eastAsia="Times New Roman" w:hAnsi="Consolas" w:cs="Consolas"/>
+          <w:color w:val="A31515"/>
+          <w:sz w:val="18"/>
+          <w:szCs w:val="18"/>
+        </w:rPr>
+        <w:t>"</w:t>
+      </w:r>
+      <w:r>
+        <w:rPr>
+          <w:rFonts w:ascii="Consolas" w:eastAsia="Times New Roman" w:hAnsi="Consolas" w:cs="Consolas"/>
+          <w:color w:val="000000"/>
+          <w:sz w:val="18"/>
+          <w:szCs w:val="18"/>
+        </w:rPr>
+        <w:t>: </w:t>
+      </w:r>
+      <w:r>
+        <w:rPr>
+          <w:rFonts w:ascii="Consolas" w:eastAsia="Times New Roman" w:hAnsi="Consolas" w:cs="Consolas"/>
+          <w:color w:val="0451A5"/>
+          <w:sz w:val="18"/>
+          <w:szCs w:val="18"/>
+        </w:rPr>
+        <w:t>"Admin"</w:t>
+      </w:r>
+      <w:r>
+        <w:rPr>
+          <w:rFonts w:ascii="Consolas" w:eastAsia="Times New Roman" w:hAnsi="Consolas" w:cs="Consolas"/>
+          <w:color w:val="000000"/>
+          <w:sz w:val="18"/>
+          <w:szCs w:val="18"/>
+        </w:rPr>
+        <w:t>,</w:t>
+      </w:r>
+    </w:p>
+    <w:p>
+      <w:pPr>
+        <w:shd w:val="clear" w:color="auto" w:fill="FFFFFE"/>
+        <w:spacing w:after="0" w:line="270" w:lineRule="atLeast"/>
+        <w:rPr>
+          <w:rFonts w:ascii="Consolas" w:eastAsia="Times New Roman" w:hAnsi="Consolas" w:cs="Consolas"/>
+          <w:color w:val="000000"/>
+          <w:sz w:val="18"/>
+          <w:szCs w:val="18"/>
+        </w:rPr>
+      </w:pPr>
+      <w:r>
+        <w:rPr>
+          <w:rFonts w:ascii="Consolas" w:eastAsia="Times New Roman" w:hAnsi="Consolas" w:cs="Consolas"/>
+          <w:color w:val="000000"/>
+          <w:sz w:val="18"/>
+          <w:szCs w:val="18"/>
+        </w:rPr>
+        <w:t>        </w:t>
+      </w:r>
+      <w:r>
+        <w:rPr>
+          <w:rFonts w:ascii="Consolas" w:eastAsia="Times New Roman" w:hAnsi="Consolas" w:cs="Consolas"/>
+          <w:color w:val="A31515"/>
+          <w:sz w:val="18"/>
+          <w:szCs w:val="18"/>
+        </w:rPr>
+        <w:t>"</w:t>
+      </w:r>
+      <w:proofErr w:type="spellStart"/>
+      <w:r>
+        <w:rPr>
+          <w:rFonts w:ascii="Consolas" w:eastAsia="Times New Roman" w:hAnsi="Consolas" w:cs="Consolas"/>
+          <w:color w:val="A31515"/>
+          <w:sz w:val="18"/>
+          <w:szCs w:val="18"/>
+        </w:rPr>
+        <w:t>users_id</w:t>
+      </w:r>
+      <w:proofErr w:type="spellEnd"/>
+      <w:r>
+        <w:rPr>
+          <w:rFonts w:ascii="Consolas" w:eastAsia="Times New Roman" w:hAnsi="Consolas" w:cs="Consolas"/>
+          <w:color w:val="A31515"/>
+          <w:sz w:val="18"/>
+          <w:szCs w:val="18"/>
+        </w:rPr>
+        <w:t>"</w:t>
+      </w:r>
+      <w:r>
+        <w:rPr>
+          <w:rFonts w:ascii="Consolas" w:eastAsia="Times New Roman" w:hAnsi="Consolas" w:cs="Consolas"/>
+          <w:color w:val="000000"/>
+          <w:sz w:val="18"/>
+          <w:szCs w:val="18"/>
+        </w:rPr>
+        <w:t>: </w:t>
+      </w:r>
+      <w:r>
+        <w:rPr>
+          <w:rFonts w:ascii="Consolas" w:eastAsia="Times New Roman" w:hAnsi="Consolas" w:cs="Consolas"/>
+          <w:color w:val="098658"/>
+          <w:sz w:val="18"/>
+          <w:szCs w:val="18"/>
+        </w:rPr>
+        <w:t>1</w:t>
+      </w:r>
+      <w:r>
+        <w:rPr>
+          <w:rFonts w:ascii="Consolas" w:eastAsia="Times New Roman" w:hAnsi="Consolas" w:cs="Consolas"/>
+          <w:color w:val="000000"/>
+          <w:sz w:val="18"/>
+          <w:szCs w:val="18"/>
+        </w:rPr>
+        <w:t>,</w:t>
+      </w:r>
+    </w:p>
+    <w:p>
+      <w:pPr>
+        <w:shd w:val="clear" w:color="auto" w:fill="FFFFFE"/>
+        <w:spacing w:after="0" w:line="270" w:lineRule="atLeast"/>
+        <w:rPr>
+          <w:rFonts w:ascii="Consolas" w:eastAsia="Times New Roman" w:hAnsi="Consolas" w:cs="Consolas"/>
+          <w:color w:val="000000"/>
+          <w:sz w:val="18"/>
+          <w:szCs w:val="18"/>
+        </w:rPr>
+      </w:pPr>
+      <w:r>
+        <w:rPr>
+          <w:rFonts w:ascii="Consolas" w:eastAsia="Times New Roman" w:hAnsi="Consolas" w:cs="Consolas"/>
+          <w:color w:val="000000"/>
+          <w:sz w:val="18"/>
+          <w:szCs w:val="18"/>
+        </w:rPr>
+        <w:t>        </w:t>
+      </w:r>
+      <w:r>
+        <w:rPr>
+          <w:rFonts w:ascii="Consolas" w:eastAsia="Times New Roman" w:hAnsi="Consolas" w:cs="Consolas"/>
+          <w:color w:val="A31515"/>
+          <w:sz w:val="18"/>
+          <w:szCs w:val="18"/>
+        </w:rPr>
+        <w:t>"</w:t>
+      </w:r>
+      <w:proofErr w:type="spellStart"/>
+      <w:r>
+        <w:rPr>
+          <w:rFonts w:ascii="Consolas" w:eastAsia="Times New Roman" w:hAnsi="Consolas" w:cs="Consolas"/>
+          <w:color w:val="A31515"/>
+          <w:sz w:val="18"/>
+          <w:szCs w:val="18"/>
+        </w:rPr>
+        <w:t>updated_at</w:t>
+      </w:r>
+      <w:proofErr w:type="spellEnd"/>
+      <w:r>
+        <w:rPr>
+          <w:rFonts w:ascii="Consolas" w:eastAsia="Times New Roman" w:hAnsi="Consolas" w:cs="Consolas"/>
+          <w:color w:val="A31515"/>
+          <w:sz w:val="18"/>
+          <w:szCs w:val="18"/>
+        </w:rPr>
+        <w:t>"</w:t>
+      </w:r>
+      <w:r>
+        <w:rPr>
+          <w:rFonts w:ascii="Consolas" w:eastAsia="Times New Roman" w:hAnsi="Consolas" w:cs="Consolas"/>
+          <w:color w:val="000000"/>
+          <w:sz w:val="18"/>
+          <w:szCs w:val="18"/>
+        </w:rPr>
+        <w:t>: </w:t>
+      </w:r>
+      <w:r>
+        <w:rPr>
+          <w:rFonts w:ascii="Consolas" w:eastAsia="Times New Roman" w:hAnsi="Consolas" w:cs="Consolas"/>
+          <w:color w:val="0451A5"/>
+          <w:sz w:val="18"/>
+          <w:szCs w:val="18"/>
+        </w:rPr>
+        <w:t>"2021-06-23T05:13:46.000000Z"</w:t>
+      </w:r>
+      <w:r>
+        <w:rPr>
+          <w:rFonts w:ascii="Consolas" w:eastAsia="Times New Roman" w:hAnsi="Consolas" w:cs="Consolas"/>
+          <w:color w:val="000000"/>
+          <w:sz w:val="18"/>
+          <w:szCs w:val="18"/>
+        </w:rPr>
+        <w:t>,</w:t>
+      </w:r>
+    </w:p>
+    <w:p>
+      <w:pPr>
+        <w:shd w:val="clear" w:color="auto" w:fill="FFFFFE"/>
+        <w:spacing w:after="0" w:line="270" w:lineRule="atLeast"/>
+        <w:rPr>
+          <w:rFonts w:ascii="Consolas" w:eastAsia="Times New Roman" w:hAnsi="Consolas" w:cs="Consolas"/>
+          <w:color w:val="000000"/>
+          <w:sz w:val="18"/>
+          <w:szCs w:val="18"/>
+        </w:rPr>
+      </w:pPr>
+      <w:r>
+        <w:rPr>
+          <w:rFonts w:ascii="Consolas" w:eastAsia="Times New Roman" w:hAnsi="Consolas" w:cs="Consolas"/>
+          <w:color w:val="000000"/>
+          <w:sz w:val="18"/>
+          <w:szCs w:val="18"/>
+        </w:rPr>
+        <w:lastRenderedPageBreak/>
+        <w:t>        </w:t>
+      </w:r>
+      <w:r>
+        <w:rPr>
+          <w:rFonts w:ascii="Consolas" w:eastAsia="Times New Roman" w:hAnsi="Consolas" w:cs="Consolas"/>
+          <w:color w:val="A31515"/>
+          <w:sz w:val="18"/>
+          <w:szCs w:val="18"/>
+        </w:rPr>
+        <w:t>"</w:t>
+      </w:r>
+      <w:proofErr w:type="spellStart"/>
+      <w:r>
+        <w:rPr>
+          <w:rFonts w:ascii="Consolas" w:eastAsia="Times New Roman" w:hAnsi="Consolas" w:cs="Consolas"/>
+          <w:color w:val="A31515"/>
+          <w:sz w:val="18"/>
+          <w:szCs w:val="18"/>
+        </w:rPr>
+        <w:t>created_at</w:t>
+      </w:r>
+      <w:proofErr w:type="spellEnd"/>
+      <w:r>
+        <w:rPr>
+          <w:rFonts w:ascii="Consolas" w:eastAsia="Times New Roman" w:hAnsi="Consolas" w:cs="Consolas"/>
+          <w:color w:val="A31515"/>
+          <w:sz w:val="18"/>
+          <w:szCs w:val="18"/>
+        </w:rPr>
+        <w:t>"</w:t>
+      </w:r>
+      <w:r>
+        <w:rPr>
+          <w:rFonts w:ascii="Consolas" w:eastAsia="Times New Roman" w:hAnsi="Consolas" w:cs="Consolas"/>
+          <w:color w:val="000000"/>
+          <w:sz w:val="18"/>
+          <w:szCs w:val="18"/>
+        </w:rPr>
+        <w:t>: </w:t>
+      </w:r>
+      <w:r>
+        <w:rPr>
+          <w:rFonts w:ascii="Consolas" w:eastAsia="Times New Roman" w:hAnsi="Consolas" w:cs="Consolas"/>
+          <w:color w:val="0451A5"/>
+          <w:sz w:val="18"/>
+          <w:szCs w:val="18"/>
+        </w:rPr>
+        <w:t>"2021-06-23T05:13:46.000000Z"</w:t>
+      </w:r>
+      <w:r>
+        <w:rPr>
+          <w:rFonts w:ascii="Consolas" w:eastAsia="Times New Roman" w:hAnsi="Consolas" w:cs="Consolas"/>
+          <w:color w:val="000000"/>
+          <w:sz w:val="18"/>
+          <w:szCs w:val="18"/>
+        </w:rPr>
+        <w:t>,</w:t>
+      </w:r>
+    </w:p>
+    <w:p>
+      <w:pPr>
+        <w:shd w:val="clear" w:color="auto" w:fill="FFFFFE"/>
+        <w:spacing w:after="0" w:line="270" w:lineRule="atLeast"/>
+        <w:rPr>
+          <w:rFonts w:ascii="Consolas" w:eastAsia="Times New Roman" w:hAnsi="Consolas" w:cs="Consolas"/>
+          <w:color w:val="000000"/>
+          <w:sz w:val="18"/>
+          <w:szCs w:val="18"/>
+        </w:rPr>
+      </w:pPr>
+      <w:r>
+        <w:rPr>
+          <w:rFonts w:ascii="Consolas" w:eastAsia="Times New Roman" w:hAnsi="Consolas" w:cs="Consolas"/>
+          <w:color w:val="000000"/>
+          <w:sz w:val="18"/>
+          <w:szCs w:val="18"/>
+        </w:rPr>
+        <w:t>        </w:t>
+      </w:r>
+      <w:r>
+        <w:rPr>
+          <w:rFonts w:ascii="Consolas" w:eastAsia="Times New Roman" w:hAnsi="Consolas" w:cs="Consolas"/>
+          <w:color w:val="A31515"/>
+          <w:sz w:val="18"/>
+          <w:szCs w:val="18"/>
+        </w:rPr>
+        <w:t>"id"</w:t>
+      </w:r>
+      <w:r>
+        <w:rPr>
+          <w:rFonts w:ascii="Consolas" w:eastAsia="Times New Roman" w:hAnsi="Consolas" w:cs="Consolas"/>
+          <w:color w:val="000000"/>
+          <w:sz w:val="18"/>
+          <w:szCs w:val="18"/>
+        </w:rPr>
+        <w:t>: </w:t>
+      </w:r>
+      <w:r>
+        <w:rPr>
+          <w:rFonts w:ascii="Consolas" w:eastAsia="Times New Roman" w:hAnsi="Consolas" w:cs="Consolas"/>
+          <w:color w:val="098658"/>
+          <w:sz w:val="18"/>
+          <w:szCs w:val="18"/>
+        </w:rPr>
+        <w:t>4</w:t>
+      </w:r>
+    </w:p>
+    <w:p>
+      <w:pPr>
+        <w:shd w:val="clear" w:color="auto" w:fill="FFFFFE"/>
+        <w:spacing w:after="0" w:line="270" w:lineRule="atLeast"/>
+        <w:rPr>
+          <w:rFonts w:ascii="Consolas" w:eastAsia="Times New Roman" w:hAnsi="Consolas" w:cs="Consolas"/>
+          <w:color w:val="000000"/>
+          <w:sz w:val="18"/>
+          <w:szCs w:val="18"/>
+        </w:rPr>
+      </w:pPr>
+      <w:r>
+        <w:rPr>
+          <w:rFonts w:ascii="Consolas" w:eastAsia="Times New Roman" w:hAnsi="Consolas" w:cs="Consolas"/>
+          <w:color w:val="000000"/>
+          <w:sz w:val="18"/>
+          <w:szCs w:val="18"/>
+        </w:rPr>
+        <w:t>    }</w:t>
+      </w:r>
+    </w:p>
+    <w:p>
+      <w:pPr>
+        <w:shd w:val="clear" w:color="auto" w:fill="FFFFFE"/>
+        <w:spacing w:after="0" w:line="270" w:lineRule="atLeast"/>
+        <w:rPr>
+          <w:rFonts w:ascii="Consolas" w:eastAsia="Times New Roman" w:hAnsi="Consolas" w:cs="Consolas"/>
+          <w:color w:val="000000"/>
+          <w:sz w:val="18"/>
+          <w:szCs w:val="18"/>
+        </w:rPr>
+      </w:pPr>
+      <w:r>
+        <w:rPr>
+          <w:rFonts w:ascii="Consolas" w:eastAsia="Times New Roman" w:hAnsi="Consolas" w:cs="Consolas"/>
+          <w:color w:val="000000"/>
+          <w:sz w:val="18"/>
+          <w:szCs w:val="18"/>
+        </w:rPr>
+        <w:t>}</w:t>
+      </w:r>
     </w:p>
     <w:p>
       <w:pPr>

</xml_diff>

<commit_message>
Register and VerifyOtp API
</commit_message>
<xml_diff>
--- a/OdbusConsumerDocs/OD_APIs.docx
+++ b/OdbusConsumerDocs/OD_APIs.docx
@@ -101,7 +101,7 @@
         </w:rPr>
         <w:fldChar w:fldCharType="separate"/>
       </w:r>
-      <w:hyperlink w:anchor="_Toc75337841" w:history="1">
+      <w:hyperlink w:anchor="_Toc75950655" w:history="1">
         <w:r>
           <w:rPr>
             <w:rStyle w:val="Hyperlink"/>
@@ -130,7 +130,7 @@
             <w:noProof/>
             <w:webHidden/>
           </w:rPr>
-          <w:instrText xml:space="preserve"> PAGEREF _Toc75337841 \h </w:instrText>
+          <w:instrText xml:space="preserve"> PAGEREF _Toc75950655 \h </w:instrText>
         </w:r>
         <w:r>
           <w:rPr>
@@ -174,7 +174,7 @@
           <w:szCs w:val="22"/>
         </w:rPr>
       </w:pPr>
-      <w:hyperlink w:anchor="_Toc75337842" w:history="1">
+      <w:hyperlink w:anchor="_Toc75950656" w:history="1">
         <w:r>
           <w:rPr>
             <w:rStyle w:val="Hyperlink"/>
@@ -203,7 +203,7 @@
             <w:noProof/>
             <w:webHidden/>
           </w:rPr>
-          <w:instrText xml:space="preserve"> PAGEREF _Toc75337842 \h </w:instrText>
+          <w:instrText xml:space="preserve"> PAGEREF _Toc75950656 \h </w:instrText>
         </w:r>
         <w:r>
           <w:rPr>
@@ -247,7 +247,7 @@
           <w:szCs w:val="22"/>
         </w:rPr>
       </w:pPr>
-      <w:hyperlink w:anchor="_Toc75337843" w:history="1">
+      <w:hyperlink w:anchor="_Toc75950657" w:history="1">
         <w:r>
           <w:rPr>
             <w:rStyle w:val="Hyperlink"/>
@@ -276,7 +276,7 @@
             <w:noProof/>
             <w:webHidden/>
           </w:rPr>
-          <w:instrText xml:space="preserve"> PAGEREF _Toc75337843 \h </w:instrText>
+          <w:instrText xml:space="preserve"> PAGEREF _Toc75950657 \h </w:instrText>
         </w:r>
         <w:r>
           <w:rPr>
@@ -320,7 +320,7 @@
           <w:szCs w:val="22"/>
         </w:rPr>
       </w:pPr>
-      <w:hyperlink w:anchor="_Toc75337844" w:history="1">
+      <w:hyperlink w:anchor="_Toc75950658" w:history="1">
         <w:r>
           <w:rPr>
             <w:rStyle w:val="Hyperlink"/>
@@ -349,7 +349,7 @@
             <w:noProof/>
             <w:webHidden/>
           </w:rPr>
-          <w:instrText xml:space="preserve"> PAGEREF _Toc75337844 \h </w:instrText>
+          <w:instrText xml:space="preserve"> PAGEREF _Toc75950658 \h </w:instrText>
         </w:r>
         <w:r>
           <w:rPr>
@@ -393,7 +393,7 @@
           <w:szCs w:val="22"/>
         </w:rPr>
       </w:pPr>
-      <w:hyperlink w:anchor="_Toc75337845" w:history="1">
+      <w:hyperlink w:anchor="_Toc75950659" w:history="1">
         <w:r>
           <w:rPr>
             <w:rStyle w:val="Hyperlink"/>
@@ -422,7 +422,7 @@
             <w:noProof/>
             <w:webHidden/>
           </w:rPr>
-          <w:instrText xml:space="preserve"> PAGEREF _Toc75337845 \h </w:instrText>
+          <w:instrText xml:space="preserve"> PAGEREF _Toc75950659 \h </w:instrText>
         </w:r>
         <w:r>
           <w:rPr>
@@ -466,7 +466,7 @@
           <w:szCs w:val="22"/>
         </w:rPr>
       </w:pPr>
-      <w:hyperlink w:anchor="_Toc75337846" w:history="1">
+      <w:hyperlink w:anchor="_Toc75950660" w:history="1">
         <w:r>
           <w:rPr>
             <w:rStyle w:val="Hyperlink"/>
@@ -512,7 +512,7 @@
             <w:noProof/>
             <w:webHidden/>
           </w:rPr>
-          <w:instrText xml:space="preserve"> PAGEREF _Toc75337846 \h </w:instrText>
+          <w:instrText xml:space="preserve"> PAGEREF _Toc75950660 \h </w:instrText>
         </w:r>
         <w:r>
           <w:rPr>
@@ -556,7 +556,7 @@
           <w:szCs w:val="22"/>
         </w:rPr>
       </w:pPr>
-      <w:hyperlink w:anchor="_Toc75337847" w:history="1">
+      <w:hyperlink w:anchor="_Toc75950661" w:history="1">
         <w:r>
           <w:rPr>
             <w:rStyle w:val="Hyperlink"/>
@@ -585,7 +585,7 @@
             <w:noProof/>
             <w:webHidden/>
           </w:rPr>
-          <w:instrText xml:space="preserve"> PAGEREF _Toc75337847 \h </w:instrText>
+          <w:instrText xml:space="preserve"> PAGEREF _Toc75950661 \h </w:instrText>
         </w:r>
         <w:r>
           <w:rPr>
@@ -615,8 +615,6 @@
           <w:fldChar w:fldCharType="end"/>
         </w:r>
       </w:hyperlink>
-      <w:bookmarkStart w:id="0" w:name="_GoBack"/>
-      <w:bookmarkEnd w:id="0"/>
     </w:p>
     <w:p>
       <w:pPr>
@@ -631,7 +629,7 @@
           <w:szCs w:val="22"/>
         </w:rPr>
       </w:pPr>
-      <w:hyperlink w:anchor="_Toc75337848" w:history="1">
+      <w:hyperlink w:anchor="_Toc75950662" w:history="1">
         <w:r>
           <w:rPr>
             <w:rStyle w:val="Hyperlink"/>
@@ -660,7 +658,7 @@
             <w:noProof/>
             <w:webHidden/>
           </w:rPr>
-          <w:instrText xml:space="preserve"> PAGEREF _Toc75337848 \h </w:instrText>
+          <w:instrText xml:space="preserve"> PAGEREF _Toc75950662 \h </w:instrText>
         </w:r>
         <w:r>
           <w:rPr>
@@ -704,7 +702,7 @@
           <w:szCs w:val="22"/>
         </w:rPr>
       </w:pPr>
-      <w:hyperlink w:anchor="_Toc75337849" w:history="1">
+      <w:hyperlink w:anchor="_Toc75950663" w:history="1">
         <w:r>
           <w:rPr>
             <w:rStyle w:val="Hyperlink"/>
@@ -712,7 +710,7 @@
             <w:b/>
             <w:noProof/>
           </w:rPr>
-          <w:t>1.9 POST RegisterSession API</w:t>
+          <w:t>1.9 POST Register API</w:t>
         </w:r>
         <w:r>
           <w:rPr>
@@ -733,7 +731,7 @@
             <w:noProof/>
             <w:webHidden/>
           </w:rPr>
-          <w:instrText xml:space="preserve"> PAGEREF _Toc75337849 \h </w:instrText>
+          <w:instrText xml:space="preserve"> PAGEREF _Toc75950663 \h </w:instrText>
         </w:r>
         <w:r>
           <w:rPr>
@@ -777,7 +775,7 @@
           <w:szCs w:val="22"/>
         </w:rPr>
       </w:pPr>
-      <w:hyperlink w:anchor="_Toc75337850" w:history="1">
+      <w:hyperlink w:anchor="_Toc75950664" w:history="1">
         <w:r>
           <w:rPr>
             <w:rStyle w:val="Hyperlink"/>
@@ -785,7 +783,7 @@
             <w:b/>
             <w:noProof/>
           </w:rPr>
-          <w:t>2.0 POST SubmitOTP API</w:t>
+          <w:t>2.0 POST VerifyOTP API</w:t>
         </w:r>
         <w:r>
           <w:rPr>
@@ -806,7 +804,7 @@
             <w:noProof/>
             <w:webHidden/>
           </w:rPr>
-          <w:instrText xml:space="preserve"> PAGEREF _Toc75337850 \h </w:instrText>
+          <w:instrText xml:space="preserve"> PAGEREF _Toc75950664 \h </w:instrText>
         </w:r>
         <w:r>
           <w:rPr>
@@ -850,7 +848,7 @@
           <w:szCs w:val="22"/>
         </w:rPr>
       </w:pPr>
-      <w:hyperlink w:anchor="_Toc75337851" w:history="1">
+      <w:hyperlink w:anchor="_Toc75950665" w:history="1">
         <w:r>
           <w:rPr>
             <w:rStyle w:val="Hyperlink"/>
@@ -858,7 +856,7 @@
             <w:b/>
             <w:noProof/>
           </w:rPr>
-          <w:t>2.1 POST BockTicket API</w:t>
+          <w:t>2.1 POST BookTicket API</w:t>
         </w:r>
         <w:r>
           <w:rPr>
@@ -879,7 +877,7 @@
             <w:noProof/>
             <w:webHidden/>
           </w:rPr>
-          <w:instrText xml:space="preserve"> PAGEREF _Toc75337851 \h </w:instrText>
+          <w:instrText xml:space="preserve"> PAGEREF _Toc75950665 \h </w:instrText>
         </w:r>
         <w:r>
           <w:rPr>
@@ -936,6 +934,8 @@
           <w:rFonts w:ascii="Verdana" w:hAnsi="Verdana"/>
         </w:rPr>
       </w:pPr>
+      <w:bookmarkStart w:id="0" w:name="_GoBack"/>
+      <w:bookmarkEnd w:id="0"/>
     </w:p>
     <w:p>
       <w:pPr>
@@ -1050,7 +1050,7 @@
           <w:szCs w:val="24"/>
         </w:rPr>
       </w:pPr>
-      <w:bookmarkStart w:id="1" w:name="_Toc75337841"/>
+      <w:bookmarkStart w:id="1" w:name="_Toc75950655"/>
       <w:r>
         <w:rPr>
           <w:rFonts w:ascii="Verdana" w:hAnsi="Verdana"/>
@@ -2198,7 +2198,7 @@
           <w:szCs w:val="24"/>
         </w:rPr>
       </w:pPr>
-      <w:bookmarkStart w:id="2" w:name="_Toc75337842"/>
+      <w:bookmarkStart w:id="2" w:name="_Toc75950656"/>
       <w:r>
         <w:rPr>
           <w:rFonts w:ascii="Verdana" w:hAnsi="Verdana"/>
@@ -6187,7 +6187,7 @@
           <w:szCs w:val="24"/>
         </w:rPr>
       </w:pPr>
-      <w:bookmarkStart w:id="3" w:name="_Toc75337843"/>
+      <w:bookmarkStart w:id="3" w:name="_Toc75950657"/>
       <w:r>
         <w:rPr>
           <w:rFonts w:ascii="Verdana" w:hAnsi="Verdana"/>
@@ -10509,7 +10509,7 @@
           <w:szCs w:val="24"/>
         </w:rPr>
       </w:pPr>
-      <w:bookmarkStart w:id="4" w:name="_Toc75337844"/>
+      <w:bookmarkStart w:id="4" w:name="_Toc75950658"/>
       <w:r>
         <w:rPr>
           <w:rFonts w:ascii="Verdana" w:hAnsi="Verdana"/>
@@ -25529,7 +25529,7 @@
           <w:szCs w:val="24"/>
         </w:rPr>
       </w:pPr>
-      <w:bookmarkStart w:id="5" w:name="_Toc75337845"/>
+      <w:bookmarkStart w:id="5" w:name="_Toc75950659"/>
       <w:r>
         <w:rPr>
           <w:rFonts w:ascii="Verdana" w:hAnsi="Verdana"/>
@@ -26369,7 +26369,7 @@
           <w:szCs w:val="24"/>
         </w:rPr>
       </w:pPr>
-      <w:bookmarkStart w:id="6" w:name="_Toc75337846"/>
+      <w:bookmarkStart w:id="6" w:name="_Toc75950660"/>
       <w:r>
         <w:rPr>
           <w:rFonts w:ascii="Verdana" w:hAnsi="Verdana"/>
@@ -30760,7 +30760,7 @@
         </w:rPr>
         <w:t xml:space="preserve"> </w:t>
       </w:r>
-      <w:bookmarkStart w:id="7" w:name="_Toc75337847"/>
+      <w:bookmarkStart w:id="7" w:name="_Toc75950661"/>
       <w:r>
         <w:rPr>
           <w:rFonts w:ascii="Verdana" w:hAnsi="Verdana"/>
@@ -33141,7 +33141,7 @@
           <w:szCs w:val="24"/>
         </w:rPr>
       </w:pPr>
-      <w:bookmarkStart w:id="8" w:name="_Toc75337848"/>
+      <w:bookmarkStart w:id="8" w:name="_Toc75950662"/>
       <w:r>
         <w:rPr>
           <w:rFonts w:ascii="Verdana" w:hAnsi="Verdana"/>
@@ -33254,16 +33254,7 @@
             <w:sz w:val="18"/>
             <w:szCs w:val="18"/>
           </w:rPr>
-          <w:t>http://localhost:8000/api/</w:t>
-        </w:r>
-        <w:r>
-          <w:rPr>
-            <w:rStyle w:val="Hyperlink"/>
-            <w:rFonts w:ascii="Verdana" w:hAnsi="Verdana"/>
-            <w:sz w:val="18"/>
-            <w:szCs w:val="18"/>
-          </w:rPr>
-          <w:t>getLocation</w:t>
+          <w:t>http://localhost:8000/api/getLocation</w:t>
         </w:r>
       </w:hyperlink>
     </w:p>
@@ -33848,7 +33839,7 @@
           <w:szCs w:val="24"/>
         </w:rPr>
       </w:pPr>
-      <w:bookmarkStart w:id="9" w:name="_Toc75337849"/>
+      <w:bookmarkStart w:id="9" w:name="_Toc75950663"/>
       <w:r>
         <w:rPr>
           <w:rFonts w:ascii="Verdana" w:hAnsi="Verdana"/>
@@ -33899,7 +33890,6 @@
         </w:rPr>
         <w:t xml:space="preserve"> </w:t>
       </w:r>
-      <w:proofErr w:type="spellStart"/>
       <w:r>
         <w:rPr>
           <w:rFonts w:ascii="Verdana" w:hAnsi="Verdana"/>
@@ -33908,9 +33898,8 @@
           <w:sz w:val="24"/>
           <w:szCs w:val="24"/>
         </w:rPr>
-        <w:t>RegisterSession</w:t>
-      </w:r>
-      <w:proofErr w:type="spellEnd"/>
+        <w:t>Register</w:t>
+      </w:r>
       <w:r>
         <w:rPr>
           <w:rFonts w:ascii="Verdana" w:hAnsi="Verdana"/>
@@ -33932,6 +33921,853 @@
         <w:t>API</w:t>
       </w:r>
       <w:bookmarkEnd w:id="9"/>
+    </w:p>
+    <w:p>
+      <w:pPr>
+        <w:pStyle w:val="BodyFirst"/>
+        <w:rPr>
+          <w:rStyle w:val="Hyperlink"/>
+          <w:rFonts w:ascii="Verdana" w:hAnsi="Verdana"/>
+          <w:sz w:val="16"/>
+          <w:szCs w:val="16"/>
+        </w:rPr>
+      </w:pPr>
+      <w:r>
+        <w:rPr>
+          <w:rFonts w:ascii="Verdana" w:hAnsi="Verdana"/>
+          <w:sz w:val="16"/>
+          <w:szCs w:val="16"/>
+        </w:rPr>
+        <w:t>http://localhost:8000/api/</w:t>
+      </w:r>
+      <w:r>
+        <w:rPr>
+          <w:rFonts w:ascii="Verdana" w:hAnsi="Verdana"/>
+          <w:sz w:val="16"/>
+          <w:szCs w:val="16"/>
+        </w:rPr>
+        <w:t>Register</w:t>
+      </w:r>
+    </w:p>
+    <w:p>
+      <w:pPr>
+        <w:shd w:val="clear" w:color="auto" w:fill="FFFFFE"/>
+        <w:spacing w:after="0" w:line="270" w:lineRule="atLeast"/>
+        <w:rPr>
+          <w:rFonts w:ascii="Verdana" w:eastAsia="Times New Roman" w:hAnsi="Verdana" w:cs="Consolas"/>
+          <w:color w:val="000000"/>
+          <w:sz w:val="18"/>
+          <w:szCs w:val="18"/>
+        </w:rPr>
+      </w:pPr>
+      <w:r>
+        <w:rPr>
+          <w:rFonts w:ascii="Verdana" w:eastAsia="Times New Roman" w:hAnsi="Verdana" w:cs="Consolas"/>
+          <w:b/>
+          <w:bCs/>
+          <w:color w:val="000000"/>
+          <w:sz w:val="18"/>
+          <w:szCs w:val="18"/>
+        </w:rPr>
+        <w:t>Request</w:t>
+      </w:r>
+      <w:r>
+        <w:rPr>
+          <w:rFonts w:ascii="Verdana" w:eastAsia="Times New Roman" w:hAnsi="Verdana" w:cs="Consolas"/>
+          <w:color w:val="000000"/>
+          <w:sz w:val="18"/>
+          <w:szCs w:val="18"/>
+        </w:rPr>
+        <w:t>:</w:t>
+      </w:r>
+    </w:p>
+    <w:p>
+      <w:pPr>
+        <w:shd w:val="clear" w:color="auto" w:fill="FFFFFE"/>
+        <w:spacing w:after="0" w:line="270" w:lineRule="atLeast"/>
+        <w:rPr>
+          <w:rFonts w:ascii="Consolas" w:eastAsia="Times New Roman" w:hAnsi="Consolas" w:cs="Consolas"/>
+          <w:color w:val="000000"/>
+          <w:sz w:val="18"/>
+          <w:szCs w:val="18"/>
+        </w:rPr>
+      </w:pPr>
+      <w:r>
+        <w:rPr>
+          <w:rFonts w:ascii="Consolas" w:eastAsia="Times New Roman" w:hAnsi="Consolas" w:cs="Consolas"/>
+          <w:color w:val="000000"/>
+          <w:sz w:val="18"/>
+          <w:szCs w:val="18"/>
+        </w:rPr>
+        <w:t>{</w:t>
+      </w:r>
+    </w:p>
+    <w:p>
+      <w:pPr>
+        <w:shd w:val="clear" w:color="auto" w:fill="FFFFFE"/>
+        <w:spacing w:after="0" w:line="270" w:lineRule="atLeast"/>
+        <w:rPr>
+          <w:rFonts w:ascii="Consolas" w:eastAsia="Times New Roman" w:hAnsi="Consolas" w:cs="Consolas"/>
+          <w:color w:val="000000"/>
+          <w:sz w:val="18"/>
+          <w:szCs w:val="18"/>
+        </w:rPr>
+      </w:pPr>
+      <w:r>
+        <w:rPr>
+          <w:rFonts w:ascii="Consolas" w:eastAsia="Times New Roman" w:hAnsi="Consolas" w:cs="Consolas"/>
+          <w:color w:val="000000"/>
+          <w:sz w:val="18"/>
+          <w:szCs w:val="18"/>
+        </w:rPr>
+        <w:t>    </w:t>
+      </w:r>
+      <w:r>
+        <w:rPr>
+          <w:rFonts w:ascii="Consolas" w:eastAsia="Times New Roman" w:hAnsi="Consolas" w:cs="Consolas"/>
+          <w:color w:val="A31515"/>
+          <w:sz w:val="18"/>
+          <w:szCs w:val="18"/>
+        </w:rPr>
+        <w:t>"</w:t>
+      </w:r>
+      <w:proofErr w:type="spellStart"/>
+      <w:r>
+        <w:rPr>
+          <w:rFonts w:ascii="Consolas" w:eastAsia="Times New Roman" w:hAnsi="Consolas" w:cs="Consolas"/>
+          <w:color w:val="A31515"/>
+          <w:sz w:val="18"/>
+          <w:szCs w:val="18"/>
+        </w:rPr>
+        <w:t>name"</w:t>
+      </w:r>
+      <w:r>
+        <w:rPr>
+          <w:rFonts w:ascii="Consolas" w:eastAsia="Times New Roman" w:hAnsi="Consolas" w:cs="Consolas"/>
+          <w:color w:val="000000"/>
+          <w:sz w:val="18"/>
+          <w:szCs w:val="18"/>
+        </w:rPr>
+        <w:t>:</w:t>
+      </w:r>
+      <w:r>
+        <w:rPr>
+          <w:rFonts w:ascii="Consolas" w:eastAsia="Times New Roman" w:hAnsi="Consolas" w:cs="Consolas"/>
+          <w:color w:val="0451A5"/>
+          <w:sz w:val="18"/>
+          <w:szCs w:val="18"/>
+        </w:rPr>
+        <w:t>"Prince</w:t>
+      </w:r>
+      <w:proofErr w:type="spellEnd"/>
+      <w:r>
+        <w:rPr>
+          <w:rFonts w:ascii="Consolas" w:eastAsia="Times New Roman" w:hAnsi="Consolas" w:cs="Consolas"/>
+          <w:color w:val="0451A5"/>
+          <w:sz w:val="18"/>
+          <w:szCs w:val="18"/>
+        </w:rPr>
+        <w:t>"</w:t>
+      </w:r>
+      <w:r>
+        <w:rPr>
+          <w:rFonts w:ascii="Consolas" w:eastAsia="Times New Roman" w:hAnsi="Consolas" w:cs="Consolas"/>
+          <w:color w:val="000000"/>
+          <w:sz w:val="18"/>
+          <w:szCs w:val="18"/>
+        </w:rPr>
+        <w:t>,</w:t>
+      </w:r>
+    </w:p>
+    <w:p>
+      <w:pPr>
+        <w:shd w:val="clear" w:color="auto" w:fill="FFFFFE"/>
+        <w:spacing w:after="0" w:line="270" w:lineRule="atLeast"/>
+        <w:rPr>
+          <w:rFonts w:ascii="Consolas" w:eastAsia="Times New Roman" w:hAnsi="Consolas" w:cs="Consolas"/>
+          <w:color w:val="000000"/>
+          <w:sz w:val="18"/>
+          <w:szCs w:val="18"/>
+        </w:rPr>
+      </w:pPr>
+      <w:r>
+        <w:rPr>
+          <w:rFonts w:ascii="Consolas" w:eastAsia="Times New Roman" w:hAnsi="Consolas" w:cs="Consolas"/>
+          <w:color w:val="000000"/>
+          <w:sz w:val="18"/>
+          <w:szCs w:val="18"/>
+        </w:rPr>
+        <w:t>    </w:t>
+      </w:r>
+      <w:r>
+        <w:rPr>
+          <w:rFonts w:ascii="Consolas" w:eastAsia="Times New Roman" w:hAnsi="Consolas" w:cs="Consolas"/>
+          <w:color w:val="A31515"/>
+          <w:sz w:val="18"/>
+          <w:szCs w:val="18"/>
+        </w:rPr>
+        <w:t>"email"</w:t>
+      </w:r>
+      <w:r>
+        <w:rPr>
+          <w:rFonts w:ascii="Consolas" w:eastAsia="Times New Roman" w:hAnsi="Consolas" w:cs="Consolas"/>
+          <w:color w:val="000000"/>
+          <w:sz w:val="18"/>
+          <w:szCs w:val="18"/>
+        </w:rPr>
+        <w:t>:</w:t>
+      </w:r>
+      <w:r>
+        <w:rPr>
+          <w:rFonts w:ascii="Consolas" w:eastAsia="Times New Roman" w:hAnsi="Consolas" w:cs="Consolas"/>
+          <w:color w:val="0451A5"/>
+          <w:sz w:val="18"/>
+          <w:szCs w:val="18"/>
+        </w:rPr>
+        <w:t>"Smayan.def@gmail.com"</w:t>
+      </w:r>
+      <w:r>
+        <w:rPr>
+          <w:rFonts w:ascii="Consolas" w:eastAsia="Times New Roman" w:hAnsi="Consolas" w:cs="Consolas"/>
+          <w:color w:val="000000"/>
+          <w:sz w:val="18"/>
+          <w:szCs w:val="18"/>
+        </w:rPr>
+        <w:t>,</w:t>
+      </w:r>
+    </w:p>
+    <w:p>
+      <w:pPr>
+        <w:shd w:val="clear" w:color="auto" w:fill="FFFFFE"/>
+        <w:spacing w:after="0" w:line="270" w:lineRule="atLeast"/>
+        <w:rPr>
+          <w:rFonts w:ascii="Consolas" w:eastAsia="Times New Roman" w:hAnsi="Consolas" w:cs="Consolas"/>
+          <w:color w:val="000000"/>
+          <w:sz w:val="18"/>
+          <w:szCs w:val="18"/>
+        </w:rPr>
+      </w:pPr>
+      <w:r>
+        <w:rPr>
+          <w:rFonts w:ascii="Consolas" w:eastAsia="Times New Roman" w:hAnsi="Consolas" w:cs="Consolas"/>
+          <w:color w:val="000000"/>
+          <w:sz w:val="18"/>
+          <w:szCs w:val="18"/>
+        </w:rPr>
+        <w:t>    </w:t>
+      </w:r>
+      <w:r>
+        <w:rPr>
+          <w:rFonts w:ascii="Consolas" w:eastAsia="Times New Roman" w:hAnsi="Consolas" w:cs="Consolas"/>
+          <w:color w:val="A31515"/>
+          <w:sz w:val="18"/>
+          <w:szCs w:val="18"/>
+        </w:rPr>
+        <w:t>"phone"</w:t>
+      </w:r>
+      <w:r>
+        <w:rPr>
+          <w:rFonts w:ascii="Consolas" w:eastAsia="Times New Roman" w:hAnsi="Consolas" w:cs="Consolas"/>
+          <w:color w:val="000000"/>
+          <w:sz w:val="18"/>
+          <w:szCs w:val="18"/>
+        </w:rPr>
+        <w:t>:</w:t>
+      </w:r>
+      <w:r>
+        <w:rPr>
+          <w:rFonts w:ascii="Consolas" w:eastAsia="Times New Roman" w:hAnsi="Consolas" w:cs="Consolas"/>
+          <w:color w:val="0451A5"/>
+          <w:sz w:val="18"/>
+          <w:szCs w:val="18"/>
+        </w:rPr>
+        <w:t>"919916457575"</w:t>
+      </w:r>
+      <w:r>
+        <w:rPr>
+          <w:rFonts w:ascii="Consolas" w:eastAsia="Times New Roman" w:hAnsi="Consolas" w:cs="Consolas"/>
+          <w:color w:val="000000"/>
+          <w:sz w:val="18"/>
+          <w:szCs w:val="18"/>
+        </w:rPr>
+        <w:t>,</w:t>
+      </w:r>
+    </w:p>
+    <w:p>
+      <w:pPr>
+        <w:shd w:val="clear" w:color="auto" w:fill="FFFFFE"/>
+        <w:spacing w:after="0" w:line="270" w:lineRule="atLeast"/>
+        <w:rPr>
+          <w:rFonts w:ascii="Consolas" w:eastAsia="Times New Roman" w:hAnsi="Consolas" w:cs="Consolas"/>
+          <w:color w:val="000000"/>
+          <w:sz w:val="18"/>
+          <w:szCs w:val="18"/>
+        </w:rPr>
+      </w:pPr>
+      <w:r>
+        <w:rPr>
+          <w:rFonts w:ascii="Consolas" w:eastAsia="Times New Roman" w:hAnsi="Consolas" w:cs="Consolas"/>
+          <w:color w:val="000000"/>
+          <w:sz w:val="18"/>
+          <w:szCs w:val="18"/>
+        </w:rPr>
+        <w:t>    </w:t>
+      </w:r>
+      <w:r>
+        <w:rPr>
+          <w:rFonts w:ascii="Consolas" w:eastAsia="Times New Roman" w:hAnsi="Consolas" w:cs="Consolas"/>
+          <w:color w:val="A31515"/>
+          <w:sz w:val="18"/>
+          <w:szCs w:val="18"/>
+        </w:rPr>
+        <w:t>"</w:t>
+      </w:r>
+      <w:proofErr w:type="spellStart"/>
+      <w:r>
+        <w:rPr>
+          <w:rFonts w:ascii="Consolas" w:eastAsia="Times New Roman" w:hAnsi="Consolas" w:cs="Consolas"/>
+          <w:color w:val="A31515"/>
+          <w:sz w:val="18"/>
+          <w:szCs w:val="18"/>
+        </w:rPr>
+        <w:t>password"</w:t>
+      </w:r>
+      <w:r>
+        <w:rPr>
+          <w:rFonts w:ascii="Consolas" w:eastAsia="Times New Roman" w:hAnsi="Consolas" w:cs="Consolas"/>
+          <w:color w:val="000000"/>
+          <w:sz w:val="18"/>
+          <w:szCs w:val="18"/>
+        </w:rPr>
+        <w:t>:</w:t>
+      </w:r>
+      <w:r>
+        <w:rPr>
+          <w:rFonts w:ascii="Consolas" w:eastAsia="Times New Roman" w:hAnsi="Consolas" w:cs="Consolas"/>
+          <w:color w:val="0451A5"/>
+          <w:sz w:val="18"/>
+          <w:szCs w:val="18"/>
+        </w:rPr>
+        <w:t>"password</w:t>
+      </w:r>
+      <w:proofErr w:type="spellEnd"/>
+      <w:r>
+        <w:rPr>
+          <w:rFonts w:ascii="Consolas" w:eastAsia="Times New Roman" w:hAnsi="Consolas" w:cs="Consolas"/>
+          <w:color w:val="0451A5"/>
+          <w:sz w:val="18"/>
+          <w:szCs w:val="18"/>
+        </w:rPr>
+        <w:t>"</w:t>
+      </w:r>
+      <w:r>
+        <w:rPr>
+          <w:rFonts w:ascii="Consolas" w:eastAsia="Times New Roman" w:hAnsi="Consolas" w:cs="Consolas"/>
+          <w:color w:val="000000"/>
+          <w:sz w:val="18"/>
+          <w:szCs w:val="18"/>
+        </w:rPr>
+        <w:t>,</w:t>
+      </w:r>
+    </w:p>
+    <w:p>
+      <w:pPr>
+        <w:shd w:val="clear" w:color="auto" w:fill="FFFFFE"/>
+        <w:spacing w:after="0" w:line="270" w:lineRule="atLeast"/>
+        <w:rPr>
+          <w:rFonts w:ascii="Consolas" w:eastAsia="Times New Roman" w:hAnsi="Consolas" w:cs="Consolas"/>
+          <w:color w:val="000000"/>
+          <w:sz w:val="18"/>
+          <w:szCs w:val="18"/>
+        </w:rPr>
+      </w:pPr>
+      <w:r>
+        <w:rPr>
+          <w:rFonts w:ascii="Consolas" w:eastAsia="Times New Roman" w:hAnsi="Consolas" w:cs="Consolas"/>
+          <w:color w:val="000000"/>
+          <w:sz w:val="18"/>
+          <w:szCs w:val="18"/>
+        </w:rPr>
+        <w:t>    </w:t>
+      </w:r>
+      <w:r>
+        <w:rPr>
+          <w:rFonts w:ascii="Consolas" w:eastAsia="Times New Roman" w:hAnsi="Consolas" w:cs="Consolas"/>
+          <w:color w:val="A31515"/>
+          <w:sz w:val="18"/>
+          <w:szCs w:val="18"/>
+        </w:rPr>
+        <w:t>"</w:t>
+      </w:r>
+      <w:proofErr w:type="spellStart"/>
+      <w:r>
+        <w:rPr>
+          <w:rFonts w:ascii="Consolas" w:eastAsia="Times New Roman" w:hAnsi="Consolas" w:cs="Consolas"/>
+          <w:color w:val="A31515"/>
+          <w:sz w:val="18"/>
+          <w:szCs w:val="18"/>
+        </w:rPr>
+        <w:t>created_by"</w:t>
+      </w:r>
+      <w:r>
+        <w:rPr>
+          <w:rFonts w:ascii="Consolas" w:eastAsia="Times New Roman" w:hAnsi="Consolas" w:cs="Consolas"/>
+          <w:color w:val="000000"/>
+          <w:sz w:val="18"/>
+          <w:szCs w:val="18"/>
+        </w:rPr>
+        <w:t>:</w:t>
+      </w:r>
+      <w:r>
+        <w:rPr>
+          <w:rFonts w:ascii="Consolas" w:eastAsia="Times New Roman" w:hAnsi="Consolas" w:cs="Consolas"/>
+          <w:color w:val="0451A5"/>
+          <w:sz w:val="18"/>
+          <w:szCs w:val="18"/>
+        </w:rPr>
+        <w:t>"Admin</w:t>
+      </w:r>
+      <w:proofErr w:type="spellEnd"/>
+      <w:r>
+        <w:rPr>
+          <w:rFonts w:ascii="Consolas" w:eastAsia="Times New Roman" w:hAnsi="Consolas" w:cs="Consolas"/>
+          <w:color w:val="0451A5"/>
+          <w:sz w:val="18"/>
+          <w:szCs w:val="18"/>
+        </w:rPr>
+        <w:t>"</w:t>
+      </w:r>
+    </w:p>
+    <w:p>
+      <w:pPr>
+        <w:shd w:val="clear" w:color="auto" w:fill="FFFFFE"/>
+        <w:spacing w:after="0" w:line="270" w:lineRule="atLeast"/>
+        <w:rPr>
+          <w:rFonts w:ascii="Consolas" w:eastAsia="Times New Roman" w:hAnsi="Consolas" w:cs="Consolas"/>
+          <w:color w:val="000000"/>
+          <w:sz w:val="18"/>
+          <w:szCs w:val="18"/>
+        </w:rPr>
+      </w:pPr>
+      <w:r>
+        <w:rPr>
+          <w:rFonts w:ascii="Consolas" w:eastAsia="Times New Roman" w:hAnsi="Consolas" w:cs="Consolas"/>
+          <w:color w:val="000000"/>
+          <w:sz w:val="18"/>
+          <w:szCs w:val="18"/>
+        </w:rPr>
+        <w:t>}   </w:t>
+      </w:r>
+    </w:p>
+    <w:p>
+      <w:pPr>
+        <w:shd w:val="clear" w:color="auto" w:fill="FFFFFE"/>
+        <w:spacing w:after="0" w:line="270" w:lineRule="atLeast"/>
+        <w:rPr>
+          <w:rFonts w:ascii="Consolas" w:eastAsia="Times New Roman" w:hAnsi="Consolas" w:cs="Consolas"/>
+          <w:color w:val="000000"/>
+          <w:sz w:val="18"/>
+          <w:szCs w:val="18"/>
+        </w:rPr>
+      </w:pPr>
+      <w:r>
+        <w:rPr>
+          <w:rFonts w:ascii="Verdana" w:eastAsia="Times New Roman" w:hAnsi="Verdana" w:cs="Consolas"/>
+          <w:b/>
+          <w:bCs/>
+          <w:color w:val="000000"/>
+          <w:sz w:val="18"/>
+          <w:szCs w:val="18"/>
+        </w:rPr>
+        <w:t>Response</w:t>
+      </w:r>
+      <w:r>
+        <w:rPr>
+          <w:rFonts w:ascii="Verdana" w:eastAsia="Times New Roman" w:hAnsi="Verdana" w:cs="Consolas"/>
+          <w:color w:val="000000"/>
+          <w:sz w:val="18"/>
+          <w:szCs w:val="18"/>
+        </w:rPr>
+        <w:t>:</w:t>
+      </w:r>
+    </w:p>
+    <w:p>
+      <w:pPr>
+        <w:shd w:val="clear" w:color="auto" w:fill="FFFFFE"/>
+        <w:spacing w:after="0" w:line="270" w:lineRule="atLeast"/>
+        <w:rPr>
+          <w:rFonts w:ascii="Consolas" w:eastAsia="Times New Roman" w:hAnsi="Consolas" w:cs="Consolas"/>
+          <w:color w:val="000000"/>
+          <w:sz w:val="18"/>
+          <w:szCs w:val="18"/>
+        </w:rPr>
+      </w:pPr>
+      <w:r>
+        <w:rPr>
+          <w:rFonts w:ascii="Consolas" w:eastAsia="Times New Roman" w:hAnsi="Consolas" w:cs="Consolas"/>
+          <w:color w:val="000000"/>
+          <w:sz w:val="18"/>
+          <w:szCs w:val="18"/>
+        </w:rPr>
+        <w:t>{</w:t>
+      </w:r>
+    </w:p>
+    <w:p>
+      <w:pPr>
+        <w:shd w:val="clear" w:color="auto" w:fill="FFFFFE"/>
+        <w:spacing w:after="0" w:line="270" w:lineRule="atLeast"/>
+        <w:rPr>
+          <w:rFonts w:ascii="Consolas" w:eastAsia="Times New Roman" w:hAnsi="Consolas" w:cs="Consolas"/>
+          <w:color w:val="000000"/>
+          <w:sz w:val="18"/>
+          <w:szCs w:val="18"/>
+        </w:rPr>
+      </w:pPr>
+      <w:r>
+        <w:rPr>
+          <w:rFonts w:ascii="Consolas" w:eastAsia="Times New Roman" w:hAnsi="Consolas" w:cs="Consolas"/>
+          <w:color w:val="000000"/>
+          <w:sz w:val="18"/>
+          <w:szCs w:val="18"/>
+        </w:rPr>
+        <w:t>    </w:t>
+      </w:r>
+      <w:r>
+        <w:rPr>
+          <w:rFonts w:ascii="Consolas" w:eastAsia="Times New Roman" w:hAnsi="Consolas" w:cs="Consolas"/>
+          <w:color w:val="A31515"/>
+          <w:sz w:val="18"/>
+          <w:szCs w:val="18"/>
+        </w:rPr>
+        <w:t>"status"</w:t>
+      </w:r>
+      <w:r>
+        <w:rPr>
+          <w:rFonts w:ascii="Consolas" w:eastAsia="Times New Roman" w:hAnsi="Consolas" w:cs="Consolas"/>
+          <w:color w:val="000000"/>
+          <w:sz w:val="18"/>
+          <w:szCs w:val="18"/>
+        </w:rPr>
+        <w:t>: </w:t>
+      </w:r>
+      <w:r>
+        <w:rPr>
+          <w:rFonts w:ascii="Consolas" w:eastAsia="Times New Roman" w:hAnsi="Consolas" w:cs="Consolas"/>
+          <w:color w:val="0451A5"/>
+          <w:sz w:val="18"/>
+          <w:szCs w:val="18"/>
+        </w:rPr>
+        <w:t>"1"</w:t>
+      </w:r>
+      <w:r>
+        <w:rPr>
+          <w:rFonts w:ascii="Consolas" w:eastAsia="Times New Roman" w:hAnsi="Consolas" w:cs="Consolas"/>
+          <w:color w:val="000000"/>
+          <w:sz w:val="18"/>
+          <w:szCs w:val="18"/>
+        </w:rPr>
+        <w:t>,</w:t>
+      </w:r>
+    </w:p>
+    <w:p>
+      <w:pPr>
+        <w:shd w:val="clear" w:color="auto" w:fill="FFFFFE"/>
+        <w:spacing w:after="0" w:line="270" w:lineRule="atLeast"/>
+        <w:rPr>
+          <w:rFonts w:ascii="Consolas" w:eastAsia="Times New Roman" w:hAnsi="Consolas" w:cs="Consolas"/>
+          <w:color w:val="000000"/>
+          <w:sz w:val="18"/>
+          <w:szCs w:val="18"/>
+        </w:rPr>
+      </w:pPr>
+      <w:r>
+        <w:rPr>
+          <w:rFonts w:ascii="Consolas" w:eastAsia="Times New Roman" w:hAnsi="Consolas" w:cs="Consolas"/>
+          <w:color w:val="000000"/>
+          <w:sz w:val="18"/>
+          <w:szCs w:val="18"/>
+        </w:rPr>
+        <w:t>    </w:t>
+      </w:r>
+      <w:r>
+        <w:rPr>
+          <w:rFonts w:ascii="Consolas" w:eastAsia="Times New Roman" w:hAnsi="Consolas" w:cs="Consolas"/>
+          <w:color w:val="A31515"/>
+          <w:sz w:val="18"/>
+          <w:szCs w:val="18"/>
+        </w:rPr>
+        <w:t>"message"</w:t>
+      </w:r>
+      <w:r>
+        <w:rPr>
+          <w:rFonts w:ascii="Consolas" w:eastAsia="Times New Roman" w:hAnsi="Consolas" w:cs="Consolas"/>
+          <w:color w:val="000000"/>
+          <w:sz w:val="18"/>
+          <w:szCs w:val="18"/>
+        </w:rPr>
+        <w:t>: </w:t>
+      </w:r>
+      <w:r>
+        <w:rPr>
+          <w:rFonts w:ascii="Consolas" w:eastAsia="Times New Roman" w:hAnsi="Consolas" w:cs="Consolas"/>
+          <w:color w:val="0451A5"/>
+          <w:sz w:val="18"/>
+          <w:szCs w:val="18"/>
+        </w:rPr>
+        <w:t>"OTP generated"</w:t>
+      </w:r>
+      <w:r>
+        <w:rPr>
+          <w:rFonts w:ascii="Consolas" w:eastAsia="Times New Roman" w:hAnsi="Consolas" w:cs="Consolas"/>
+          <w:color w:val="000000"/>
+          <w:sz w:val="18"/>
+          <w:szCs w:val="18"/>
+        </w:rPr>
+        <w:t>,</w:t>
+      </w:r>
+    </w:p>
+    <w:p>
+      <w:pPr>
+        <w:shd w:val="clear" w:color="auto" w:fill="FFFFFE"/>
+        <w:spacing w:after="0" w:line="270" w:lineRule="atLeast"/>
+        <w:rPr>
+          <w:rFonts w:ascii="Consolas" w:eastAsia="Times New Roman" w:hAnsi="Consolas" w:cs="Consolas"/>
+          <w:color w:val="000000"/>
+          <w:sz w:val="18"/>
+          <w:szCs w:val="18"/>
+        </w:rPr>
+      </w:pPr>
+      <w:r>
+        <w:rPr>
+          <w:rFonts w:ascii="Consolas" w:eastAsia="Times New Roman" w:hAnsi="Consolas" w:cs="Consolas"/>
+          <w:color w:val="000000"/>
+          <w:sz w:val="18"/>
+          <w:szCs w:val="18"/>
+        </w:rPr>
+        <w:t>    </w:t>
+      </w:r>
+      <w:r>
+        <w:rPr>
+          <w:rFonts w:ascii="Consolas" w:eastAsia="Times New Roman" w:hAnsi="Consolas" w:cs="Consolas"/>
+          <w:color w:val="A31515"/>
+          <w:sz w:val="18"/>
+          <w:szCs w:val="18"/>
+        </w:rPr>
+        <w:t>"data"</w:t>
+      </w:r>
+      <w:r>
+        <w:rPr>
+          <w:rFonts w:ascii="Consolas" w:eastAsia="Times New Roman" w:hAnsi="Consolas" w:cs="Consolas"/>
+          <w:color w:val="000000"/>
+          <w:sz w:val="18"/>
+          <w:szCs w:val="18"/>
+        </w:rPr>
+        <w:t>: </w:t>
+      </w:r>
+      <w:r>
+        <w:rPr>
+          <w:rFonts w:ascii="Consolas" w:eastAsia="Times New Roman" w:hAnsi="Consolas" w:cs="Consolas"/>
+          <w:color w:val="098658"/>
+          <w:sz w:val="18"/>
+          <w:szCs w:val="18"/>
+        </w:rPr>
+        <w:t>82279</w:t>
+      </w:r>
+    </w:p>
+    <w:p>
+      <w:pPr>
+        <w:shd w:val="clear" w:color="auto" w:fill="FFFFFE"/>
+        <w:spacing w:after="0" w:line="270" w:lineRule="atLeast"/>
+        <w:rPr>
+          <w:rFonts w:ascii="Consolas" w:eastAsia="Times New Roman" w:hAnsi="Consolas" w:cs="Consolas"/>
+          <w:color w:val="000000"/>
+          <w:sz w:val="18"/>
+          <w:szCs w:val="18"/>
+        </w:rPr>
+      </w:pPr>
+      <w:r>
+        <w:rPr>
+          <w:rFonts w:ascii="Consolas" w:eastAsia="Times New Roman" w:hAnsi="Consolas" w:cs="Consolas"/>
+          <w:color w:val="000000"/>
+          <w:sz w:val="18"/>
+          <w:szCs w:val="18"/>
+        </w:rPr>
+        <w:t>}</w:t>
+      </w:r>
+    </w:p>
+    <w:p>
+      <w:pPr>
+        <w:pStyle w:val="Heading2"/>
+        <w:numPr>
+          <w:ilvl w:val="0"/>
+          <w:numId w:val="0"/>
+        </w:numPr>
+        <w:rPr>
+          <w:rFonts w:ascii="Verdana" w:hAnsi="Verdana"/>
+          <w:b/>
+          <w:bCs w:val="0"/>
+          <w:sz w:val="24"/>
+          <w:szCs w:val="24"/>
+        </w:rPr>
+      </w:pPr>
+    </w:p>
+    <w:p>
+      <w:pPr>
+        <w:pStyle w:val="Heading2"/>
+        <w:numPr>
+          <w:ilvl w:val="0"/>
+          <w:numId w:val="0"/>
+        </w:numPr>
+        <w:rPr>
+          <w:rFonts w:ascii="Verdana" w:hAnsi="Verdana"/>
+          <w:b/>
+          <w:bCs w:val="0"/>
+          <w:sz w:val="24"/>
+          <w:szCs w:val="24"/>
+        </w:rPr>
+      </w:pPr>
+    </w:p>
+    <w:p>
+      <w:pPr>
+        <w:pStyle w:val="Heading2"/>
+        <w:numPr>
+          <w:ilvl w:val="0"/>
+          <w:numId w:val="0"/>
+        </w:numPr>
+        <w:rPr>
+          <w:rFonts w:ascii="Verdana" w:hAnsi="Verdana"/>
+          <w:b/>
+          <w:bCs w:val="0"/>
+          <w:sz w:val="24"/>
+          <w:szCs w:val="24"/>
+        </w:rPr>
+      </w:pPr>
+    </w:p>
+    <w:p>
+      <w:pPr>
+        <w:pStyle w:val="Heading2"/>
+        <w:numPr>
+          <w:ilvl w:val="0"/>
+          <w:numId w:val="0"/>
+        </w:numPr>
+        <w:rPr>
+          <w:rFonts w:ascii="Verdana" w:hAnsi="Verdana"/>
+          <w:b/>
+          <w:bCs w:val="0"/>
+          <w:sz w:val="24"/>
+          <w:szCs w:val="24"/>
+        </w:rPr>
+      </w:pPr>
+    </w:p>
+    <w:p>
+      <w:pPr>
+        <w:pStyle w:val="Heading2"/>
+        <w:numPr>
+          <w:ilvl w:val="0"/>
+          <w:numId w:val="0"/>
+        </w:numPr>
+        <w:rPr>
+          <w:rFonts w:ascii="Verdana" w:hAnsi="Verdana"/>
+          <w:b/>
+          <w:bCs w:val="0"/>
+          <w:sz w:val="24"/>
+          <w:szCs w:val="24"/>
+        </w:rPr>
+      </w:pPr>
+      <w:bookmarkStart w:id="10" w:name="_Toc75950664"/>
+      <w:r>
+        <w:rPr>
+          <w:rFonts w:ascii="Verdana" w:hAnsi="Verdana"/>
+          <w:b/>
+          <w:bCs w:val="0"/>
+          <w:sz w:val="24"/>
+          <w:szCs w:val="24"/>
+        </w:rPr>
+        <w:t>2</w:t>
+      </w:r>
+      <w:r>
+        <w:rPr>
+          <w:rFonts w:ascii="Verdana" w:hAnsi="Verdana"/>
+          <w:b/>
+          <w:bCs w:val="0"/>
+          <w:sz w:val="24"/>
+          <w:szCs w:val="24"/>
+        </w:rPr>
+        <w:t>.</w:t>
+      </w:r>
+      <w:r>
+        <w:rPr>
+          <w:rFonts w:ascii="Verdana" w:hAnsi="Verdana"/>
+          <w:b/>
+          <w:bCs w:val="0"/>
+          <w:sz w:val="24"/>
+          <w:szCs w:val="24"/>
+        </w:rPr>
+        <w:t>0</w:t>
+      </w:r>
+      <w:r>
+        <w:rPr>
+          <w:rFonts w:ascii="Verdana" w:hAnsi="Verdana"/>
+          <w:b/>
+          <w:bCs w:val="0"/>
+          <w:sz w:val="24"/>
+          <w:szCs w:val="24"/>
+        </w:rPr>
+        <w:t xml:space="preserve"> </w:t>
+      </w:r>
+      <w:r>
+        <w:rPr>
+          <w:rFonts w:ascii="Verdana" w:hAnsi="Verdana"/>
+          <w:b/>
+          <w:bCs w:val="0"/>
+          <w:sz w:val="24"/>
+          <w:szCs w:val="24"/>
+        </w:rPr>
+        <w:t xml:space="preserve">POST </w:t>
+      </w:r>
+      <w:proofErr w:type="spellStart"/>
+      <w:r>
+        <w:rPr>
+          <w:rFonts w:ascii="Verdana" w:hAnsi="Verdana"/>
+          <w:b/>
+          <w:bCs w:val="0"/>
+          <w:sz w:val="24"/>
+          <w:szCs w:val="24"/>
+        </w:rPr>
+        <w:t>Verify</w:t>
+      </w:r>
+      <w:r>
+        <w:rPr>
+          <w:rFonts w:ascii="Verdana" w:hAnsi="Verdana"/>
+          <w:b/>
+          <w:bCs w:val="0"/>
+          <w:sz w:val="24"/>
+          <w:szCs w:val="24"/>
+        </w:rPr>
+        <w:t>OTP</w:t>
+      </w:r>
+      <w:proofErr w:type="spellEnd"/>
+      <w:r>
+        <w:rPr>
+          <w:rFonts w:ascii="Verdana" w:hAnsi="Verdana"/>
+          <w:b/>
+          <w:bCs w:val="0"/>
+          <w:sz w:val="24"/>
+          <w:szCs w:val="24"/>
+        </w:rPr>
+        <w:t xml:space="preserve"> </w:t>
+      </w:r>
+      <w:r>
+        <w:rPr>
+          <w:rFonts w:ascii="Verdana" w:hAnsi="Verdana"/>
+          <w:b/>
+          <w:bCs w:val="0"/>
+          <w:sz w:val="24"/>
+          <w:szCs w:val="24"/>
+        </w:rPr>
+        <w:t>API</w:t>
+      </w:r>
+      <w:bookmarkEnd w:id="10"/>
     </w:p>
     <w:p>
       <w:pPr>
@@ -33960,7 +34796,7 @@
             <w:sz w:val="16"/>
             <w:szCs w:val="16"/>
           </w:rPr>
-          <w:t>RegisterSession</w:t>
+          <w:t>VerifyOtp</w:t>
         </w:r>
       </w:hyperlink>
     </w:p>
@@ -33968,14 +34804,6 @@
       <w:pPr>
         <w:shd w:val="clear" w:color="auto" w:fill="FFFFFE"/>
         <w:spacing w:after="0" w:line="270" w:lineRule="atLeast"/>
-        <w:rPr>
-          <w:rFonts w:ascii="Verdana" w:eastAsia="Times New Roman" w:hAnsi="Verdana" w:cs="Consolas"/>
-          <w:color w:val="000000"/>
-          <w:sz w:val="18"/>
-          <w:szCs w:val="18"/>
-        </w:rPr>
-      </w:pPr>
-      <w:r>
         <w:rPr>
           <w:rFonts w:ascii="Verdana" w:eastAsia="Times New Roman" w:hAnsi="Verdana" w:cs="Consolas"/>
           <w:b/>
@@ -33984,402 +34812,14 @@
           <w:sz w:val="18"/>
           <w:szCs w:val="18"/>
         </w:rPr>
-        <w:t>Request</w:t>
-      </w:r>
-      <w:r>
+      </w:pPr>
+    </w:p>
+    <w:p>
+      <w:pPr>
+        <w:shd w:val="clear" w:color="auto" w:fill="FFFFFE"/>
+        <w:spacing w:after="0" w:line="270" w:lineRule="atLeast"/>
         <w:rPr>
           <w:rFonts w:ascii="Verdana" w:eastAsia="Times New Roman" w:hAnsi="Verdana" w:cs="Consolas"/>
-          <w:color w:val="000000"/>
-          <w:sz w:val="18"/>
-          <w:szCs w:val="18"/>
-        </w:rPr>
-        <w:t>:</w:t>
-      </w:r>
-    </w:p>
-    <w:p>
-      <w:pPr>
-        <w:shd w:val="clear" w:color="auto" w:fill="FFFFFE"/>
-        <w:spacing w:after="0" w:line="270" w:lineRule="atLeast"/>
-        <w:rPr>
-          <w:rFonts w:ascii="Consolas" w:eastAsia="Times New Roman" w:hAnsi="Consolas" w:cs="Consolas"/>
-          <w:color w:val="000000"/>
-          <w:sz w:val="18"/>
-          <w:szCs w:val="18"/>
-        </w:rPr>
-      </w:pPr>
-      <w:r>
-        <w:rPr>
-          <w:rFonts w:ascii="Consolas" w:eastAsia="Times New Roman" w:hAnsi="Consolas" w:cs="Consolas"/>
-          <w:color w:val="000000"/>
-          <w:sz w:val="18"/>
-          <w:szCs w:val="18"/>
-        </w:rPr>
-        <w:t>{</w:t>
-      </w:r>
-    </w:p>
-    <w:p>
-      <w:pPr>
-        <w:shd w:val="clear" w:color="auto" w:fill="FFFFFE"/>
-        <w:spacing w:after="0" w:line="270" w:lineRule="atLeast"/>
-        <w:rPr>
-          <w:rFonts w:ascii="Consolas" w:eastAsia="Times New Roman" w:hAnsi="Consolas" w:cs="Consolas"/>
-          <w:color w:val="000000"/>
-          <w:sz w:val="18"/>
-          <w:szCs w:val="18"/>
-        </w:rPr>
-      </w:pPr>
-      <w:r>
-        <w:rPr>
-          <w:rFonts w:ascii="Consolas" w:eastAsia="Times New Roman" w:hAnsi="Consolas" w:cs="Consolas"/>
-          <w:color w:val="000000"/>
-          <w:sz w:val="18"/>
-          <w:szCs w:val="18"/>
-        </w:rPr>
-        <w:t>    </w:t>
-      </w:r>
-      <w:r>
-        <w:rPr>
-          <w:rFonts w:ascii="Consolas" w:eastAsia="Times New Roman" w:hAnsi="Consolas" w:cs="Consolas"/>
-          <w:color w:val="A31515"/>
-          <w:sz w:val="18"/>
-          <w:szCs w:val="18"/>
-        </w:rPr>
-        <w:t>"</w:t>
-      </w:r>
-      <w:proofErr w:type="spellStart"/>
-      <w:r>
-        <w:rPr>
-          <w:rFonts w:ascii="Consolas" w:eastAsia="Times New Roman" w:hAnsi="Consolas" w:cs="Consolas"/>
-          <w:color w:val="A31515"/>
-          <w:sz w:val="18"/>
-          <w:szCs w:val="18"/>
-        </w:rPr>
-        <w:t>name"</w:t>
-      </w:r>
-      <w:r>
-        <w:rPr>
-          <w:rFonts w:ascii="Consolas" w:eastAsia="Times New Roman" w:hAnsi="Consolas" w:cs="Consolas"/>
-          <w:color w:val="000000"/>
-          <w:sz w:val="18"/>
-          <w:szCs w:val="18"/>
-        </w:rPr>
-        <w:t>:</w:t>
-      </w:r>
-      <w:r>
-        <w:rPr>
-          <w:rFonts w:ascii="Consolas" w:eastAsia="Times New Roman" w:hAnsi="Consolas" w:cs="Consolas"/>
-          <w:color w:val="0451A5"/>
-          <w:sz w:val="18"/>
-          <w:szCs w:val="18"/>
-        </w:rPr>
-        <w:t>"Prince</w:t>
-      </w:r>
-      <w:proofErr w:type="spellEnd"/>
-      <w:r>
-        <w:rPr>
-          <w:rFonts w:ascii="Consolas" w:eastAsia="Times New Roman" w:hAnsi="Consolas" w:cs="Consolas"/>
-          <w:color w:val="0451A5"/>
-          <w:sz w:val="18"/>
-          <w:szCs w:val="18"/>
-        </w:rPr>
-        <w:t>"</w:t>
-      </w:r>
-      <w:r>
-        <w:rPr>
-          <w:rFonts w:ascii="Consolas" w:eastAsia="Times New Roman" w:hAnsi="Consolas" w:cs="Consolas"/>
-          <w:color w:val="000000"/>
-          <w:sz w:val="18"/>
-          <w:szCs w:val="18"/>
-        </w:rPr>
-        <w:t>,</w:t>
-      </w:r>
-    </w:p>
-    <w:p>
-      <w:pPr>
-        <w:shd w:val="clear" w:color="auto" w:fill="FFFFFE"/>
-        <w:spacing w:after="0" w:line="270" w:lineRule="atLeast"/>
-        <w:rPr>
-          <w:rFonts w:ascii="Consolas" w:eastAsia="Times New Roman" w:hAnsi="Consolas" w:cs="Consolas"/>
-          <w:color w:val="000000"/>
-          <w:sz w:val="18"/>
-          <w:szCs w:val="18"/>
-        </w:rPr>
-      </w:pPr>
-      <w:r>
-        <w:rPr>
-          <w:rFonts w:ascii="Consolas" w:eastAsia="Times New Roman" w:hAnsi="Consolas" w:cs="Consolas"/>
-          <w:color w:val="000000"/>
-          <w:sz w:val="18"/>
-          <w:szCs w:val="18"/>
-        </w:rPr>
-        <w:t>    </w:t>
-      </w:r>
-      <w:r>
-        <w:rPr>
-          <w:rFonts w:ascii="Consolas" w:eastAsia="Times New Roman" w:hAnsi="Consolas" w:cs="Consolas"/>
-          <w:color w:val="A31515"/>
-          <w:sz w:val="18"/>
-          <w:szCs w:val="18"/>
-        </w:rPr>
-        <w:t>"email"</w:t>
-      </w:r>
-      <w:r>
-        <w:rPr>
-          <w:rFonts w:ascii="Consolas" w:eastAsia="Times New Roman" w:hAnsi="Consolas" w:cs="Consolas"/>
-          <w:color w:val="000000"/>
-          <w:sz w:val="18"/>
-          <w:szCs w:val="18"/>
-        </w:rPr>
-        <w:t>:</w:t>
-      </w:r>
-      <w:r>
-        <w:rPr>
-          <w:rFonts w:ascii="Consolas" w:eastAsia="Times New Roman" w:hAnsi="Consolas" w:cs="Consolas"/>
-          <w:color w:val="0451A5"/>
-          <w:sz w:val="18"/>
-          <w:szCs w:val="18"/>
-        </w:rPr>
-        <w:t>"Smayan.def@gmail.com"</w:t>
-      </w:r>
-      <w:r>
-        <w:rPr>
-          <w:rFonts w:ascii="Consolas" w:eastAsia="Times New Roman" w:hAnsi="Consolas" w:cs="Consolas"/>
-          <w:color w:val="000000"/>
-          <w:sz w:val="18"/>
-          <w:szCs w:val="18"/>
-        </w:rPr>
-        <w:t>,</w:t>
-      </w:r>
-    </w:p>
-    <w:p>
-      <w:pPr>
-        <w:shd w:val="clear" w:color="auto" w:fill="FFFFFE"/>
-        <w:spacing w:after="0" w:line="270" w:lineRule="atLeast"/>
-        <w:rPr>
-          <w:rFonts w:ascii="Consolas" w:eastAsia="Times New Roman" w:hAnsi="Consolas" w:cs="Consolas"/>
-          <w:color w:val="000000"/>
-          <w:sz w:val="18"/>
-          <w:szCs w:val="18"/>
-        </w:rPr>
-      </w:pPr>
-      <w:r>
-        <w:rPr>
-          <w:rFonts w:ascii="Consolas" w:eastAsia="Times New Roman" w:hAnsi="Consolas" w:cs="Consolas"/>
-          <w:color w:val="000000"/>
-          <w:sz w:val="18"/>
-          <w:szCs w:val="18"/>
-        </w:rPr>
-        <w:t>    </w:t>
-      </w:r>
-      <w:r>
-        <w:rPr>
-          <w:rFonts w:ascii="Consolas" w:eastAsia="Times New Roman" w:hAnsi="Consolas" w:cs="Consolas"/>
-          <w:color w:val="A31515"/>
-          <w:sz w:val="18"/>
-          <w:szCs w:val="18"/>
-        </w:rPr>
-        <w:t>"phone"</w:t>
-      </w:r>
-      <w:r>
-        <w:rPr>
-          <w:rFonts w:ascii="Consolas" w:eastAsia="Times New Roman" w:hAnsi="Consolas" w:cs="Consolas"/>
-          <w:color w:val="000000"/>
-          <w:sz w:val="18"/>
-          <w:szCs w:val="18"/>
-        </w:rPr>
-        <w:t>:</w:t>
-      </w:r>
-      <w:r>
-        <w:rPr>
-          <w:rFonts w:ascii="Consolas" w:eastAsia="Times New Roman" w:hAnsi="Consolas" w:cs="Consolas"/>
-          <w:color w:val="0451A5"/>
-          <w:sz w:val="18"/>
-          <w:szCs w:val="18"/>
-        </w:rPr>
-        <w:t>"919916457575"</w:t>
-      </w:r>
-      <w:r>
-        <w:rPr>
-          <w:rFonts w:ascii="Consolas" w:eastAsia="Times New Roman" w:hAnsi="Consolas" w:cs="Consolas"/>
-          <w:color w:val="000000"/>
-          <w:sz w:val="18"/>
-          <w:szCs w:val="18"/>
-        </w:rPr>
-        <w:t>,</w:t>
-      </w:r>
-    </w:p>
-    <w:p>
-      <w:pPr>
-        <w:shd w:val="clear" w:color="auto" w:fill="FFFFFE"/>
-        <w:spacing w:after="0" w:line="270" w:lineRule="atLeast"/>
-        <w:rPr>
-          <w:rFonts w:ascii="Consolas" w:eastAsia="Times New Roman" w:hAnsi="Consolas" w:cs="Consolas"/>
-          <w:color w:val="000000"/>
-          <w:sz w:val="18"/>
-          <w:szCs w:val="18"/>
-        </w:rPr>
-      </w:pPr>
-      <w:r>
-        <w:rPr>
-          <w:rFonts w:ascii="Consolas" w:eastAsia="Times New Roman" w:hAnsi="Consolas" w:cs="Consolas"/>
-          <w:color w:val="000000"/>
-          <w:sz w:val="18"/>
-          <w:szCs w:val="18"/>
-        </w:rPr>
-        <w:t>    </w:t>
-      </w:r>
-      <w:r>
-        <w:rPr>
-          <w:rFonts w:ascii="Consolas" w:eastAsia="Times New Roman" w:hAnsi="Consolas" w:cs="Consolas"/>
-          <w:color w:val="A31515"/>
-          <w:sz w:val="18"/>
-          <w:szCs w:val="18"/>
-        </w:rPr>
-        <w:t>"</w:t>
-      </w:r>
-      <w:proofErr w:type="spellStart"/>
-      <w:r>
-        <w:rPr>
-          <w:rFonts w:ascii="Consolas" w:eastAsia="Times New Roman" w:hAnsi="Consolas" w:cs="Consolas"/>
-          <w:color w:val="A31515"/>
-          <w:sz w:val="18"/>
-          <w:szCs w:val="18"/>
-        </w:rPr>
-        <w:t>password"</w:t>
-      </w:r>
-      <w:r>
-        <w:rPr>
-          <w:rFonts w:ascii="Consolas" w:eastAsia="Times New Roman" w:hAnsi="Consolas" w:cs="Consolas"/>
-          <w:color w:val="000000"/>
-          <w:sz w:val="18"/>
-          <w:szCs w:val="18"/>
-        </w:rPr>
-        <w:t>:</w:t>
-      </w:r>
-      <w:r>
-        <w:rPr>
-          <w:rFonts w:ascii="Consolas" w:eastAsia="Times New Roman" w:hAnsi="Consolas" w:cs="Consolas"/>
-          <w:color w:val="0451A5"/>
-          <w:sz w:val="18"/>
-          <w:szCs w:val="18"/>
-        </w:rPr>
-        <w:t>"password</w:t>
-      </w:r>
-      <w:proofErr w:type="spellEnd"/>
-      <w:r>
-        <w:rPr>
-          <w:rFonts w:ascii="Consolas" w:eastAsia="Times New Roman" w:hAnsi="Consolas" w:cs="Consolas"/>
-          <w:color w:val="0451A5"/>
-          <w:sz w:val="18"/>
-          <w:szCs w:val="18"/>
-        </w:rPr>
-        <w:t>"</w:t>
-      </w:r>
-      <w:r>
-        <w:rPr>
-          <w:rFonts w:ascii="Consolas" w:eastAsia="Times New Roman" w:hAnsi="Consolas" w:cs="Consolas"/>
-          <w:color w:val="000000"/>
-          <w:sz w:val="18"/>
-          <w:szCs w:val="18"/>
-        </w:rPr>
-        <w:t>,</w:t>
-      </w:r>
-    </w:p>
-    <w:p>
-      <w:pPr>
-        <w:shd w:val="clear" w:color="auto" w:fill="FFFFFE"/>
-        <w:spacing w:after="0" w:line="270" w:lineRule="atLeast"/>
-        <w:rPr>
-          <w:rFonts w:ascii="Consolas" w:eastAsia="Times New Roman" w:hAnsi="Consolas" w:cs="Consolas"/>
-          <w:color w:val="000000"/>
-          <w:sz w:val="18"/>
-          <w:szCs w:val="18"/>
-        </w:rPr>
-      </w:pPr>
-      <w:r>
-        <w:rPr>
-          <w:rFonts w:ascii="Consolas" w:eastAsia="Times New Roman" w:hAnsi="Consolas" w:cs="Consolas"/>
-          <w:color w:val="000000"/>
-          <w:sz w:val="18"/>
-          <w:szCs w:val="18"/>
-        </w:rPr>
-        <w:t>    </w:t>
-      </w:r>
-      <w:r>
-        <w:rPr>
-          <w:rFonts w:ascii="Consolas" w:eastAsia="Times New Roman" w:hAnsi="Consolas" w:cs="Consolas"/>
-          <w:color w:val="A31515"/>
-          <w:sz w:val="18"/>
-          <w:szCs w:val="18"/>
-        </w:rPr>
-        <w:t>"</w:t>
-      </w:r>
-      <w:proofErr w:type="spellStart"/>
-      <w:r>
-        <w:rPr>
-          <w:rFonts w:ascii="Consolas" w:eastAsia="Times New Roman" w:hAnsi="Consolas" w:cs="Consolas"/>
-          <w:color w:val="A31515"/>
-          <w:sz w:val="18"/>
-          <w:szCs w:val="18"/>
-        </w:rPr>
-        <w:t>created_by"</w:t>
-      </w:r>
-      <w:r>
-        <w:rPr>
-          <w:rFonts w:ascii="Consolas" w:eastAsia="Times New Roman" w:hAnsi="Consolas" w:cs="Consolas"/>
-          <w:color w:val="000000"/>
-          <w:sz w:val="18"/>
-          <w:szCs w:val="18"/>
-        </w:rPr>
-        <w:t>:</w:t>
-      </w:r>
-      <w:r>
-        <w:rPr>
-          <w:rFonts w:ascii="Consolas" w:eastAsia="Times New Roman" w:hAnsi="Consolas" w:cs="Consolas"/>
-          <w:color w:val="0451A5"/>
-          <w:sz w:val="18"/>
-          <w:szCs w:val="18"/>
-        </w:rPr>
-        <w:t>"Admin</w:t>
-      </w:r>
-      <w:proofErr w:type="spellEnd"/>
-      <w:r>
-        <w:rPr>
-          <w:rFonts w:ascii="Consolas" w:eastAsia="Times New Roman" w:hAnsi="Consolas" w:cs="Consolas"/>
-          <w:color w:val="0451A5"/>
-          <w:sz w:val="18"/>
-          <w:szCs w:val="18"/>
-        </w:rPr>
-        <w:t>"</w:t>
-      </w:r>
-    </w:p>
-    <w:p>
-      <w:pPr>
-        <w:shd w:val="clear" w:color="auto" w:fill="FFFFFE"/>
-        <w:spacing w:after="0" w:line="270" w:lineRule="atLeast"/>
-        <w:rPr>
-          <w:rFonts w:ascii="Consolas" w:eastAsia="Times New Roman" w:hAnsi="Consolas" w:cs="Consolas"/>
-          <w:color w:val="000000"/>
-          <w:sz w:val="18"/>
-          <w:szCs w:val="18"/>
-        </w:rPr>
-      </w:pPr>
-      <w:r>
-        <w:rPr>
-          <w:rFonts w:ascii="Consolas" w:eastAsia="Times New Roman" w:hAnsi="Consolas" w:cs="Consolas"/>
-          <w:color w:val="000000"/>
-          <w:sz w:val="18"/>
-          <w:szCs w:val="18"/>
-        </w:rPr>
-        <w:t>}   </w:t>
-      </w:r>
-    </w:p>
-    <w:p>
-      <w:pPr>
-        <w:shd w:val="clear" w:color="auto" w:fill="FFFFFE"/>
-        <w:spacing w:after="0" w:line="270" w:lineRule="atLeast"/>
-        <w:rPr>
-          <w:rFonts w:ascii="Consolas" w:eastAsia="Times New Roman" w:hAnsi="Consolas" w:cs="Consolas"/>
           <w:color w:val="000000"/>
           <w:sz w:val="18"/>
           <w:szCs w:val="18"/>
@@ -34394,6 +34834,205 @@
           <w:sz w:val="18"/>
           <w:szCs w:val="18"/>
         </w:rPr>
+        <w:t xml:space="preserve">Valid </w:t>
+      </w:r>
+      <w:r>
+        <w:rPr>
+          <w:rFonts w:ascii="Verdana" w:eastAsia="Times New Roman" w:hAnsi="Verdana" w:cs="Consolas"/>
+          <w:b/>
+          <w:bCs/>
+          <w:color w:val="000000"/>
+          <w:sz w:val="18"/>
+          <w:szCs w:val="18"/>
+        </w:rPr>
+        <w:t>Request</w:t>
+      </w:r>
+      <w:r>
+        <w:rPr>
+          <w:rFonts w:ascii="Verdana" w:eastAsia="Times New Roman" w:hAnsi="Verdana" w:cs="Consolas"/>
+          <w:color w:val="000000"/>
+          <w:sz w:val="18"/>
+          <w:szCs w:val="18"/>
+        </w:rPr>
+        <w:t>:</w:t>
+      </w:r>
+    </w:p>
+    <w:p>
+      <w:pPr>
+        <w:shd w:val="clear" w:color="auto" w:fill="FFFFFE"/>
+        <w:spacing w:after="0" w:line="270" w:lineRule="atLeast"/>
+        <w:rPr>
+          <w:rFonts w:ascii="Consolas" w:eastAsia="Times New Roman" w:hAnsi="Consolas" w:cs="Consolas"/>
+          <w:color w:val="000000"/>
+          <w:sz w:val="18"/>
+          <w:szCs w:val="18"/>
+        </w:rPr>
+      </w:pPr>
+      <w:r>
+        <w:rPr>
+          <w:rFonts w:ascii="Consolas" w:eastAsia="Times New Roman" w:hAnsi="Consolas" w:cs="Consolas"/>
+          <w:color w:val="000000"/>
+          <w:sz w:val="18"/>
+          <w:szCs w:val="18"/>
+        </w:rPr>
+        <w:t>{</w:t>
+      </w:r>
+    </w:p>
+    <w:p>
+      <w:pPr>
+        <w:shd w:val="clear" w:color="auto" w:fill="FFFFFE"/>
+        <w:spacing w:after="0" w:line="270" w:lineRule="atLeast"/>
+        <w:rPr>
+          <w:rFonts w:ascii="Consolas" w:eastAsia="Times New Roman" w:hAnsi="Consolas" w:cs="Consolas"/>
+          <w:color w:val="000000"/>
+          <w:sz w:val="18"/>
+          <w:szCs w:val="18"/>
+        </w:rPr>
+      </w:pPr>
+      <w:r>
+        <w:rPr>
+          <w:rFonts w:ascii="Consolas" w:eastAsia="Times New Roman" w:hAnsi="Consolas" w:cs="Consolas"/>
+          <w:color w:val="000000"/>
+          <w:sz w:val="18"/>
+          <w:szCs w:val="18"/>
+        </w:rPr>
+        <w:t>    </w:t>
+      </w:r>
+      <w:r>
+        <w:rPr>
+          <w:rFonts w:ascii="Consolas" w:eastAsia="Times New Roman" w:hAnsi="Consolas" w:cs="Consolas"/>
+          <w:color w:val="A31515"/>
+          <w:sz w:val="18"/>
+          <w:szCs w:val="18"/>
+        </w:rPr>
+        <w:t>"userId"</w:t>
+      </w:r>
+      <w:r>
+        <w:rPr>
+          <w:rFonts w:ascii="Consolas" w:eastAsia="Times New Roman" w:hAnsi="Consolas" w:cs="Consolas"/>
+          <w:color w:val="000000"/>
+          <w:sz w:val="18"/>
+          <w:szCs w:val="18"/>
+        </w:rPr>
+        <w:t>:</w:t>
+      </w:r>
+      <w:r>
+        <w:rPr>
+          <w:rFonts w:ascii="Consolas" w:eastAsia="Times New Roman" w:hAnsi="Consolas" w:cs="Consolas"/>
+          <w:color w:val="0451A5"/>
+          <w:sz w:val="18"/>
+          <w:szCs w:val="18"/>
+        </w:rPr>
+        <w:t>"1"</w:t>
+      </w:r>
+      <w:r>
+        <w:rPr>
+          <w:rFonts w:ascii="Consolas" w:eastAsia="Times New Roman" w:hAnsi="Consolas" w:cs="Consolas"/>
+          <w:color w:val="000000"/>
+          <w:sz w:val="18"/>
+          <w:szCs w:val="18"/>
+        </w:rPr>
+        <w:t>,</w:t>
+      </w:r>
+    </w:p>
+    <w:p>
+      <w:pPr>
+        <w:shd w:val="clear" w:color="auto" w:fill="FFFFFE"/>
+        <w:spacing w:after="0" w:line="270" w:lineRule="atLeast"/>
+        <w:rPr>
+          <w:rFonts w:ascii="Consolas" w:eastAsia="Times New Roman" w:hAnsi="Consolas" w:cs="Consolas"/>
+          <w:color w:val="000000"/>
+          <w:sz w:val="18"/>
+          <w:szCs w:val="18"/>
+        </w:rPr>
+      </w:pPr>
+      <w:r>
+        <w:rPr>
+          <w:rFonts w:ascii="Consolas" w:eastAsia="Times New Roman" w:hAnsi="Consolas" w:cs="Consolas"/>
+          <w:color w:val="000000"/>
+          <w:sz w:val="18"/>
+          <w:szCs w:val="18"/>
+        </w:rPr>
+        <w:t>    </w:t>
+      </w:r>
+      <w:r>
+        <w:rPr>
+          <w:rFonts w:ascii="Consolas" w:eastAsia="Times New Roman" w:hAnsi="Consolas" w:cs="Consolas"/>
+          <w:color w:val="A31515"/>
+          <w:sz w:val="18"/>
+          <w:szCs w:val="18"/>
+        </w:rPr>
+        <w:t>"otp"</w:t>
+      </w:r>
+      <w:r>
+        <w:rPr>
+          <w:rFonts w:ascii="Consolas" w:eastAsia="Times New Roman" w:hAnsi="Consolas" w:cs="Consolas"/>
+          <w:color w:val="000000"/>
+          <w:sz w:val="18"/>
+          <w:szCs w:val="18"/>
+        </w:rPr>
+        <w:t>:</w:t>
+      </w:r>
+      <w:r>
+        <w:rPr>
+          <w:rFonts w:ascii="Consolas" w:eastAsia="Times New Roman" w:hAnsi="Consolas" w:cs="Consolas"/>
+          <w:color w:val="0451A5"/>
+          <w:sz w:val="18"/>
+          <w:szCs w:val="18"/>
+        </w:rPr>
+        <w:t>"82279"</w:t>
+      </w:r>
+    </w:p>
+    <w:p>
+      <w:pPr>
+        <w:shd w:val="clear" w:color="auto" w:fill="FFFFFE"/>
+        <w:spacing w:after="0" w:line="270" w:lineRule="atLeast"/>
+        <w:rPr>
+          <w:rFonts w:ascii="Consolas" w:eastAsia="Times New Roman" w:hAnsi="Consolas" w:cs="Consolas"/>
+          <w:color w:val="000000"/>
+          <w:sz w:val="18"/>
+          <w:szCs w:val="18"/>
+        </w:rPr>
+      </w:pPr>
+      <w:r>
+        <w:rPr>
+          <w:rFonts w:ascii="Consolas" w:eastAsia="Times New Roman" w:hAnsi="Consolas" w:cs="Consolas"/>
+          <w:color w:val="000000"/>
+          <w:sz w:val="18"/>
+          <w:szCs w:val="18"/>
+        </w:rPr>
+        <w:t>}</w:t>
+      </w:r>
+    </w:p>
+    <w:p>
+      <w:pPr>
+        <w:rPr>
+          <w:rFonts w:ascii="Verdana" w:hAnsi="Verdana"/>
+          <w:b/>
+          <w:bCs/>
+        </w:rPr>
+      </w:pPr>
+    </w:p>
+    <w:p>
+      <w:pPr>
+        <w:shd w:val="clear" w:color="auto" w:fill="FFFFFE"/>
+        <w:spacing w:after="0" w:line="270" w:lineRule="atLeast"/>
+        <w:rPr>
+          <w:rFonts w:ascii="Consolas" w:eastAsia="Times New Roman" w:hAnsi="Consolas" w:cs="Consolas"/>
+          <w:color w:val="000000"/>
+          <w:sz w:val="18"/>
+          <w:szCs w:val="18"/>
+        </w:rPr>
+      </w:pPr>
+      <w:r>
+        <w:rPr>
+          <w:rFonts w:ascii="Verdana" w:eastAsia="Times New Roman" w:hAnsi="Verdana" w:cs="Consolas"/>
+          <w:b/>
+          <w:bCs/>
+          <w:color w:val="000000"/>
+          <w:sz w:val="18"/>
+          <w:szCs w:val="18"/>
+        </w:rPr>
         <w:t>Response</w:t>
       </w:r>
       <w:r>
@@ -34529,7 +35168,7 @@
           <w:sz w:val="18"/>
           <w:szCs w:val="18"/>
         </w:rPr>
-        <w:t>"OTP sent Successfully"</w:t>
+        <w:t>"Registered Successfully"</w:t>
       </w:r>
       <w:r>
         <w:rPr>
@@ -34577,18 +35216,136 @@
           <w:sz w:val="18"/>
           <w:szCs w:val="18"/>
         </w:rPr>
+        <w:t>: [</w:t>
+      </w:r>
+    </w:p>
+    <w:p>
+      <w:pPr>
+        <w:shd w:val="clear" w:color="auto" w:fill="FFFFFE"/>
+        <w:spacing w:after="0" w:line="270" w:lineRule="atLeast"/>
+        <w:rPr>
+          <w:rFonts w:ascii="Consolas" w:eastAsia="Times New Roman" w:hAnsi="Consolas" w:cs="Consolas"/>
+          <w:color w:val="000000"/>
+          <w:sz w:val="18"/>
+          <w:szCs w:val="18"/>
+        </w:rPr>
+      </w:pPr>
+      <w:r>
+        <w:rPr>
+          <w:rFonts w:ascii="Consolas" w:eastAsia="Times New Roman" w:hAnsi="Consolas" w:cs="Consolas"/>
+          <w:color w:val="000000"/>
+          <w:sz w:val="18"/>
+          <w:szCs w:val="18"/>
+        </w:rPr>
+        <w:lastRenderedPageBreak/>
+        <w:t>        {</w:t>
+      </w:r>
+    </w:p>
+    <w:p>
+      <w:pPr>
+        <w:shd w:val="clear" w:color="auto" w:fill="FFFFFE"/>
+        <w:spacing w:after="0" w:line="270" w:lineRule="atLeast"/>
+        <w:rPr>
+          <w:rFonts w:ascii="Consolas" w:eastAsia="Times New Roman" w:hAnsi="Consolas" w:cs="Consolas"/>
+          <w:color w:val="000000"/>
+          <w:sz w:val="18"/>
+          <w:szCs w:val="18"/>
+        </w:rPr>
+      </w:pPr>
+      <w:r>
+        <w:rPr>
+          <w:rFonts w:ascii="Consolas" w:eastAsia="Times New Roman" w:hAnsi="Consolas" w:cs="Consolas"/>
+          <w:color w:val="000000"/>
+          <w:sz w:val="18"/>
+          <w:szCs w:val="18"/>
+        </w:rPr>
+        <w:t>            </w:t>
+      </w:r>
+      <w:r>
+        <w:rPr>
+          <w:rFonts w:ascii="Consolas" w:eastAsia="Times New Roman" w:hAnsi="Consolas" w:cs="Consolas"/>
+          <w:color w:val="A31515"/>
+          <w:sz w:val="18"/>
+          <w:szCs w:val="18"/>
+        </w:rPr>
+        <w:t>"id"</w:t>
+      </w:r>
+      <w:r>
+        <w:rPr>
+          <w:rFonts w:ascii="Consolas" w:eastAsia="Times New Roman" w:hAnsi="Consolas" w:cs="Consolas"/>
+          <w:color w:val="000000"/>
+          <w:sz w:val="18"/>
+          <w:szCs w:val="18"/>
+        </w:rPr>
         <w:t>: </w:t>
       </w:r>
       <w:r>
         <w:rPr>
           <w:rFonts w:ascii="Consolas" w:eastAsia="Times New Roman" w:hAnsi="Consolas" w:cs="Consolas"/>
+          <w:color w:val="098658"/>
+          <w:sz w:val="18"/>
+          <w:szCs w:val="18"/>
+        </w:rPr>
+        <w:t>1</w:t>
+      </w:r>
+      <w:r>
+        <w:rPr>
+          <w:rFonts w:ascii="Consolas" w:eastAsia="Times New Roman" w:hAnsi="Consolas" w:cs="Consolas"/>
+          <w:color w:val="000000"/>
+          <w:sz w:val="18"/>
+          <w:szCs w:val="18"/>
+        </w:rPr>
+        <w:t>,</w:t>
+      </w:r>
+    </w:p>
+    <w:p>
+      <w:pPr>
+        <w:shd w:val="clear" w:color="auto" w:fill="FFFFFE"/>
+        <w:spacing w:after="0" w:line="270" w:lineRule="atLeast"/>
+        <w:rPr>
+          <w:rFonts w:ascii="Consolas" w:eastAsia="Times New Roman" w:hAnsi="Consolas" w:cs="Consolas"/>
+          <w:color w:val="000000"/>
+          <w:sz w:val="18"/>
+          <w:szCs w:val="18"/>
+        </w:rPr>
+      </w:pPr>
+      <w:r>
+        <w:rPr>
+          <w:rFonts w:ascii="Consolas" w:eastAsia="Times New Roman" w:hAnsi="Consolas" w:cs="Consolas"/>
+          <w:color w:val="000000"/>
+          <w:sz w:val="18"/>
+          <w:szCs w:val="18"/>
+        </w:rPr>
+        <w:t>            </w:t>
+      </w:r>
+      <w:r>
+        <w:rPr>
+          <w:rFonts w:ascii="Consolas" w:eastAsia="Times New Roman" w:hAnsi="Consolas" w:cs="Consolas"/>
+          <w:color w:val="A31515"/>
+          <w:sz w:val="18"/>
+          <w:szCs w:val="18"/>
+        </w:rPr>
+        <w:t>"name"</w:t>
+      </w:r>
+      <w:r>
+        <w:rPr>
+          <w:rFonts w:ascii="Consolas" w:eastAsia="Times New Roman" w:hAnsi="Consolas" w:cs="Consolas"/>
+          <w:color w:val="000000"/>
+          <w:sz w:val="18"/>
+          <w:szCs w:val="18"/>
+        </w:rPr>
+        <w:t>: </w:t>
+      </w:r>
+      <w:r>
+        <w:rPr>
+          <w:rFonts w:ascii="Consolas" w:eastAsia="Times New Roman" w:hAnsi="Consolas" w:cs="Consolas"/>
           <w:color w:val="0451A5"/>
           <w:sz w:val="18"/>
           <w:szCs w:val="18"/>
         </w:rPr>
-        <w:t>"{\"statusCode\":</w:t>
-      </w:r>
-      <w:proofErr w:type="gramStart"/>
+        <w:t>"</w:t>
+      </w:r>
+      <w:proofErr w:type="spellStart"/>
       <w:r>
         <w:rPr>
           <w:rFonts w:ascii="Consolas" w:eastAsia="Times New Roman" w:hAnsi="Consolas" w:cs="Consolas"/>
@@ -34596,9 +35353,9 @@
           <w:sz w:val="18"/>
           <w:szCs w:val="18"/>
         </w:rPr>
-        <w:t>200,\</w:t>
-      </w:r>
-      <w:proofErr w:type="gramEnd"/>
+        <w:t>Smita</w:t>
+      </w:r>
+      <w:proofErr w:type="spellEnd"/>
       <w:r>
         <w:rPr>
           <w:rFonts w:ascii="Consolas" w:eastAsia="Times New Roman" w:hAnsi="Consolas" w:cs="Consolas"/>
@@ -34606,7 +35363,684 @@
           <w:sz w:val="18"/>
           <w:szCs w:val="18"/>
         </w:rPr>
-        <w:t>"msg\":\"otp sent successfully 53981\"}"</w:t>
+        <w:t>"</w:t>
+      </w:r>
+      <w:r>
+        <w:rPr>
+          <w:rFonts w:ascii="Consolas" w:eastAsia="Times New Roman" w:hAnsi="Consolas" w:cs="Consolas"/>
+          <w:color w:val="000000"/>
+          <w:sz w:val="18"/>
+          <w:szCs w:val="18"/>
+        </w:rPr>
+        <w:t>,</w:t>
+      </w:r>
+    </w:p>
+    <w:p>
+      <w:pPr>
+        <w:shd w:val="clear" w:color="auto" w:fill="FFFFFE"/>
+        <w:spacing w:after="0" w:line="270" w:lineRule="atLeast"/>
+        <w:rPr>
+          <w:rFonts w:ascii="Consolas" w:eastAsia="Times New Roman" w:hAnsi="Consolas" w:cs="Consolas"/>
+          <w:color w:val="000000"/>
+          <w:sz w:val="18"/>
+          <w:szCs w:val="18"/>
+        </w:rPr>
+      </w:pPr>
+      <w:r>
+        <w:rPr>
+          <w:rFonts w:ascii="Consolas" w:eastAsia="Times New Roman" w:hAnsi="Consolas" w:cs="Consolas"/>
+          <w:color w:val="000000"/>
+          <w:sz w:val="18"/>
+          <w:szCs w:val="18"/>
+        </w:rPr>
+        <w:t>            </w:t>
+      </w:r>
+      <w:r>
+        <w:rPr>
+          <w:rFonts w:ascii="Consolas" w:eastAsia="Times New Roman" w:hAnsi="Consolas" w:cs="Consolas"/>
+          <w:color w:val="A31515"/>
+          <w:sz w:val="18"/>
+          <w:szCs w:val="18"/>
+        </w:rPr>
+        <w:t>"email"</w:t>
+      </w:r>
+      <w:r>
+        <w:rPr>
+          <w:rFonts w:ascii="Consolas" w:eastAsia="Times New Roman" w:hAnsi="Consolas" w:cs="Consolas"/>
+          <w:color w:val="000000"/>
+          <w:sz w:val="18"/>
+          <w:szCs w:val="18"/>
+        </w:rPr>
+        <w:t>: </w:t>
+      </w:r>
+      <w:r>
+        <w:rPr>
+          <w:rFonts w:ascii="Consolas" w:eastAsia="Times New Roman" w:hAnsi="Consolas" w:cs="Consolas"/>
+          <w:color w:val="0451A5"/>
+          <w:sz w:val="18"/>
+          <w:szCs w:val="18"/>
+        </w:rPr>
+        <w:t>"smita.def@gmail.com"</w:t>
+      </w:r>
+      <w:r>
+        <w:rPr>
+          <w:rFonts w:ascii="Consolas" w:eastAsia="Times New Roman" w:hAnsi="Consolas" w:cs="Consolas"/>
+          <w:color w:val="000000"/>
+          <w:sz w:val="18"/>
+          <w:szCs w:val="18"/>
+        </w:rPr>
+        <w:t>,</w:t>
+      </w:r>
+    </w:p>
+    <w:p>
+      <w:pPr>
+        <w:shd w:val="clear" w:color="auto" w:fill="FFFFFE"/>
+        <w:spacing w:after="0" w:line="270" w:lineRule="atLeast"/>
+        <w:rPr>
+          <w:rFonts w:ascii="Consolas" w:eastAsia="Times New Roman" w:hAnsi="Consolas" w:cs="Consolas"/>
+          <w:color w:val="000000"/>
+          <w:sz w:val="18"/>
+          <w:szCs w:val="18"/>
+        </w:rPr>
+      </w:pPr>
+      <w:r>
+        <w:rPr>
+          <w:rFonts w:ascii="Consolas" w:eastAsia="Times New Roman" w:hAnsi="Consolas" w:cs="Consolas"/>
+          <w:color w:val="000000"/>
+          <w:sz w:val="18"/>
+          <w:szCs w:val="18"/>
+        </w:rPr>
+        <w:t>            </w:t>
+      </w:r>
+      <w:r>
+        <w:rPr>
+          <w:rFonts w:ascii="Consolas" w:eastAsia="Times New Roman" w:hAnsi="Consolas" w:cs="Consolas"/>
+          <w:color w:val="A31515"/>
+          <w:sz w:val="18"/>
+          <w:szCs w:val="18"/>
+        </w:rPr>
+        <w:t>"phone"</w:t>
+      </w:r>
+      <w:r>
+        <w:rPr>
+          <w:rFonts w:ascii="Consolas" w:eastAsia="Times New Roman" w:hAnsi="Consolas" w:cs="Consolas"/>
+          <w:color w:val="000000"/>
+          <w:sz w:val="18"/>
+          <w:szCs w:val="18"/>
+        </w:rPr>
+        <w:t>: </w:t>
+      </w:r>
+      <w:r>
+        <w:rPr>
+          <w:rFonts w:ascii="Consolas" w:eastAsia="Times New Roman" w:hAnsi="Consolas" w:cs="Consolas"/>
+          <w:color w:val="0451A5"/>
+          <w:sz w:val="18"/>
+          <w:szCs w:val="18"/>
+        </w:rPr>
+        <w:t>"9916457578"</w:t>
+      </w:r>
+      <w:r>
+        <w:rPr>
+          <w:rFonts w:ascii="Consolas" w:eastAsia="Times New Roman" w:hAnsi="Consolas" w:cs="Consolas"/>
+          <w:color w:val="000000"/>
+          <w:sz w:val="18"/>
+          <w:szCs w:val="18"/>
+        </w:rPr>
+        <w:t>,</w:t>
+      </w:r>
+    </w:p>
+    <w:p>
+      <w:pPr>
+        <w:shd w:val="clear" w:color="auto" w:fill="FFFFFE"/>
+        <w:spacing w:after="0" w:line="270" w:lineRule="atLeast"/>
+        <w:rPr>
+          <w:rFonts w:ascii="Consolas" w:eastAsia="Times New Roman" w:hAnsi="Consolas" w:cs="Consolas"/>
+          <w:color w:val="000000"/>
+          <w:sz w:val="18"/>
+          <w:szCs w:val="18"/>
+        </w:rPr>
+      </w:pPr>
+      <w:r>
+        <w:rPr>
+          <w:rFonts w:ascii="Consolas" w:eastAsia="Times New Roman" w:hAnsi="Consolas" w:cs="Consolas"/>
+          <w:color w:val="000000"/>
+          <w:sz w:val="18"/>
+          <w:szCs w:val="18"/>
+        </w:rPr>
+        <w:t>            </w:t>
+      </w:r>
+      <w:r>
+        <w:rPr>
+          <w:rFonts w:ascii="Consolas" w:eastAsia="Times New Roman" w:hAnsi="Consolas" w:cs="Consolas"/>
+          <w:color w:val="A31515"/>
+          <w:sz w:val="18"/>
+          <w:szCs w:val="18"/>
+        </w:rPr>
+        <w:t>"password"</w:t>
+      </w:r>
+      <w:r>
+        <w:rPr>
+          <w:rFonts w:ascii="Consolas" w:eastAsia="Times New Roman" w:hAnsi="Consolas" w:cs="Consolas"/>
+          <w:color w:val="000000"/>
+          <w:sz w:val="18"/>
+          <w:szCs w:val="18"/>
+        </w:rPr>
+        <w:t>: </w:t>
+      </w:r>
+      <w:r>
+        <w:rPr>
+          <w:rFonts w:ascii="Consolas" w:eastAsia="Times New Roman" w:hAnsi="Consolas" w:cs="Consolas"/>
+          <w:color w:val="0451A5"/>
+          <w:sz w:val="18"/>
+          <w:szCs w:val="18"/>
+        </w:rPr>
+        <w:t>"password"</w:t>
+      </w:r>
+      <w:r>
+        <w:rPr>
+          <w:rFonts w:ascii="Consolas" w:eastAsia="Times New Roman" w:hAnsi="Consolas" w:cs="Consolas"/>
+          <w:color w:val="000000"/>
+          <w:sz w:val="18"/>
+          <w:szCs w:val="18"/>
+        </w:rPr>
+        <w:t>,</w:t>
+      </w:r>
+    </w:p>
+    <w:p>
+      <w:pPr>
+        <w:shd w:val="clear" w:color="auto" w:fill="FFFFFE"/>
+        <w:spacing w:after="0" w:line="270" w:lineRule="atLeast"/>
+        <w:rPr>
+          <w:rFonts w:ascii="Consolas" w:eastAsia="Times New Roman" w:hAnsi="Consolas" w:cs="Consolas"/>
+          <w:color w:val="000000"/>
+          <w:sz w:val="18"/>
+          <w:szCs w:val="18"/>
+        </w:rPr>
+      </w:pPr>
+      <w:r>
+        <w:rPr>
+          <w:rFonts w:ascii="Consolas" w:eastAsia="Times New Roman" w:hAnsi="Consolas" w:cs="Consolas"/>
+          <w:color w:val="000000"/>
+          <w:sz w:val="18"/>
+          <w:szCs w:val="18"/>
+        </w:rPr>
+        <w:t>            </w:t>
+      </w:r>
+      <w:r>
+        <w:rPr>
+          <w:rFonts w:ascii="Consolas" w:eastAsia="Times New Roman" w:hAnsi="Consolas" w:cs="Consolas"/>
+          <w:color w:val="A31515"/>
+          <w:sz w:val="18"/>
+          <w:szCs w:val="18"/>
+        </w:rPr>
+        <w:t>"</w:t>
+      </w:r>
+      <w:proofErr w:type="spellStart"/>
+      <w:r>
+        <w:rPr>
+          <w:rFonts w:ascii="Consolas" w:eastAsia="Times New Roman" w:hAnsi="Consolas" w:cs="Consolas"/>
+          <w:color w:val="A31515"/>
+          <w:sz w:val="18"/>
+          <w:szCs w:val="18"/>
+        </w:rPr>
+        <w:t>otp</w:t>
+      </w:r>
+      <w:proofErr w:type="spellEnd"/>
+      <w:r>
+        <w:rPr>
+          <w:rFonts w:ascii="Consolas" w:eastAsia="Times New Roman" w:hAnsi="Consolas" w:cs="Consolas"/>
+          <w:color w:val="A31515"/>
+          <w:sz w:val="18"/>
+          <w:szCs w:val="18"/>
+        </w:rPr>
+        <w:t>"</w:t>
+      </w:r>
+      <w:r>
+        <w:rPr>
+          <w:rFonts w:ascii="Consolas" w:eastAsia="Times New Roman" w:hAnsi="Consolas" w:cs="Consolas"/>
+          <w:color w:val="000000"/>
+          <w:sz w:val="18"/>
+          <w:szCs w:val="18"/>
+        </w:rPr>
+        <w:t>: </w:t>
+      </w:r>
+      <w:r>
+        <w:rPr>
+          <w:rFonts w:ascii="Consolas" w:eastAsia="Times New Roman" w:hAnsi="Consolas" w:cs="Consolas"/>
+          <w:color w:val="098658"/>
+          <w:sz w:val="18"/>
+          <w:szCs w:val="18"/>
+        </w:rPr>
+        <w:t>82279</w:t>
+      </w:r>
+      <w:r>
+        <w:rPr>
+          <w:rFonts w:ascii="Consolas" w:eastAsia="Times New Roman" w:hAnsi="Consolas" w:cs="Consolas"/>
+          <w:color w:val="000000"/>
+          <w:sz w:val="18"/>
+          <w:szCs w:val="18"/>
+        </w:rPr>
+        <w:t>,</w:t>
+      </w:r>
+    </w:p>
+    <w:p>
+      <w:pPr>
+        <w:shd w:val="clear" w:color="auto" w:fill="FFFFFE"/>
+        <w:spacing w:after="0" w:line="270" w:lineRule="atLeast"/>
+        <w:rPr>
+          <w:rFonts w:ascii="Consolas" w:eastAsia="Times New Roman" w:hAnsi="Consolas" w:cs="Consolas"/>
+          <w:color w:val="000000"/>
+          <w:sz w:val="18"/>
+          <w:szCs w:val="18"/>
+        </w:rPr>
+      </w:pPr>
+      <w:r>
+        <w:rPr>
+          <w:rFonts w:ascii="Consolas" w:eastAsia="Times New Roman" w:hAnsi="Consolas" w:cs="Consolas"/>
+          <w:color w:val="000000"/>
+          <w:sz w:val="18"/>
+          <w:szCs w:val="18"/>
+        </w:rPr>
+        <w:t>            </w:t>
+      </w:r>
+      <w:r>
+        <w:rPr>
+          <w:rFonts w:ascii="Consolas" w:eastAsia="Times New Roman" w:hAnsi="Consolas" w:cs="Consolas"/>
+          <w:color w:val="A31515"/>
+          <w:sz w:val="18"/>
+          <w:szCs w:val="18"/>
+        </w:rPr>
+        <w:t>"</w:t>
+      </w:r>
+      <w:proofErr w:type="spellStart"/>
+      <w:r>
+        <w:rPr>
+          <w:rFonts w:ascii="Consolas" w:eastAsia="Times New Roman" w:hAnsi="Consolas" w:cs="Consolas"/>
+          <w:color w:val="A31515"/>
+          <w:sz w:val="18"/>
+          <w:szCs w:val="18"/>
+        </w:rPr>
+        <w:t>is_verified</w:t>
+      </w:r>
+      <w:proofErr w:type="spellEnd"/>
+      <w:r>
+        <w:rPr>
+          <w:rFonts w:ascii="Consolas" w:eastAsia="Times New Roman" w:hAnsi="Consolas" w:cs="Consolas"/>
+          <w:color w:val="A31515"/>
+          <w:sz w:val="18"/>
+          <w:szCs w:val="18"/>
+        </w:rPr>
+        <w:t>"</w:t>
+      </w:r>
+      <w:r>
+        <w:rPr>
+          <w:rFonts w:ascii="Consolas" w:eastAsia="Times New Roman" w:hAnsi="Consolas" w:cs="Consolas"/>
+          <w:color w:val="000000"/>
+          <w:sz w:val="18"/>
+          <w:szCs w:val="18"/>
+        </w:rPr>
+        <w:t>: </w:t>
+      </w:r>
+      <w:r>
+        <w:rPr>
+          <w:rFonts w:ascii="Consolas" w:eastAsia="Times New Roman" w:hAnsi="Consolas" w:cs="Consolas"/>
+          <w:color w:val="098658"/>
+          <w:sz w:val="18"/>
+          <w:szCs w:val="18"/>
+        </w:rPr>
+        <w:t>1</w:t>
+      </w:r>
+      <w:r>
+        <w:rPr>
+          <w:rFonts w:ascii="Consolas" w:eastAsia="Times New Roman" w:hAnsi="Consolas" w:cs="Consolas"/>
+          <w:color w:val="000000"/>
+          <w:sz w:val="18"/>
+          <w:szCs w:val="18"/>
+        </w:rPr>
+        <w:t>,</w:t>
+      </w:r>
+    </w:p>
+    <w:p>
+      <w:pPr>
+        <w:shd w:val="clear" w:color="auto" w:fill="FFFFFE"/>
+        <w:spacing w:after="0" w:line="270" w:lineRule="atLeast"/>
+        <w:rPr>
+          <w:rFonts w:ascii="Consolas" w:eastAsia="Times New Roman" w:hAnsi="Consolas" w:cs="Consolas"/>
+          <w:color w:val="000000"/>
+          <w:sz w:val="18"/>
+          <w:szCs w:val="18"/>
+        </w:rPr>
+      </w:pPr>
+      <w:r>
+        <w:rPr>
+          <w:rFonts w:ascii="Consolas" w:eastAsia="Times New Roman" w:hAnsi="Consolas" w:cs="Consolas"/>
+          <w:color w:val="000000"/>
+          <w:sz w:val="18"/>
+          <w:szCs w:val="18"/>
+        </w:rPr>
+        <w:t>            </w:t>
+      </w:r>
+      <w:r>
+        <w:rPr>
+          <w:rFonts w:ascii="Consolas" w:eastAsia="Times New Roman" w:hAnsi="Consolas" w:cs="Consolas"/>
+          <w:color w:val="A31515"/>
+          <w:sz w:val="18"/>
+          <w:szCs w:val="18"/>
+        </w:rPr>
+        <w:t>"</w:t>
+      </w:r>
+      <w:proofErr w:type="spellStart"/>
+      <w:r>
+        <w:rPr>
+          <w:rFonts w:ascii="Consolas" w:eastAsia="Times New Roman" w:hAnsi="Consolas" w:cs="Consolas"/>
+          <w:color w:val="A31515"/>
+          <w:sz w:val="18"/>
+          <w:szCs w:val="18"/>
+        </w:rPr>
+        <w:t>msg_id</w:t>
+      </w:r>
+      <w:proofErr w:type="spellEnd"/>
+      <w:r>
+        <w:rPr>
+          <w:rFonts w:ascii="Consolas" w:eastAsia="Times New Roman" w:hAnsi="Consolas" w:cs="Consolas"/>
+          <w:color w:val="A31515"/>
+          <w:sz w:val="18"/>
+          <w:szCs w:val="18"/>
+        </w:rPr>
+        <w:t>"</w:t>
+      </w:r>
+      <w:r>
+        <w:rPr>
+          <w:rFonts w:ascii="Consolas" w:eastAsia="Times New Roman" w:hAnsi="Consolas" w:cs="Consolas"/>
+          <w:color w:val="000000"/>
+          <w:sz w:val="18"/>
+          <w:szCs w:val="18"/>
+        </w:rPr>
+        <w:t>: </w:t>
+      </w:r>
+      <w:r>
+        <w:rPr>
+          <w:rFonts w:ascii="Consolas" w:eastAsia="Times New Roman" w:hAnsi="Consolas" w:cs="Consolas"/>
+          <w:b/>
+          <w:bCs/>
+          <w:color w:val="0451A5"/>
+          <w:sz w:val="18"/>
+          <w:szCs w:val="18"/>
+        </w:rPr>
+        <w:t>null</w:t>
+      </w:r>
+      <w:r>
+        <w:rPr>
+          <w:rFonts w:ascii="Consolas" w:eastAsia="Times New Roman" w:hAnsi="Consolas" w:cs="Consolas"/>
+          <w:color w:val="000000"/>
+          <w:sz w:val="18"/>
+          <w:szCs w:val="18"/>
+        </w:rPr>
+        <w:t>,</w:t>
+      </w:r>
+    </w:p>
+    <w:p>
+      <w:pPr>
+        <w:shd w:val="clear" w:color="auto" w:fill="FFFFFE"/>
+        <w:spacing w:after="0" w:line="270" w:lineRule="atLeast"/>
+        <w:rPr>
+          <w:rFonts w:ascii="Consolas" w:eastAsia="Times New Roman" w:hAnsi="Consolas" w:cs="Consolas"/>
+          <w:color w:val="000000"/>
+          <w:sz w:val="18"/>
+          <w:szCs w:val="18"/>
+        </w:rPr>
+      </w:pPr>
+      <w:r>
+        <w:rPr>
+          <w:rFonts w:ascii="Consolas" w:eastAsia="Times New Roman" w:hAnsi="Consolas" w:cs="Consolas"/>
+          <w:color w:val="000000"/>
+          <w:sz w:val="18"/>
+          <w:szCs w:val="18"/>
+        </w:rPr>
+        <w:t>            </w:t>
+      </w:r>
+      <w:r>
+        <w:rPr>
+          <w:rFonts w:ascii="Consolas" w:eastAsia="Times New Roman" w:hAnsi="Consolas" w:cs="Consolas"/>
+          <w:color w:val="A31515"/>
+          <w:sz w:val="18"/>
+          <w:szCs w:val="18"/>
+        </w:rPr>
+        <w:t>"</w:t>
+      </w:r>
+      <w:proofErr w:type="spellStart"/>
+      <w:r>
+        <w:rPr>
+          <w:rFonts w:ascii="Consolas" w:eastAsia="Times New Roman" w:hAnsi="Consolas" w:cs="Consolas"/>
+          <w:color w:val="A31515"/>
+          <w:sz w:val="18"/>
+          <w:szCs w:val="18"/>
+        </w:rPr>
+        <w:t>created_at</w:t>
+      </w:r>
+      <w:proofErr w:type="spellEnd"/>
+      <w:r>
+        <w:rPr>
+          <w:rFonts w:ascii="Consolas" w:eastAsia="Times New Roman" w:hAnsi="Consolas" w:cs="Consolas"/>
+          <w:color w:val="A31515"/>
+          <w:sz w:val="18"/>
+          <w:szCs w:val="18"/>
+        </w:rPr>
+        <w:t>"</w:t>
+      </w:r>
+      <w:r>
+        <w:rPr>
+          <w:rFonts w:ascii="Consolas" w:eastAsia="Times New Roman" w:hAnsi="Consolas" w:cs="Consolas"/>
+          <w:color w:val="000000"/>
+          <w:sz w:val="18"/>
+          <w:szCs w:val="18"/>
+        </w:rPr>
+        <w:t>: </w:t>
+      </w:r>
+      <w:r>
+        <w:rPr>
+          <w:rFonts w:ascii="Consolas" w:eastAsia="Times New Roman" w:hAnsi="Consolas" w:cs="Consolas"/>
+          <w:color w:val="0451A5"/>
+          <w:sz w:val="18"/>
+          <w:szCs w:val="18"/>
+        </w:rPr>
+        <w:t>"2021-06-30T07:24:34.000000Z"</w:t>
+      </w:r>
+      <w:r>
+        <w:rPr>
+          <w:rFonts w:ascii="Consolas" w:eastAsia="Times New Roman" w:hAnsi="Consolas" w:cs="Consolas"/>
+          <w:color w:val="000000"/>
+          <w:sz w:val="18"/>
+          <w:szCs w:val="18"/>
+        </w:rPr>
+        <w:t>,</w:t>
+      </w:r>
+    </w:p>
+    <w:p>
+      <w:pPr>
+        <w:shd w:val="clear" w:color="auto" w:fill="FFFFFE"/>
+        <w:spacing w:after="0" w:line="270" w:lineRule="atLeast"/>
+        <w:rPr>
+          <w:rFonts w:ascii="Consolas" w:eastAsia="Times New Roman" w:hAnsi="Consolas" w:cs="Consolas"/>
+          <w:color w:val="000000"/>
+          <w:sz w:val="18"/>
+          <w:szCs w:val="18"/>
+        </w:rPr>
+      </w:pPr>
+      <w:r>
+        <w:rPr>
+          <w:rFonts w:ascii="Consolas" w:eastAsia="Times New Roman" w:hAnsi="Consolas" w:cs="Consolas"/>
+          <w:color w:val="000000"/>
+          <w:sz w:val="18"/>
+          <w:szCs w:val="18"/>
+        </w:rPr>
+        <w:t>            </w:t>
+      </w:r>
+      <w:r>
+        <w:rPr>
+          <w:rFonts w:ascii="Consolas" w:eastAsia="Times New Roman" w:hAnsi="Consolas" w:cs="Consolas"/>
+          <w:color w:val="A31515"/>
+          <w:sz w:val="18"/>
+          <w:szCs w:val="18"/>
+        </w:rPr>
+        <w:t>"</w:t>
+      </w:r>
+      <w:proofErr w:type="spellStart"/>
+      <w:r>
+        <w:rPr>
+          <w:rFonts w:ascii="Consolas" w:eastAsia="Times New Roman" w:hAnsi="Consolas" w:cs="Consolas"/>
+          <w:color w:val="A31515"/>
+          <w:sz w:val="18"/>
+          <w:szCs w:val="18"/>
+        </w:rPr>
+        <w:t>updated_at</w:t>
+      </w:r>
+      <w:proofErr w:type="spellEnd"/>
+      <w:r>
+        <w:rPr>
+          <w:rFonts w:ascii="Consolas" w:eastAsia="Times New Roman" w:hAnsi="Consolas" w:cs="Consolas"/>
+          <w:color w:val="A31515"/>
+          <w:sz w:val="18"/>
+          <w:szCs w:val="18"/>
+        </w:rPr>
+        <w:t>"</w:t>
+      </w:r>
+      <w:r>
+        <w:rPr>
+          <w:rFonts w:ascii="Consolas" w:eastAsia="Times New Roman" w:hAnsi="Consolas" w:cs="Consolas"/>
+          <w:color w:val="000000"/>
+          <w:sz w:val="18"/>
+          <w:szCs w:val="18"/>
+        </w:rPr>
+        <w:t>: </w:t>
+      </w:r>
+      <w:r>
+        <w:rPr>
+          <w:rFonts w:ascii="Consolas" w:eastAsia="Times New Roman" w:hAnsi="Consolas" w:cs="Consolas"/>
+          <w:color w:val="0451A5"/>
+          <w:sz w:val="18"/>
+          <w:szCs w:val="18"/>
+        </w:rPr>
+        <w:t>"2021-06-30T07:30:13.000000Z"</w:t>
+      </w:r>
+      <w:r>
+        <w:rPr>
+          <w:rFonts w:ascii="Consolas" w:eastAsia="Times New Roman" w:hAnsi="Consolas" w:cs="Consolas"/>
+          <w:color w:val="000000"/>
+          <w:sz w:val="18"/>
+          <w:szCs w:val="18"/>
+        </w:rPr>
+        <w:t>,</w:t>
+      </w:r>
+    </w:p>
+    <w:p>
+      <w:pPr>
+        <w:shd w:val="clear" w:color="auto" w:fill="FFFFFE"/>
+        <w:spacing w:after="0" w:line="270" w:lineRule="atLeast"/>
+        <w:rPr>
+          <w:rFonts w:ascii="Consolas" w:eastAsia="Times New Roman" w:hAnsi="Consolas" w:cs="Consolas"/>
+          <w:color w:val="000000"/>
+          <w:sz w:val="18"/>
+          <w:szCs w:val="18"/>
+        </w:rPr>
+      </w:pPr>
+      <w:r>
+        <w:rPr>
+          <w:rFonts w:ascii="Consolas" w:eastAsia="Times New Roman" w:hAnsi="Consolas" w:cs="Consolas"/>
+          <w:color w:val="000000"/>
+          <w:sz w:val="18"/>
+          <w:szCs w:val="18"/>
+        </w:rPr>
+        <w:t>            </w:t>
+      </w:r>
+      <w:r>
+        <w:rPr>
+          <w:rFonts w:ascii="Consolas" w:eastAsia="Times New Roman" w:hAnsi="Consolas" w:cs="Consolas"/>
+          <w:color w:val="A31515"/>
+          <w:sz w:val="18"/>
+          <w:szCs w:val="18"/>
+        </w:rPr>
+        <w:t>"</w:t>
+      </w:r>
+      <w:proofErr w:type="spellStart"/>
+      <w:r>
+        <w:rPr>
+          <w:rFonts w:ascii="Consolas" w:eastAsia="Times New Roman" w:hAnsi="Consolas" w:cs="Consolas"/>
+          <w:color w:val="A31515"/>
+          <w:sz w:val="18"/>
+          <w:szCs w:val="18"/>
+        </w:rPr>
+        <w:t>created_by</w:t>
+      </w:r>
+      <w:proofErr w:type="spellEnd"/>
+      <w:r>
+        <w:rPr>
+          <w:rFonts w:ascii="Consolas" w:eastAsia="Times New Roman" w:hAnsi="Consolas" w:cs="Consolas"/>
+          <w:color w:val="A31515"/>
+          <w:sz w:val="18"/>
+          <w:szCs w:val="18"/>
+        </w:rPr>
+        <w:t>"</w:t>
+      </w:r>
+      <w:r>
+        <w:rPr>
+          <w:rFonts w:ascii="Consolas" w:eastAsia="Times New Roman" w:hAnsi="Consolas" w:cs="Consolas"/>
+          <w:color w:val="000000"/>
+          <w:sz w:val="18"/>
+          <w:szCs w:val="18"/>
+        </w:rPr>
+        <w:t>: </w:t>
+      </w:r>
+      <w:r>
+        <w:rPr>
+          <w:rFonts w:ascii="Consolas" w:eastAsia="Times New Roman" w:hAnsi="Consolas" w:cs="Consolas"/>
+          <w:color w:val="0451A5"/>
+          <w:sz w:val="18"/>
+          <w:szCs w:val="18"/>
+        </w:rPr>
+        <w:t>"Admin"</w:t>
+      </w:r>
+    </w:p>
+    <w:p>
+      <w:pPr>
+        <w:shd w:val="clear" w:color="auto" w:fill="FFFFFE"/>
+        <w:spacing w:after="0" w:line="270" w:lineRule="atLeast"/>
+        <w:rPr>
+          <w:rFonts w:ascii="Consolas" w:eastAsia="Times New Roman" w:hAnsi="Consolas" w:cs="Consolas"/>
+          <w:color w:val="000000"/>
+          <w:sz w:val="18"/>
+          <w:szCs w:val="18"/>
+        </w:rPr>
+      </w:pPr>
+      <w:r>
+        <w:rPr>
+          <w:rFonts w:ascii="Consolas" w:eastAsia="Times New Roman" w:hAnsi="Consolas" w:cs="Consolas"/>
+          <w:color w:val="000000"/>
+          <w:sz w:val="18"/>
+          <w:szCs w:val="18"/>
+        </w:rPr>
+        <w:t>        }</w:t>
+      </w:r>
+    </w:p>
+    <w:p>
+      <w:pPr>
+        <w:shd w:val="clear" w:color="auto" w:fill="FFFFFE"/>
+        <w:spacing w:after="0" w:line="270" w:lineRule="atLeast"/>
+        <w:rPr>
+          <w:rFonts w:ascii="Consolas" w:eastAsia="Times New Roman" w:hAnsi="Consolas" w:cs="Consolas"/>
+          <w:color w:val="000000"/>
+          <w:sz w:val="18"/>
+          <w:szCs w:val="18"/>
+        </w:rPr>
+      </w:pPr>
+      <w:r>
+        <w:rPr>
+          <w:rFonts w:ascii="Consolas" w:eastAsia="Times New Roman" w:hAnsi="Consolas" w:cs="Consolas"/>
+          <w:color w:val="000000"/>
+          <w:sz w:val="18"/>
+          <w:szCs w:val="18"/>
+        </w:rPr>
+        <w:t>    ]</w:t>
       </w:r>
     </w:p>
     <w:p>
@@ -34632,7 +36066,260 @@
     </w:p>
     <w:p>
       <w:pPr>
-        <w:pStyle w:val="BodyFirst"/>
+        <w:shd w:val="clear" w:color="auto" w:fill="FFFFFE"/>
+        <w:spacing w:after="0" w:line="270" w:lineRule="atLeast"/>
+        <w:rPr>
+          <w:rFonts w:ascii="Verdana" w:eastAsia="Times New Roman" w:hAnsi="Verdana" w:cs="Consolas"/>
+          <w:color w:val="000000"/>
+          <w:sz w:val="18"/>
+          <w:szCs w:val="18"/>
+        </w:rPr>
+      </w:pPr>
+    </w:p>
+    <w:p>
+      <w:pPr>
+        <w:shd w:val="clear" w:color="auto" w:fill="FFFFFE"/>
+        <w:spacing w:after="0" w:line="270" w:lineRule="atLeast"/>
+        <w:rPr>
+          <w:rFonts w:ascii="Verdana" w:hAnsi="Verdana"/>
+          <w:b/>
+          <w:bCs/>
+        </w:rPr>
+      </w:pPr>
+      <w:r>
+        <w:rPr>
+          <w:rFonts w:ascii="Verdana" w:hAnsi="Verdana"/>
+          <w:b/>
+          <w:bCs/>
+        </w:rPr>
+        <w:t>Invalid Response:</w:t>
+      </w:r>
+    </w:p>
+    <w:p>
+      <w:pPr>
+        <w:shd w:val="clear" w:color="auto" w:fill="FFFFFE"/>
+        <w:spacing w:after="0" w:line="270" w:lineRule="atLeast"/>
+        <w:rPr>
+          <w:rFonts w:ascii="Verdana" w:hAnsi="Verdana"/>
+          <w:b/>
+          <w:bCs/>
+        </w:rPr>
+      </w:pPr>
+    </w:p>
+    <w:p>
+      <w:pPr>
+        <w:shd w:val="clear" w:color="auto" w:fill="FFFFFE"/>
+        <w:spacing w:after="0" w:line="270" w:lineRule="atLeast"/>
+        <w:rPr>
+          <w:rFonts w:ascii="Consolas" w:eastAsia="Times New Roman" w:hAnsi="Consolas" w:cs="Consolas"/>
+          <w:color w:val="000000"/>
+          <w:sz w:val="18"/>
+          <w:szCs w:val="18"/>
+        </w:rPr>
+      </w:pPr>
+      <w:r>
+        <w:rPr>
+          <w:rFonts w:ascii="Consolas" w:eastAsia="Times New Roman" w:hAnsi="Consolas" w:cs="Consolas"/>
+          <w:color w:val="000000"/>
+          <w:sz w:val="18"/>
+          <w:szCs w:val="18"/>
+        </w:rPr>
+        <w:t>{</w:t>
+      </w:r>
+    </w:p>
+    <w:p>
+      <w:pPr>
+        <w:shd w:val="clear" w:color="auto" w:fill="FFFFFE"/>
+        <w:spacing w:after="0" w:line="270" w:lineRule="atLeast"/>
+        <w:rPr>
+          <w:rFonts w:ascii="Consolas" w:eastAsia="Times New Roman" w:hAnsi="Consolas" w:cs="Consolas"/>
+          <w:color w:val="000000"/>
+          <w:sz w:val="18"/>
+          <w:szCs w:val="18"/>
+        </w:rPr>
+      </w:pPr>
+      <w:r>
+        <w:rPr>
+          <w:rFonts w:ascii="Consolas" w:eastAsia="Times New Roman" w:hAnsi="Consolas" w:cs="Consolas"/>
+          <w:color w:val="000000"/>
+          <w:sz w:val="18"/>
+          <w:szCs w:val="18"/>
+        </w:rPr>
+        <w:t>    </w:t>
+      </w:r>
+      <w:r>
+        <w:rPr>
+          <w:rFonts w:ascii="Consolas" w:eastAsia="Times New Roman" w:hAnsi="Consolas" w:cs="Consolas"/>
+          <w:color w:val="A31515"/>
+          <w:sz w:val="18"/>
+          <w:szCs w:val="18"/>
+        </w:rPr>
+        <w:t>"status"</w:t>
+      </w:r>
+      <w:r>
+        <w:rPr>
+          <w:rFonts w:ascii="Consolas" w:eastAsia="Times New Roman" w:hAnsi="Consolas" w:cs="Consolas"/>
+          <w:color w:val="000000"/>
+          <w:sz w:val="18"/>
+          <w:szCs w:val="18"/>
+        </w:rPr>
+        <w:t>: </w:t>
+      </w:r>
+      <w:r>
+        <w:rPr>
+          <w:rFonts w:ascii="Consolas" w:eastAsia="Times New Roman" w:hAnsi="Consolas" w:cs="Consolas"/>
+          <w:color w:val="0451A5"/>
+          <w:sz w:val="18"/>
+          <w:szCs w:val="18"/>
+        </w:rPr>
+        <w:t>"1"</w:t>
+      </w:r>
+      <w:r>
+        <w:rPr>
+          <w:rFonts w:ascii="Consolas" w:eastAsia="Times New Roman" w:hAnsi="Consolas" w:cs="Consolas"/>
+          <w:color w:val="000000"/>
+          <w:sz w:val="18"/>
+          <w:szCs w:val="18"/>
+        </w:rPr>
+        <w:t>,</w:t>
+      </w:r>
+    </w:p>
+    <w:p>
+      <w:pPr>
+        <w:shd w:val="clear" w:color="auto" w:fill="FFFFFE"/>
+        <w:spacing w:after="0" w:line="270" w:lineRule="atLeast"/>
+        <w:rPr>
+          <w:rFonts w:ascii="Consolas" w:eastAsia="Times New Roman" w:hAnsi="Consolas" w:cs="Consolas"/>
+          <w:color w:val="000000"/>
+          <w:sz w:val="18"/>
+          <w:szCs w:val="18"/>
+        </w:rPr>
+      </w:pPr>
+      <w:r>
+        <w:rPr>
+          <w:rFonts w:ascii="Consolas" w:eastAsia="Times New Roman" w:hAnsi="Consolas" w:cs="Consolas"/>
+          <w:color w:val="000000"/>
+          <w:sz w:val="18"/>
+          <w:szCs w:val="18"/>
+        </w:rPr>
+        <w:t>    </w:t>
+      </w:r>
+      <w:r>
+        <w:rPr>
+          <w:rFonts w:ascii="Consolas" w:eastAsia="Times New Roman" w:hAnsi="Consolas" w:cs="Consolas"/>
+          <w:color w:val="A31515"/>
+          <w:sz w:val="18"/>
+          <w:szCs w:val="18"/>
+        </w:rPr>
+        <w:t>"message"</w:t>
+      </w:r>
+      <w:r>
+        <w:rPr>
+          <w:rFonts w:ascii="Consolas" w:eastAsia="Times New Roman" w:hAnsi="Consolas" w:cs="Consolas"/>
+          <w:color w:val="000000"/>
+          <w:sz w:val="18"/>
+          <w:szCs w:val="18"/>
+        </w:rPr>
+        <w:t>: </w:t>
+      </w:r>
+      <w:r>
+        <w:rPr>
+          <w:rFonts w:ascii="Consolas" w:eastAsia="Times New Roman" w:hAnsi="Consolas" w:cs="Consolas"/>
+          <w:color w:val="0451A5"/>
+          <w:sz w:val="18"/>
+          <w:szCs w:val="18"/>
+        </w:rPr>
+        <w:t>"Invalid OTP"</w:t>
+      </w:r>
+      <w:r>
+        <w:rPr>
+          <w:rFonts w:ascii="Consolas" w:eastAsia="Times New Roman" w:hAnsi="Consolas" w:cs="Consolas"/>
+          <w:color w:val="000000"/>
+          <w:sz w:val="18"/>
+          <w:szCs w:val="18"/>
+        </w:rPr>
+        <w:t>,</w:t>
+      </w:r>
+    </w:p>
+    <w:p>
+      <w:pPr>
+        <w:shd w:val="clear" w:color="auto" w:fill="FFFFFE"/>
+        <w:spacing w:after="0" w:line="270" w:lineRule="atLeast"/>
+        <w:rPr>
+          <w:rFonts w:ascii="Consolas" w:eastAsia="Times New Roman" w:hAnsi="Consolas" w:cs="Consolas"/>
+          <w:color w:val="000000"/>
+          <w:sz w:val="18"/>
+          <w:szCs w:val="18"/>
+        </w:rPr>
+      </w:pPr>
+      <w:r>
+        <w:rPr>
+          <w:rFonts w:ascii="Consolas" w:eastAsia="Times New Roman" w:hAnsi="Consolas" w:cs="Consolas"/>
+          <w:color w:val="000000"/>
+          <w:sz w:val="18"/>
+          <w:szCs w:val="18"/>
+        </w:rPr>
+        <w:t>    </w:t>
+      </w:r>
+      <w:r>
+        <w:rPr>
+          <w:rFonts w:ascii="Consolas" w:eastAsia="Times New Roman" w:hAnsi="Consolas" w:cs="Consolas"/>
+          <w:color w:val="A31515"/>
+          <w:sz w:val="18"/>
+          <w:szCs w:val="18"/>
+        </w:rPr>
+        <w:t>"data"</w:t>
+      </w:r>
+      <w:r>
+        <w:rPr>
+          <w:rFonts w:ascii="Consolas" w:eastAsia="Times New Roman" w:hAnsi="Consolas" w:cs="Consolas"/>
+          <w:color w:val="000000"/>
+          <w:sz w:val="18"/>
+          <w:szCs w:val="18"/>
+        </w:rPr>
+        <w:t>: </w:t>
+      </w:r>
+      <w:r>
+        <w:rPr>
+          <w:rFonts w:ascii="Consolas" w:eastAsia="Times New Roman" w:hAnsi="Consolas" w:cs="Consolas"/>
+          <w:color w:val="0451A5"/>
+          <w:sz w:val="18"/>
+          <w:szCs w:val="18"/>
+        </w:rPr>
+        <w:t>"79114"</w:t>
+      </w:r>
+    </w:p>
+    <w:p>
+      <w:pPr>
+        <w:shd w:val="clear" w:color="auto" w:fill="FFFFFE"/>
+        <w:spacing w:after="0" w:line="270" w:lineRule="atLeast"/>
+        <w:rPr>
+          <w:rFonts w:ascii="Consolas" w:eastAsia="Times New Roman" w:hAnsi="Consolas" w:cs="Consolas"/>
+          <w:color w:val="000000"/>
+          <w:sz w:val="18"/>
+          <w:szCs w:val="18"/>
+        </w:rPr>
+      </w:pPr>
+      <w:r>
+        <w:rPr>
+          <w:rFonts w:ascii="Consolas" w:eastAsia="Times New Roman" w:hAnsi="Consolas" w:cs="Consolas"/>
+          <w:color w:val="000000"/>
+          <w:sz w:val="18"/>
+          <w:szCs w:val="18"/>
+        </w:rPr>
+        <w:t>}</w:t>
+      </w:r>
+    </w:p>
+    <w:p>
+      <w:pPr>
+        <w:shd w:val="clear" w:color="auto" w:fill="FFFFFE"/>
+        <w:spacing w:after="0" w:line="270" w:lineRule="atLeast"/>
+        <w:rPr>
+          <w:rFonts w:ascii="Verdana" w:eastAsia="Times New Roman" w:hAnsi="Verdana" w:cs="Consolas"/>
+          <w:color w:val="000000"/>
+          <w:sz w:val="18"/>
+          <w:szCs w:val="18"/>
+        </w:rPr>
       </w:pPr>
     </w:p>
     <w:p>
@@ -34650,14 +36337,8 @@
           <w:szCs w:val="24"/>
         </w:rPr>
       </w:pPr>
-    </w:p>
-    <w:p>
-      <w:pPr>
-        <w:pStyle w:val="Heading2"/>
-        <w:numPr>
-          <w:ilvl w:val="0"/>
-          <w:numId w:val="0"/>
-        </w:numPr>
+      <w:bookmarkStart w:id="11" w:name="_Toc75950665"/>
+      <w:r>
         <w:rPr>
           <w:rFonts w:ascii="Verdana" w:hAnsi="Verdana"/>
           <w:b/>
@@ -34665,15 +36346,9 @@
           <w:sz w:val="24"/>
           <w:szCs w:val="24"/>
         </w:rPr>
-      </w:pPr>
-    </w:p>
-    <w:p>
-      <w:pPr>
-        <w:pStyle w:val="Heading2"/>
-        <w:numPr>
-          <w:ilvl w:val="0"/>
-          <w:numId w:val="0"/>
-        </w:numPr>
+        <w:t>2</w:t>
+      </w:r>
+      <w:r>
         <w:rPr>
           <w:rFonts w:ascii="Verdana" w:hAnsi="Verdana"/>
           <w:b/>
@@ -34681,15 +36356,9 @@
           <w:sz w:val="24"/>
           <w:szCs w:val="24"/>
         </w:rPr>
-      </w:pPr>
-    </w:p>
-    <w:p>
-      <w:pPr>
-        <w:pStyle w:val="Heading2"/>
-        <w:numPr>
-          <w:ilvl w:val="0"/>
-          <w:numId w:val="0"/>
-        </w:numPr>
+        <w:t>.</w:t>
+      </w:r>
+      <w:r>
         <w:rPr>
           <w:rFonts w:ascii="Verdana" w:hAnsi="Verdana"/>
           <w:b/>
@@ -34697,15 +36366,9 @@
           <w:sz w:val="24"/>
           <w:szCs w:val="24"/>
         </w:rPr>
-      </w:pPr>
-    </w:p>
-    <w:p>
-      <w:pPr>
-        <w:pStyle w:val="Heading2"/>
-        <w:numPr>
-          <w:ilvl w:val="0"/>
-          <w:numId w:val="0"/>
-        </w:numPr>
+        <w:t>1</w:t>
+      </w:r>
+      <w:r>
         <w:rPr>
           <w:rFonts w:ascii="Verdana" w:hAnsi="Verdana"/>
           <w:b/>
@@ -34713,8 +36376,8 @@
           <w:sz w:val="24"/>
           <w:szCs w:val="24"/>
         </w:rPr>
-      </w:pPr>
-      <w:bookmarkStart w:id="10" w:name="_Toc75337850"/>
+        <w:t xml:space="preserve"> </w:t>
+      </w:r>
       <w:r>
         <w:rPr>
           <w:rFonts w:ascii="Verdana" w:hAnsi="Verdana"/>
@@ -34723,8 +36386,9 @@
           <w:sz w:val="24"/>
           <w:szCs w:val="24"/>
         </w:rPr>
-        <w:t>2</w:t>
-      </w:r>
+        <w:t xml:space="preserve">POST </w:t>
+      </w:r>
+      <w:proofErr w:type="spellStart"/>
       <w:r>
         <w:rPr>
           <w:rFonts w:ascii="Verdana" w:hAnsi="Verdana"/>
@@ -34733,7 +36397,7 @@
           <w:sz w:val="24"/>
           <w:szCs w:val="24"/>
         </w:rPr>
-        <w:t>.</w:t>
+        <w:t>Bo</w:t>
       </w:r>
       <w:r>
         <w:rPr>
@@ -34743,7 +36407,7 @@
           <w:sz w:val="24"/>
           <w:szCs w:val="24"/>
         </w:rPr>
-        <w:t>0</w:t>
+        <w:t>o</w:t>
       </w:r>
       <w:r>
         <w:rPr>
@@ -34753,8 +36417,9 @@
           <w:sz w:val="24"/>
           <w:szCs w:val="24"/>
         </w:rPr>
-        <w:t xml:space="preserve"> </w:t>
-      </w:r>
+        <w:t>kTicket</w:t>
+      </w:r>
+      <w:proofErr w:type="spellEnd"/>
       <w:r>
         <w:rPr>
           <w:rFonts w:ascii="Verdana" w:hAnsi="Verdana"/>
@@ -34763,9 +36428,8 @@
           <w:sz w:val="24"/>
           <w:szCs w:val="24"/>
         </w:rPr>
-        <w:t xml:space="preserve">POST </w:t>
-      </w:r>
-      <w:proofErr w:type="spellStart"/>
+        <w:t xml:space="preserve"> </w:t>
+      </w:r>
       <w:r>
         <w:rPr>
           <w:rFonts w:ascii="Verdana" w:hAnsi="Verdana"/>
@@ -34774,30 +36438,9 @@
           <w:sz w:val="24"/>
           <w:szCs w:val="24"/>
         </w:rPr>
-        <w:t>SubmitOTP</w:t>
-      </w:r>
-      <w:proofErr w:type="spellEnd"/>
-      <w:r>
-        <w:rPr>
-          <w:rFonts w:ascii="Verdana" w:hAnsi="Verdana"/>
-          <w:b/>
-          <w:bCs w:val="0"/>
-          <w:sz w:val="24"/>
-          <w:szCs w:val="24"/>
-        </w:rPr>
-        <w:t xml:space="preserve"> </w:t>
-      </w:r>
-      <w:r>
-        <w:rPr>
-          <w:rFonts w:ascii="Verdana" w:hAnsi="Verdana"/>
-          <w:b/>
-          <w:bCs w:val="0"/>
-          <w:sz w:val="24"/>
-          <w:szCs w:val="24"/>
-        </w:rPr>
         <w:t>API</w:t>
       </w:r>
-      <w:bookmarkEnd w:id="10"/>
+      <w:bookmarkEnd w:id="11"/>
     </w:p>
     <w:p>
       <w:pPr>
@@ -34810,1375 +36453,6 @@
         </w:rPr>
       </w:pPr>
       <w:hyperlink r:id="rId14" w:history="1">
-        <w:r>
-          <w:rPr>
-            <w:rStyle w:val="Hyperlink"/>
-            <w:rFonts w:ascii="Verdana" w:hAnsi="Verdana"/>
-            <w:sz w:val="16"/>
-            <w:szCs w:val="16"/>
-          </w:rPr>
-          <w:t>http://localhost:8000/api/submitOtp</w:t>
-        </w:r>
-      </w:hyperlink>
-    </w:p>
-    <w:p>
-      <w:pPr>
-        <w:shd w:val="clear" w:color="auto" w:fill="FFFFFE"/>
-        <w:spacing w:after="0" w:line="270" w:lineRule="atLeast"/>
-        <w:rPr>
-          <w:rFonts w:ascii="Verdana" w:eastAsia="Times New Roman" w:hAnsi="Verdana" w:cs="Consolas"/>
-          <w:b/>
-          <w:bCs/>
-          <w:color w:val="000000"/>
-          <w:sz w:val="18"/>
-          <w:szCs w:val="18"/>
-        </w:rPr>
-      </w:pPr>
-    </w:p>
-    <w:p>
-      <w:pPr>
-        <w:shd w:val="clear" w:color="auto" w:fill="FFFFFE"/>
-        <w:spacing w:after="0" w:line="270" w:lineRule="atLeast"/>
-        <w:rPr>
-          <w:rFonts w:ascii="Verdana" w:eastAsia="Times New Roman" w:hAnsi="Verdana" w:cs="Consolas"/>
-          <w:color w:val="000000"/>
-          <w:sz w:val="18"/>
-          <w:szCs w:val="18"/>
-        </w:rPr>
-      </w:pPr>
-      <w:r>
-        <w:rPr>
-          <w:rFonts w:ascii="Verdana" w:eastAsia="Times New Roman" w:hAnsi="Verdana" w:cs="Consolas"/>
-          <w:b/>
-          <w:bCs/>
-          <w:color w:val="000000"/>
-          <w:sz w:val="18"/>
-          <w:szCs w:val="18"/>
-        </w:rPr>
-        <w:t xml:space="preserve">Valid </w:t>
-      </w:r>
-      <w:r>
-        <w:rPr>
-          <w:rFonts w:ascii="Verdana" w:eastAsia="Times New Roman" w:hAnsi="Verdana" w:cs="Consolas"/>
-          <w:b/>
-          <w:bCs/>
-          <w:color w:val="000000"/>
-          <w:sz w:val="18"/>
-          <w:szCs w:val="18"/>
-        </w:rPr>
-        <w:t>Request</w:t>
-      </w:r>
-      <w:r>
-        <w:rPr>
-          <w:rFonts w:ascii="Verdana" w:eastAsia="Times New Roman" w:hAnsi="Verdana" w:cs="Consolas"/>
-          <w:color w:val="000000"/>
-          <w:sz w:val="18"/>
-          <w:szCs w:val="18"/>
-        </w:rPr>
-        <w:t>:</w:t>
-      </w:r>
-    </w:p>
-    <w:p>
-      <w:pPr>
-        <w:shd w:val="clear" w:color="auto" w:fill="FFFFFE"/>
-        <w:spacing w:after="0" w:line="270" w:lineRule="atLeast"/>
-        <w:rPr>
-          <w:rFonts w:ascii="Consolas" w:eastAsia="Times New Roman" w:hAnsi="Consolas" w:cs="Consolas"/>
-          <w:color w:val="000000"/>
-          <w:sz w:val="18"/>
-          <w:szCs w:val="18"/>
-        </w:rPr>
-      </w:pPr>
-      <w:r>
-        <w:rPr>
-          <w:rFonts w:ascii="Consolas" w:eastAsia="Times New Roman" w:hAnsi="Consolas" w:cs="Consolas"/>
-          <w:color w:val="000000"/>
-          <w:sz w:val="18"/>
-          <w:szCs w:val="18"/>
-        </w:rPr>
-        <w:t>{</w:t>
-      </w:r>
-    </w:p>
-    <w:p>
-      <w:pPr>
-        <w:shd w:val="clear" w:color="auto" w:fill="FFFFFE"/>
-        <w:spacing w:after="0" w:line="270" w:lineRule="atLeast"/>
-        <w:rPr>
-          <w:rFonts w:ascii="Consolas" w:eastAsia="Times New Roman" w:hAnsi="Consolas" w:cs="Consolas"/>
-          <w:color w:val="000000"/>
-          <w:sz w:val="18"/>
-          <w:szCs w:val="18"/>
-        </w:rPr>
-      </w:pPr>
-      <w:r>
-        <w:rPr>
-          <w:rFonts w:ascii="Consolas" w:eastAsia="Times New Roman" w:hAnsi="Consolas" w:cs="Consolas"/>
-          <w:color w:val="000000"/>
-          <w:sz w:val="18"/>
-          <w:szCs w:val="18"/>
-        </w:rPr>
-        <w:t>    </w:t>
-      </w:r>
-      <w:r>
-        <w:rPr>
-          <w:rFonts w:ascii="Consolas" w:eastAsia="Times New Roman" w:hAnsi="Consolas" w:cs="Consolas"/>
-          <w:color w:val="A31515"/>
-          <w:sz w:val="18"/>
-          <w:szCs w:val="18"/>
-        </w:rPr>
-        <w:t>"otp"</w:t>
-      </w:r>
-      <w:r>
-        <w:rPr>
-          <w:rFonts w:ascii="Consolas" w:eastAsia="Times New Roman" w:hAnsi="Consolas" w:cs="Consolas"/>
-          <w:color w:val="000000"/>
-          <w:sz w:val="18"/>
-          <w:szCs w:val="18"/>
-        </w:rPr>
-        <w:t>:</w:t>
-      </w:r>
-      <w:r>
-        <w:rPr>
-          <w:rFonts w:ascii="Consolas" w:eastAsia="Times New Roman" w:hAnsi="Consolas" w:cs="Consolas"/>
-          <w:color w:val="0451A5"/>
-          <w:sz w:val="18"/>
-          <w:szCs w:val="18"/>
-        </w:rPr>
-        <w:t>"65484"</w:t>
-      </w:r>
-    </w:p>
-    <w:p>
-      <w:pPr>
-        <w:shd w:val="clear" w:color="auto" w:fill="FFFFFE"/>
-        <w:spacing w:after="0" w:line="270" w:lineRule="atLeast"/>
-        <w:rPr>
-          <w:rFonts w:ascii="Consolas" w:eastAsia="Times New Roman" w:hAnsi="Consolas" w:cs="Consolas"/>
-          <w:color w:val="000000"/>
-          <w:sz w:val="18"/>
-          <w:szCs w:val="18"/>
-        </w:rPr>
-      </w:pPr>
-      <w:r>
-        <w:rPr>
-          <w:rFonts w:ascii="Consolas" w:eastAsia="Times New Roman" w:hAnsi="Consolas" w:cs="Consolas"/>
-          <w:color w:val="000000"/>
-          <w:sz w:val="18"/>
-          <w:szCs w:val="18"/>
-        </w:rPr>
-        <w:t>}</w:t>
-      </w:r>
-    </w:p>
-    <w:p>
-      <w:pPr>
-        <w:rPr>
-          <w:rFonts w:ascii="Verdana" w:hAnsi="Verdana"/>
-          <w:b/>
-          <w:bCs/>
-        </w:rPr>
-      </w:pPr>
-    </w:p>
-    <w:p>
-      <w:pPr>
-        <w:shd w:val="clear" w:color="auto" w:fill="FFFFFE"/>
-        <w:spacing w:after="0" w:line="270" w:lineRule="atLeast"/>
-        <w:rPr>
-          <w:rFonts w:ascii="Consolas" w:eastAsia="Times New Roman" w:hAnsi="Consolas" w:cs="Consolas"/>
-          <w:color w:val="000000"/>
-          <w:sz w:val="18"/>
-          <w:szCs w:val="18"/>
-        </w:rPr>
-      </w:pPr>
-      <w:r>
-        <w:rPr>
-          <w:rFonts w:ascii="Verdana" w:eastAsia="Times New Roman" w:hAnsi="Verdana" w:cs="Consolas"/>
-          <w:b/>
-          <w:bCs/>
-          <w:color w:val="000000"/>
-          <w:sz w:val="18"/>
-          <w:szCs w:val="18"/>
-        </w:rPr>
-        <w:t>Response</w:t>
-      </w:r>
-      <w:r>
-        <w:rPr>
-          <w:rFonts w:ascii="Verdana" w:eastAsia="Times New Roman" w:hAnsi="Verdana" w:cs="Consolas"/>
-          <w:color w:val="000000"/>
-          <w:sz w:val="18"/>
-          <w:szCs w:val="18"/>
-        </w:rPr>
-        <w:t>:</w:t>
-      </w:r>
-    </w:p>
-    <w:p>
-      <w:pPr>
-        <w:shd w:val="clear" w:color="auto" w:fill="FFFFFE"/>
-        <w:spacing w:after="0" w:line="270" w:lineRule="atLeast"/>
-        <w:rPr>
-          <w:rFonts w:ascii="Consolas" w:eastAsia="Times New Roman" w:hAnsi="Consolas" w:cs="Consolas"/>
-          <w:color w:val="000000"/>
-          <w:sz w:val="18"/>
-          <w:szCs w:val="18"/>
-        </w:rPr>
-      </w:pPr>
-      <w:r>
-        <w:rPr>
-          <w:rFonts w:ascii="Consolas" w:eastAsia="Times New Roman" w:hAnsi="Consolas" w:cs="Consolas"/>
-          <w:color w:val="000000"/>
-          <w:sz w:val="18"/>
-          <w:szCs w:val="18"/>
-        </w:rPr>
-        <w:t>{</w:t>
-      </w:r>
-    </w:p>
-    <w:p>
-      <w:pPr>
-        <w:shd w:val="clear" w:color="auto" w:fill="FFFFFE"/>
-        <w:spacing w:after="0" w:line="270" w:lineRule="atLeast"/>
-        <w:rPr>
-          <w:rFonts w:ascii="Consolas" w:eastAsia="Times New Roman" w:hAnsi="Consolas" w:cs="Consolas"/>
-          <w:color w:val="000000"/>
-          <w:sz w:val="18"/>
-          <w:szCs w:val="18"/>
-        </w:rPr>
-      </w:pPr>
-      <w:r>
-        <w:rPr>
-          <w:rFonts w:ascii="Consolas" w:eastAsia="Times New Roman" w:hAnsi="Consolas" w:cs="Consolas"/>
-          <w:color w:val="000000"/>
-          <w:sz w:val="18"/>
-          <w:szCs w:val="18"/>
-        </w:rPr>
-        <w:t>    </w:t>
-      </w:r>
-      <w:r>
-        <w:rPr>
-          <w:rFonts w:ascii="Consolas" w:eastAsia="Times New Roman" w:hAnsi="Consolas" w:cs="Consolas"/>
-          <w:color w:val="A31515"/>
-          <w:sz w:val="18"/>
-          <w:szCs w:val="18"/>
-        </w:rPr>
-        <w:t>"status"</w:t>
-      </w:r>
-      <w:r>
-        <w:rPr>
-          <w:rFonts w:ascii="Consolas" w:eastAsia="Times New Roman" w:hAnsi="Consolas" w:cs="Consolas"/>
-          <w:color w:val="000000"/>
-          <w:sz w:val="18"/>
-          <w:szCs w:val="18"/>
-        </w:rPr>
-        <w:t>: </w:t>
-      </w:r>
-      <w:r>
-        <w:rPr>
-          <w:rFonts w:ascii="Consolas" w:eastAsia="Times New Roman" w:hAnsi="Consolas" w:cs="Consolas"/>
-          <w:color w:val="0451A5"/>
-          <w:sz w:val="18"/>
-          <w:szCs w:val="18"/>
-        </w:rPr>
-        <w:t>"1"</w:t>
-      </w:r>
-      <w:r>
-        <w:rPr>
-          <w:rFonts w:ascii="Consolas" w:eastAsia="Times New Roman" w:hAnsi="Consolas" w:cs="Consolas"/>
-          <w:color w:val="000000"/>
-          <w:sz w:val="18"/>
-          <w:szCs w:val="18"/>
-        </w:rPr>
-        <w:t>,</w:t>
-      </w:r>
-    </w:p>
-    <w:p>
-      <w:pPr>
-        <w:shd w:val="clear" w:color="auto" w:fill="FFFFFE"/>
-        <w:spacing w:after="0" w:line="270" w:lineRule="atLeast"/>
-        <w:rPr>
-          <w:rFonts w:ascii="Consolas" w:eastAsia="Times New Roman" w:hAnsi="Consolas" w:cs="Consolas"/>
-          <w:color w:val="000000"/>
-          <w:sz w:val="18"/>
-          <w:szCs w:val="18"/>
-        </w:rPr>
-      </w:pPr>
-      <w:r>
-        <w:rPr>
-          <w:rFonts w:ascii="Consolas" w:eastAsia="Times New Roman" w:hAnsi="Consolas" w:cs="Consolas"/>
-          <w:color w:val="000000"/>
-          <w:sz w:val="18"/>
-          <w:szCs w:val="18"/>
-        </w:rPr>
-        <w:t>    </w:t>
-      </w:r>
-      <w:r>
-        <w:rPr>
-          <w:rFonts w:ascii="Consolas" w:eastAsia="Times New Roman" w:hAnsi="Consolas" w:cs="Consolas"/>
-          <w:color w:val="A31515"/>
-          <w:sz w:val="18"/>
-          <w:szCs w:val="18"/>
-        </w:rPr>
-        <w:t>"message"</w:t>
-      </w:r>
-      <w:r>
-        <w:rPr>
-          <w:rFonts w:ascii="Consolas" w:eastAsia="Times New Roman" w:hAnsi="Consolas" w:cs="Consolas"/>
-          <w:color w:val="000000"/>
-          <w:sz w:val="18"/>
-          <w:szCs w:val="18"/>
-        </w:rPr>
-        <w:t>: </w:t>
-      </w:r>
-      <w:r>
-        <w:rPr>
-          <w:rFonts w:ascii="Consolas" w:eastAsia="Times New Roman" w:hAnsi="Consolas" w:cs="Consolas"/>
-          <w:color w:val="0451A5"/>
-          <w:sz w:val="18"/>
-          <w:szCs w:val="18"/>
-        </w:rPr>
-        <w:t>"Registered Successfully"</w:t>
-      </w:r>
-      <w:r>
-        <w:rPr>
-          <w:rFonts w:ascii="Consolas" w:eastAsia="Times New Roman" w:hAnsi="Consolas" w:cs="Consolas"/>
-          <w:color w:val="000000"/>
-          <w:sz w:val="18"/>
-          <w:szCs w:val="18"/>
-        </w:rPr>
-        <w:t>,</w:t>
-      </w:r>
-    </w:p>
-    <w:p>
-      <w:pPr>
-        <w:shd w:val="clear" w:color="auto" w:fill="FFFFFE"/>
-        <w:spacing w:after="0" w:line="270" w:lineRule="atLeast"/>
-        <w:rPr>
-          <w:rFonts w:ascii="Consolas" w:eastAsia="Times New Roman" w:hAnsi="Consolas" w:cs="Consolas"/>
-          <w:color w:val="000000"/>
-          <w:sz w:val="18"/>
-          <w:szCs w:val="18"/>
-        </w:rPr>
-      </w:pPr>
-      <w:r>
-        <w:rPr>
-          <w:rFonts w:ascii="Consolas" w:eastAsia="Times New Roman" w:hAnsi="Consolas" w:cs="Consolas"/>
-          <w:color w:val="000000"/>
-          <w:sz w:val="18"/>
-          <w:szCs w:val="18"/>
-        </w:rPr>
-        <w:lastRenderedPageBreak/>
-        <w:t>    </w:t>
-      </w:r>
-      <w:r>
-        <w:rPr>
-          <w:rFonts w:ascii="Consolas" w:eastAsia="Times New Roman" w:hAnsi="Consolas" w:cs="Consolas"/>
-          <w:color w:val="A31515"/>
-          <w:sz w:val="18"/>
-          <w:szCs w:val="18"/>
-        </w:rPr>
-        <w:t>"data"</w:t>
-      </w:r>
-      <w:r>
-        <w:rPr>
-          <w:rFonts w:ascii="Consolas" w:eastAsia="Times New Roman" w:hAnsi="Consolas" w:cs="Consolas"/>
-          <w:color w:val="000000"/>
-          <w:sz w:val="18"/>
-          <w:szCs w:val="18"/>
-        </w:rPr>
-        <w:t>: {</w:t>
-      </w:r>
-    </w:p>
-    <w:p>
-      <w:pPr>
-        <w:shd w:val="clear" w:color="auto" w:fill="FFFFFE"/>
-        <w:spacing w:after="0" w:line="270" w:lineRule="atLeast"/>
-        <w:rPr>
-          <w:rFonts w:ascii="Consolas" w:eastAsia="Times New Roman" w:hAnsi="Consolas" w:cs="Consolas"/>
-          <w:color w:val="000000"/>
-          <w:sz w:val="18"/>
-          <w:szCs w:val="18"/>
-        </w:rPr>
-      </w:pPr>
-      <w:r>
-        <w:rPr>
-          <w:rFonts w:ascii="Consolas" w:eastAsia="Times New Roman" w:hAnsi="Consolas" w:cs="Consolas"/>
-          <w:color w:val="000000"/>
-          <w:sz w:val="18"/>
-          <w:szCs w:val="18"/>
-        </w:rPr>
-        <w:t>        </w:t>
-      </w:r>
-      <w:r>
-        <w:rPr>
-          <w:rFonts w:ascii="Consolas" w:eastAsia="Times New Roman" w:hAnsi="Consolas" w:cs="Consolas"/>
-          <w:color w:val="A31515"/>
-          <w:sz w:val="18"/>
-          <w:szCs w:val="18"/>
-        </w:rPr>
-        <w:t>"name"</w:t>
-      </w:r>
-      <w:r>
-        <w:rPr>
-          <w:rFonts w:ascii="Consolas" w:eastAsia="Times New Roman" w:hAnsi="Consolas" w:cs="Consolas"/>
-          <w:color w:val="000000"/>
-          <w:sz w:val="18"/>
-          <w:szCs w:val="18"/>
-        </w:rPr>
-        <w:t>: </w:t>
-      </w:r>
-      <w:r>
-        <w:rPr>
-          <w:rFonts w:ascii="Consolas" w:eastAsia="Times New Roman" w:hAnsi="Consolas" w:cs="Consolas"/>
-          <w:color w:val="0451A5"/>
-          <w:sz w:val="18"/>
-          <w:szCs w:val="18"/>
-        </w:rPr>
-        <w:t>"Prince"</w:t>
-      </w:r>
-      <w:r>
-        <w:rPr>
-          <w:rFonts w:ascii="Consolas" w:eastAsia="Times New Roman" w:hAnsi="Consolas" w:cs="Consolas"/>
-          <w:color w:val="000000"/>
-          <w:sz w:val="18"/>
-          <w:szCs w:val="18"/>
-        </w:rPr>
-        <w:t>,</w:t>
-      </w:r>
-    </w:p>
-    <w:p>
-      <w:pPr>
-        <w:shd w:val="clear" w:color="auto" w:fill="FFFFFE"/>
-        <w:spacing w:after="0" w:line="270" w:lineRule="atLeast"/>
-        <w:rPr>
-          <w:rFonts w:ascii="Consolas" w:eastAsia="Times New Roman" w:hAnsi="Consolas" w:cs="Consolas"/>
-          <w:color w:val="000000"/>
-          <w:sz w:val="18"/>
-          <w:szCs w:val="18"/>
-        </w:rPr>
-      </w:pPr>
-      <w:r>
-        <w:rPr>
-          <w:rFonts w:ascii="Consolas" w:eastAsia="Times New Roman" w:hAnsi="Consolas" w:cs="Consolas"/>
-          <w:color w:val="000000"/>
-          <w:sz w:val="18"/>
-          <w:szCs w:val="18"/>
-        </w:rPr>
-        <w:t>        </w:t>
-      </w:r>
-      <w:r>
-        <w:rPr>
-          <w:rFonts w:ascii="Consolas" w:eastAsia="Times New Roman" w:hAnsi="Consolas" w:cs="Consolas"/>
-          <w:color w:val="A31515"/>
-          <w:sz w:val="18"/>
-          <w:szCs w:val="18"/>
-        </w:rPr>
-        <w:t>"</w:t>
-      </w:r>
-      <w:proofErr w:type="spellStart"/>
-      <w:r>
-        <w:rPr>
-          <w:rFonts w:ascii="Consolas" w:eastAsia="Times New Roman" w:hAnsi="Consolas" w:cs="Consolas"/>
-          <w:color w:val="A31515"/>
-          <w:sz w:val="18"/>
-          <w:szCs w:val="18"/>
-        </w:rPr>
-        <w:t>otp</w:t>
-      </w:r>
-      <w:proofErr w:type="spellEnd"/>
-      <w:r>
-        <w:rPr>
-          <w:rFonts w:ascii="Consolas" w:eastAsia="Times New Roman" w:hAnsi="Consolas" w:cs="Consolas"/>
-          <w:color w:val="A31515"/>
-          <w:sz w:val="18"/>
-          <w:szCs w:val="18"/>
-        </w:rPr>
-        <w:t>"</w:t>
-      </w:r>
-      <w:r>
-        <w:rPr>
-          <w:rFonts w:ascii="Consolas" w:eastAsia="Times New Roman" w:hAnsi="Consolas" w:cs="Consolas"/>
-          <w:color w:val="000000"/>
-          <w:sz w:val="18"/>
-          <w:szCs w:val="18"/>
-        </w:rPr>
-        <w:t>: </w:t>
-      </w:r>
-      <w:r>
-        <w:rPr>
-          <w:rFonts w:ascii="Consolas" w:eastAsia="Times New Roman" w:hAnsi="Consolas" w:cs="Consolas"/>
-          <w:color w:val="0451A5"/>
-          <w:sz w:val="18"/>
-          <w:szCs w:val="18"/>
-        </w:rPr>
-        <w:t>"65484"</w:t>
-      </w:r>
-      <w:r>
-        <w:rPr>
-          <w:rFonts w:ascii="Consolas" w:eastAsia="Times New Roman" w:hAnsi="Consolas" w:cs="Consolas"/>
-          <w:color w:val="000000"/>
-          <w:sz w:val="18"/>
-          <w:szCs w:val="18"/>
-        </w:rPr>
-        <w:t>,</w:t>
-      </w:r>
-    </w:p>
-    <w:p>
-      <w:pPr>
-        <w:shd w:val="clear" w:color="auto" w:fill="FFFFFE"/>
-        <w:spacing w:after="0" w:line="270" w:lineRule="atLeast"/>
-        <w:rPr>
-          <w:rFonts w:ascii="Consolas" w:eastAsia="Times New Roman" w:hAnsi="Consolas" w:cs="Consolas"/>
-          <w:color w:val="000000"/>
-          <w:sz w:val="18"/>
-          <w:szCs w:val="18"/>
-        </w:rPr>
-      </w:pPr>
-      <w:r>
-        <w:rPr>
-          <w:rFonts w:ascii="Consolas" w:eastAsia="Times New Roman" w:hAnsi="Consolas" w:cs="Consolas"/>
-          <w:color w:val="000000"/>
-          <w:sz w:val="18"/>
-          <w:szCs w:val="18"/>
-        </w:rPr>
-        <w:t>        </w:t>
-      </w:r>
-      <w:r>
-        <w:rPr>
-          <w:rFonts w:ascii="Consolas" w:eastAsia="Times New Roman" w:hAnsi="Consolas" w:cs="Consolas"/>
-          <w:color w:val="A31515"/>
-          <w:sz w:val="18"/>
-          <w:szCs w:val="18"/>
-        </w:rPr>
-        <w:t>"email"</w:t>
-      </w:r>
-      <w:r>
-        <w:rPr>
-          <w:rFonts w:ascii="Consolas" w:eastAsia="Times New Roman" w:hAnsi="Consolas" w:cs="Consolas"/>
-          <w:color w:val="000000"/>
-          <w:sz w:val="18"/>
-          <w:szCs w:val="18"/>
-        </w:rPr>
-        <w:t>: </w:t>
-      </w:r>
-      <w:r>
-        <w:rPr>
-          <w:rFonts w:ascii="Consolas" w:eastAsia="Times New Roman" w:hAnsi="Consolas" w:cs="Consolas"/>
-          <w:color w:val="0451A5"/>
-          <w:sz w:val="18"/>
-          <w:szCs w:val="18"/>
-        </w:rPr>
-        <w:t>"Smayan.def@gmail.com"</w:t>
-      </w:r>
-      <w:r>
-        <w:rPr>
-          <w:rFonts w:ascii="Consolas" w:eastAsia="Times New Roman" w:hAnsi="Consolas" w:cs="Consolas"/>
-          <w:color w:val="000000"/>
-          <w:sz w:val="18"/>
-          <w:szCs w:val="18"/>
-        </w:rPr>
-        <w:t>,</w:t>
-      </w:r>
-    </w:p>
-    <w:p>
-      <w:pPr>
-        <w:shd w:val="clear" w:color="auto" w:fill="FFFFFE"/>
-        <w:spacing w:after="0" w:line="270" w:lineRule="atLeast"/>
-        <w:rPr>
-          <w:rFonts w:ascii="Consolas" w:eastAsia="Times New Roman" w:hAnsi="Consolas" w:cs="Consolas"/>
-          <w:color w:val="000000"/>
-          <w:sz w:val="18"/>
-          <w:szCs w:val="18"/>
-        </w:rPr>
-      </w:pPr>
-      <w:r>
-        <w:rPr>
-          <w:rFonts w:ascii="Consolas" w:eastAsia="Times New Roman" w:hAnsi="Consolas" w:cs="Consolas"/>
-          <w:color w:val="000000"/>
-          <w:sz w:val="18"/>
-          <w:szCs w:val="18"/>
-        </w:rPr>
-        <w:t>        </w:t>
-      </w:r>
-      <w:r>
-        <w:rPr>
-          <w:rFonts w:ascii="Consolas" w:eastAsia="Times New Roman" w:hAnsi="Consolas" w:cs="Consolas"/>
-          <w:color w:val="A31515"/>
-          <w:sz w:val="18"/>
-          <w:szCs w:val="18"/>
-        </w:rPr>
-        <w:t>"phone"</w:t>
-      </w:r>
-      <w:r>
-        <w:rPr>
-          <w:rFonts w:ascii="Consolas" w:eastAsia="Times New Roman" w:hAnsi="Consolas" w:cs="Consolas"/>
-          <w:color w:val="000000"/>
-          <w:sz w:val="18"/>
-          <w:szCs w:val="18"/>
-        </w:rPr>
-        <w:t>: </w:t>
-      </w:r>
-      <w:r>
-        <w:rPr>
-          <w:rFonts w:ascii="Consolas" w:eastAsia="Times New Roman" w:hAnsi="Consolas" w:cs="Consolas"/>
-          <w:color w:val="0451A5"/>
-          <w:sz w:val="18"/>
-          <w:szCs w:val="18"/>
-        </w:rPr>
-        <w:t>"919916457575"</w:t>
-      </w:r>
-      <w:r>
-        <w:rPr>
-          <w:rFonts w:ascii="Consolas" w:eastAsia="Times New Roman" w:hAnsi="Consolas" w:cs="Consolas"/>
-          <w:color w:val="000000"/>
-          <w:sz w:val="18"/>
-          <w:szCs w:val="18"/>
-        </w:rPr>
-        <w:t>,</w:t>
-      </w:r>
-    </w:p>
-    <w:p>
-      <w:pPr>
-        <w:shd w:val="clear" w:color="auto" w:fill="FFFFFE"/>
-        <w:spacing w:after="0" w:line="270" w:lineRule="atLeast"/>
-        <w:rPr>
-          <w:rFonts w:ascii="Consolas" w:eastAsia="Times New Roman" w:hAnsi="Consolas" w:cs="Consolas"/>
-          <w:color w:val="000000"/>
-          <w:sz w:val="18"/>
-          <w:szCs w:val="18"/>
-        </w:rPr>
-      </w:pPr>
-      <w:r>
-        <w:rPr>
-          <w:rFonts w:ascii="Consolas" w:eastAsia="Times New Roman" w:hAnsi="Consolas" w:cs="Consolas"/>
-          <w:color w:val="000000"/>
-          <w:sz w:val="18"/>
-          <w:szCs w:val="18"/>
-        </w:rPr>
-        <w:t>        </w:t>
-      </w:r>
-      <w:r>
-        <w:rPr>
-          <w:rFonts w:ascii="Consolas" w:eastAsia="Times New Roman" w:hAnsi="Consolas" w:cs="Consolas"/>
-          <w:color w:val="A31515"/>
-          <w:sz w:val="18"/>
-          <w:szCs w:val="18"/>
-        </w:rPr>
-        <w:t>"password"</w:t>
-      </w:r>
-      <w:r>
-        <w:rPr>
-          <w:rFonts w:ascii="Consolas" w:eastAsia="Times New Roman" w:hAnsi="Consolas" w:cs="Consolas"/>
-          <w:color w:val="000000"/>
-          <w:sz w:val="18"/>
-          <w:szCs w:val="18"/>
-        </w:rPr>
-        <w:t>: </w:t>
-      </w:r>
-      <w:r>
-        <w:rPr>
-          <w:rFonts w:ascii="Consolas" w:eastAsia="Times New Roman" w:hAnsi="Consolas" w:cs="Consolas"/>
-          <w:color w:val="0451A5"/>
-          <w:sz w:val="18"/>
-          <w:szCs w:val="18"/>
-        </w:rPr>
-        <w:t>"password"</w:t>
-      </w:r>
-      <w:r>
-        <w:rPr>
-          <w:rFonts w:ascii="Consolas" w:eastAsia="Times New Roman" w:hAnsi="Consolas" w:cs="Consolas"/>
-          <w:color w:val="000000"/>
-          <w:sz w:val="18"/>
-          <w:szCs w:val="18"/>
-        </w:rPr>
-        <w:t>,</w:t>
-      </w:r>
-    </w:p>
-    <w:p>
-      <w:pPr>
-        <w:shd w:val="clear" w:color="auto" w:fill="FFFFFE"/>
-        <w:spacing w:after="0" w:line="270" w:lineRule="atLeast"/>
-        <w:rPr>
-          <w:rFonts w:ascii="Consolas" w:eastAsia="Times New Roman" w:hAnsi="Consolas" w:cs="Consolas"/>
-          <w:color w:val="000000"/>
-          <w:sz w:val="18"/>
-          <w:szCs w:val="18"/>
-        </w:rPr>
-      </w:pPr>
-      <w:r>
-        <w:rPr>
-          <w:rFonts w:ascii="Consolas" w:eastAsia="Times New Roman" w:hAnsi="Consolas" w:cs="Consolas"/>
-          <w:color w:val="000000"/>
-          <w:sz w:val="18"/>
-          <w:szCs w:val="18"/>
-        </w:rPr>
-        <w:t>        </w:t>
-      </w:r>
-      <w:r>
-        <w:rPr>
-          <w:rFonts w:ascii="Consolas" w:eastAsia="Times New Roman" w:hAnsi="Consolas" w:cs="Consolas"/>
-          <w:color w:val="A31515"/>
-          <w:sz w:val="18"/>
-          <w:szCs w:val="18"/>
-        </w:rPr>
-        <w:t>"</w:t>
-      </w:r>
-      <w:proofErr w:type="spellStart"/>
-      <w:r>
-        <w:rPr>
-          <w:rFonts w:ascii="Consolas" w:eastAsia="Times New Roman" w:hAnsi="Consolas" w:cs="Consolas"/>
-          <w:color w:val="A31515"/>
-          <w:sz w:val="18"/>
-          <w:szCs w:val="18"/>
-        </w:rPr>
-        <w:t>created_by</w:t>
-      </w:r>
-      <w:proofErr w:type="spellEnd"/>
-      <w:r>
-        <w:rPr>
-          <w:rFonts w:ascii="Consolas" w:eastAsia="Times New Roman" w:hAnsi="Consolas" w:cs="Consolas"/>
-          <w:color w:val="A31515"/>
-          <w:sz w:val="18"/>
-          <w:szCs w:val="18"/>
-        </w:rPr>
-        <w:t>"</w:t>
-      </w:r>
-      <w:r>
-        <w:rPr>
-          <w:rFonts w:ascii="Consolas" w:eastAsia="Times New Roman" w:hAnsi="Consolas" w:cs="Consolas"/>
-          <w:color w:val="000000"/>
-          <w:sz w:val="18"/>
-          <w:szCs w:val="18"/>
-        </w:rPr>
-        <w:t>: </w:t>
-      </w:r>
-      <w:r>
-        <w:rPr>
-          <w:rFonts w:ascii="Consolas" w:eastAsia="Times New Roman" w:hAnsi="Consolas" w:cs="Consolas"/>
-          <w:color w:val="0451A5"/>
-          <w:sz w:val="18"/>
-          <w:szCs w:val="18"/>
-        </w:rPr>
-        <w:t>"Admin"</w:t>
-      </w:r>
-      <w:r>
-        <w:rPr>
-          <w:rFonts w:ascii="Consolas" w:eastAsia="Times New Roman" w:hAnsi="Consolas" w:cs="Consolas"/>
-          <w:color w:val="000000"/>
-          <w:sz w:val="18"/>
-          <w:szCs w:val="18"/>
-        </w:rPr>
-        <w:t>,</w:t>
-      </w:r>
-    </w:p>
-    <w:p>
-      <w:pPr>
-        <w:shd w:val="clear" w:color="auto" w:fill="FFFFFE"/>
-        <w:spacing w:after="0" w:line="270" w:lineRule="atLeast"/>
-        <w:rPr>
-          <w:rFonts w:ascii="Consolas" w:eastAsia="Times New Roman" w:hAnsi="Consolas" w:cs="Consolas"/>
-          <w:color w:val="000000"/>
-          <w:sz w:val="18"/>
-          <w:szCs w:val="18"/>
-        </w:rPr>
-      </w:pPr>
-      <w:r>
-        <w:rPr>
-          <w:rFonts w:ascii="Consolas" w:eastAsia="Times New Roman" w:hAnsi="Consolas" w:cs="Consolas"/>
-          <w:color w:val="000000"/>
-          <w:sz w:val="18"/>
-          <w:szCs w:val="18"/>
-        </w:rPr>
-        <w:t>        </w:t>
-      </w:r>
-      <w:r>
-        <w:rPr>
-          <w:rFonts w:ascii="Consolas" w:eastAsia="Times New Roman" w:hAnsi="Consolas" w:cs="Consolas"/>
-          <w:color w:val="A31515"/>
-          <w:sz w:val="18"/>
-          <w:szCs w:val="18"/>
-        </w:rPr>
-        <w:t>"</w:t>
-      </w:r>
-      <w:proofErr w:type="spellStart"/>
-      <w:r>
-        <w:rPr>
-          <w:rFonts w:ascii="Consolas" w:eastAsia="Times New Roman" w:hAnsi="Consolas" w:cs="Consolas"/>
-          <w:color w:val="A31515"/>
-          <w:sz w:val="18"/>
-          <w:szCs w:val="18"/>
-        </w:rPr>
-        <w:t>updated_at</w:t>
-      </w:r>
-      <w:proofErr w:type="spellEnd"/>
-      <w:r>
-        <w:rPr>
-          <w:rFonts w:ascii="Consolas" w:eastAsia="Times New Roman" w:hAnsi="Consolas" w:cs="Consolas"/>
-          <w:color w:val="A31515"/>
-          <w:sz w:val="18"/>
-          <w:szCs w:val="18"/>
-        </w:rPr>
-        <w:t>"</w:t>
-      </w:r>
-      <w:r>
-        <w:rPr>
-          <w:rFonts w:ascii="Consolas" w:eastAsia="Times New Roman" w:hAnsi="Consolas" w:cs="Consolas"/>
-          <w:color w:val="000000"/>
-          <w:sz w:val="18"/>
-          <w:szCs w:val="18"/>
-        </w:rPr>
-        <w:t>: </w:t>
-      </w:r>
-      <w:r>
-        <w:rPr>
-          <w:rFonts w:ascii="Consolas" w:eastAsia="Times New Roman" w:hAnsi="Consolas" w:cs="Consolas"/>
-          <w:color w:val="0451A5"/>
-          <w:sz w:val="18"/>
-          <w:szCs w:val="18"/>
-        </w:rPr>
-        <w:t>"2021-06-22T04:44:53.000000Z"</w:t>
-      </w:r>
-      <w:r>
-        <w:rPr>
-          <w:rFonts w:ascii="Consolas" w:eastAsia="Times New Roman" w:hAnsi="Consolas" w:cs="Consolas"/>
-          <w:color w:val="000000"/>
-          <w:sz w:val="18"/>
-          <w:szCs w:val="18"/>
-        </w:rPr>
-        <w:t>,</w:t>
-      </w:r>
-    </w:p>
-    <w:p>
-      <w:pPr>
-        <w:shd w:val="clear" w:color="auto" w:fill="FFFFFE"/>
-        <w:spacing w:after="0" w:line="270" w:lineRule="atLeast"/>
-        <w:rPr>
-          <w:rFonts w:ascii="Consolas" w:eastAsia="Times New Roman" w:hAnsi="Consolas" w:cs="Consolas"/>
-          <w:color w:val="000000"/>
-          <w:sz w:val="18"/>
-          <w:szCs w:val="18"/>
-        </w:rPr>
-      </w:pPr>
-      <w:r>
-        <w:rPr>
-          <w:rFonts w:ascii="Consolas" w:eastAsia="Times New Roman" w:hAnsi="Consolas" w:cs="Consolas"/>
-          <w:color w:val="000000"/>
-          <w:sz w:val="18"/>
-          <w:szCs w:val="18"/>
-        </w:rPr>
-        <w:t>        </w:t>
-      </w:r>
-      <w:r>
-        <w:rPr>
-          <w:rFonts w:ascii="Consolas" w:eastAsia="Times New Roman" w:hAnsi="Consolas" w:cs="Consolas"/>
-          <w:color w:val="A31515"/>
-          <w:sz w:val="18"/>
-          <w:szCs w:val="18"/>
-        </w:rPr>
-        <w:t>"</w:t>
-      </w:r>
-      <w:proofErr w:type="spellStart"/>
-      <w:r>
-        <w:rPr>
-          <w:rFonts w:ascii="Consolas" w:eastAsia="Times New Roman" w:hAnsi="Consolas" w:cs="Consolas"/>
-          <w:color w:val="A31515"/>
-          <w:sz w:val="18"/>
-          <w:szCs w:val="18"/>
-        </w:rPr>
-        <w:t>created_at</w:t>
-      </w:r>
-      <w:proofErr w:type="spellEnd"/>
-      <w:r>
-        <w:rPr>
-          <w:rFonts w:ascii="Consolas" w:eastAsia="Times New Roman" w:hAnsi="Consolas" w:cs="Consolas"/>
-          <w:color w:val="A31515"/>
-          <w:sz w:val="18"/>
-          <w:szCs w:val="18"/>
-        </w:rPr>
-        <w:t>"</w:t>
-      </w:r>
-      <w:r>
-        <w:rPr>
-          <w:rFonts w:ascii="Consolas" w:eastAsia="Times New Roman" w:hAnsi="Consolas" w:cs="Consolas"/>
-          <w:color w:val="000000"/>
-          <w:sz w:val="18"/>
-          <w:szCs w:val="18"/>
-        </w:rPr>
-        <w:t>: </w:t>
-      </w:r>
-      <w:r>
-        <w:rPr>
-          <w:rFonts w:ascii="Consolas" w:eastAsia="Times New Roman" w:hAnsi="Consolas" w:cs="Consolas"/>
-          <w:color w:val="0451A5"/>
-          <w:sz w:val="18"/>
-          <w:szCs w:val="18"/>
-        </w:rPr>
-        <w:t>"2021-06-22T04:44:53.000000Z"</w:t>
-      </w:r>
-      <w:r>
-        <w:rPr>
-          <w:rFonts w:ascii="Consolas" w:eastAsia="Times New Roman" w:hAnsi="Consolas" w:cs="Consolas"/>
-          <w:color w:val="000000"/>
-          <w:sz w:val="18"/>
-          <w:szCs w:val="18"/>
-        </w:rPr>
-        <w:t>,</w:t>
-      </w:r>
-    </w:p>
-    <w:p>
-      <w:pPr>
-        <w:shd w:val="clear" w:color="auto" w:fill="FFFFFE"/>
-        <w:spacing w:after="0" w:line="270" w:lineRule="atLeast"/>
-        <w:rPr>
-          <w:rFonts w:ascii="Consolas" w:eastAsia="Times New Roman" w:hAnsi="Consolas" w:cs="Consolas"/>
-          <w:color w:val="000000"/>
-          <w:sz w:val="18"/>
-          <w:szCs w:val="18"/>
-        </w:rPr>
-      </w:pPr>
-      <w:r>
-        <w:rPr>
-          <w:rFonts w:ascii="Consolas" w:eastAsia="Times New Roman" w:hAnsi="Consolas" w:cs="Consolas"/>
-          <w:color w:val="000000"/>
-          <w:sz w:val="18"/>
-          <w:szCs w:val="18"/>
-        </w:rPr>
-        <w:t>        </w:t>
-      </w:r>
-      <w:r>
-        <w:rPr>
-          <w:rFonts w:ascii="Consolas" w:eastAsia="Times New Roman" w:hAnsi="Consolas" w:cs="Consolas"/>
-          <w:color w:val="A31515"/>
-          <w:sz w:val="18"/>
-          <w:szCs w:val="18"/>
-        </w:rPr>
-        <w:t>"id"</w:t>
-      </w:r>
-      <w:r>
-        <w:rPr>
-          <w:rFonts w:ascii="Consolas" w:eastAsia="Times New Roman" w:hAnsi="Consolas" w:cs="Consolas"/>
-          <w:color w:val="000000"/>
-          <w:sz w:val="18"/>
-          <w:szCs w:val="18"/>
-        </w:rPr>
-        <w:t>: </w:t>
-      </w:r>
-      <w:r>
-        <w:rPr>
-          <w:rFonts w:ascii="Consolas" w:eastAsia="Times New Roman" w:hAnsi="Consolas" w:cs="Consolas"/>
-          <w:color w:val="098658"/>
-          <w:sz w:val="18"/>
-          <w:szCs w:val="18"/>
-        </w:rPr>
-        <w:t>1</w:t>
-      </w:r>
-    </w:p>
-    <w:p>
-      <w:pPr>
-        <w:shd w:val="clear" w:color="auto" w:fill="FFFFFE"/>
-        <w:spacing w:after="0" w:line="270" w:lineRule="atLeast"/>
-        <w:rPr>
-          <w:rFonts w:ascii="Consolas" w:eastAsia="Times New Roman" w:hAnsi="Consolas" w:cs="Consolas"/>
-          <w:color w:val="000000"/>
-          <w:sz w:val="18"/>
-          <w:szCs w:val="18"/>
-        </w:rPr>
-      </w:pPr>
-      <w:r>
-        <w:rPr>
-          <w:rFonts w:ascii="Consolas" w:eastAsia="Times New Roman" w:hAnsi="Consolas" w:cs="Consolas"/>
-          <w:color w:val="000000"/>
-          <w:sz w:val="18"/>
-          <w:szCs w:val="18"/>
-        </w:rPr>
-        <w:t>    }</w:t>
-      </w:r>
-    </w:p>
-    <w:p>
-      <w:pPr>
-        <w:shd w:val="clear" w:color="auto" w:fill="FFFFFE"/>
-        <w:spacing w:after="0" w:line="270" w:lineRule="atLeast"/>
-        <w:rPr>
-          <w:rFonts w:ascii="Consolas" w:eastAsia="Times New Roman" w:hAnsi="Consolas" w:cs="Consolas"/>
-          <w:color w:val="000000"/>
-          <w:sz w:val="18"/>
-          <w:szCs w:val="18"/>
-        </w:rPr>
-      </w:pPr>
-      <w:r>
-        <w:rPr>
-          <w:rFonts w:ascii="Consolas" w:eastAsia="Times New Roman" w:hAnsi="Consolas" w:cs="Consolas"/>
-          <w:color w:val="000000"/>
-          <w:sz w:val="18"/>
-          <w:szCs w:val="18"/>
-        </w:rPr>
-        <w:t>}</w:t>
-      </w:r>
-    </w:p>
-    <w:p>
-      <w:pPr>
-        <w:shd w:val="clear" w:color="auto" w:fill="FFFFFE"/>
-        <w:spacing w:after="0" w:line="270" w:lineRule="atLeast"/>
-        <w:rPr>
-          <w:rFonts w:ascii="Verdana" w:eastAsia="Times New Roman" w:hAnsi="Verdana" w:cs="Consolas"/>
-          <w:color w:val="000000"/>
-          <w:sz w:val="18"/>
-          <w:szCs w:val="18"/>
-        </w:rPr>
-      </w:pPr>
-    </w:p>
-    <w:p>
-      <w:pPr>
-        <w:shd w:val="clear" w:color="auto" w:fill="FFFFFE"/>
-        <w:spacing w:after="0" w:line="270" w:lineRule="atLeast"/>
-        <w:rPr>
-          <w:rFonts w:ascii="Verdana" w:hAnsi="Verdana"/>
-          <w:b/>
-          <w:bCs/>
-        </w:rPr>
-      </w:pPr>
-      <w:r>
-        <w:rPr>
-          <w:rFonts w:ascii="Verdana" w:hAnsi="Verdana"/>
-          <w:b/>
-          <w:bCs/>
-        </w:rPr>
-        <w:t>Invalid Response:</w:t>
-      </w:r>
-    </w:p>
-    <w:p>
-      <w:pPr>
-        <w:shd w:val="clear" w:color="auto" w:fill="FFFFFE"/>
-        <w:spacing w:after="0" w:line="270" w:lineRule="atLeast"/>
-        <w:rPr>
-          <w:rFonts w:ascii="Verdana" w:hAnsi="Verdana"/>
-          <w:b/>
-          <w:bCs/>
-        </w:rPr>
-      </w:pPr>
-    </w:p>
-    <w:p>
-      <w:pPr>
-        <w:shd w:val="clear" w:color="auto" w:fill="FFFFFE"/>
-        <w:spacing w:after="0" w:line="270" w:lineRule="atLeast"/>
-        <w:rPr>
-          <w:rFonts w:ascii="Consolas" w:eastAsia="Times New Roman" w:hAnsi="Consolas" w:cs="Consolas"/>
-          <w:color w:val="000000"/>
-          <w:sz w:val="18"/>
-          <w:szCs w:val="18"/>
-        </w:rPr>
-      </w:pPr>
-      <w:r>
-        <w:rPr>
-          <w:rFonts w:ascii="Consolas" w:eastAsia="Times New Roman" w:hAnsi="Consolas" w:cs="Consolas"/>
-          <w:color w:val="000000"/>
-          <w:sz w:val="18"/>
-          <w:szCs w:val="18"/>
-        </w:rPr>
-        <w:t>{</w:t>
-      </w:r>
-    </w:p>
-    <w:p>
-      <w:pPr>
-        <w:shd w:val="clear" w:color="auto" w:fill="FFFFFE"/>
-        <w:spacing w:after="0" w:line="270" w:lineRule="atLeast"/>
-        <w:rPr>
-          <w:rFonts w:ascii="Consolas" w:eastAsia="Times New Roman" w:hAnsi="Consolas" w:cs="Consolas"/>
-          <w:color w:val="000000"/>
-          <w:sz w:val="18"/>
-          <w:szCs w:val="18"/>
-        </w:rPr>
-      </w:pPr>
-      <w:r>
-        <w:rPr>
-          <w:rFonts w:ascii="Consolas" w:eastAsia="Times New Roman" w:hAnsi="Consolas" w:cs="Consolas"/>
-          <w:color w:val="000000"/>
-          <w:sz w:val="18"/>
-          <w:szCs w:val="18"/>
-        </w:rPr>
-        <w:t>    </w:t>
-      </w:r>
-      <w:r>
-        <w:rPr>
-          <w:rFonts w:ascii="Consolas" w:eastAsia="Times New Roman" w:hAnsi="Consolas" w:cs="Consolas"/>
-          <w:color w:val="A31515"/>
-          <w:sz w:val="18"/>
-          <w:szCs w:val="18"/>
-        </w:rPr>
-        <w:t>"status"</w:t>
-      </w:r>
-      <w:r>
-        <w:rPr>
-          <w:rFonts w:ascii="Consolas" w:eastAsia="Times New Roman" w:hAnsi="Consolas" w:cs="Consolas"/>
-          <w:color w:val="000000"/>
-          <w:sz w:val="18"/>
-          <w:szCs w:val="18"/>
-        </w:rPr>
-        <w:t>: </w:t>
-      </w:r>
-      <w:r>
-        <w:rPr>
-          <w:rFonts w:ascii="Consolas" w:eastAsia="Times New Roman" w:hAnsi="Consolas" w:cs="Consolas"/>
-          <w:color w:val="0451A5"/>
-          <w:sz w:val="18"/>
-          <w:szCs w:val="18"/>
-        </w:rPr>
-        <w:t>"1"</w:t>
-      </w:r>
-      <w:r>
-        <w:rPr>
-          <w:rFonts w:ascii="Consolas" w:eastAsia="Times New Roman" w:hAnsi="Consolas" w:cs="Consolas"/>
-          <w:color w:val="000000"/>
-          <w:sz w:val="18"/>
-          <w:szCs w:val="18"/>
-        </w:rPr>
-        <w:t>,</w:t>
-      </w:r>
-    </w:p>
-    <w:p>
-      <w:pPr>
-        <w:shd w:val="clear" w:color="auto" w:fill="FFFFFE"/>
-        <w:spacing w:after="0" w:line="270" w:lineRule="atLeast"/>
-        <w:rPr>
-          <w:rFonts w:ascii="Consolas" w:eastAsia="Times New Roman" w:hAnsi="Consolas" w:cs="Consolas"/>
-          <w:color w:val="000000"/>
-          <w:sz w:val="18"/>
-          <w:szCs w:val="18"/>
-        </w:rPr>
-      </w:pPr>
-      <w:r>
-        <w:rPr>
-          <w:rFonts w:ascii="Consolas" w:eastAsia="Times New Roman" w:hAnsi="Consolas" w:cs="Consolas"/>
-          <w:color w:val="000000"/>
-          <w:sz w:val="18"/>
-          <w:szCs w:val="18"/>
-        </w:rPr>
-        <w:t>    </w:t>
-      </w:r>
-      <w:r>
-        <w:rPr>
-          <w:rFonts w:ascii="Consolas" w:eastAsia="Times New Roman" w:hAnsi="Consolas" w:cs="Consolas"/>
-          <w:color w:val="A31515"/>
-          <w:sz w:val="18"/>
-          <w:szCs w:val="18"/>
-        </w:rPr>
-        <w:t>"message"</w:t>
-      </w:r>
-      <w:r>
-        <w:rPr>
-          <w:rFonts w:ascii="Consolas" w:eastAsia="Times New Roman" w:hAnsi="Consolas" w:cs="Consolas"/>
-          <w:color w:val="000000"/>
-          <w:sz w:val="18"/>
-          <w:szCs w:val="18"/>
-        </w:rPr>
-        <w:t>: </w:t>
-      </w:r>
-      <w:r>
-        <w:rPr>
-          <w:rFonts w:ascii="Consolas" w:eastAsia="Times New Roman" w:hAnsi="Consolas" w:cs="Consolas"/>
-          <w:color w:val="0451A5"/>
-          <w:sz w:val="18"/>
-          <w:szCs w:val="18"/>
-        </w:rPr>
-        <w:t>"Invalid OTP"</w:t>
-      </w:r>
-      <w:r>
-        <w:rPr>
-          <w:rFonts w:ascii="Consolas" w:eastAsia="Times New Roman" w:hAnsi="Consolas" w:cs="Consolas"/>
-          <w:color w:val="000000"/>
-          <w:sz w:val="18"/>
-          <w:szCs w:val="18"/>
-        </w:rPr>
-        <w:t>,</w:t>
-      </w:r>
-    </w:p>
-    <w:p>
-      <w:pPr>
-        <w:shd w:val="clear" w:color="auto" w:fill="FFFFFE"/>
-        <w:spacing w:after="0" w:line="270" w:lineRule="atLeast"/>
-        <w:rPr>
-          <w:rFonts w:ascii="Consolas" w:eastAsia="Times New Roman" w:hAnsi="Consolas" w:cs="Consolas"/>
-          <w:color w:val="000000"/>
-          <w:sz w:val="18"/>
-          <w:szCs w:val="18"/>
-        </w:rPr>
-      </w:pPr>
-      <w:r>
-        <w:rPr>
-          <w:rFonts w:ascii="Consolas" w:eastAsia="Times New Roman" w:hAnsi="Consolas" w:cs="Consolas"/>
-          <w:color w:val="000000"/>
-          <w:sz w:val="18"/>
-          <w:szCs w:val="18"/>
-        </w:rPr>
-        <w:t>    </w:t>
-      </w:r>
-      <w:r>
-        <w:rPr>
-          <w:rFonts w:ascii="Consolas" w:eastAsia="Times New Roman" w:hAnsi="Consolas" w:cs="Consolas"/>
-          <w:color w:val="A31515"/>
-          <w:sz w:val="18"/>
-          <w:szCs w:val="18"/>
-        </w:rPr>
-        <w:t>"data"</w:t>
-      </w:r>
-      <w:r>
-        <w:rPr>
-          <w:rFonts w:ascii="Consolas" w:eastAsia="Times New Roman" w:hAnsi="Consolas" w:cs="Consolas"/>
-          <w:color w:val="000000"/>
-          <w:sz w:val="18"/>
-          <w:szCs w:val="18"/>
-        </w:rPr>
-        <w:t>: </w:t>
-      </w:r>
-      <w:r>
-        <w:rPr>
-          <w:rFonts w:ascii="Consolas" w:eastAsia="Times New Roman" w:hAnsi="Consolas" w:cs="Consolas"/>
-          <w:color w:val="0451A5"/>
-          <w:sz w:val="18"/>
-          <w:szCs w:val="18"/>
-        </w:rPr>
-        <w:t>"79114"</w:t>
-      </w:r>
-    </w:p>
-    <w:p>
-      <w:pPr>
-        <w:shd w:val="clear" w:color="auto" w:fill="FFFFFE"/>
-        <w:spacing w:after="0" w:line="270" w:lineRule="atLeast"/>
-        <w:rPr>
-          <w:rFonts w:ascii="Consolas" w:eastAsia="Times New Roman" w:hAnsi="Consolas" w:cs="Consolas"/>
-          <w:color w:val="000000"/>
-          <w:sz w:val="18"/>
-          <w:szCs w:val="18"/>
-        </w:rPr>
-      </w:pPr>
-      <w:r>
-        <w:rPr>
-          <w:rFonts w:ascii="Consolas" w:eastAsia="Times New Roman" w:hAnsi="Consolas" w:cs="Consolas"/>
-          <w:color w:val="000000"/>
-          <w:sz w:val="18"/>
-          <w:szCs w:val="18"/>
-        </w:rPr>
-        <w:t>}</w:t>
-      </w:r>
-    </w:p>
-    <w:p>
-      <w:pPr>
-        <w:shd w:val="clear" w:color="auto" w:fill="FFFFFE"/>
-        <w:spacing w:after="0" w:line="270" w:lineRule="atLeast"/>
-        <w:rPr>
-          <w:rFonts w:ascii="Verdana" w:eastAsia="Times New Roman" w:hAnsi="Verdana" w:cs="Consolas"/>
-          <w:color w:val="000000"/>
-          <w:sz w:val="18"/>
-          <w:szCs w:val="18"/>
-        </w:rPr>
-      </w:pPr>
-    </w:p>
-    <w:p>
-      <w:pPr>
-        <w:pStyle w:val="Heading2"/>
-        <w:numPr>
-          <w:ilvl w:val="0"/>
-          <w:numId w:val="0"/>
-        </w:numPr>
-        <w:rPr>
-          <w:rFonts w:ascii="Verdana" w:hAnsi="Verdana"/>
-          <w:b/>
-          <w:bCs w:val="0"/>
-          <w:sz w:val="24"/>
-          <w:szCs w:val="24"/>
-        </w:rPr>
-      </w:pPr>
-      <w:bookmarkStart w:id="11" w:name="_Toc75337851"/>
-      <w:r>
-        <w:rPr>
-          <w:rFonts w:ascii="Verdana" w:hAnsi="Verdana"/>
-          <w:b/>
-          <w:bCs w:val="0"/>
-          <w:sz w:val="24"/>
-          <w:szCs w:val="24"/>
-        </w:rPr>
-        <w:t>2</w:t>
-      </w:r>
-      <w:r>
-        <w:rPr>
-          <w:rFonts w:ascii="Verdana" w:hAnsi="Verdana"/>
-          <w:b/>
-          <w:bCs w:val="0"/>
-          <w:sz w:val="24"/>
-          <w:szCs w:val="24"/>
-        </w:rPr>
-        <w:t>.</w:t>
-      </w:r>
-      <w:r>
-        <w:rPr>
-          <w:rFonts w:ascii="Verdana" w:hAnsi="Verdana"/>
-          <w:b/>
-          <w:bCs w:val="0"/>
-          <w:sz w:val="24"/>
-          <w:szCs w:val="24"/>
-        </w:rPr>
-        <w:t>1</w:t>
-      </w:r>
-      <w:r>
-        <w:rPr>
-          <w:rFonts w:ascii="Verdana" w:hAnsi="Verdana"/>
-          <w:b/>
-          <w:bCs w:val="0"/>
-          <w:sz w:val="24"/>
-          <w:szCs w:val="24"/>
-        </w:rPr>
-        <w:t xml:space="preserve"> </w:t>
-      </w:r>
-      <w:r>
-        <w:rPr>
-          <w:rFonts w:ascii="Verdana" w:hAnsi="Verdana"/>
-          <w:b/>
-          <w:bCs w:val="0"/>
-          <w:sz w:val="24"/>
-          <w:szCs w:val="24"/>
-        </w:rPr>
-        <w:t xml:space="preserve">POST </w:t>
-      </w:r>
-      <w:proofErr w:type="spellStart"/>
-      <w:r>
-        <w:rPr>
-          <w:rFonts w:ascii="Verdana" w:hAnsi="Verdana"/>
-          <w:b/>
-          <w:bCs w:val="0"/>
-          <w:sz w:val="24"/>
-          <w:szCs w:val="24"/>
-        </w:rPr>
-        <w:t>BockTicket</w:t>
-      </w:r>
-      <w:proofErr w:type="spellEnd"/>
-      <w:r>
-        <w:rPr>
-          <w:rFonts w:ascii="Verdana" w:hAnsi="Verdana"/>
-          <w:b/>
-          <w:bCs w:val="0"/>
-          <w:sz w:val="24"/>
-          <w:szCs w:val="24"/>
-        </w:rPr>
-        <w:t xml:space="preserve"> </w:t>
-      </w:r>
-      <w:r>
-        <w:rPr>
-          <w:rFonts w:ascii="Verdana" w:hAnsi="Verdana"/>
-          <w:b/>
-          <w:bCs w:val="0"/>
-          <w:sz w:val="24"/>
-          <w:szCs w:val="24"/>
-        </w:rPr>
-        <w:t>API</w:t>
-      </w:r>
-      <w:bookmarkEnd w:id="11"/>
-    </w:p>
-    <w:p>
-      <w:pPr>
-        <w:pStyle w:val="BodyFirst"/>
-        <w:rPr>
-          <w:rStyle w:val="Hyperlink"/>
-          <w:rFonts w:ascii="Verdana" w:hAnsi="Verdana"/>
-          <w:sz w:val="16"/>
-          <w:szCs w:val="16"/>
-        </w:rPr>
-      </w:pPr>
-      <w:hyperlink r:id="rId15" w:history="1">
         <w:r>
           <w:rPr>
             <w:rStyle w:val="Hyperlink"/>
@@ -37333,6 +37607,7 @@
           <w:sz w:val="18"/>
           <w:szCs w:val="18"/>
         </w:rPr>
+        <w:lastRenderedPageBreak/>
         <w:t>    </w:t>
       </w:r>
       <w:r>
@@ -37544,7 +37819,6 @@
           <w:sz w:val="18"/>
           <w:szCs w:val="18"/>
         </w:rPr>
-        <w:lastRenderedPageBreak/>
         <w:t>    </w:t>
       </w:r>
       <w:r>
@@ -40178,6 +40452,7 @@
           <w:sz w:val="18"/>
           <w:szCs w:val="18"/>
         </w:rPr>
+        <w:lastRenderedPageBreak/>
         <w:t>        </w:t>
       </w:r>
       <w:r>
@@ -40409,7 +40684,6 @@
           <w:sz w:val="18"/>
           <w:szCs w:val="18"/>
         </w:rPr>
-        <w:lastRenderedPageBreak/>
         <w:t>        </w:t>
       </w:r>
       <w:r>

</xml_diff>